<commit_message>
AutoCommit_17 июня 2024 г. 11:06:17_SibNout2023
</commit_message>
<xml_diff>
--- a/акупрасвасвпрцв/аывсаывампрывмарыврп.docx
+++ b/акупрасвасвпрцв/аывсаывампрывмарыврп.docx
@@ -584,400 +584,10 @@
               <w:right w:val="single" w:sz="18" w:space="0" w:color="auto"/>
             </w:tcBorders>
           </w:tcPr>
-          <w:p/>
-          <w:p>
-            <w:pPr>
-              <w:numPr>
-                <w:ilvl w:val="0"/>
-                <w:numId w:val="1"/>
-              </w:numPr>
-              <w:spacing w:line="276" w:lineRule="auto"/>
-              <w:jc w:val="both"/>
-            </w:pPr>
-            <w:r>
-              <w:t>Перечислить и охарактеризовать подходы к определению операционной системы и ее функций</w:t>
-            </w:r>
-            <w:r>
-              <w:t>.</w:t>
-            </w:r>
-          </w:p>
-          <w:p>
-            <w:pPr>
-              <w:numPr>
-                <w:ilvl w:val="0"/>
-                <w:numId w:val="1"/>
-              </w:numPr>
-              <w:spacing w:line="276" w:lineRule="auto"/>
-              <w:jc w:val="both"/>
-            </w:pPr>
-            <w:r>
-              <w:t>Дать определение понятию «процесс». П</w:t>
-            </w:r>
-            <w:r>
-              <w:t>ривести классификации процессов.</w:t>
-            </w:r>
-          </w:p>
-          <w:p>
-            <w:pPr>
-              <w:numPr>
-                <w:ilvl w:val="0"/>
-                <w:numId w:val="1"/>
-              </w:numPr>
-              <w:spacing w:line="276" w:lineRule="auto"/>
-              <w:jc w:val="both"/>
-            </w:pPr>
-            <w:r>
-              <w:t>Выполнить планирование процессов с использованием</w:t>
-            </w:r>
-            <w:r>
-              <w:rPr>
-                <w:b/>
-                <w:bCs/>
-              </w:rPr>
-              <w:t xml:space="preserve"> </w:t>
-            </w:r>
-            <w:r>
-              <w:t>алгоритма планирования FCFS. Вычислить среднее время ожидания и среднее время выполнения процессов. Процессы поступают в соответствии с их номерами в таблице</w:t>
-            </w:r>
-            <w:r>
-              <w:t>:</w:t>
-            </w:r>
-          </w:p>
-          <w:p>
-            <w:pPr>
-              <w:widowControl w:val="0"/>
-              <w:autoSpaceDE w:val="0"/>
-              <w:autoSpaceDN w:val="0"/>
-              <w:adjustRightInd w:val="0"/>
-              <w:contextualSpacing/>
-            </w:pPr>
-            <w:r>
-              <w:rPr>
-                <w:b/>
-                <w:bCs/>
-              </w:rPr>
-              <w:t>Исходные данные</w:t>
-            </w:r>
-          </w:p>
-          <w:tbl>
-            <w:tblPr>
-              <w:tblW w:w="0" w:type="auto"/>
-              <w:tblInd w:w="10" w:type="dxa"/>
-              <w:tblBorders>
-                <w:top w:val="single" w:sz="8" w:space="0" w:color="auto"/>
-                <w:left w:val="single" w:sz="8" w:space="0" w:color="auto"/>
-                <w:bottom w:val="single" w:sz="8" w:space="0" w:color="auto"/>
-                <w:right w:val="single" w:sz="8" w:space="0" w:color="auto"/>
-                <w:insideH w:val="single" w:sz="8" w:space="0" w:color="auto"/>
-                <w:insideV w:val="single" w:sz="8" w:space="0" w:color="auto"/>
-              </w:tblBorders>
-              <w:tblLayout w:type="fixed"/>
-              <w:tblCellMar>
-                <w:left w:w="0" w:type="dxa"/>
-                <w:right w:w="0" w:type="dxa"/>
-              </w:tblCellMar>
-              <w:tblLook w:val="04A0" w:firstRow="1" w:lastRow="0" w:firstColumn="1" w:lastColumn="0" w:noHBand="0" w:noVBand="1"/>
-            </w:tblPr>
-            <w:tblGrid>
-              <w:gridCol w:w="2980"/>
-              <w:gridCol w:w="3120"/>
-            </w:tblGrid>
-            <w:tr>
-              <w:trPr>
-                <w:trHeight w:val="243"/>
-              </w:trPr>
-              <w:tc>
-                <w:tcPr>
-                  <w:tcW w:w="2980" w:type="dxa"/>
-                  <w:vAlign w:val="bottom"/>
-                  <w:hideMark/>
-                </w:tcPr>
-                <w:p>
-                  <w:pPr>
-                    <w:widowControl w:val="0"/>
-                    <w:autoSpaceDE w:val="0"/>
-                    <w:autoSpaceDN w:val="0"/>
-                    <w:adjustRightInd w:val="0"/>
-                    <w:contextualSpacing/>
-                    <w:jc w:val="center"/>
-                  </w:pPr>
-                  <w:r>
-                    <w:t>Номер процесса</w:t>
-                  </w:r>
-                </w:p>
-              </w:tc>
-              <w:tc>
-                <w:tcPr>
-                  <w:tcW w:w="3120" w:type="dxa"/>
-                  <w:vAlign w:val="bottom"/>
-                  <w:hideMark/>
-                </w:tcPr>
-                <w:p>
-                  <w:pPr>
-                    <w:widowControl w:val="0"/>
-                    <w:autoSpaceDE w:val="0"/>
-                    <w:autoSpaceDN w:val="0"/>
-                    <w:adjustRightInd w:val="0"/>
-                    <w:contextualSpacing/>
-                    <w:jc w:val="center"/>
-                  </w:pPr>
-                  <w:r>
-                    <w:t>Время выполнения</w:t>
-                  </w:r>
-                </w:p>
-              </w:tc>
-            </w:tr>
-            <w:tr>
-              <w:trPr>
-                <w:trHeight w:val="242"/>
-              </w:trPr>
-              <w:tc>
-                <w:tcPr>
-                  <w:tcW w:w="2980" w:type="dxa"/>
-                  <w:vAlign w:val="bottom"/>
-                  <w:hideMark/>
-                </w:tcPr>
-                <w:p>
-                  <w:pPr>
-                    <w:widowControl w:val="0"/>
-                    <w:autoSpaceDE w:val="0"/>
-                    <w:autoSpaceDN w:val="0"/>
-                    <w:adjustRightInd w:val="0"/>
-                    <w:contextualSpacing/>
-                    <w:jc w:val="center"/>
-                  </w:pPr>
-                  <w:r>
-                    <w:rPr>
-                      <w:w w:val="90"/>
-                    </w:rPr>
-                    <w:t>1</w:t>
-                  </w:r>
-                </w:p>
-              </w:tc>
-              <w:tc>
-                <w:tcPr>
-                  <w:tcW w:w="3120" w:type="dxa"/>
-                  <w:vAlign w:val="bottom"/>
-                  <w:hideMark/>
-                </w:tcPr>
-                <w:p>
-                  <w:pPr>
-                    <w:widowControl w:val="0"/>
-                    <w:autoSpaceDE w:val="0"/>
-                    <w:autoSpaceDN w:val="0"/>
-                    <w:adjustRightInd w:val="0"/>
-                    <w:contextualSpacing/>
-                    <w:jc w:val="center"/>
-                  </w:pPr>
-                  <w:r>
-                    <w:rPr>
-                      <w:w w:val="99"/>
-                    </w:rPr>
-                    <w:t>13</w:t>
-                  </w:r>
-                </w:p>
-              </w:tc>
-            </w:tr>
-            <w:tr>
-              <w:trPr>
-                <w:trHeight w:val="244"/>
-              </w:trPr>
-              <w:tc>
-                <w:tcPr>
-                  <w:tcW w:w="2980" w:type="dxa"/>
-                  <w:vAlign w:val="bottom"/>
-                  <w:hideMark/>
-                </w:tcPr>
-                <w:p>
-                  <w:pPr>
-                    <w:widowControl w:val="0"/>
-                    <w:autoSpaceDE w:val="0"/>
-                    <w:autoSpaceDN w:val="0"/>
-                    <w:adjustRightInd w:val="0"/>
-                    <w:contextualSpacing/>
-                    <w:jc w:val="center"/>
-                  </w:pPr>
-                  <w:r>
-                    <w:rPr>
-                      <w:w w:val="90"/>
-                    </w:rPr>
-                    <w:t>2</w:t>
-                  </w:r>
-                </w:p>
-              </w:tc>
-              <w:tc>
-                <w:tcPr>
-                  <w:tcW w:w="3120" w:type="dxa"/>
-                  <w:vAlign w:val="bottom"/>
-                  <w:hideMark/>
-                </w:tcPr>
-                <w:p>
-                  <w:pPr>
-                    <w:widowControl w:val="0"/>
-                    <w:autoSpaceDE w:val="0"/>
-                    <w:autoSpaceDN w:val="0"/>
-                    <w:adjustRightInd w:val="0"/>
-                    <w:contextualSpacing/>
-                    <w:jc w:val="center"/>
-                  </w:pPr>
-                  <w:r>
-                    <w:t>4</w:t>
-                  </w:r>
-                </w:p>
-              </w:tc>
-            </w:tr>
-            <w:tr>
-              <w:trPr>
-                <w:trHeight w:val="243"/>
-              </w:trPr>
-              <w:tc>
-                <w:tcPr>
-                  <w:tcW w:w="2980" w:type="dxa"/>
-                  <w:vAlign w:val="bottom"/>
-                  <w:hideMark/>
-                </w:tcPr>
-                <w:p>
-                  <w:pPr>
-                    <w:widowControl w:val="0"/>
-                    <w:autoSpaceDE w:val="0"/>
-                    <w:autoSpaceDN w:val="0"/>
-                    <w:adjustRightInd w:val="0"/>
-                    <w:contextualSpacing/>
-                    <w:jc w:val="center"/>
-                  </w:pPr>
-                  <w:r>
-                    <w:rPr>
-                      <w:w w:val="90"/>
-                    </w:rPr>
-                    <w:t>3</w:t>
-                  </w:r>
-                </w:p>
-              </w:tc>
-              <w:tc>
-                <w:tcPr>
-                  <w:tcW w:w="3120" w:type="dxa"/>
-                  <w:vAlign w:val="bottom"/>
-                  <w:hideMark/>
-                </w:tcPr>
-                <w:p>
-                  <w:pPr>
-                    <w:widowControl w:val="0"/>
-                    <w:autoSpaceDE w:val="0"/>
-                    <w:autoSpaceDN w:val="0"/>
-                    <w:adjustRightInd w:val="0"/>
-                    <w:contextualSpacing/>
-                    <w:jc w:val="center"/>
-                  </w:pPr>
-                  <w:r>
-                    <w:t>1</w:t>
-                  </w:r>
-                </w:p>
-              </w:tc>
-            </w:tr>
-            <w:tr>
-              <w:trPr>
-                <w:trHeight w:val="243"/>
-              </w:trPr>
-              <w:tc>
-                <w:tcPr>
-                  <w:tcW w:w="2980" w:type="dxa"/>
-                  <w:vAlign w:val="bottom"/>
-                  <w:hideMark/>
-                </w:tcPr>
-                <w:p>
-                  <w:pPr>
-                    <w:widowControl w:val="0"/>
-                    <w:autoSpaceDE w:val="0"/>
-                    <w:autoSpaceDN w:val="0"/>
-                    <w:adjustRightInd w:val="0"/>
-                    <w:contextualSpacing/>
-                    <w:jc w:val="center"/>
-                    <w:rPr>
-                      <w:w w:val="90"/>
-                    </w:rPr>
-                  </w:pPr>
-                  <w:r>
-                    <w:rPr>
-                      <w:w w:val="90"/>
-                    </w:rPr>
-                    <w:t>4</w:t>
-                  </w:r>
-                </w:p>
-              </w:tc>
-              <w:tc>
-                <w:tcPr>
-                  <w:tcW w:w="3120" w:type="dxa"/>
-                  <w:vAlign w:val="bottom"/>
-                  <w:hideMark/>
-                </w:tcPr>
-                <w:p>
-                  <w:pPr>
-                    <w:widowControl w:val="0"/>
-                    <w:autoSpaceDE w:val="0"/>
-                    <w:autoSpaceDN w:val="0"/>
-                    <w:adjustRightInd w:val="0"/>
-                    <w:contextualSpacing/>
-                    <w:jc w:val="center"/>
-                  </w:pPr>
-                  <w:r>
-                    <w:t>5</w:t>
-                  </w:r>
-                </w:p>
-              </w:tc>
-            </w:tr>
-            <w:tr>
-              <w:trPr>
-                <w:trHeight w:val="243"/>
-              </w:trPr>
-              <w:tc>
-                <w:tcPr>
-                  <w:tcW w:w="2980" w:type="dxa"/>
-                  <w:vAlign w:val="bottom"/>
-                  <w:hideMark/>
-                </w:tcPr>
-                <w:p>
-                  <w:pPr>
-                    <w:widowControl w:val="0"/>
-                    <w:autoSpaceDE w:val="0"/>
-                    <w:autoSpaceDN w:val="0"/>
-                    <w:adjustRightInd w:val="0"/>
-                    <w:contextualSpacing/>
-                    <w:jc w:val="center"/>
-                    <w:rPr>
-                      <w:w w:val="90"/>
-                    </w:rPr>
-                  </w:pPr>
-                  <w:r>
-                    <w:rPr>
-                      <w:w w:val="90"/>
-                    </w:rPr>
-                    <w:t>5</w:t>
-                  </w:r>
-                </w:p>
-              </w:tc>
-              <w:tc>
-                <w:tcPr>
-                  <w:tcW w:w="3120" w:type="dxa"/>
-                  <w:vAlign w:val="bottom"/>
-                  <w:hideMark/>
-                </w:tcPr>
-                <w:p>
-                  <w:pPr>
-                    <w:widowControl w:val="0"/>
-                    <w:autoSpaceDE w:val="0"/>
-                    <w:autoSpaceDN w:val="0"/>
-                    <w:adjustRightInd w:val="0"/>
-                    <w:contextualSpacing/>
-                    <w:jc w:val="center"/>
-                  </w:pPr>
-                  <w:r>
-                    <w:t>7</w:t>
-                  </w:r>
-                </w:p>
-              </w:tc>
-            </w:tr>
-          </w:tbl>
-          <w:p/>
+          <w:p>
+            <w:bookmarkStart w:id="0" w:name="_GoBack"/>
+            <w:bookmarkEnd w:id="0"/>
+          </w:p>
           <w:p>
             <w:pPr>
               <w:jc w:val="right"/>
@@ -1672,8 +1282,8 @@
                 <w:tab w:val="left" w:pos="8265"/>
               </w:tabs>
             </w:pPr>
-            <w:bookmarkStart w:id="0" w:name="page93"/>
-            <w:bookmarkEnd w:id="0"/>
+            <w:bookmarkStart w:id="1" w:name="page93"/>
+            <w:bookmarkEnd w:id="1"/>
           </w:p>
           <w:p>
             <w:pPr>
@@ -1836,7 +1446,6 @@
                 <w:sz w:val="22"/>
                 <w:szCs w:val="22"/>
               </w:rPr>
-              <w:lastRenderedPageBreak/>
               <w:t>ФГОБУ ВО «Финансовый университет при Правительстве РФ»</w:t>
             </w:r>
           </w:p>
@@ -2413,6 +2022,7 @@
               <w:jc w:val="both"/>
             </w:pPr>
             <w:r>
+              <w:lastRenderedPageBreak/>
               <w:t xml:space="preserve">Создайте два </w:t>
             </w:r>
             <w:proofErr w:type="spellStart"/>
@@ -2504,6 +2114,7 @@
                 <w:sz w:val="22"/>
                 <w:szCs w:val="22"/>
               </w:rPr>
+              <w:lastRenderedPageBreak/>
               <w:t>ФГОБУ ВО «Финансовый университет при Правительстве РФ»</w:t>
             </w:r>
           </w:p>
@@ -3357,7 +2968,6 @@
                 <w:sz w:val="22"/>
                 <w:szCs w:val="22"/>
               </w:rPr>
-              <w:lastRenderedPageBreak/>
               <w:t>ФГОБУ ВО «Финансовый университет при Правительстве РФ»</w:t>
             </w:r>
           </w:p>
@@ -4012,6 +3622,7 @@
                 <w:sz w:val="22"/>
                 <w:szCs w:val="22"/>
               </w:rPr>
+              <w:lastRenderedPageBreak/>
               <w:t xml:space="preserve"> </w:t>
             </w:r>
             <w:r>
@@ -4078,6 +3689,7 @@
                 <w:sz w:val="22"/>
                 <w:szCs w:val="22"/>
               </w:rPr>
+              <w:lastRenderedPageBreak/>
               <w:t>ФГОБУ ВО «Финансовый университет при Правительстве РФ»</w:t>
             </w:r>
           </w:p>
@@ -5382,7 +4994,6 @@
                 <w:sz w:val="22"/>
                 <w:szCs w:val="22"/>
               </w:rPr>
-              <w:lastRenderedPageBreak/>
               <w:t>ФГОБУ ВО «Финансовый университет при Правительстве РФ»</w:t>
             </w:r>
           </w:p>
@@ -6081,6 +5692,7 @@
                 <w:sz w:val="22"/>
                 <w:szCs w:val="22"/>
               </w:rPr>
+              <w:lastRenderedPageBreak/>
               <w:t>ФГОБУ ВО «Финансовый университет при Правительстве РФ»</w:t>
             </w:r>
           </w:p>
@@ -6919,7 +6531,6 @@
                 <w:sz w:val="22"/>
                 <w:szCs w:val="22"/>
               </w:rPr>
-              <w:lastRenderedPageBreak/>
               <w:t>ФГОБУ ВО «Финансовый университет при Правительстве РФ»</w:t>
             </w:r>
           </w:p>
@@ -7500,6 +7111,7 @@
               <w:jc w:val="both"/>
             </w:pPr>
             <w:r>
+              <w:lastRenderedPageBreak/>
               <w:t>Направьте строки с 13 до 20 из файла /</w:t>
             </w:r>
             <w:proofErr w:type="spellStart"/>
@@ -7607,6 +7219,7 @@
                 <w:sz w:val="22"/>
                 <w:szCs w:val="22"/>
               </w:rPr>
+              <w:lastRenderedPageBreak/>
               <w:t>ФГОБУ ВО «Финансовый университет при Правительстве РФ»</w:t>
             </w:r>
           </w:p>
@@ -9025,7 +8638,6 @@
                 <w:sz w:val="22"/>
                 <w:szCs w:val="22"/>
               </w:rPr>
-              <w:lastRenderedPageBreak/>
               <w:t>ФГОБУ ВО «Финансовый университет при Правительстве РФ»</w:t>
             </w:r>
           </w:p>
@@ -9635,6 +9247,7 @@
               <w:rPr>
                 <w:rFonts w:ascii="Times New Roman" w:hAnsi="Times New Roman"/>
               </w:rPr>
+              <w:lastRenderedPageBreak/>
               <w:t>Зайдите в директорию /</w:t>
             </w:r>
             <w:proofErr w:type="spellStart"/>
@@ -9820,6 +9433,7 @@
                 <w:sz w:val="22"/>
                 <w:szCs w:val="22"/>
               </w:rPr>
+              <w:lastRenderedPageBreak/>
               <w:t>ФГОБУ ВО «Финансовый университет при Правительстве РФ»</w:t>
             </w:r>
           </w:p>
@@ -10758,7 +10372,6 @@
                 <w:sz w:val="22"/>
                 <w:szCs w:val="22"/>
               </w:rPr>
-              <w:lastRenderedPageBreak/>
               <w:t>ФГОБУ ВО «Финансовый университет при Правительстве РФ»</w:t>
             </w:r>
           </w:p>
@@ -11368,6 +10981,7 @@
               <w:rPr>
                 <w:rFonts w:ascii="Times New Roman" w:hAnsi="Times New Roman"/>
               </w:rPr>
+              <w:lastRenderedPageBreak/>
               <w:t>Выполнить планирование процессов с использованием</w:t>
             </w:r>
             <w:r>
@@ -11807,6 +11421,7 @@
                 <w:sz w:val="22"/>
                 <w:szCs w:val="22"/>
               </w:rPr>
+              <w:lastRenderedPageBreak/>
               <w:t>ФГОБУ ВО «Финансовый университет при Правительстве РФ»</w:t>
             </w:r>
           </w:p>
@@ -12695,7 +12310,6 @@
                 <w:sz w:val="22"/>
                 <w:szCs w:val="22"/>
               </w:rPr>
-              <w:lastRenderedPageBreak/>
               <w:t>ФГОБУ ВО «Финансовый университет при Правительстве РФ»</w:t>
             </w:r>
           </w:p>
@@ -12734,7 +12348,6 @@
                 <w:sz w:val="22"/>
                 <w:szCs w:val="22"/>
               </w:rPr>
-              <w:lastRenderedPageBreak/>
               <w:t>Рассмотрено предметной</w:t>
             </w:r>
           </w:p>
@@ -13305,6 +12918,7 @@
               <w:rPr>
                 <w:rFonts w:ascii="Times New Roman" w:hAnsi="Times New Roman"/>
               </w:rPr>
+              <w:lastRenderedPageBreak/>
               <w:t>Выполнить планирование процессов с использованием</w:t>
             </w:r>
             <w:r>
@@ -13744,6 +13358,7 @@
                 <w:sz w:val="22"/>
                 <w:szCs w:val="22"/>
               </w:rPr>
+              <w:lastRenderedPageBreak/>
               <w:t>ФГОБУ ВО «Финансовый университет при Правительстве РФ»</w:t>
             </w:r>
           </w:p>
@@ -14821,8 +14436,6 @@
       <w:pPr>
         <w:spacing w:after="160" w:line="259" w:lineRule="auto"/>
       </w:pPr>
-      <w:bookmarkStart w:id="1" w:name="_GoBack"/>
-      <w:bookmarkEnd w:id="1"/>
     </w:p>
     <w:tbl>
       <w:tblPr>
@@ -14865,7 +14478,6 @@
                 <w:sz w:val="22"/>
                 <w:szCs w:val="22"/>
               </w:rPr>
-              <w:lastRenderedPageBreak/>
               <w:t>ФГОБУ ВО «Финансовый университет при Правительстве РФ»</w:t>
             </w:r>
           </w:p>
@@ -15453,6 +15065,7 @@
               <w:jc w:val="both"/>
             </w:pPr>
             <w:r>
+              <w:lastRenderedPageBreak/>
               <w:t>Выполнить планирование процессов с использованием</w:t>
             </w:r>
             <w:r>
@@ -16011,6 +15624,7 @@
                 <w:sz w:val="22"/>
                 <w:szCs w:val="22"/>
               </w:rPr>
+              <w:lastRenderedPageBreak/>
               <w:t>ФГОБУ ВО «Финансовый университет при Правительстве РФ»</w:t>
             </w:r>
           </w:p>
@@ -17204,7 +16818,6 @@
                 <w:sz w:val="22"/>
                 <w:szCs w:val="22"/>
               </w:rPr>
-              <w:lastRenderedPageBreak/>
               <w:t>ФГОБУ ВО «Финансовый университет при Правительстве РФ»</w:t>
             </w:r>
           </w:p>
@@ -17810,6 +17423,7 @@
                 <w:sz w:val="24"/>
                 <w:szCs w:val="24"/>
               </w:rPr>
+              <w:lastRenderedPageBreak/>
               <w:t>Дать определение распределенной операционной системы. Перечислить особенности распределенных операционных систем</w:t>
             </w:r>
           </w:p>
@@ -18387,6 +18001,7 @@
                 <w:sz w:val="22"/>
                 <w:szCs w:val="22"/>
               </w:rPr>
+              <w:lastRenderedPageBreak/>
               <w:t>ФГОБУ ВО «Финансовый университет при Правительстве РФ»</w:t>
             </w:r>
           </w:p>
@@ -19711,7 +19326,6 @@
                 <w:sz w:val="22"/>
                 <w:szCs w:val="22"/>
               </w:rPr>
-              <w:lastRenderedPageBreak/>
               <w:t>ФГОБУ ВО «Финансовый университет при Правительстве РФ»</w:t>
             </w:r>
           </w:p>
@@ -20301,6 +19915,7 @@
                 <w:sz w:val="24"/>
                 <w:szCs w:val="24"/>
               </w:rPr>
+              <w:lastRenderedPageBreak/>
               <w:t>Перечислить и охарактеризовать операционные системы, предназначенные для мобильных устройств</w:t>
             </w:r>
             <w:r>
@@ -20462,6 +20077,7 @@
                 <w:sz w:val="22"/>
                 <w:szCs w:val="22"/>
               </w:rPr>
+              <w:lastRenderedPageBreak/>
               <w:t>ФГОБУ ВО «Финансовый университет при Правительстве РФ»</w:t>
             </w:r>
           </w:p>
@@ -21591,7 +21207,6 @@
                 <w:sz w:val="22"/>
                 <w:szCs w:val="22"/>
               </w:rPr>
-              <w:lastRenderedPageBreak/>
               <w:t>ФГОБУ ВО «Финансовый университет при Правительстве РФ»</w:t>
             </w:r>
           </w:p>
@@ -22147,6 +21762,7 @@
                 <w:sz w:val="24"/>
                 <w:szCs w:val="24"/>
               </w:rPr>
+              <w:lastRenderedPageBreak/>
               <w:t xml:space="preserve">Классификация угроз ОС. Источники угроз информационной безопасности и объекты воздействия. </w:t>
             </w:r>
           </w:p>
@@ -22635,6 +22251,7 @@
                 <w:sz w:val="22"/>
                 <w:szCs w:val="22"/>
               </w:rPr>
+              <w:lastRenderedPageBreak/>
               <w:t>ФГОБУ ВО «Финансовый университет при Правительстве РФ»</w:t>
             </w:r>
           </w:p>
@@ -23709,7 +23326,6 @@
                 <w:sz w:val="22"/>
                 <w:szCs w:val="22"/>
               </w:rPr>
-              <w:lastRenderedPageBreak/>
               <w:t>ФГОБУ ВО «Финансовый университет при Правительстве РФ»</w:t>
             </w:r>
           </w:p>
@@ -24264,6 +23880,7 @@
                 <w:sz w:val="24"/>
                 <w:szCs w:val="24"/>
               </w:rPr>
+              <w:lastRenderedPageBreak/>
               <w:t xml:space="preserve">Описать структурную схему/архитектуру операционной системы </w:t>
             </w:r>
             <w:r>
@@ -24409,6 +24026,7 @@
                 <w:sz w:val="22"/>
                 <w:szCs w:val="22"/>
               </w:rPr>
+              <w:lastRenderedPageBreak/>
               <w:t>ФГОБУ ВО «Финансовый университет при Правительстве РФ»</w:t>
             </w:r>
           </w:p>
@@ -25293,7 +24911,6 @@
                 <w:sz w:val="22"/>
                 <w:szCs w:val="22"/>
               </w:rPr>
-              <w:lastRenderedPageBreak/>
               <w:t>ФГОБУ ВО «Финансовый университет при Правительстве РФ»</w:t>
             </w:r>
           </w:p>
@@ -25846,6 +25463,7 @@
                 <w:rFonts w:ascii="Times New Roman" w:hAnsi="Times New Roman"/>
                 <w:sz w:val="24"/>
               </w:rPr>
+              <w:lastRenderedPageBreak/>
               <w:t>Что происходит с данными при перемещении в рамках одной файловой системы и разных файловых систем</w:t>
             </w:r>
             <w:r>
@@ -26055,6 +25673,7 @@
                 <w:sz w:val="22"/>
                 <w:szCs w:val="22"/>
               </w:rPr>
+              <w:lastRenderedPageBreak/>
               <w:t>ФГОБУ ВО «Финансовый университет при Правительстве РФ»</w:t>
             </w:r>
           </w:p>
@@ -26769,7 +26388,7 @@
 
 <file path=word/numbering.xml><?xml version="1.0" encoding="utf-8"?>
 <w:numbering xmlns:wpc="http://schemas.microsoft.com/office/word/2010/wordprocessingCanvas" xmlns:mc="http://schemas.openxmlformats.org/markup-compatibility/2006" xmlns:o="urn:schemas-microsoft-com:office:office" xmlns:r="http://schemas.openxmlformats.org/officeDocument/2006/relationships" xmlns:m="http://schemas.openxmlformats.org/officeDocument/2006/math" xmlns:v="urn:schemas-microsoft-com:vml" xmlns:wp14="http://schemas.microsoft.com/office/word/2010/wordprocessingDrawing" xmlns:wp="http://schemas.openxmlformats.org/drawingml/2006/wordprocessingDrawing" xmlns:w10="urn:schemas-microsoft-com:office:word" xmlns:w="http://schemas.openxmlformats.org/wordprocessingml/2006/main" xmlns:w14="http://schemas.microsoft.com/office/word/2010/wordml" xmlns:w15="http://schemas.microsoft.com/office/word/2012/wordml" xmlns:wpg="http://schemas.microsoft.com/office/word/2010/wordprocessingGroup" xmlns:wpi="http://schemas.microsoft.com/office/word/2010/wordprocessingInk" xmlns:wne="http://schemas.microsoft.com/office/word/2006/wordml" xmlns:wps="http://schemas.microsoft.com/office/word/2010/wordprocessingShape" mc:Ignorable="w14 w15 wp14">
-  <w:abstractNum w:abstractNumId="0">
+  <w:abstractNum w:abstractNumId="0" w15:restartNumberingAfterBreak="0">
     <w:nsid w:val="02871580"/>
     <w:multiLevelType w:val="hybridMultilevel"/>
     <w:tmpl w:val="F5EAD5CE"/>
@@ -26855,7 +26474,7 @@
       </w:pPr>
     </w:lvl>
   </w:abstractNum>
-  <w:abstractNum w:abstractNumId="1">
+  <w:abstractNum w:abstractNumId="1" w15:restartNumberingAfterBreak="0">
     <w:nsid w:val="073E0A83"/>
     <w:multiLevelType w:val="hybridMultilevel"/>
     <w:tmpl w:val="845E8DC8"/>
@@ -26941,7 +26560,7 @@
       </w:pPr>
     </w:lvl>
   </w:abstractNum>
-  <w:abstractNum w:abstractNumId="2">
+  <w:abstractNum w:abstractNumId="2" w15:restartNumberingAfterBreak="0">
     <w:nsid w:val="0A5D51DA"/>
     <w:multiLevelType w:val="hybridMultilevel"/>
     <w:tmpl w:val="DC7CF9A2"/>
@@ -27027,7 +26646,7 @@
       </w:pPr>
     </w:lvl>
   </w:abstractNum>
-  <w:abstractNum w:abstractNumId="3">
+  <w:abstractNum w:abstractNumId="3" w15:restartNumberingAfterBreak="0">
     <w:nsid w:val="12E05975"/>
     <w:multiLevelType w:val="hybridMultilevel"/>
     <w:tmpl w:val="4C141CAE"/>
@@ -27113,7 +26732,7 @@
       </w:pPr>
     </w:lvl>
   </w:abstractNum>
-  <w:abstractNum w:abstractNumId="4">
+  <w:abstractNum w:abstractNumId="4" w15:restartNumberingAfterBreak="0">
     <w:nsid w:val="14F357A6"/>
     <w:multiLevelType w:val="hybridMultilevel"/>
     <w:tmpl w:val="A9A6CC38"/>
@@ -27199,7 +26818,7 @@
       </w:pPr>
     </w:lvl>
   </w:abstractNum>
-  <w:abstractNum w:abstractNumId="5">
+  <w:abstractNum w:abstractNumId="5" w15:restartNumberingAfterBreak="0">
     <w:nsid w:val="16696300"/>
     <w:multiLevelType w:val="hybridMultilevel"/>
     <w:tmpl w:val="845E8DC8"/>
@@ -27285,7 +26904,7 @@
       </w:pPr>
     </w:lvl>
   </w:abstractNum>
-  <w:abstractNum w:abstractNumId="6">
+  <w:abstractNum w:abstractNumId="6" w15:restartNumberingAfterBreak="0">
     <w:nsid w:val="18A76C4B"/>
     <w:multiLevelType w:val="hybridMultilevel"/>
     <w:tmpl w:val="7E6A4438"/>
@@ -27371,7 +26990,7 @@
       </w:pPr>
     </w:lvl>
   </w:abstractNum>
-  <w:abstractNum w:abstractNumId="7">
+  <w:abstractNum w:abstractNumId="7" w15:restartNumberingAfterBreak="0">
     <w:nsid w:val="1BB7712E"/>
     <w:multiLevelType w:val="hybridMultilevel"/>
     <w:tmpl w:val="743E0138"/>
@@ -27457,7 +27076,7 @@
       </w:pPr>
     </w:lvl>
   </w:abstractNum>
-  <w:abstractNum w:abstractNumId="8">
+  <w:abstractNum w:abstractNumId="8" w15:restartNumberingAfterBreak="0">
     <w:nsid w:val="1C175AD2"/>
     <w:multiLevelType w:val="hybridMultilevel"/>
     <w:tmpl w:val="845E8DC8"/>
@@ -27543,7 +27162,7 @@
       </w:pPr>
     </w:lvl>
   </w:abstractNum>
-  <w:abstractNum w:abstractNumId="9">
+  <w:abstractNum w:abstractNumId="9" w15:restartNumberingAfterBreak="0">
     <w:nsid w:val="22BC40F4"/>
     <w:multiLevelType w:val="hybridMultilevel"/>
     <w:tmpl w:val="35F8F430"/>
@@ -27629,7 +27248,7 @@
       </w:pPr>
     </w:lvl>
   </w:abstractNum>
-  <w:abstractNum w:abstractNumId="10">
+  <w:abstractNum w:abstractNumId="10" w15:restartNumberingAfterBreak="0">
     <w:nsid w:val="24132CD9"/>
     <w:multiLevelType w:val="hybridMultilevel"/>
     <w:tmpl w:val="845E8DC8"/>
@@ -27715,7 +27334,7 @@
       </w:pPr>
     </w:lvl>
   </w:abstractNum>
-  <w:abstractNum w:abstractNumId="11">
+  <w:abstractNum w:abstractNumId="11" w15:restartNumberingAfterBreak="0">
     <w:nsid w:val="24440CAD"/>
     <w:multiLevelType w:val="hybridMultilevel"/>
     <w:tmpl w:val="F6C21884"/>
@@ -27801,7 +27420,7 @@
       </w:pPr>
     </w:lvl>
   </w:abstractNum>
-  <w:abstractNum w:abstractNumId="12">
+  <w:abstractNum w:abstractNumId="12" w15:restartNumberingAfterBreak="0">
     <w:nsid w:val="28050A5D"/>
     <w:multiLevelType w:val="hybridMultilevel"/>
     <w:tmpl w:val="6CAEAAA0"/>
@@ -27887,7 +27506,7 @@
       </w:pPr>
     </w:lvl>
   </w:abstractNum>
-  <w:abstractNum w:abstractNumId="13">
+  <w:abstractNum w:abstractNumId="13" w15:restartNumberingAfterBreak="0">
     <w:nsid w:val="299A35CB"/>
     <w:multiLevelType w:val="hybridMultilevel"/>
     <w:tmpl w:val="E01407BC"/>
@@ -27973,7 +27592,7 @@
       </w:pPr>
     </w:lvl>
   </w:abstractNum>
-  <w:abstractNum w:abstractNumId="14">
+  <w:abstractNum w:abstractNumId="14" w15:restartNumberingAfterBreak="0">
     <w:nsid w:val="2E5D515A"/>
     <w:multiLevelType w:val="hybridMultilevel"/>
     <w:tmpl w:val="4C141CAE"/>
@@ -28059,7 +27678,7 @@
       </w:pPr>
     </w:lvl>
   </w:abstractNum>
-  <w:abstractNum w:abstractNumId="15">
+  <w:abstractNum w:abstractNumId="15" w15:restartNumberingAfterBreak="0">
     <w:nsid w:val="39681C58"/>
     <w:multiLevelType w:val="hybridMultilevel"/>
     <w:tmpl w:val="0EC040D4"/>
@@ -28145,7 +27764,7 @@
       </w:pPr>
     </w:lvl>
   </w:abstractNum>
-  <w:abstractNum w:abstractNumId="16">
+  <w:abstractNum w:abstractNumId="16" w15:restartNumberingAfterBreak="0">
     <w:nsid w:val="3B3E72E0"/>
     <w:multiLevelType w:val="hybridMultilevel"/>
     <w:tmpl w:val="845E8DC8"/>
@@ -28231,7 +27850,7 @@
       </w:pPr>
     </w:lvl>
   </w:abstractNum>
-  <w:abstractNum w:abstractNumId="17">
+  <w:abstractNum w:abstractNumId="17" w15:restartNumberingAfterBreak="0">
     <w:nsid w:val="45F47739"/>
     <w:multiLevelType w:val="hybridMultilevel"/>
     <w:tmpl w:val="417EFB74"/>
@@ -28317,7 +27936,7 @@
       </w:pPr>
     </w:lvl>
   </w:abstractNum>
-  <w:abstractNum w:abstractNumId="18">
+  <w:abstractNum w:abstractNumId="18" w15:restartNumberingAfterBreak="0">
     <w:nsid w:val="48DA0685"/>
     <w:multiLevelType w:val="hybridMultilevel"/>
     <w:tmpl w:val="8056DD00"/>
@@ -28403,7 +28022,7 @@
       </w:pPr>
     </w:lvl>
   </w:abstractNum>
-  <w:abstractNum w:abstractNumId="19">
+  <w:abstractNum w:abstractNumId="19" w15:restartNumberingAfterBreak="0">
     <w:nsid w:val="52F7202E"/>
     <w:multiLevelType w:val="hybridMultilevel"/>
     <w:tmpl w:val="7BEA47B6"/>
@@ -28489,7 +28108,7 @@
       </w:pPr>
     </w:lvl>
   </w:abstractNum>
-  <w:abstractNum w:abstractNumId="20">
+  <w:abstractNum w:abstractNumId="20" w15:restartNumberingAfterBreak="0">
     <w:nsid w:val="536D48D8"/>
     <w:multiLevelType w:val="hybridMultilevel"/>
     <w:tmpl w:val="8B968968"/>
@@ -28575,7 +28194,7 @@
       </w:pPr>
     </w:lvl>
   </w:abstractNum>
-  <w:abstractNum w:abstractNumId="21">
+  <w:abstractNum w:abstractNumId="21" w15:restartNumberingAfterBreak="0">
     <w:nsid w:val="5886429E"/>
     <w:multiLevelType w:val="hybridMultilevel"/>
     <w:tmpl w:val="DC7CF9A2"/>
@@ -28661,7 +28280,7 @@
       </w:pPr>
     </w:lvl>
   </w:abstractNum>
-  <w:abstractNum w:abstractNumId="22">
+  <w:abstractNum w:abstractNumId="22" w15:restartNumberingAfterBreak="0">
     <w:nsid w:val="5CD939CF"/>
     <w:multiLevelType w:val="hybridMultilevel"/>
     <w:tmpl w:val="E248805E"/>
@@ -28747,7 +28366,7 @@
       </w:pPr>
     </w:lvl>
   </w:abstractNum>
-  <w:abstractNum w:abstractNumId="23">
+  <w:abstractNum w:abstractNumId="23" w15:restartNumberingAfterBreak="0">
     <w:nsid w:val="619D1D53"/>
     <w:multiLevelType w:val="hybridMultilevel"/>
     <w:tmpl w:val="845E8DC8"/>
@@ -28833,7 +28452,7 @@
       </w:pPr>
     </w:lvl>
   </w:abstractNum>
-  <w:abstractNum w:abstractNumId="24">
+  <w:abstractNum w:abstractNumId="24" w15:restartNumberingAfterBreak="0">
     <w:nsid w:val="61AE0EDF"/>
     <w:multiLevelType w:val="hybridMultilevel"/>
     <w:tmpl w:val="61E88DA8"/>
@@ -28919,7 +28538,7 @@
       </w:pPr>
     </w:lvl>
   </w:abstractNum>
-  <w:abstractNum w:abstractNumId="25">
+  <w:abstractNum w:abstractNumId="25" w15:restartNumberingAfterBreak="0">
     <w:nsid w:val="69857418"/>
     <w:multiLevelType w:val="hybridMultilevel"/>
     <w:tmpl w:val="017E91DC"/>
@@ -29005,7 +28624,7 @@
       </w:pPr>
     </w:lvl>
   </w:abstractNum>
-  <w:abstractNum w:abstractNumId="26">
+  <w:abstractNum w:abstractNumId="26" w15:restartNumberingAfterBreak="0">
     <w:nsid w:val="6A9B156D"/>
     <w:multiLevelType w:val="hybridMultilevel"/>
     <w:tmpl w:val="4BA44180"/>
@@ -29091,7 +28710,7 @@
       </w:pPr>
     </w:lvl>
   </w:abstractNum>
-  <w:abstractNum w:abstractNumId="27">
+  <w:abstractNum w:abstractNumId="27" w15:restartNumberingAfterBreak="0">
     <w:nsid w:val="6BA9714B"/>
     <w:multiLevelType w:val="hybridMultilevel"/>
     <w:tmpl w:val="202802F8"/>
@@ -29177,7 +28796,7 @@
       </w:pPr>
     </w:lvl>
   </w:abstractNum>
-  <w:abstractNum w:abstractNumId="28">
+  <w:abstractNum w:abstractNumId="28" w15:restartNumberingAfterBreak="0">
     <w:nsid w:val="701A5E8D"/>
     <w:multiLevelType w:val="multilevel"/>
     <w:tmpl w:val="2C54FBE4"/>
@@ -29290,7 +28909,7 @@
       </w:pPr>
     </w:lvl>
   </w:abstractNum>
-  <w:abstractNum w:abstractNumId="29">
+  <w:abstractNum w:abstractNumId="29" w15:restartNumberingAfterBreak="0">
     <w:nsid w:val="74076F87"/>
     <w:multiLevelType w:val="hybridMultilevel"/>
     <w:tmpl w:val="970E8AB6"/>
@@ -29376,7 +28995,7 @@
       </w:pPr>
     </w:lvl>
   </w:abstractNum>
-  <w:abstractNum w:abstractNumId="30">
+  <w:abstractNum w:abstractNumId="30" w15:restartNumberingAfterBreak="0">
     <w:nsid w:val="79521E0A"/>
     <w:multiLevelType w:val="hybridMultilevel"/>
     <w:tmpl w:val="250ECC50"/>
@@ -29966,6 +29585,7 @@
   <w:style w:type="character" w:default="1" w:styleId="a0">
     <w:name w:val="Default Paragraph Font"/>
     <w:uiPriority w:val="1"/>
+    <w:semiHidden/>
     <w:unhideWhenUsed/>
   </w:style>
   <w:style w:type="table" w:default="1" w:styleId="a1">
@@ -30045,7 +29665,6 @@
       <w:spacing w:after="0" w:line="240" w:lineRule="auto"/>
     </w:pPr>
     <w:tblPr>
-      <w:tblInd w:w="0" w:type="dxa"/>
       <w:tblBorders>
         <w:top w:val="single" w:sz="4" w:space="0" w:color="auto"/>
         <w:left w:val="single" w:sz="4" w:space="0" w:color="auto"/>
@@ -30054,12 +29673,6 @@
         <w:insideH w:val="single" w:sz="4" w:space="0" w:color="auto"/>
         <w:insideV w:val="single" w:sz="4" w:space="0" w:color="auto"/>
       </w:tblBorders>
-      <w:tblCellMar>
-        <w:top w:w="0" w:type="dxa"/>
-        <w:left w:w="108" w:type="dxa"/>
-        <w:bottom w:w="0" w:type="dxa"/>
-        <w:right w:w="108" w:type="dxa"/>
-      </w:tblCellMar>
     </w:tblPr>
   </w:style>
   <w:style w:type="paragraph" w:customStyle="1" w:styleId="Default">
@@ -30419,7 +30032,7 @@
 </file>
 
 <file path=customXml/itemProps1.xml><?xml version="1.0" encoding="utf-8"?>
-<ds:datastoreItem xmlns:ds="http://schemas.openxmlformats.org/officeDocument/2006/customXml" ds:itemID="{5C85D7D6-C7C8-45B1-B9C3-297E8AD7B8BA}">
+<ds:datastoreItem xmlns:ds="http://schemas.openxmlformats.org/officeDocument/2006/customXml" ds:itemID="{5B8A888B-2D50-4FD1-A307-CEA25623B3AD}">
   <ds:schemaRefs>
     <ds:schemaRef ds:uri="http://schemas.openxmlformats.org/officeDocument/2006/bibliography"/>
   </ds:schemaRefs>

</xml_diff>

<commit_message>
AutoCommit_17 июня 2024 г. 11:21:14_SibNout2023
</commit_message>
<xml_diff>
--- a/акупрасвасвпрцв/аывсаывампрывмарыврп.docx
+++ b/акупрасвасвпрцв/аывсаывампрывмарыврп.docx
@@ -584,10 +584,7 @@
               <w:right w:val="single" w:sz="18" w:space="0" w:color="auto"/>
             </w:tcBorders>
           </w:tcPr>
-          <w:p>
-            <w:bookmarkStart w:id="0" w:name="_GoBack"/>
-            <w:bookmarkEnd w:id="0"/>
-          </w:p>
+          <w:p/>
           <w:p>
             <w:pPr>
               <w:jc w:val="right"/>
@@ -1218,136 +1215,6 @@
               </w:tabs>
             </w:pPr>
           </w:p>
-          <w:p>
-            <w:pPr>
-              <w:numPr>
-                <w:ilvl w:val="0"/>
-                <w:numId w:val="2"/>
-              </w:numPr>
-              <w:spacing w:line="276" w:lineRule="auto"/>
-              <w:jc w:val="both"/>
-            </w:pPr>
-            <w:r>
-              <w:t>Перечислить и охарактеризовать функции операционных систем</w:t>
-            </w:r>
-          </w:p>
-          <w:p>
-            <w:pPr>
-              <w:numPr>
-                <w:ilvl w:val="0"/>
-                <w:numId w:val="2"/>
-              </w:numPr>
-              <w:spacing w:line="276" w:lineRule="auto"/>
-              <w:jc w:val="both"/>
-            </w:pPr>
-            <w:r>
-              <w:t>Перечислить и охарактеризовать состояния процесса. Привести диаграмму пе</w:t>
-            </w:r>
-            <w:r>
-              <w:t>реходов состояний процесса</w:t>
-            </w:r>
-          </w:p>
-          <w:p>
-            <w:pPr>
-              <w:numPr>
-                <w:ilvl w:val="0"/>
-                <w:numId w:val="2"/>
-              </w:numPr>
-              <w:spacing w:line="276" w:lineRule="auto"/>
-              <w:jc w:val="both"/>
-            </w:pPr>
-            <w:r>
-              <w:t>Выведите всё строки ниже 14 в файле /</w:t>
-            </w:r>
-            <w:proofErr w:type="spellStart"/>
-            <w:r>
-              <w:t>etc</w:t>
-            </w:r>
-            <w:proofErr w:type="spellEnd"/>
-            <w:r>
-              <w:t>/</w:t>
-            </w:r>
-            <w:proofErr w:type="spellStart"/>
-            <w:r>
-              <w:t>group</w:t>
-            </w:r>
-            <w:proofErr w:type="spellEnd"/>
-            <w:r>
-              <w:t>:</w:t>
-            </w:r>
-          </w:p>
-          <w:p>
-            <w:pPr>
-              <w:tabs>
-                <w:tab w:val="left" w:pos="8265"/>
-              </w:tabs>
-            </w:pPr>
-            <w:bookmarkStart w:id="1" w:name="page93"/>
-            <w:bookmarkEnd w:id="1"/>
-          </w:p>
-          <w:p>
-            <w:pPr>
-              <w:tabs>
-                <w:tab w:val="left" w:pos="8265"/>
-              </w:tabs>
-            </w:pPr>
-          </w:p>
-          <w:p>
-            <w:pPr>
-              <w:tabs>
-                <w:tab w:val="left" w:pos="8265"/>
-              </w:tabs>
-            </w:pPr>
-          </w:p>
-          <w:p>
-            <w:pPr>
-              <w:tabs>
-                <w:tab w:val="left" w:pos="8265"/>
-              </w:tabs>
-            </w:pPr>
-          </w:p>
-          <w:p>
-            <w:pPr>
-              <w:tabs>
-                <w:tab w:val="left" w:pos="8265"/>
-              </w:tabs>
-            </w:pPr>
-          </w:p>
-          <w:p>
-            <w:pPr>
-              <w:tabs>
-                <w:tab w:val="left" w:pos="8265"/>
-              </w:tabs>
-            </w:pPr>
-          </w:p>
-          <w:p>
-            <w:pPr>
-              <w:tabs>
-                <w:tab w:val="left" w:pos="8265"/>
-              </w:tabs>
-            </w:pPr>
-          </w:p>
-          <w:p>
-            <w:pPr>
-              <w:tabs>
-                <w:tab w:val="left" w:pos="8265"/>
-              </w:tabs>
-            </w:pPr>
-          </w:p>
-          <w:p>
-            <w:pPr>
-              <w:tabs>
-                <w:tab w:val="left" w:pos="8265"/>
-              </w:tabs>
-            </w:pPr>
-          </w:p>
-          <w:p>
-            <w:pPr>
-              <w:tabs>
-                <w:tab w:val="left" w:pos="8265"/>
-              </w:tabs>
-            </w:pPr>
-          </w:p>
         </w:tc>
       </w:tr>
       <w:tr>
@@ -1373,6 +1240,8 @@
                 <w:szCs w:val="22"/>
               </w:rPr>
             </w:pPr>
+            <w:bookmarkStart w:id="0" w:name="_GoBack"/>
+            <w:bookmarkEnd w:id="0"/>
           </w:p>
           <w:p>
             <w:pPr>
@@ -2022,7 +1891,6 @@
               <w:jc w:val="both"/>
             </w:pPr>
             <w:r>
-              <w:lastRenderedPageBreak/>
               <w:t xml:space="preserve">Создайте два </w:t>
             </w:r>
             <w:proofErr w:type="spellStart"/>
@@ -2114,7 +1982,6 @@
                 <w:sz w:val="22"/>
                 <w:szCs w:val="22"/>
               </w:rPr>
-              <w:lastRenderedPageBreak/>
               <w:t>ФГОБУ ВО «Финансовый университет при Правительстве РФ»</w:t>
             </w:r>
           </w:p>
@@ -2668,6 +2535,7 @@
                 <w:rFonts w:ascii="Times New Roman" w:hAnsi="Times New Roman"/>
                 <w:color w:val="000000"/>
               </w:rPr>
+              <w:lastRenderedPageBreak/>
               <w:t>Привести типовую структуру операционной системы. Охарактеризовать взаимодействие основных компонентов</w:t>
             </w:r>
           </w:p>
@@ -2909,6 +2777,7 @@
                 <w:sz w:val="22"/>
                 <w:szCs w:val="22"/>
               </w:rPr>
+              <w:lastRenderedPageBreak/>
               <w:t>Преподаватель</w:t>
             </w:r>
             <w:r>
@@ -3622,7 +3491,6 @@
                 <w:sz w:val="22"/>
                 <w:szCs w:val="22"/>
               </w:rPr>
-              <w:lastRenderedPageBreak/>
               <w:t xml:space="preserve"> </w:t>
             </w:r>
             <w:r>
@@ -3689,7 +3557,6 @@
                 <w:sz w:val="22"/>
                 <w:szCs w:val="22"/>
               </w:rPr>
-              <w:lastRenderedPageBreak/>
               <w:t>ФГОБУ ВО «Финансовый университет при Правительстве РФ»</w:t>
             </w:r>
           </w:p>
@@ -4261,6 +4128,7 @@
               <w:rPr>
                 <w:rFonts w:ascii="Times New Roman" w:hAnsi="Times New Roman"/>
               </w:rPr>
+              <w:lastRenderedPageBreak/>
               <w:t xml:space="preserve">Вы запускаете команду </w:t>
             </w:r>
             <w:proofErr w:type="spellStart"/>
@@ -5692,7 +5560,6 @@
                 <w:sz w:val="22"/>
                 <w:szCs w:val="22"/>
               </w:rPr>
-              <w:lastRenderedPageBreak/>
               <w:t>ФГОБУ ВО «Финансовый университет при Правительстве РФ»</w:t>
             </w:r>
           </w:p>
@@ -6266,6 +6133,7 @@
               <w:rPr>
                 <w:rFonts w:ascii="Times New Roman" w:hAnsi="Times New Roman"/>
               </w:rPr>
+              <w:lastRenderedPageBreak/>
               <w:t>Перечислить и охарактеризовать методы распределения памяти</w:t>
             </w:r>
           </w:p>
@@ -6423,6 +6291,7 @@
                 <w:sz w:val="22"/>
                 <w:szCs w:val="22"/>
               </w:rPr>
+              <w:lastRenderedPageBreak/>
               <w:t>Преподаватель</w:t>
             </w:r>
             <w:r>
@@ -7111,7 +6980,6 @@
               <w:jc w:val="both"/>
             </w:pPr>
             <w:r>
-              <w:lastRenderedPageBreak/>
               <w:t>Направьте строки с 13 до 20 из файла /</w:t>
             </w:r>
             <w:proofErr w:type="spellStart"/>
@@ -7219,7 +7087,6 @@
                 <w:sz w:val="22"/>
                 <w:szCs w:val="22"/>
               </w:rPr>
-              <w:lastRenderedPageBreak/>
               <w:t>ФГОБУ ВО «Финансовый университет при Правительстве РФ»</w:t>
             </w:r>
           </w:p>
@@ -7781,6 +7648,7 @@
               <w:rPr>
                 <w:rFonts w:ascii="Times New Roman" w:hAnsi="Times New Roman"/>
               </w:rPr>
+              <w:lastRenderedPageBreak/>
               <w:t xml:space="preserve">Рассказать историю развития операционных систем семейства </w:t>
             </w:r>
             <w:r>
@@ -9247,7 +9115,6 @@
               <w:rPr>
                 <w:rFonts w:ascii="Times New Roman" w:hAnsi="Times New Roman"/>
               </w:rPr>
-              <w:lastRenderedPageBreak/>
               <w:t>Зайдите в директорию /</w:t>
             </w:r>
             <w:proofErr w:type="spellStart"/>
@@ -9433,7 +9300,6 @@
                 <w:sz w:val="22"/>
                 <w:szCs w:val="22"/>
               </w:rPr>
-              <w:lastRenderedPageBreak/>
               <w:t>ФГОБУ ВО «Финансовый университет при Правительстве РФ»</w:t>
             </w:r>
           </w:p>
@@ -10981,7 +10847,6 @@
               <w:rPr>
                 <w:rFonts w:ascii="Times New Roman" w:hAnsi="Times New Roman"/>
               </w:rPr>
-              <w:lastRenderedPageBreak/>
               <w:t>Выполнить планирование процессов с использованием</w:t>
             </w:r>
             <w:r>
@@ -11421,7 +11286,6 @@
                 <w:sz w:val="22"/>
                 <w:szCs w:val="22"/>
               </w:rPr>
-              <w:lastRenderedPageBreak/>
               <w:t>ФГОБУ ВО «Финансовый университет при Правительстве РФ»</w:t>
             </w:r>
           </w:p>
@@ -11534,6 +11398,7 @@
                 <w:sz w:val="22"/>
                 <w:szCs w:val="22"/>
               </w:rPr>
+              <w:lastRenderedPageBreak/>
               <w:t>(цикловой) комиссией:</w:t>
             </w:r>
           </w:p>
@@ -12918,7 +12783,6 @@
               <w:rPr>
                 <w:rFonts w:ascii="Times New Roman" w:hAnsi="Times New Roman"/>
               </w:rPr>
-              <w:lastRenderedPageBreak/>
               <w:t>Выполнить планирование процессов с использованием</w:t>
             </w:r>
             <w:r>
@@ -13358,7 +13222,6 @@
                 <w:sz w:val="22"/>
                 <w:szCs w:val="22"/>
               </w:rPr>
-              <w:lastRenderedPageBreak/>
               <w:t>ФГОБУ ВО «Финансовый университет при Правительстве РФ»</w:t>
             </w:r>
           </w:p>
@@ -13393,6 +13256,7 @@
                 <w:sz w:val="22"/>
                 <w:szCs w:val="22"/>
               </w:rPr>
+              <w:lastRenderedPageBreak/>
               <w:t>Рассмотрено предметной</w:t>
             </w:r>
           </w:p>
@@ -15065,7 +14929,6 @@
               <w:jc w:val="both"/>
             </w:pPr>
             <w:r>
-              <w:lastRenderedPageBreak/>
               <w:t>Выполнить планирование процессов с использованием</w:t>
             </w:r>
             <w:r>
@@ -15624,7 +15487,6 @@
                 <w:sz w:val="22"/>
                 <w:szCs w:val="22"/>
               </w:rPr>
-              <w:lastRenderedPageBreak/>
               <w:t>ФГОБУ ВО «Финансовый университет при Правительстве РФ»</w:t>
             </w:r>
           </w:p>
@@ -15659,6 +15521,7 @@
                 <w:sz w:val="22"/>
                 <w:szCs w:val="22"/>
               </w:rPr>
+              <w:lastRenderedPageBreak/>
               <w:t>Рассмотрено предметной</w:t>
             </w:r>
           </w:p>
@@ -17423,7 +17286,6 @@
                 <w:sz w:val="24"/>
                 <w:szCs w:val="24"/>
               </w:rPr>
-              <w:lastRenderedPageBreak/>
               <w:t>Дать определение распределенной операционной системы. Перечислить особенности распределенных операционных систем</w:t>
             </w:r>
           </w:p>
@@ -19915,7 +19777,6 @@
                 <w:sz w:val="24"/>
                 <w:szCs w:val="24"/>
               </w:rPr>
-              <w:lastRenderedPageBreak/>
               <w:t>Перечислить и охарактеризовать операционные системы, предназначенные для мобильных устройств</w:t>
             </w:r>
             <w:r>
@@ -20077,7 +19938,6 @@
                 <w:sz w:val="22"/>
                 <w:szCs w:val="22"/>
               </w:rPr>
-              <w:lastRenderedPageBreak/>
               <w:t>ФГОБУ ВО «Финансовый университет при Правительстве РФ»</w:t>
             </w:r>
           </w:p>
@@ -20395,6 +20255,7 @@
                 <w:sz w:val="22"/>
                 <w:szCs w:val="22"/>
               </w:rPr>
+              <w:lastRenderedPageBreak/>
               <w:t xml:space="preserve">__________ </w:t>
             </w:r>
             <w:r>
@@ -21762,7 +21623,6 @@
                 <w:sz w:val="24"/>
                 <w:szCs w:val="24"/>
               </w:rPr>
-              <w:lastRenderedPageBreak/>
               <w:t xml:space="preserve">Классификация угроз ОС. Источники угроз информационной безопасности и объекты воздействия. </w:t>
             </w:r>
           </w:p>
@@ -22251,7 +22111,6 @@
                 <w:sz w:val="22"/>
                 <w:szCs w:val="22"/>
               </w:rPr>
-              <w:lastRenderedPageBreak/>
               <w:t>ФГОБУ ВО «Финансовый университет при Правительстве РФ»</w:t>
             </w:r>
           </w:p>
@@ -22286,6 +22145,7 @@
                 <w:sz w:val="22"/>
                 <w:szCs w:val="22"/>
               </w:rPr>
+              <w:lastRenderedPageBreak/>
               <w:t>Рассмотрено предметной</w:t>
             </w:r>
           </w:p>
@@ -23880,7 +23740,6 @@
                 <w:sz w:val="24"/>
                 <w:szCs w:val="24"/>
               </w:rPr>
-              <w:lastRenderedPageBreak/>
               <w:t xml:space="preserve">Описать структурную схему/архитектуру операционной системы </w:t>
             </w:r>
             <w:r>
@@ -24026,7 +23885,6 @@
                 <w:sz w:val="22"/>
                 <w:szCs w:val="22"/>
               </w:rPr>
-              <w:lastRenderedPageBreak/>
               <w:t>ФГОБУ ВО «Финансовый университет при Правительстве РФ»</w:t>
             </w:r>
           </w:p>
@@ -24344,6 +24202,7 @@
                 <w:sz w:val="22"/>
                 <w:szCs w:val="22"/>
               </w:rPr>
+              <w:lastRenderedPageBreak/>
               <w:t xml:space="preserve">__________ </w:t>
             </w:r>
             <w:r>
@@ -25463,7 +25322,6 @@
                 <w:rFonts w:ascii="Times New Roman" w:hAnsi="Times New Roman"/>
                 <w:sz w:val="24"/>
               </w:rPr>
-              <w:lastRenderedPageBreak/>
               <w:t>Что происходит с данными при перемещении в рамках одной файловой системы и разных файловых систем</w:t>
             </w:r>
             <w:r>
@@ -25673,7 +25531,6 @@
                 <w:sz w:val="22"/>
                 <w:szCs w:val="22"/>
               </w:rPr>
-              <w:lastRenderedPageBreak/>
               <w:t>ФГОБУ ВО «Финансовый университет при Правительстве РФ»</w:t>
             </w:r>
           </w:p>
@@ -26137,6 +25994,7 @@
                 <w:sz w:val="22"/>
                 <w:szCs w:val="22"/>
               </w:rPr>
+              <w:lastRenderedPageBreak/>
               <w:t>Протокол №</w:t>
             </w:r>
             <w:r>
@@ -30032,7 +29890,7 @@
 </file>
 
 <file path=customXml/itemProps1.xml><?xml version="1.0" encoding="utf-8"?>
-<ds:datastoreItem xmlns:ds="http://schemas.openxmlformats.org/officeDocument/2006/customXml" ds:itemID="{5B8A888B-2D50-4FD1-A307-CEA25623B3AD}">
+<ds:datastoreItem xmlns:ds="http://schemas.openxmlformats.org/officeDocument/2006/customXml" ds:itemID="{BBA3314E-9A78-475B-8435-7ADBA6232F73}">
   <ds:schemaRefs>
     <ds:schemaRef ds:uri="http://schemas.openxmlformats.org/officeDocument/2006/bibliography"/>
   </ds:schemaRefs>

</xml_diff>

<commit_message>
AutoCommit_17 июня 2024 г. 11:31:54_SibNout2023
</commit_message>
<xml_diff>
--- a/акупрасвасвпрцв/аывсаывампрывмарыврп.docx
+++ b/акупрасвасвпрцв/аывсаывампрывмарыврп.docx
@@ -1240,8 +1240,6 @@
                 <w:szCs w:val="22"/>
               </w:rPr>
             </w:pPr>
-            <w:bookmarkStart w:id="0" w:name="_GoBack"/>
-            <w:bookmarkEnd w:id="0"/>
           </w:p>
           <w:p>
             <w:pPr>
@@ -1856,61 +1854,24 @@
               <w:spacing w:line="276" w:lineRule="auto"/>
               <w:jc w:val="both"/>
             </w:pPr>
-            <w:r>
-              <w:t>Дать определение операционной системы. Описать место операционной системы в структуре информационной системы</w:t>
-            </w:r>
-          </w:p>
-          <w:p>
-            <w:pPr>
-              <w:numPr>
-                <w:ilvl w:val="0"/>
-                <w:numId w:val="3"/>
-              </w:numPr>
-              <w:spacing w:line="276" w:lineRule="auto"/>
-              <w:jc w:val="both"/>
-            </w:pPr>
-            <w:r>
-              <w:t xml:space="preserve">Вы пишете команду, нажимаете </w:t>
+            <w:bookmarkStart w:id="0" w:name="_GoBack"/>
+            <w:bookmarkEnd w:id="0"/>
+            <w:r>
+              <w:t xml:space="preserve">Создайте два </w:t>
             </w:r>
             <w:proofErr w:type="spellStart"/>
             <w:r>
-              <w:t>tab</w:t>
+              <w:t>алиаса</w:t>
             </w:r>
             <w:proofErr w:type="spellEnd"/>
             <w:r>
-              <w:t xml:space="preserve"> - но вместо опций вы видите список файлов. Нормальное ли это поведение. Если нет, в чём заключается проблема и как её решить</w:t>
-            </w:r>
-          </w:p>
-          <w:p>
-            <w:pPr>
-              <w:numPr>
-                <w:ilvl w:val="0"/>
-                <w:numId w:val="3"/>
-              </w:numPr>
-              <w:spacing w:line="276" w:lineRule="auto"/>
-              <w:jc w:val="both"/>
-            </w:pPr>
-            <w:r>
-              <w:t xml:space="preserve">Создайте два </w:t>
+              <w:t xml:space="preserve"> с одинаковыми названиями в ~/.</w:t>
             </w:r>
             <w:proofErr w:type="spellStart"/>
             <w:r>
-              <w:t>алиаса</w:t>
+              <w:t>bashrc</w:t>
             </w:r>
             <w:proofErr w:type="spellEnd"/>
-            <w:r>
-              <w:t xml:space="preserve"> с одинаковыми названиями в ~</w:t>
-            </w:r>
-            <w:proofErr w:type="gramStart"/>
-            <w:r>
-              <w:t>/.</w:t>
-            </w:r>
-            <w:proofErr w:type="spellStart"/>
-            <w:r>
-              <w:t>bashrc</w:t>
-            </w:r>
-            <w:proofErr w:type="spellEnd"/>
-            <w:proofErr w:type="gramEnd"/>
             <w:r>
               <w:t>. Какой из них работает</w:t>
             </w:r>
@@ -2535,7 +2496,6 @@
                 <w:rFonts w:ascii="Times New Roman" w:hAnsi="Times New Roman"/>
                 <w:color w:val="000000"/>
               </w:rPr>
-              <w:lastRenderedPageBreak/>
               <w:t>Привести типовую структуру операционной системы. Охарактеризовать взаимодействие основных компонентов</w:t>
             </w:r>
           </w:p>
@@ -2580,6 +2540,7 @@
                 <w:sz w:val="24"/>
                 <w:szCs w:val="24"/>
               </w:rPr>
+              <w:lastRenderedPageBreak/>
               <w:t xml:space="preserve">Создайте команду </w:t>
             </w:r>
             <w:proofErr w:type="spellStart"/>
@@ -4128,7 +4089,6 @@
               <w:rPr>
                 <w:rFonts w:ascii="Times New Roman" w:hAnsi="Times New Roman"/>
               </w:rPr>
-              <w:lastRenderedPageBreak/>
               <w:t xml:space="preserve">Вы запускаете команду </w:t>
             </w:r>
             <w:proofErr w:type="spellStart"/>
@@ -4191,6 +4151,7 @@
               <w:rPr>
                 <w:rFonts w:ascii="Times New Roman" w:hAnsi="Times New Roman"/>
               </w:rPr>
+              <w:lastRenderedPageBreak/>
               <w:t>Выполнить планирование процессов с использованием</w:t>
             </w:r>
             <w:r>
@@ -6133,7 +6094,6 @@
               <w:rPr>
                 <w:rFonts w:ascii="Times New Roman" w:hAnsi="Times New Roman"/>
               </w:rPr>
-              <w:lastRenderedPageBreak/>
               <w:t>Перечислить и охарактеризовать методы распределения памяти</w:t>
             </w:r>
           </w:p>
@@ -6153,6 +6113,7 @@
               <w:rPr>
                 <w:rFonts w:ascii="Times New Roman" w:hAnsi="Times New Roman"/>
               </w:rPr>
+              <w:lastRenderedPageBreak/>
               <w:t xml:space="preserve">Посмотрите файлы </w:t>
             </w:r>
             <w:proofErr w:type="spellStart"/>
@@ -7648,7 +7609,6 @@
               <w:rPr>
                 <w:rFonts w:ascii="Times New Roman" w:hAnsi="Times New Roman"/>
               </w:rPr>
-              <w:lastRenderedPageBreak/>
               <w:t xml:space="preserve">Рассказать историю развития операционных систем семейства </w:t>
             </w:r>
             <w:r>
@@ -7677,6 +7637,7 @@
               <w:rPr>
                 <w:rFonts w:ascii="Times New Roman" w:hAnsi="Times New Roman"/>
               </w:rPr>
+              <w:lastRenderedPageBreak/>
               <w:t>Дать определение понятию «виртуальная память». Перечислить и охарактеризовать механизмы реализации виртуальной памяти</w:t>
             </w:r>
           </w:p>
@@ -9861,6 +9822,7 @@
               <w:rPr>
                 <w:rFonts w:ascii="Times New Roman" w:hAnsi="Times New Roman"/>
               </w:rPr>
+              <w:lastRenderedPageBreak/>
               <w:t>Перечислить и охарактеризовать виды интерфейсов пользователя</w:t>
             </w:r>
           </w:p>
@@ -11398,7 +11360,6 @@
                 <w:sz w:val="22"/>
                 <w:szCs w:val="22"/>
               </w:rPr>
-              <w:lastRenderedPageBreak/>
               <w:t>(цикловой) комиссией:</w:t>
             </w:r>
           </w:p>
@@ -11496,6 +11457,7 @@
                 <w:sz w:val="22"/>
                 <w:szCs w:val="22"/>
               </w:rPr>
+              <w:lastRenderedPageBreak/>
               <w:t>Обеспечение информационной безопасности АС</w:t>
             </w:r>
           </w:p>
@@ -13256,7 +13218,6 @@
                 <w:sz w:val="22"/>
                 <w:szCs w:val="22"/>
               </w:rPr>
-              <w:lastRenderedPageBreak/>
               <w:t>Рассмотрено предметной</w:t>
             </w:r>
           </w:p>
@@ -13335,6 +13296,7 @@
                 <w:sz w:val="22"/>
                 <w:szCs w:val="22"/>
               </w:rPr>
+              <w:lastRenderedPageBreak/>
               <w:t>(цикловой) комиссией:</w:t>
             </w:r>
           </w:p>
@@ -15521,7 +15483,6 @@
                 <w:sz w:val="22"/>
                 <w:szCs w:val="22"/>
               </w:rPr>
-              <w:lastRenderedPageBreak/>
               <w:t>Рассмотрено предметной</w:t>
             </w:r>
           </w:p>
@@ -15697,6 +15658,7 @@
                 <w:sz w:val="22"/>
                 <w:szCs w:val="22"/>
               </w:rPr>
+              <w:lastRenderedPageBreak/>
               <w:t>Обеспечение информационной безопасности АС</w:t>
             </w:r>
           </w:p>
@@ -17863,7 +17825,6 @@
                 <w:sz w:val="22"/>
                 <w:szCs w:val="22"/>
               </w:rPr>
-              <w:lastRenderedPageBreak/>
               <w:t>ФГОБУ ВО «Финансовый университет при Правительстве РФ»</w:t>
             </w:r>
           </w:p>
@@ -17976,6 +17937,7 @@
                 <w:sz w:val="22"/>
                 <w:szCs w:val="22"/>
               </w:rPr>
+              <w:lastRenderedPageBreak/>
               <w:t>(цикловой) комиссией:</w:t>
             </w:r>
           </w:p>
@@ -20255,7 +20217,6 @@
                 <w:sz w:val="22"/>
                 <w:szCs w:val="22"/>
               </w:rPr>
-              <w:lastRenderedPageBreak/>
               <w:t xml:space="preserve">__________ </w:t>
             </w:r>
             <w:r>
@@ -20402,6 +20363,7 @@
                 <w:sz w:val="22"/>
                 <w:szCs w:val="22"/>
               </w:rPr>
+              <w:lastRenderedPageBreak/>
               <w:t>Протокол №</w:t>
             </w:r>
             <w:r>
@@ -22145,7 +22107,6 @@
                 <w:sz w:val="22"/>
                 <w:szCs w:val="22"/>
               </w:rPr>
-              <w:lastRenderedPageBreak/>
               <w:t>Рассмотрено предметной</w:t>
             </w:r>
           </w:p>
@@ -22429,6 +22390,7 @@
                 <w:sz w:val="22"/>
                 <w:szCs w:val="22"/>
               </w:rPr>
+              <w:lastRenderedPageBreak/>
               <w:t xml:space="preserve">__________ </w:t>
             </w:r>
             <w:r>
@@ -24202,7 +24164,6 @@
                 <w:sz w:val="22"/>
                 <w:szCs w:val="22"/>
               </w:rPr>
-              <w:lastRenderedPageBreak/>
               <w:t xml:space="preserve">__________ </w:t>
             </w:r>
             <w:r>
@@ -24442,6 +24403,7 @@
               <w:rPr>
                 <w:rFonts w:ascii="Times New Roman" w:hAnsi="Times New Roman"/>
               </w:rPr>
+              <w:lastRenderedPageBreak/>
               <w:t xml:space="preserve">Классификация угроз ОС. Источники угроз информационной безопасности и объекты воздействия. </w:t>
             </w:r>
           </w:p>
@@ -24639,6 +24601,7 @@
                 <w:sz w:val="22"/>
                 <w:szCs w:val="22"/>
               </w:rPr>
+              <w:lastRenderedPageBreak/>
               <w:t>Преподаватель</w:t>
             </w:r>
             <w:r>
@@ -25994,7 +25957,6 @@
                 <w:sz w:val="22"/>
                 <w:szCs w:val="22"/>
               </w:rPr>
-              <w:lastRenderedPageBreak/>
               <w:t>Протокол №</w:t>
             </w:r>
             <w:r>
@@ -26130,6 +26092,7 @@
               <w:rPr>
                 <w:rFonts w:ascii="Times New Roman" w:hAnsi="Times New Roman"/>
               </w:rPr>
+              <w:lastRenderedPageBreak/>
               <w:t xml:space="preserve">Создайте файл file1 в директории dir1. Переименуйте файл в file2, не заходя в директорию с помощью </w:t>
             </w:r>
             <w:proofErr w:type="spellStart"/>
@@ -26202,6 +26165,7 @@
                 <w:sz w:val="22"/>
                 <w:szCs w:val="22"/>
               </w:rPr>
+              <w:lastRenderedPageBreak/>
               <w:t>Преподаватель</w:t>
             </w:r>
             <w:r>
@@ -29890,7 +29854,7 @@
 </file>
 
 <file path=customXml/itemProps1.xml><?xml version="1.0" encoding="utf-8"?>
-<ds:datastoreItem xmlns:ds="http://schemas.openxmlformats.org/officeDocument/2006/customXml" ds:itemID="{BBA3314E-9A78-475B-8435-7ADBA6232F73}">
+<ds:datastoreItem xmlns:ds="http://schemas.openxmlformats.org/officeDocument/2006/customXml" ds:itemID="{997C8AD8-8C3B-43BF-A2FC-6898B967E723}">
   <ds:schemaRefs>
     <ds:schemaRef ds:uri="http://schemas.openxmlformats.org/officeDocument/2006/bibliography"/>
   </ds:schemaRefs>

</xml_diff>

<commit_message>
AutoCommit_17 июня 2024 г. 21:07:05_SibNout2023
</commit_message>
<xml_diff>
--- a/акупрасвасвпрцв/аывсаывампрывмарыврп.docx
+++ b/акупрасвасвпрцв/аывсаывампрывмарыврп.docx
@@ -37,11 +37,15 @@
           <w:p>
             <w:pPr>
               <w:jc w:val="center"/>
-            </w:pPr>
-            <w:r>
-              <w:rPr>
-                <w:sz w:val="22"/>
-                <w:szCs w:val="22"/>
+              <w:rPr>
+                <w:highlight w:val="green"/>
+              </w:rPr>
+            </w:pPr>
+            <w:r>
+              <w:rPr>
+                <w:sz w:val="22"/>
+                <w:szCs w:val="22"/>
+                <w:highlight w:val="green"/>
               </w:rPr>
               <w:t>ФГОБУ ВО «Финансовый университет при Правительстве РФ»</w:t>
             </w:r>
@@ -49,11 +53,15 @@
           <w:p>
             <w:pPr>
               <w:jc w:val="center"/>
-            </w:pPr>
-            <w:r>
-              <w:rPr>
-                <w:sz w:val="22"/>
-                <w:szCs w:val="22"/>
+              <w:rPr>
+                <w:highlight w:val="green"/>
+              </w:rPr>
+            </w:pPr>
+            <w:r>
+              <w:rPr>
+                <w:sz w:val="22"/>
+                <w:szCs w:val="22"/>
+                <w:highlight w:val="green"/>
               </w:rPr>
               <w:t>Колледж информатики и программирования</w:t>
             </w:r>
@@ -72,10 +80,16 @@
             </w:tcBorders>
           </w:tcPr>
           <w:p>
-            <w:r>
-              <w:rPr>
-                <w:sz w:val="22"/>
-                <w:szCs w:val="22"/>
+            <w:pPr>
+              <w:rPr>
+                <w:highlight w:val="green"/>
+              </w:rPr>
+            </w:pPr>
+            <w:r>
+              <w:rPr>
+                <w:sz w:val="22"/>
+                <w:szCs w:val="22"/>
+                <w:highlight w:val="green"/>
               </w:rPr>
               <w:t>Рассмотрено предметной</w:t>
             </w:r>
@@ -96,6 +110,7 @@
               <w:jc w:val="center"/>
               <w:rPr>
                 <w:b/>
+                <w:highlight w:val="green"/>
                 <w:lang w:val="en-US"/>
               </w:rPr>
             </w:pPr>
@@ -104,6 +119,7 @@
                 <w:b/>
                 <w:sz w:val="22"/>
                 <w:szCs w:val="22"/>
+                <w:highlight w:val="green"/>
               </w:rPr>
               <w:t>Э</w:t>
             </w:r>
@@ -112,6 +128,7 @@
                 <w:b/>
                 <w:sz w:val="22"/>
                 <w:szCs w:val="22"/>
+                <w:highlight w:val="green"/>
               </w:rPr>
               <w:t>кзамен</w:t>
             </w:r>
@@ -128,10 +145,16 @@
             </w:tcBorders>
           </w:tcPr>
           <w:p>
-            <w:r>
-              <w:rPr>
-                <w:sz w:val="22"/>
-                <w:szCs w:val="22"/>
+            <w:pPr>
+              <w:rPr>
+                <w:highlight w:val="green"/>
+              </w:rPr>
+            </w:pPr>
+            <w:r>
+              <w:rPr>
+                <w:sz w:val="22"/>
+                <w:szCs w:val="22"/>
+                <w:highlight w:val="green"/>
               </w:rPr>
               <w:t>Утверждено</w:t>
             </w:r>
@@ -150,10 +173,16 @@
             </w:tcBorders>
           </w:tcPr>
           <w:p>
-            <w:r>
-              <w:rPr>
-                <w:sz w:val="22"/>
-                <w:szCs w:val="22"/>
+            <w:pPr>
+              <w:rPr>
+                <w:highlight w:val="green"/>
+              </w:rPr>
+            </w:pPr>
+            <w:r>
+              <w:rPr>
+                <w:sz w:val="22"/>
+                <w:szCs w:val="22"/>
+                <w:highlight w:val="green"/>
               </w:rPr>
               <w:t>(цикловой) комиссией:</w:t>
             </w:r>
@@ -175,14 +204,16 @@
               <w:rPr>
                 <w:b/>
                 <w:i/>
-              </w:rPr>
-            </w:pPr>
-            <w:r>
-              <w:rPr>
-                <w:b/>
-                <w:i/>
-                <w:sz w:val="22"/>
-                <w:szCs w:val="22"/>
+                <w:highlight w:val="green"/>
+              </w:rPr>
+            </w:pPr>
+            <w:r>
+              <w:rPr>
+                <w:b/>
+                <w:i/>
+                <w:sz w:val="22"/>
+                <w:szCs w:val="22"/>
+                <w:highlight w:val="green"/>
               </w:rPr>
               <w:t>Экзаменационный билет №</w:t>
             </w:r>
@@ -192,6 +223,7 @@
                 <w:i/>
                 <w:sz w:val="22"/>
                 <w:szCs w:val="22"/>
+                <w:highlight w:val="green"/>
                 <w:lang w:val="en-US"/>
               </w:rPr>
               <w:t>1</w:t>
@@ -209,10 +241,16 @@
             </w:tcBorders>
           </w:tcPr>
           <w:p>
-            <w:r>
-              <w:rPr>
-                <w:sz w:val="22"/>
-                <w:szCs w:val="22"/>
+            <w:pPr>
+              <w:rPr>
+                <w:highlight w:val="green"/>
+              </w:rPr>
+            </w:pPr>
+            <w:r>
+              <w:rPr>
+                <w:sz w:val="22"/>
+                <w:szCs w:val="22"/>
+                <w:highlight w:val="green"/>
               </w:rPr>
               <w:t>Зам. директора по У</w:t>
             </w:r>
@@ -220,6 +258,7 @@
               <w:rPr>
                 <w:sz w:val="22"/>
                 <w:szCs w:val="22"/>
+                <w:highlight w:val="green"/>
               </w:rPr>
               <w:t>Р</w:t>
             </w:r>
@@ -238,10 +277,16 @@
             </w:tcBorders>
           </w:tcPr>
           <w:p>
-            <w:r>
-              <w:rPr>
-                <w:sz w:val="22"/>
-                <w:szCs w:val="22"/>
+            <w:pPr>
+              <w:rPr>
+                <w:highlight w:val="green"/>
+              </w:rPr>
+            </w:pPr>
+            <w:r>
+              <w:rPr>
+                <w:sz w:val="22"/>
+                <w:szCs w:val="22"/>
+                <w:highlight w:val="green"/>
               </w:rPr>
               <w:t>Обеспечение информационной безопасности АС</w:t>
             </w:r>
@@ -263,14 +308,16 @@
               <w:rPr>
                 <w:b/>
                 <w:i/>
-              </w:rPr>
-            </w:pPr>
-            <w:r>
-              <w:rPr>
-                <w:b/>
-                <w:i/>
-                <w:sz w:val="22"/>
-                <w:szCs w:val="22"/>
+                <w:highlight w:val="green"/>
+              </w:rPr>
+            </w:pPr>
+            <w:r>
+              <w:rPr>
+                <w:b/>
+                <w:i/>
+                <w:sz w:val="22"/>
+                <w:szCs w:val="22"/>
+                <w:highlight w:val="green"/>
               </w:rPr>
               <w:t xml:space="preserve">по </w:t>
             </w:r>
@@ -280,6 +327,7 @@
                 <w:i/>
                 <w:sz w:val="22"/>
                 <w:szCs w:val="22"/>
+                <w:highlight w:val="green"/>
               </w:rPr>
               <w:t>МДК</w:t>
             </w:r>
@@ -289,6 +337,7 @@
                 <w:i/>
                 <w:sz w:val="22"/>
                 <w:szCs w:val="22"/>
+                <w:highlight w:val="green"/>
               </w:rPr>
               <w:t>.01</w:t>
             </w:r>
@@ -298,6 +347,7 @@
                 <w:i/>
                 <w:sz w:val="22"/>
                 <w:szCs w:val="22"/>
+                <w:highlight w:val="green"/>
               </w:rPr>
               <w:t>.01</w:t>
             </w:r>
@@ -307,6 +357,7 @@
                 <w:i/>
                 <w:sz w:val="22"/>
                 <w:szCs w:val="22"/>
+                <w:highlight w:val="green"/>
               </w:rPr>
               <w:t xml:space="preserve"> «</w:t>
             </w:r>
@@ -316,6 +367,7 @@
                 <w:i/>
                 <w:sz w:val="22"/>
                 <w:szCs w:val="22"/>
+                <w:highlight w:val="green"/>
               </w:rPr>
               <w:t>Операционные системы</w:t>
             </w:r>
@@ -325,6 +377,7 @@
                 <w:i/>
                 <w:sz w:val="22"/>
                 <w:szCs w:val="22"/>
+                <w:highlight w:val="green"/>
               </w:rPr>
               <w:t>»</w:t>
             </w:r>
@@ -340,7 +393,13 @@
               <w:right w:val="single" w:sz="18" w:space="0" w:color="auto"/>
             </w:tcBorders>
           </w:tcPr>
-          <w:p/>
+          <w:p>
+            <w:pPr>
+              <w:rPr>
+                <w:highlight w:val="green"/>
+              </w:rPr>
+            </w:pPr>
+          </w:p>
         </w:tc>
       </w:tr>
       <w:tr>
@@ -355,10 +414,16 @@
             </w:tcBorders>
           </w:tcPr>
           <w:p>
-            <w:r>
-              <w:rPr>
-                <w:sz w:val="22"/>
-                <w:szCs w:val="22"/>
+            <w:pPr>
+              <w:rPr>
+                <w:highlight w:val="green"/>
+              </w:rPr>
+            </w:pPr>
+            <w:r>
+              <w:rPr>
+                <w:sz w:val="22"/>
+                <w:szCs w:val="22"/>
+                <w:highlight w:val="green"/>
               </w:rPr>
               <w:t xml:space="preserve">__________ </w:t>
             </w:r>
@@ -366,6 +431,7 @@
               <w:rPr>
                 <w:sz w:val="22"/>
                 <w:szCs w:val="22"/>
+                <w:highlight w:val="green"/>
                 <w:lang w:val="en-US"/>
               </w:rPr>
               <w:t>C</w:t>
@@ -374,21 +440,29 @@
               <w:rPr>
                 <w:sz w:val="22"/>
                 <w:szCs w:val="22"/>
+                <w:highlight w:val="green"/>
               </w:rPr>
               <w:t>.М. Володин</w:t>
             </w:r>
           </w:p>
-          <w:p/>
-          <w:p>
-            <w:pPr>
-              <w:rPr>
-                <w:highlight w:val="yellow"/>
-              </w:rPr>
-            </w:pPr>
-            <w:r>
-              <w:rPr>
-                <w:sz w:val="22"/>
-                <w:szCs w:val="22"/>
+          <w:p>
+            <w:pPr>
+              <w:rPr>
+                <w:highlight w:val="green"/>
+              </w:rPr>
+            </w:pPr>
+          </w:p>
+          <w:p>
+            <w:pPr>
+              <w:rPr>
+                <w:highlight w:val="green"/>
+              </w:rPr>
+            </w:pPr>
+            <w:r>
+              <w:rPr>
+                <w:sz w:val="22"/>
+                <w:szCs w:val="22"/>
+                <w:highlight w:val="green"/>
               </w:rPr>
               <w:t>«09</w:t>
             </w:r>
@@ -396,6 +470,7 @@
               <w:rPr>
                 <w:sz w:val="22"/>
                 <w:szCs w:val="22"/>
+                <w:highlight w:val="green"/>
               </w:rPr>
               <w:t xml:space="preserve">» </w:t>
             </w:r>
@@ -403,6 +478,7 @@
               <w:rPr>
                 <w:sz w:val="22"/>
                 <w:szCs w:val="22"/>
+                <w:highlight w:val="green"/>
               </w:rPr>
               <w:t>марта 2023</w:t>
             </w:r>
@@ -410,6 +486,7 @@
               <w:rPr>
                 <w:sz w:val="22"/>
                 <w:szCs w:val="22"/>
+                <w:highlight w:val="green"/>
               </w:rPr>
               <w:t>г.</w:t>
             </w:r>
@@ -426,10 +503,16 @@
             </w:tcBorders>
           </w:tcPr>
           <w:p>
-            <w:r>
-              <w:rPr>
-                <w:sz w:val="22"/>
-                <w:szCs w:val="22"/>
+            <w:pPr>
+              <w:rPr>
+                <w:highlight w:val="green"/>
+              </w:rPr>
+            </w:pPr>
+            <w:r>
+              <w:rPr>
+                <w:sz w:val="22"/>
+                <w:szCs w:val="22"/>
+                <w:highlight w:val="green"/>
               </w:rPr>
               <w:t>Специальность: 10.02.05</w:t>
             </w:r>
@@ -437,6 +520,7 @@
               <w:rPr>
                 <w:sz w:val="22"/>
                 <w:szCs w:val="22"/>
+                <w:highlight w:val="green"/>
               </w:rPr>
               <w:t xml:space="preserve"> </w:t>
             </w:r>
@@ -444,6 +528,7 @@
               <w:rPr>
                 <w:sz w:val="22"/>
                 <w:szCs w:val="22"/>
+                <w:highlight w:val="green"/>
               </w:rPr>
               <w:t>Обеспечение информационной безопасности автоматизированных</w:t>
             </w:r>
@@ -451,6 +536,7 @@
               <w:rPr>
                 <w:sz w:val="22"/>
                 <w:szCs w:val="22"/>
+                <w:highlight w:val="green"/>
               </w:rPr>
               <w:t xml:space="preserve"> систем</w:t>
             </w:r>
@@ -467,10 +553,16 @@
             </w:tcBorders>
           </w:tcPr>
           <w:p>
-            <w:r>
-              <w:rPr>
-                <w:sz w:val="22"/>
-                <w:szCs w:val="22"/>
+            <w:pPr>
+              <w:rPr>
+                <w:highlight w:val="green"/>
+              </w:rPr>
+            </w:pPr>
+            <w:r>
+              <w:rPr>
+                <w:sz w:val="22"/>
+                <w:szCs w:val="22"/>
+                <w:highlight w:val="green"/>
               </w:rPr>
               <w:t xml:space="preserve">___________ </w:t>
             </w:r>
@@ -478,6 +570,7 @@
               <w:rPr>
                 <w:sz w:val="22"/>
                 <w:szCs w:val="22"/>
+                <w:highlight w:val="green"/>
               </w:rPr>
               <w:t>Н.Ю Долгова</w:t>
             </w:r>
@@ -498,13 +591,14 @@
           <w:p>
             <w:pPr>
               <w:rPr>
-                <w:highlight w:val="yellow"/>
-              </w:rPr>
-            </w:pPr>
-            <w:r>
-              <w:rPr>
-                <w:sz w:val="22"/>
-                <w:szCs w:val="22"/>
+                <w:highlight w:val="green"/>
+              </w:rPr>
+            </w:pPr>
+            <w:r>
+              <w:rPr>
+                <w:sz w:val="22"/>
+                <w:szCs w:val="22"/>
+                <w:highlight w:val="green"/>
               </w:rPr>
               <w:t>Протокол №</w:t>
             </w:r>
@@ -512,6 +606,7 @@
               <w:rPr>
                 <w:sz w:val="22"/>
                 <w:szCs w:val="22"/>
+                <w:highlight w:val="green"/>
               </w:rPr>
               <w:t>8</w:t>
             </w:r>
@@ -528,10 +623,16 @@
             </w:tcBorders>
           </w:tcPr>
           <w:p>
-            <w:r>
-              <w:rPr>
-                <w:sz w:val="22"/>
-                <w:szCs w:val="22"/>
+            <w:pPr>
+              <w:rPr>
+                <w:highlight w:val="green"/>
+              </w:rPr>
+            </w:pPr>
+            <w:r>
+              <w:rPr>
+                <w:sz w:val="22"/>
+                <w:szCs w:val="22"/>
+                <w:highlight w:val="green"/>
               </w:rPr>
               <w:t>Курс 2</w:t>
             </w:r>
@@ -539,6 +640,7 @@
               <w:rPr>
                 <w:sz w:val="22"/>
                 <w:szCs w:val="22"/>
+                <w:highlight w:val="green"/>
               </w:rPr>
               <w:t xml:space="preserve">      </w:t>
             </w:r>
@@ -546,6 +648,7 @@
               <w:rPr>
                 <w:sz w:val="22"/>
                 <w:szCs w:val="22"/>
+                <w:highlight w:val="green"/>
               </w:rPr>
               <w:t>Семестр 4</w:t>
             </w:r>
@@ -562,10 +665,16 @@
             </w:tcBorders>
           </w:tcPr>
           <w:p>
-            <w:r>
-              <w:rPr>
-                <w:sz w:val="22"/>
-                <w:szCs w:val="22"/>
+            <w:pPr>
+              <w:rPr>
+                <w:highlight w:val="green"/>
+              </w:rPr>
+            </w:pPr>
+            <w:r>
+              <w:rPr>
+                <w:sz w:val="22"/>
+                <w:szCs w:val="22"/>
+                <w:highlight w:val="green"/>
               </w:rPr>
               <w:t>″        ″                      20     г.</w:t>
             </w:r>
@@ -584,33 +693,35 @@
               <w:right w:val="single" w:sz="18" w:space="0" w:color="auto"/>
             </w:tcBorders>
           </w:tcPr>
-          <w:p/>
+          <w:p>
+            <w:pPr>
+              <w:rPr>
+                <w:highlight w:val="green"/>
+              </w:rPr>
+            </w:pPr>
+          </w:p>
           <w:p>
             <w:pPr>
               <w:jc w:val="right"/>
               <w:rPr>
                 <w:sz w:val="22"/>
                 <w:szCs w:val="22"/>
-              </w:rPr>
-            </w:pPr>
-            <w:r>
-              <w:rPr>
-                <w:sz w:val="22"/>
-                <w:szCs w:val="22"/>
-              </w:rPr>
-              <w:t xml:space="preserve"> Преподаватель</w:t>
-            </w:r>
-            <w:r>
-              <w:rPr>
-                <w:sz w:val="22"/>
-                <w:szCs w:val="22"/>
-              </w:rPr>
-              <w:t xml:space="preserve"> </w:t>
-            </w:r>
-            <w:r>
-              <w:rPr>
-                <w:sz w:val="22"/>
-                <w:szCs w:val="22"/>
+                <w:highlight w:val="green"/>
+              </w:rPr>
+            </w:pPr>
+            <w:r>
+              <w:rPr>
+                <w:sz w:val="22"/>
+                <w:szCs w:val="22"/>
+                <w:highlight w:val="green"/>
+              </w:rPr>
+              <w:t xml:space="preserve"> Преподаватель </w:t>
+            </w:r>
+            <w:r>
+              <w:rPr>
+                <w:sz w:val="22"/>
+                <w:szCs w:val="22"/>
+                <w:highlight w:val="green"/>
               </w:rPr>
               <w:t>Захаренков И.О.</w:t>
             </w:r>
@@ -618,6 +729,7 @@
               <w:rPr>
                 <w:sz w:val="22"/>
                 <w:szCs w:val="22"/>
+                <w:highlight w:val="green"/>
               </w:rPr>
               <w:t xml:space="preserve">                             </w:t>
             </w:r>
@@ -625,6 +737,7 @@
               <w:rPr>
                 <w:sz w:val="22"/>
                 <w:szCs w:val="22"/>
+                <w:highlight w:val="green"/>
               </w:rPr>
               <w:t xml:space="preserve">    /</w:t>
             </w:r>
@@ -632,6 +745,7 @@
               <w:rPr>
                 <w:sz w:val="22"/>
                 <w:szCs w:val="22"/>
+                <w:highlight w:val="green"/>
               </w:rPr>
               <w:t xml:space="preserve">                                                </w:t>
             </w:r>
@@ -639,6 +753,7 @@
               <w:rPr>
                 <w:sz w:val="22"/>
                 <w:szCs w:val="22"/>
+                <w:highlight w:val="green"/>
               </w:rPr>
               <w:t>/</w:t>
             </w:r>
@@ -646,11 +761,15 @@
           <w:p>
             <w:pPr>
               <w:jc w:val="right"/>
-            </w:pPr>
-            <w:r>
-              <w:rPr>
-                <w:sz w:val="22"/>
-                <w:szCs w:val="22"/>
+              <w:rPr>
+                <w:highlight w:val="green"/>
+              </w:rPr>
+            </w:pPr>
+            <w:r>
+              <w:rPr>
+                <w:sz w:val="22"/>
+                <w:szCs w:val="22"/>
+                <w:highlight w:val="green"/>
               </w:rPr>
               <w:t xml:space="preserve"> </w:t>
             </w:r>
@@ -672,11 +791,15 @@
           <w:p>
             <w:pPr>
               <w:jc w:val="center"/>
-            </w:pPr>
-            <w:r>
-              <w:rPr>
-                <w:sz w:val="22"/>
-                <w:szCs w:val="22"/>
+              <w:rPr>
+                <w:highlight w:val="green"/>
+              </w:rPr>
+            </w:pPr>
+            <w:r>
+              <w:rPr>
+                <w:sz w:val="22"/>
+                <w:szCs w:val="22"/>
+                <w:highlight w:val="green"/>
               </w:rPr>
               <w:t>ФГОБУ ВО «Финансовый университет при Правительстве РФ»</w:t>
             </w:r>
@@ -684,11 +807,15 @@
           <w:p>
             <w:pPr>
               <w:jc w:val="center"/>
-            </w:pPr>
-            <w:r>
-              <w:rPr>
-                <w:sz w:val="22"/>
-                <w:szCs w:val="22"/>
+              <w:rPr>
+                <w:highlight w:val="green"/>
+              </w:rPr>
+            </w:pPr>
+            <w:r>
+              <w:rPr>
+                <w:sz w:val="22"/>
+                <w:szCs w:val="22"/>
+                <w:highlight w:val="green"/>
               </w:rPr>
               <w:t>Колледж информатики и программирования</w:t>
             </w:r>
@@ -707,10 +834,16 @@
             </w:tcBorders>
           </w:tcPr>
           <w:p>
-            <w:r>
-              <w:rPr>
-                <w:sz w:val="22"/>
-                <w:szCs w:val="22"/>
+            <w:pPr>
+              <w:rPr>
+                <w:highlight w:val="green"/>
+              </w:rPr>
+            </w:pPr>
+            <w:r>
+              <w:rPr>
+                <w:sz w:val="22"/>
+                <w:szCs w:val="22"/>
+                <w:highlight w:val="green"/>
               </w:rPr>
               <w:t>Рассмотрено предметной</w:t>
             </w:r>
@@ -731,6 +864,7 @@
               <w:jc w:val="center"/>
               <w:rPr>
                 <w:b/>
+                <w:highlight w:val="green"/>
                 <w:lang w:val="en-US"/>
               </w:rPr>
             </w:pPr>
@@ -739,16 +873,9 @@
                 <w:b/>
                 <w:sz w:val="22"/>
                 <w:szCs w:val="22"/>
-              </w:rPr>
-              <w:t>Э</w:t>
-            </w:r>
-            <w:r>
-              <w:rPr>
-                <w:b/>
-                <w:sz w:val="22"/>
-                <w:szCs w:val="22"/>
-              </w:rPr>
-              <w:t>кзамен</w:t>
+                <w:highlight w:val="green"/>
+              </w:rPr>
+              <w:t>Экзамен</w:t>
             </w:r>
           </w:p>
         </w:tc>
@@ -763,10 +890,16 @@
             </w:tcBorders>
           </w:tcPr>
           <w:p>
-            <w:r>
-              <w:rPr>
-                <w:sz w:val="22"/>
-                <w:szCs w:val="22"/>
+            <w:pPr>
+              <w:rPr>
+                <w:highlight w:val="green"/>
+              </w:rPr>
+            </w:pPr>
+            <w:r>
+              <w:rPr>
+                <w:sz w:val="22"/>
+                <w:szCs w:val="22"/>
+                <w:highlight w:val="green"/>
               </w:rPr>
               <w:t>Утверждено</w:t>
             </w:r>
@@ -785,10 +918,16 @@
             </w:tcBorders>
           </w:tcPr>
           <w:p>
-            <w:r>
-              <w:rPr>
-                <w:sz w:val="22"/>
-                <w:szCs w:val="22"/>
+            <w:pPr>
+              <w:rPr>
+                <w:highlight w:val="green"/>
+              </w:rPr>
+            </w:pPr>
+            <w:r>
+              <w:rPr>
+                <w:sz w:val="22"/>
+                <w:szCs w:val="22"/>
+                <w:highlight w:val="green"/>
               </w:rPr>
               <w:t>(цикловой) комиссией:</w:t>
             </w:r>
@@ -810,14 +949,16 @@
               <w:rPr>
                 <w:b/>
                 <w:i/>
-              </w:rPr>
-            </w:pPr>
-            <w:r>
-              <w:rPr>
-                <w:b/>
-                <w:i/>
-                <w:sz w:val="22"/>
-                <w:szCs w:val="22"/>
+                <w:highlight w:val="green"/>
+              </w:rPr>
+            </w:pPr>
+            <w:r>
+              <w:rPr>
+                <w:b/>
+                <w:i/>
+                <w:sz w:val="22"/>
+                <w:szCs w:val="22"/>
+                <w:highlight w:val="green"/>
               </w:rPr>
               <w:t>Экзаменационный билет №</w:t>
             </w:r>
@@ -827,6 +968,7 @@
                 <w:i/>
                 <w:sz w:val="22"/>
                 <w:szCs w:val="22"/>
+                <w:highlight w:val="green"/>
                 <w:lang w:val="en-US"/>
               </w:rPr>
               <w:t>2</w:t>
@@ -844,19 +986,18 @@
             </w:tcBorders>
           </w:tcPr>
           <w:p>
-            <w:r>
-              <w:rPr>
-                <w:sz w:val="22"/>
-                <w:szCs w:val="22"/>
-              </w:rPr>
-              <w:t>Зам. директора по У</w:t>
-            </w:r>
-            <w:r>
-              <w:rPr>
-                <w:sz w:val="22"/>
-                <w:szCs w:val="22"/>
-              </w:rPr>
-              <w:t>Р</w:t>
+            <w:pPr>
+              <w:rPr>
+                <w:highlight w:val="green"/>
+              </w:rPr>
+            </w:pPr>
+            <w:r>
+              <w:rPr>
+                <w:sz w:val="22"/>
+                <w:szCs w:val="22"/>
+                <w:highlight w:val="green"/>
+              </w:rPr>
+              <w:t>Зам. директора по УР</w:t>
             </w:r>
           </w:p>
         </w:tc>
@@ -873,10 +1014,16 @@
             </w:tcBorders>
           </w:tcPr>
           <w:p>
-            <w:r>
-              <w:rPr>
-                <w:sz w:val="22"/>
-                <w:szCs w:val="22"/>
+            <w:pPr>
+              <w:rPr>
+                <w:highlight w:val="green"/>
+              </w:rPr>
+            </w:pPr>
+            <w:r>
+              <w:rPr>
+                <w:sz w:val="22"/>
+                <w:szCs w:val="22"/>
+                <w:highlight w:val="green"/>
               </w:rPr>
               <w:t>Обеспечение информационной безопасности АС</w:t>
             </w:r>
@@ -898,70 +1045,18 @@
               <w:rPr>
                 <w:b/>
                 <w:i/>
-              </w:rPr>
-            </w:pPr>
-            <w:r>
-              <w:rPr>
-                <w:b/>
-                <w:i/>
-                <w:sz w:val="22"/>
-                <w:szCs w:val="22"/>
-              </w:rPr>
-              <w:t xml:space="preserve">по </w:t>
-            </w:r>
-            <w:r>
-              <w:rPr>
-                <w:b/>
-                <w:i/>
-                <w:sz w:val="22"/>
-                <w:szCs w:val="22"/>
-              </w:rPr>
-              <w:t>МДК</w:t>
-            </w:r>
-            <w:r>
-              <w:rPr>
-                <w:b/>
-                <w:i/>
-                <w:sz w:val="22"/>
-                <w:szCs w:val="22"/>
-              </w:rPr>
-              <w:t>.01</w:t>
-            </w:r>
-            <w:r>
-              <w:rPr>
-                <w:b/>
-                <w:i/>
-                <w:sz w:val="22"/>
-                <w:szCs w:val="22"/>
-              </w:rPr>
-              <w:t>.01</w:t>
-            </w:r>
-            <w:r>
-              <w:rPr>
-                <w:b/>
-                <w:i/>
-                <w:sz w:val="22"/>
-                <w:szCs w:val="22"/>
-              </w:rPr>
-              <w:t xml:space="preserve"> «</w:t>
-            </w:r>
-            <w:r>
-              <w:rPr>
-                <w:b/>
-                <w:i/>
-                <w:sz w:val="22"/>
-                <w:szCs w:val="22"/>
-              </w:rPr>
-              <w:t>Операционные системы</w:t>
-            </w:r>
-            <w:r>
-              <w:rPr>
-                <w:b/>
-                <w:i/>
-                <w:sz w:val="22"/>
-                <w:szCs w:val="22"/>
-              </w:rPr>
-              <w:t>»</w:t>
+                <w:highlight w:val="green"/>
+              </w:rPr>
+            </w:pPr>
+            <w:r>
+              <w:rPr>
+                <w:b/>
+                <w:i/>
+                <w:sz w:val="22"/>
+                <w:szCs w:val="22"/>
+                <w:highlight w:val="green"/>
+              </w:rPr>
+              <w:t>по МДК.01.01 «Операционные системы»</w:t>
             </w:r>
           </w:p>
         </w:tc>
@@ -975,7 +1070,13 @@
               <w:right w:val="single" w:sz="18" w:space="0" w:color="auto"/>
             </w:tcBorders>
           </w:tcPr>
-          <w:p/>
+          <w:p>
+            <w:pPr>
+              <w:rPr>
+                <w:highlight w:val="green"/>
+              </w:rPr>
+            </w:pPr>
+          </w:p>
         </w:tc>
       </w:tr>
       <w:tr>
@@ -990,10 +1091,16 @@
             </w:tcBorders>
           </w:tcPr>
           <w:p>
-            <w:r>
-              <w:rPr>
-                <w:sz w:val="22"/>
-                <w:szCs w:val="22"/>
+            <w:pPr>
+              <w:rPr>
+                <w:highlight w:val="green"/>
+              </w:rPr>
+            </w:pPr>
+            <w:r>
+              <w:rPr>
+                <w:sz w:val="22"/>
+                <w:szCs w:val="22"/>
+                <w:highlight w:val="green"/>
               </w:rPr>
               <w:t xml:space="preserve">__________ </w:t>
             </w:r>
@@ -1001,6 +1108,7 @@
               <w:rPr>
                 <w:sz w:val="22"/>
                 <w:szCs w:val="22"/>
+                <w:highlight w:val="green"/>
                 <w:lang w:val="en-US"/>
               </w:rPr>
               <w:t>C</w:t>
@@ -1009,44 +1117,31 @@
               <w:rPr>
                 <w:sz w:val="22"/>
                 <w:szCs w:val="22"/>
+                <w:highlight w:val="green"/>
               </w:rPr>
               <w:t>.М. Володин</w:t>
             </w:r>
           </w:p>
-          <w:p/>
-          <w:p>
-            <w:pPr>
-              <w:rPr>
-                <w:highlight w:val="yellow"/>
-              </w:rPr>
-            </w:pPr>
-            <w:r>
-              <w:rPr>
-                <w:sz w:val="22"/>
-                <w:szCs w:val="22"/>
-              </w:rPr>
-              <w:t>«09</w:t>
-            </w:r>
-            <w:r>
-              <w:rPr>
-                <w:sz w:val="22"/>
-                <w:szCs w:val="22"/>
-              </w:rPr>
-              <w:t xml:space="preserve">» </w:t>
-            </w:r>
-            <w:r>
-              <w:rPr>
-                <w:sz w:val="22"/>
-                <w:szCs w:val="22"/>
-              </w:rPr>
-              <w:t>марта 2023</w:t>
-            </w:r>
-            <w:r>
-              <w:rPr>
-                <w:sz w:val="22"/>
-                <w:szCs w:val="22"/>
-              </w:rPr>
-              <w:t>г.</w:t>
+          <w:p>
+            <w:pPr>
+              <w:rPr>
+                <w:highlight w:val="green"/>
+              </w:rPr>
+            </w:pPr>
+          </w:p>
+          <w:p>
+            <w:pPr>
+              <w:rPr>
+                <w:highlight w:val="green"/>
+              </w:rPr>
+            </w:pPr>
+            <w:r>
+              <w:rPr>
+                <w:sz w:val="22"/>
+                <w:szCs w:val="22"/>
+                <w:highlight w:val="green"/>
+              </w:rPr>
+              <w:t>«09» марта 2023г.</w:t>
             </w:r>
           </w:p>
         </w:tc>
@@ -1061,33 +1156,18 @@
             </w:tcBorders>
           </w:tcPr>
           <w:p>
-            <w:r>
-              <w:rPr>
-                <w:sz w:val="22"/>
-                <w:szCs w:val="22"/>
-              </w:rPr>
-              <w:t>Специальность: 10.02.05</w:t>
-            </w:r>
-            <w:r>
-              <w:rPr>
-                <w:sz w:val="22"/>
-                <w:szCs w:val="22"/>
-              </w:rPr>
-              <w:t xml:space="preserve"> </w:t>
-            </w:r>
-            <w:r>
-              <w:rPr>
-                <w:sz w:val="22"/>
-                <w:szCs w:val="22"/>
-              </w:rPr>
-              <w:t>Обеспечение информационной безопасности автоматизированных</w:t>
-            </w:r>
-            <w:r>
-              <w:rPr>
-                <w:sz w:val="22"/>
-                <w:szCs w:val="22"/>
-              </w:rPr>
-              <w:t xml:space="preserve"> систем</w:t>
+            <w:pPr>
+              <w:rPr>
+                <w:highlight w:val="green"/>
+              </w:rPr>
+            </w:pPr>
+            <w:r>
+              <w:rPr>
+                <w:sz w:val="22"/>
+                <w:szCs w:val="22"/>
+                <w:highlight w:val="green"/>
+              </w:rPr>
+              <w:t>Специальность: 10.02.05 Обеспечение информационной безопасности автоматизированных систем</w:t>
             </w:r>
           </w:p>
         </w:tc>
@@ -1102,19 +1182,18 @@
             </w:tcBorders>
           </w:tcPr>
           <w:p>
-            <w:r>
-              <w:rPr>
-                <w:sz w:val="22"/>
-                <w:szCs w:val="22"/>
-              </w:rPr>
-              <w:t xml:space="preserve">___________ </w:t>
-            </w:r>
-            <w:r>
-              <w:rPr>
-                <w:sz w:val="22"/>
-                <w:szCs w:val="22"/>
-              </w:rPr>
-              <w:t>Н.Ю Долгова</w:t>
+            <w:pPr>
+              <w:rPr>
+                <w:highlight w:val="green"/>
+              </w:rPr>
+            </w:pPr>
+            <w:r>
+              <w:rPr>
+                <w:sz w:val="22"/>
+                <w:szCs w:val="22"/>
+                <w:highlight w:val="green"/>
+              </w:rPr>
+              <w:t>___________ Н.Ю Долгова</w:t>
             </w:r>
           </w:p>
         </w:tc>
@@ -1136,22 +1215,16 @@
           <w:p>
             <w:pPr>
               <w:rPr>
-                <w:highlight w:val="yellow"/>
-              </w:rPr>
-            </w:pPr>
-            <w:r>
-              <w:rPr>
-                <w:sz w:val="22"/>
-                <w:szCs w:val="22"/>
-              </w:rPr>
-              <w:t>Протокол №</w:t>
-            </w:r>
-            <w:r>
-              <w:rPr>
-                <w:sz w:val="22"/>
-                <w:szCs w:val="22"/>
-              </w:rPr>
-              <w:t>8</w:t>
+                <w:highlight w:val="green"/>
+              </w:rPr>
+            </w:pPr>
+            <w:r>
+              <w:rPr>
+                <w:sz w:val="22"/>
+                <w:szCs w:val="22"/>
+                <w:highlight w:val="green"/>
+              </w:rPr>
+              <w:t>Протокол №8</w:t>
             </w:r>
           </w:p>
         </w:tc>
@@ -1166,10 +1239,16 @@
             </w:tcBorders>
           </w:tcPr>
           <w:p>
-            <w:r>
-              <w:rPr>
-                <w:sz w:val="22"/>
-                <w:szCs w:val="22"/>
+            <w:pPr>
+              <w:rPr>
+                <w:highlight w:val="green"/>
+              </w:rPr>
+            </w:pPr>
+            <w:r>
+              <w:rPr>
+                <w:sz w:val="22"/>
+                <w:szCs w:val="22"/>
+                <w:highlight w:val="green"/>
               </w:rPr>
               <w:t>Курс 2      Семестр 4</w:t>
             </w:r>
@@ -1186,10 +1265,16 @@
             </w:tcBorders>
           </w:tcPr>
           <w:p>
-            <w:r>
-              <w:rPr>
-                <w:sz w:val="22"/>
-                <w:szCs w:val="22"/>
+            <w:pPr>
+              <w:rPr>
+                <w:highlight w:val="green"/>
+              </w:rPr>
+            </w:pPr>
+            <w:r>
+              <w:rPr>
+                <w:sz w:val="22"/>
+                <w:szCs w:val="22"/>
+                <w:highlight w:val="green"/>
               </w:rPr>
               <w:t>″        ″                      20     г.</w:t>
             </w:r>
@@ -1213,6 +1298,9 @@
               <w:tabs>
                 <w:tab w:val="left" w:pos="8265"/>
               </w:tabs>
+              <w:rPr>
+                <w:highlight w:val="green"/>
+              </w:rPr>
             </w:pPr>
           </w:p>
         </w:tc>
@@ -1238,6 +1326,7 @@
               <w:rPr>
                 <w:sz w:val="22"/>
                 <w:szCs w:val="22"/>
+                <w:highlight w:val="green"/>
               </w:rPr>
             </w:pPr>
           </w:p>
@@ -1247,26 +1336,22 @@
               <w:rPr>
                 <w:sz w:val="22"/>
                 <w:szCs w:val="22"/>
-              </w:rPr>
-            </w:pPr>
-            <w:r>
-              <w:rPr>
-                <w:sz w:val="22"/>
-                <w:szCs w:val="22"/>
-              </w:rPr>
-              <w:t>Преподаватель</w:t>
-            </w:r>
-            <w:r>
-              <w:rPr>
-                <w:sz w:val="22"/>
-                <w:szCs w:val="22"/>
-              </w:rPr>
-              <w:t xml:space="preserve"> </w:t>
-            </w:r>
-            <w:r>
-              <w:rPr>
-                <w:sz w:val="22"/>
-                <w:szCs w:val="22"/>
+                <w:highlight w:val="green"/>
+              </w:rPr>
+            </w:pPr>
+            <w:r>
+              <w:rPr>
+                <w:sz w:val="22"/>
+                <w:szCs w:val="22"/>
+                <w:highlight w:val="green"/>
+              </w:rPr>
+              <w:t xml:space="preserve">Преподаватель </w:t>
+            </w:r>
+            <w:r>
+              <w:rPr>
+                <w:sz w:val="22"/>
+                <w:szCs w:val="22"/>
+                <w:highlight w:val="green"/>
               </w:rPr>
               <w:t>Захаренков И.О.</w:t>
             </w:r>
@@ -1274,6 +1359,7 @@
               <w:rPr>
                 <w:sz w:val="22"/>
                 <w:szCs w:val="22"/>
+                <w:highlight w:val="green"/>
               </w:rPr>
               <w:t xml:space="preserve">                                 /                                                /</w:t>
             </w:r>
@@ -1281,6 +1367,9 @@
           <w:p>
             <w:pPr>
               <w:jc w:val="center"/>
+              <w:rPr>
+                <w:highlight w:val="green"/>
+              </w:rPr>
             </w:pPr>
           </w:p>
         </w:tc>
@@ -1306,12 +1395,14 @@
               <w:rPr>
                 <w:sz w:val="22"/>
                 <w:szCs w:val="22"/>
-              </w:rPr>
-            </w:pPr>
-            <w:r>
-              <w:rPr>
-                <w:sz w:val="22"/>
-                <w:szCs w:val="22"/>
+                <w:highlight w:val="green"/>
+              </w:rPr>
+            </w:pPr>
+            <w:r>
+              <w:rPr>
+                <w:sz w:val="22"/>
+                <w:szCs w:val="22"/>
+                <w:highlight w:val="green"/>
               </w:rPr>
               <w:t>ФГОБУ ВО «Финансовый университет при Правительстве РФ»</w:t>
             </w:r>
@@ -1322,12 +1413,14 @@
               <w:rPr>
                 <w:sz w:val="22"/>
                 <w:szCs w:val="22"/>
-              </w:rPr>
-            </w:pPr>
-            <w:r>
-              <w:rPr>
-                <w:sz w:val="22"/>
-                <w:szCs w:val="22"/>
+                <w:highlight w:val="green"/>
+              </w:rPr>
+            </w:pPr>
+            <w:r>
+              <w:rPr>
+                <w:sz w:val="22"/>
+                <w:szCs w:val="22"/>
+                <w:highlight w:val="green"/>
               </w:rPr>
               <w:t>Колледж информатики и программирования</w:t>
             </w:r>
@@ -1346,10 +1439,16 @@
             </w:tcBorders>
           </w:tcPr>
           <w:p>
-            <w:r>
-              <w:rPr>
-                <w:sz w:val="22"/>
-                <w:szCs w:val="22"/>
+            <w:pPr>
+              <w:rPr>
+                <w:highlight w:val="green"/>
+              </w:rPr>
+            </w:pPr>
+            <w:r>
+              <w:rPr>
+                <w:sz w:val="22"/>
+                <w:szCs w:val="22"/>
+                <w:highlight w:val="green"/>
               </w:rPr>
               <w:t>Рассмотрено предметной</w:t>
             </w:r>
@@ -1370,6 +1469,7 @@
               <w:jc w:val="center"/>
               <w:rPr>
                 <w:b/>
+                <w:highlight w:val="green"/>
                 <w:lang w:val="en-US"/>
               </w:rPr>
             </w:pPr>
@@ -1378,16 +1478,9 @@
                 <w:b/>
                 <w:sz w:val="22"/>
                 <w:szCs w:val="22"/>
-              </w:rPr>
-              <w:t>Э</w:t>
-            </w:r>
-            <w:r>
-              <w:rPr>
-                <w:b/>
-                <w:sz w:val="22"/>
-                <w:szCs w:val="22"/>
-              </w:rPr>
-              <w:t>кзамен</w:t>
+                <w:highlight w:val="green"/>
+              </w:rPr>
+              <w:t>Экзамен</w:t>
             </w:r>
           </w:p>
         </w:tc>
@@ -1402,10 +1495,16 @@
             </w:tcBorders>
           </w:tcPr>
           <w:p>
-            <w:r>
-              <w:rPr>
-                <w:sz w:val="22"/>
-                <w:szCs w:val="22"/>
+            <w:pPr>
+              <w:rPr>
+                <w:highlight w:val="green"/>
+              </w:rPr>
+            </w:pPr>
+            <w:r>
+              <w:rPr>
+                <w:sz w:val="22"/>
+                <w:szCs w:val="22"/>
+                <w:highlight w:val="green"/>
               </w:rPr>
               <w:t>Утверждено</w:t>
             </w:r>
@@ -1424,10 +1523,16 @@
             </w:tcBorders>
           </w:tcPr>
           <w:p>
-            <w:r>
-              <w:rPr>
-                <w:sz w:val="22"/>
-                <w:szCs w:val="22"/>
+            <w:pPr>
+              <w:rPr>
+                <w:highlight w:val="green"/>
+              </w:rPr>
+            </w:pPr>
+            <w:r>
+              <w:rPr>
+                <w:sz w:val="22"/>
+                <w:szCs w:val="22"/>
+                <w:highlight w:val="green"/>
               </w:rPr>
               <w:t>(цикловой) комиссией:</w:t>
             </w:r>
@@ -1449,14 +1554,16 @@
               <w:rPr>
                 <w:b/>
                 <w:i/>
-              </w:rPr>
-            </w:pPr>
-            <w:r>
-              <w:rPr>
-                <w:b/>
-                <w:i/>
-                <w:sz w:val="22"/>
-                <w:szCs w:val="22"/>
+                <w:highlight w:val="green"/>
+              </w:rPr>
+            </w:pPr>
+            <w:r>
+              <w:rPr>
+                <w:b/>
+                <w:i/>
+                <w:sz w:val="22"/>
+                <w:szCs w:val="22"/>
+                <w:highlight w:val="green"/>
               </w:rPr>
               <w:t>Экзаменационный билет №</w:t>
             </w:r>
@@ -1466,6 +1573,7 @@
                 <w:i/>
                 <w:sz w:val="22"/>
                 <w:szCs w:val="22"/>
+                <w:highlight w:val="green"/>
                 <w:lang w:val="en-US"/>
               </w:rPr>
               <w:t>3</w:t>
@@ -1483,19 +1591,18 @@
             </w:tcBorders>
           </w:tcPr>
           <w:p>
-            <w:r>
-              <w:rPr>
-                <w:sz w:val="22"/>
-                <w:szCs w:val="22"/>
-              </w:rPr>
-              <w:t>Зам. директора по У</w:t>
-            </w:r>
-            <w:r>
-              <w:rPr>
-                <w:sz w:val="22"/>
-                <w:szCs w:val="22"/>
-              </w:rPr>
-              <w:t>Р</w:t>
+            <w:pPr>
+              <w:rPr>
+                <w:highlight w:val="green"/>
+              </w:rPr>
+            </w:pPr>
+            <w:r>
+              <w:rPr>
+                <w:sz w:val="22"/>
+                <w:szCs w:val="22"/>
+                <w:highlight w:val="green"/>
+              </w:rPr>
+              <w:t>Зам. директора по УР</w:t>
             </w:r>
           </w:p>
         </w:tc>
@@ -1512,10 +1619,16 @@
             </w:tcBorders>
           </w:tcPr>
           <w:p>
-            <w:r>
-              <w:rPr>
-                <w:sz w:val="22"/>
-                <w:szCs w:val="22"/>
+            <w:pPr>
+              <w:rPr>
+                <w:highlight w:val="green"/>
+              </w:rPr>
+            </w:pPr>
+            <w:r>
+              <w:rPr>
+                <w:sz w:val="22"/>
+                <w:szCs w:val="22"/>
+                <w:highlight w:val="green"/>
               </w:rPr>
               <w:t>Обеспечение информационной безопасности АС</w:t>
             </w:r>
@@ -1537,70 +1650,18 @@
               <w:rPr>
                 <w:b/>
                 <w:i/>
-              </w:rPr>
-            </w:pPr>
-            <w:r>
-              <w:rPr>
-                <w:b/>
-                <w:i/>
-                <w:sz w:val="22"/>
-                <w:szCs w:val="22"/>
-              </w:rPr>
-              <w:t xml:space="preserve">по </w:t>
-            </w:r>
-            <w:r>
-              <w:rPr>
-                <w:b/>
-                <w:i/>
-                <w:sz w:val="22"/>
-                <w:szCs w:val="22"/>
-              </w:rPr>
-              <w:t>МДК</w:t>
-            </w:r>
-            <w:r>
-              <w:rPr>
-                <w:b/>
-                <w:i/>
-                <w:sz w:val="22"/>
-                <w:szCs w:val="22"/>
-              </w:rPr>
-              <w:t>.01</w:t>
-            </w:r>
-            <w:r>
-              <w:rPr>
-                <w:b/>
-                <w:i/>
-                <w:sz w:val="22"/>
-                <w:szCs w:val="22"/>
-              </w:rPr>
-              <w:t>.01</w:t>
-            </w:r>
-            <w:r>
-              <w:rPr>
-                <w:b/>
-                <w:i/>
-                <w:sz w:val="22"/>
-                <w:szCs w:val="22"/>
-              </w:rPr>
-              <w:t xml:space="preserve"> «</w:t>
-            </w:r>
-            <w:r>
-              <w:rPr>
-                <w:b/>
-                <w:i/>
-                <w:sz w:val="22"/>
-                <w:szCs w:val="22"/>
-              </w:rPr>
-              <w:t>Операционные системы</w:t>
-            </w:r>
-            <w:r>
-              <w:rPr>
-                <w:b/>
-                <w:i/>
-                <w:sz w:val="22"/>
-                <w:szCs w:val="22"/>
-              </w:rPr>
-              <w:t>»</w:t>
+                <w:highlight w:val="green"/>
+              </w:rPr>
+            </w:pPr>
+            <w:r>
+              <w:rPr>
+                <w:b/>
+                <w:i/>
+                <w:sz w:val="22"/>
+                <w:szCs w:val="22"/>
+                <w:highlight w:val="green"/>
+              </w:rPr>
+              <w:t>по МДК.01.01 «Операционные системы»</w:t>
             </w:r>
           </w:p>
         </w:tc>
@@ -1614,7 +1675,13 @@
               <w:right w:val="single" w:sz="18" w:space="0" w:color="auto"/>
             </w:tcBorders>
           </w:tcPr>
-          <w:p/>
+          <w:p>
+            <w:pPr>
+              <w:rPr>
+                <w:highlight w:val="green"/>
+              </w:rPr>
+            </w:pPr>
+          </w:p>
         </w:tc>
       </w:tr>
       <w:tr>
@@ -1629,10 +1696,16 @@
             </w:tcBorders>
           </w:tcPr>
           <w:p>
-            <w:r>
-              <w:rPr>
-                <w:sz w:val="22"/>
-                <w:szCs w:val="22"/>
+            <w:pPr>
+              <w:rPr>
+                <w:highlight w:val="green"/>
+              </w:rPr>
+            </w:pPr>
+            <w:r>
+              <w:rPr>
+                <w:sz w:val="22"/>
+                <w:szCs w:val="22"/>
+                <w:highlight w:val="green"/>
               </w:rPr>
               <w:t xml:space="preserve">__________ </w:t>
             </w:r>
@@ -1640,6 +1713,7 @@
               <w:rPr>
                 <w:sz w:val="22"/>
                 <w:szCs w:val="22"/>
+                <w:highlight w:val="green"/>
                 <w:lang w:val="en-US"/>
               </w:rPr>
               <w:t>C</w:t>
@@ -1648,44 +1722,31 @@
               <w:rPr>
                 <w:sz w:val="22"/>
                 <w:szCs w:val="22"/>
+                <w:highlight w:val="green"/>
               </w:rPr>
               <w:t>.М. Володин</w:t>
             </w:r>
           </w:p>
-          <w:p/>
-          <w:p>
-            <w:pPr>
-              <w:rPr>
-                <w:highlight w:val="yellow"/>
-              </w:rPr>
-            </w:pPr>
-            <w:r>
-              <w:rPr>
-                <w:sz w:val="22"/>
-                <w:szCs w:val="22"/>
-              </w:rPr>
-              <w:t>«09</w:t>
-            </w:r>
-            <w:r>
-              <w:rPr>
-                <w:sz w:val="22"/>
-                <w:szCs w:val="22"/>
-              </w:rPr>
-              <w:t xml:space="preserve">» </w:t>
-            </w:r>
-            <w:r>
-              <w:rPr>
-                <w:sz w:val="22"/>
-                <w:szCs w:val="22"/>
-              </w:rPr>
-              <w:t>марта 2023</w:t>
-            </w:r>
-            <w:r>
-              <w:rPr>
-                <w:sz w:val="22"/>
-                <w:szCs w:val="22"/>
-              </w:rPr>
-              <w:t>г.</w:t>
+          <w:p>
+            <w:pPr>
+              <w:rPr>
+                <w:highlight w:val="green"/>
+              </w:rPr>
+            </w:pPr>
+          </w:p>
+          <w:p>
+            <w:pPr>
+              <w:rPr>
+                <w:highlight w:val="green"/>
+              </w:rPr>
+            </w:pPr>
+            <w:r>
+              <w:rPr>
+                <w:sz w:val="22"/>
+                <w:szCs w:val="22"/>
+                <w:highlight w:val="green"/>
+              </w:rPr>
+              <w:t>«09» марта 2023г.</w:t>
             </w:r>
           </w:p>
         </w:tc>
@@ -1700,33 +1761,18 @@
             </w:tcBorders>
           </w:tcPr>
           <w:p>
-            <w:r>
-              <w:rPr>
-                <w:sz w:val="22"/>
-                <w:szCs w:val="22"/>
-              </w:rPr>
-              <w:t>Специальность: 10.02.05</w:t>
-            </w:r>
-            <w:r>
-              <w:rPr>
-                <w:sz w:val="22"/>
-                <w:szCs w:val="22"/>
-              </w:rPr>
-              <w:t xml:space="preserve"> </w:t>
-            </w:r>
-            <w:r>
-              <w:rPr>
-                <w:sz w:val="22"/>
-                <w:szCs w:val="22"/>
-              </w:rPr>
-              <w:t>Обеспечение информационной безопасности автоматизированных</w:t>
-            </w:r>
-            <w:r>
-              <w:rPr>
-                <w:sz w:val="22"/>
-                <w:szCs w:val="22"/>
-              </w:rPr>
-              <w:t xml:space="preserve"> систем</w:t>
+            <w:pPr>
+              <w:rPr>
+                <w:highlight w:val="green"/>
+              </w:rPr>
+            </w:pPr>
+            <w:r>
+              <w:rPr>
+                <w:sz w:val="22"/>
+                <w:szCs w:val="22"/>
+                <w:highlight w:val="green"/>
+              </w:rPr>
+              <w:t>Специальность: 10.02.05 Обеспечение информационной безопасности автоматизированных систем</w:t>
             </w:r>
           </w:p>
         </w:tc>
@@ -1741,19 +1787,18 @@
             </w:tcBorders>
           </w:tcPr>
           <w:p>
-            <w:r>
-              <w:rPr>
-                <w:sz w:val="22"/>
-                <w:szCs w:val="22"/>
-              </w:rPr>
-              <w:t xml:space="preserve">___________ </w:t>
-            </w:r>
-            <w:r>
-              <w:rPr>
-                <w:sz w:val="22"/>
-                <w:szCs w:val="22"/>
-              </w:rPr>
-              <w:t>Н.Ю Долгова</w:t>
+            <w:pPr>
+              <w:rPr>
+                <w:highlight w:val="green"/>
+              </w:rPr>
+            </w:pPr>
+            <w:r>
+              <w:rPr>
+                <w:sz w:val="22"/>
+                <w:szCs w:val="22"/>
+                <w:highlight w:val="green"/>
+              </w:rPr>
+              <w:t>___________ Н.Ю Долгова</w:t>
             </w:r>
           </w:p>
         </w:tc>
@@ -1772,22 +1817,16 @@
           <w:p>
             <w:pPr>
               <w:rPr>
-                <w:highlight w:val="yellow"/>
-              </w:rPr>
-            </w:pPr>
-            <w:r>
-              <w:rPr>
-                <w:sz w:val="22"/>
-                <w:szCs w:val="22"/>
-              </w:rPr>
-              <w:t>Протокол №</w:t>
-            </w:r>
-            <w:r>
-              <w:rPr>
-                <w:sz w:val="22"/>
-                <w:szCs w:val="22"/>
-              </w:rPr>
-              <w:t>8</w:t>
+                <w:highlight w:val="green"/>
+              </w:rPr>
+            </w:pPr>
+            <w:r>
+              <w:rPr>
+                <w:sz w:val="22"/>
+                <w:szCs w:val="22"/>
+                <w:highlight w:val="green"/>
+              </w:rPr>
+              <w:t>Протокол №8</w:t>
             </w:r>
           </w:p>
         </w:tc>
@@ -1802,13 +1841,21 @@
             </w:tcBorders>
           </w:tcPr>
           <w:p>
-            <w:r>
-              <w:rPr>
-                <w:sz w:val="22"/>
-                <w:szCs w:val="22"/>
+            <w:pPr>
+              <w:rPr>
+                <w:highlight w:val="green"/>
+              </w:rPr>
+            </w:pPr>
+            <w:r>
+              <w:rPr>
+                <w:sz w:val="22"/>
+                <w:szCs w:val="22"/>
+                <w:highlight w:val="green"/>
               </w:rPr>
               <w:t>Курс 2      Семестр 4</w:t>
             </w:r>
+            <w:bookmarkStart w:id="0" w:name="_GoBack"/>
+            <w:bookmarkEnd w:id="0"/>
           </w:p>
         </w:tc>
         <w:tc>
@@ -1822,10 +1869,16 @@
             </w:tcBorders>
           </w:tcPr>
           <w:p>
-            <w:r>
-              <w:rPr>
-                <w:sz w:val="22"/>
-                <w:szCs w:val="22"/>
+            <w:pPr>
+              <w:rPr>
+                <w:highlight w:val="green"/>
+              </w:rPr>
+            </w:pPr>
+            <w:r>
+              <w:rPr>
+                <w:sz w:val="22"/>
+                <w:szCs w:val="22"/>
+                <w:highlight w:val="green"/>
               </w:rPr>
               <w:t>″        ″                      20     г.</w:t>
             </w:r>
@@ -1844,64 +1897,40 @@
               <w:right w:val="single" w:sz="18" w:space="0" w:color="auto"/>
             </w:tcBorders>
           </w:tcPr>
-          <w:p/>
-          <w:p>
-            <w:pPr>
-              <w:numPr>
-                <w:ilvl w:val="0"/>
-                <w:numId w:val="3"/>
-              </w:numPr>
-              <w:spacing w:line="276" w:lineRule="auto"/>
-              <w:jc w:val="both"/>
-            </w:pPr>
-            <w:bookmarkStart w:id="0" w:name="_GoBack"/>
-            <w:bookmarkEnd w:id="0"/>
-            <w:r>
-              <w:t xml:space="preserve">Создайте два </w:t>
-            </w:r>
-            <w:proofErr w:type="spellStart"/>
-            <w:r>
-              <w:t>алиаса</w:t>
-            </w:r>
-            <w:proofErr w:type="spellEnd"/>
-            <w:r>
-              <w:t xml:space="preserve"> с одинаковыми названиями в ~/.</w:t>
-            </w:r>
-            <w:proofErr w:type="spellStart"/>
-            <w:r>
-              <w:t>bashrc</w:t>
-            </w:r>
-            <w:proofErr w:type="spellEnd"/>
-            <w:r>
-              <w:t>. Какой из них работает</w:t>
-            </w:r>
-            <w:r>
-              <w:t>.</w:t>
-            </w:r>
-          </w:p>
-          <w:p/>
+          <w:p>
+            <w:pPr>
+              <w:rPr>
+                <w:highlight w:val="green"/>
+              </w:rPr>
+            </w:pPr>
+          </w:p>
+          <w:p>
+            <w:pPr>
+              <w:rPr>
+                <w:highlight w:val="green"/>
+              </w:rPr>
+            </w:pPr>
+          </w:p>
           <w:p>
             <w:pPr>
               <w:jc w:val="right"/>
-            </w:pPr>
-            <w:r>
-              <w:rPr>
-                <w:sz w:val="22"/>
-                <w:szCs w:val="22"/>
-              </w:rPr>
-              <w:t>Преподаватель</w:t>
-            </w:r>
-            <w:r>
-              <w:rPr>
-                <w:sz w:val="22"/>
-                <w:szCs w:val="22"/>
-              </w:rPr>
-              <w:t xml:space="preserve"> </w:t>
-            </w:r>
-            <w:r>
-              <w:rPr>
-                <w:sz w:val="22"/>
-                <w:szCs w:val="22"/>
+              <w:rPr>
+                <w:highlight w:val="green"/>
+              </w:rPr>
+            </w:pPr>
+            <w:r>
+              <w:rPr>
+                <w:sz w:val="22"/>
+                <w:szCs w:val="22"/>
+                <w:highlight w:val="green"/>
+              </w:rPr>
+              <w:t xml:space="preserve">Преподаватель </w:t>
+            </w:r>
+            <w:r>
+              <w:rPr>
+                <w:sz w:val="22"/>
+                <w:szCs w:val="22"/>
+                <w:highlight w:val="green"/>
               </w:rPr>
               <w:t>Захаренков И.О.</w:t>
             </w:r>
@@ -1909,6 +1938,7 @@
               <w:rPr>
                 <w:sz w:val="22"/>
                 <w:szCs w:val="22"/>
+                <w:highlight w:val="green"/>
               </w:rPr>
               <w:t xml:space="preserve">                                 /                                                /</w:t>
             </w:r>
@@ -1916,6 +1946,7 @@
               <w:rPr>
                 <w:sz w:val="22"/>
                 <w:szCs w:val="22"/>
+                <w:highlight w:val="green"/>
               </w:rPr>
               <w:t xml:space="preserve">/ </w:t>
             </w:r>
@@ -2540,7 +2571,6 @@
                 <w:sz w:val="24"/>
                 <w:szCs w:val="24"/>
               </w:rPr>
-              <w:lastRenderedPageBreak/>
               <w:t xml:space="preserve">Создайте команду </w:t>
             </w:r>
             <w:proofErr w:type="spellStart"/>
@@ -4151,7 +4181,6 @@
               <w:rPr>
                 <w:rFonts w:ascii="Times New Roman" w:hAnsi="Times New Roman"/>
               </w:rPr>
-              <w:lastRenderedPageBreak/>
               <w:t>Выполнить планирование процессов с использованием</w:t>
             </w:r>
             <w:r>
@@ -4182,6 +4211,7 @@
                 <w:b/>
                 <w:bCs/>
               </w:rPr>
+              <w:lastRenderedPageBreak/>
               <w:t>Исходные данные</w:t>
             </w:r>
           </w:p>
@@ -6113,7 +6143,6 @@
               <w:rPr>
                 <w:rFonts w:ascii="Times New Roman" w:hAnsi="Times New Roman"/>
               </w:rPr>
-              <w:lastRenderedPageBreak/>
               <w:t xml:space="preserve">Посмотрите файлы </w:t>
             </w:r>
             <w:proofErr w:type="spellStart"/>
@@ -7637,7 +7666,6 @@
               <w:rPr>
                 <w:rFonts w:ascii="Times New Roman" w:hAnsi="Times New Roman"/>
               </w:rPr>
-              <w:lastRenderedPageBreak/>
               <w:t>Дать определение понятию «виртуальная память». Перечислить и охарактеризовать механизмы реализации виртуальной памяти</w:t>
             </w:r>
           </w:p>
@@ -7692,6 +7720,7 @@
                 <w:b/>
                 <w:bCs/>
               </w:rPr>
+              <w:lastRenderedPageBreak/>
               <w:t>Исходные данные</w:t>
             </w:r>
             <w:r>
@@ -9822,7 +9851,6 @@
               <w:rPr>
                 <w:rFonts w:ascii="Times New Roman" w:hAnsi="Times New Roman"/>
               </w:rPr>
-              <w:lastRenderedPageBreak/>
               <w:t>Перечислить и охарактеризовать виды интерфейсов пользователя</w:t>
             </w:r>
           </w:p>
@@ -11457,7 +11485,6 @@
                 <w:sz w:val="22"/>
                 <w:szCs w:val="22"/>
               </w:rPr>
-              <w:lastRenderedPageBreak/>
               <w:t>Обеспечение информационной безопасности АС</w:t>
             </w:r>
           </w:p>
@@ -13296,7 +13323,6 @@
                 <w:sz w:val="22"/>
                 <w:szCs w:val="22"/>
               </w:rPr>
-              <w:lastRenderedPageBreak/>
               <w:t>(цикловой) комиссией:</w:t>
             </w:r>
           </w:p>
@@ -13657,6 +13683,7 @@
                 <w:sz w:val="22"/>
                 <w:szCs w:val="22"/>
               </w:rPr>
+              <w:lastRenderedPageBreak/>
               <w:t>Протокол №</w:t>
             </w:r>
             <w:r>
@@ -15658,7 +15685,6 @@
                 <w:sz w:val="22"/>
                 <w:szCs w:val="22"/>
               </w:rPr>
-              <w:lastRenderedPageBreak/>
               <w:t>Обеспечение информационной безопасности АС</w:t>
             </w:r>
           </w:p>
@@ -15922,6 +15948,7 @@
                 <w:sz w:val="22"/>
                 <w:szCs w:val="22"/>
               </w:rPr>
+              <w:lastRenderedPageBreak/>
               <w:t>Протокол №</w:t>
             </w:r>
             <w:r>
@@ -17937,7 +17964,6 @@
                 <w:sz w:val="22"/>
                 <w:szCs w:val="22"/>
               </w:rPr>
-              <w:lastRenderedPageBreak/>
               <w:t>(цикловой) комиссией:</w:t>
             </w:r>
           </w:p>
@@ -18143,6 +18169,7 @@
                 <w:sz w:val="22"/>
                 <w:szCs w:val="22"/>
               </w:rPr>
+              <w:lastRenderedPageBreak/>
               <w:t xml:space="preserve">__________ </w:t>
             </w:r>
             <w:r>
@@ -20363,7 +20390,6 @@
                 <w:sz w:val="22"/>
                 <w:szCs w:val="22"/>
               </w:rPr>
-              <w:lastRenderedPageBreak/>
               <w:t>Протокол №</w:t>
             </w:r>
             <w:r>
@@ -20451,6 +20477,7 @@
               <w:rPr>
                 <w:rFonts w:ascii="Times New Roman" w:hAnsi="Times New Roman"/>
               </w:rPr>
+              <w:lastRenderedPageBreak/>
               <w:t xml:space="preserve">Архитектура, назначение и области применения Операционной системы специального назначения </w:t>
             </w:r>
             <w:proofErr w:type="spellStart"/>
@@ -29854,7 +29881,7 @@
 </file>
 
 <file path=customXml/itemProps1.xml><?xml version="1.0" encoding="utf-8"?>
-<ds:datastoreItem xmlns:ds="http://schemas.openxmlformats.org/officeDocument/2006/customXml" ds:itemID="{997C8AD8-8C3B-43BF-A2FC-6898B967E723}">
+<ds:datastoreItem xmlns:ds="http://schemas.openxmlformats.org/officeDocument/2006/customXml" ds:itemID="{CC5B5059-822E-43BB-9BAD-B2D69DF88F10}">
   <ds:schemaRefs>
     <ds:schemaRef ds:uri="http://schemas.openxmlformats.org/officeDocument/2006/bibliography"/>
   </ds:schemaRefs>

</xml_diff>

<commit_message>
AutoCommit_19 июня 2024 г. 9:22:46_SibNout2023
</commit_message>
<xml_diff>
--- a/акупрасвасвпрцв/аывсаывампрывмарыврп.docx
+++ b/акупрасвасвпрцв/аывсаывампрывмарыврп.docx
@@ -6,2781 +6,8 @@
       <w:pPr>
         <w:spacing w:after="160" w:line="259" w:lineRule="auto"/>
       </w:pPr>
-    </w:p>
-    <w:tbl>
-      <w:tblPr>
-        <w:tblW w:w="10177" w:type="dxa"/>
-        <w:tblInd w:w="-612" w:type="dxa"/>
-        <w:tblBorders>
-          <w:top w:val="single" w:sz="4" w:space="0" w:color="auto"/>
-          <w:left w:val="single" w:sz="4" w:space="0" w:color="auto"/>
-          <w:bottom w:val="single" w:sz="4" w:space="0" w:color="auto"/>
-          <w:right w:val="single" w:sz="4" w:space="0" w:color="auto"/>
-          <w:insideH w:val="single" w:sz="4" w:space="0" w:color="auto"/>
-          <w:insideV w:val="single" w:sz="4" w:space="0" w:color="auto"/>
-        </w:tblBorders>
-        <w:tblLayout w:type="fixed"/>
-        <w:tblLook w:val="01E0" w:firstRow="1" w:lastRow="1" w:firstColumn="1" w:lastColumn="1" w:noHBand="0" w:noVBand="0"/>
-      </w:tblPr>
-      <w:tblGrid>
-        <w:gridCol w:w="3141"/>
-        <w:gridCol w:w="3969"/>
-        <w:gridCol w:w="3067"/>
-      </w:tblGrid>
-      <w:tr>
-        <w:trPr>
-          <w:trHeight w:val="87"/>
-        </w:trPr>
-        <w:tc>
-          <w:tcPr>
-            <w:tcW w:w="10177" w:type="dxa"/>
-            <w:gridSpan w:val="3"/>
-            <w:tcBorders>
-              <w:top w:val="nil"/>
-              <w:left w:val="single" w:sz="18" w:space="0" w:color="auto"/>
-              <w:bottom w:val="nil"/>
-              <w:right w:val="single" w:sz="18" w:space="0" w:color="auto"/>
-            </w:tcBorders>
-          </w:tcPr>
-          <w:p>
-            <w:pPr>
-              <w:pStyle w:val="a3"/>
-              <w:numPr>
-                <w:ilvl w:val="0"/>
-                <w:numId w:val="14"/>
-              </w:numPr>
-              <w:jc w:val="both"/>
-            </w:pPr>
-          </w:p>
-        </w:tc>
-      </w:tr>
-      <w:tr>
-        <w:trPr>
-          <w:trHeight w:val="87"/>
-        </w:trPr>
-        <w:tc>
-          <w:tcPr>
-            <w:tcW w:w="10177" w:type="dxa"/>
-            <w:gridSpan w:val="3"/>
-            <w:tcBorders>
-              <w:top w:val="nil"/>
-              <w:left w:val="single" w:sz="18" w:space="0" w:color="auto"/>
-              <w:bottom w:val="single" w:sz="12" w:space="0" w:color="auto"/>
-              <w:right w:val="single" w:sz="18" w:space="0" w:color="auto"/>
-            </w:tcBorders>
-          </w:tcPr>
-          <w:p>
-            <w:pPr>
-              <w:jc w:val="center"/>
-              <w:rPr>
-                <w:sz w:val="22"/>
-                <w:szCs w:val="22"/>
-              </w:rPr>
-            </w:pPr>
-            <w:bookmarkStart w:id="0" w:name="_GoBack"/>
-            <w:bookmarkEnd w:id="0"/>
-          </w:p>
-        </w:tc>
-      </w:tr>
-      <w:tr>
-        <w:tc>
-          <w:tcPr>
-            <w:tcW w:w="3141" w:type="dxa"/>
-            <w:tcBorders>
-              <w:top w:val="single" w:sz="12" w:space="0" w:color="auto"/>
-              <w:left w:val="single" w:sz="18" w:space="0" w:color="auto"/>
-              <w:bottom w:val="single" w:sz="18" w:space="0" w:color="auto"/>
-              <w:right w:val="single" w:sz="18" w:space="0" w:color="auto"/>
-            </w:tcBorders>
-          </w:tcPr>
-          <w:p>
-            <w:pPr>
-              <w:jc w:val="center"/>
-              <w:rPr>
-                <w:sz w:val="22"/>
-                <w:szCs w:val="22"/>
-              </w:rPr>
-            </w:pPr>
-          </w:p>
-          <w:p>
-            <w:pPr>
-              <w:jc w:val="center"/>
-              <w:rPr>
-                <w:sz w:val="22"/>
-                <w:szCs w:val="22"/>
-              </w:rPr>
-            </w:pPr>
-            <w:r>
-              <w:rPr>
-                <w:sz w:val="22"/>
-                <w:szCs w:val="22"/>
-              </w:rPr>
-              <w:t>ФГОБУ ВО «Финансовый университет при Правительстве РФ»</w:t>
-            </w:r>
-          </w:p>
-          <w:p>
-            <w:r>
-              <w:rPr>
-                <w:sz w:val="22"/>
-                <w:szCs w:val="22"/>
-              </w:rPr>
-              <w:t>Колледж информатики и программирования</w:t>
-            </w:r>
-          </w:p>
-        </w:tc>
-        <w:tc>
-          <w:tcPr>
-            <w:tcW w:w="3969" w:type="dxa"/>
-            <w:tcBorders>
-              <w:top w:val="single" w:sz="18" w:space="0" w:color="auto"/>
-              <w:left w:val="single" w:sz="18" w:space="0" w:color="auto"/>
-              <w:bottom w:val="single" w:sz="4" w:space="0" w:color="auto"/>
-              <w:right w:val="single" w:sz="18" w:space="0" w:color="auto"/>
-            </w:tcBorders>
-          </w:tcPr>
-          <w:p>
-            <w:pPr>
-              <w:jc w:val="center"/>
-              <w:rPr>
-                <w:b/>
-                <w:lang w:val="en-US"/>
-              </w:rPr>
-            </w:pPr>
-            <w:r>
-              <w:rPr>
-                <w:b/>
-                <w:sz w:val="22"/>
-                <w:szCs w:val="22"/>
-              </w:rPr>
-              <w:t>Э</w:t>
-            </w:r>
-            <w:r>
-              <w:rPr>
-                <w:b/>
-                <w:sz w:val="22"/>
-                <w:szCs w:val="22"/>
-              </w:rPr>
-              <w:t>кзамен</w:t>
-            </w:r>
-          </w:p>
-        </w:tc>
-        <w:tc>
-          <w:tcPr>
-            <w:tcW w:w="3067" w:type="dxa"/>
-            <w:tcBorders>
-              <w:top w:val="single" w:sz="18" w:space="0" w:color="auto"/>
-              <w:left w:val="single" w:sz="18" w:space="0" w:color="auto"/>
-              <w:bottom w:val="single" w:sz="4" w:space="0" w:color="auto"/>
-              <w:right w:val="single" w:sz="18" w:space="0" w:color="auto"/>
-            </w:tcBorders>
-          </w:tcPr>
-          <w:p>
-            <w:r>
-              <w:rPr>
-                <w:sz w:val="22"/>
-                <w:szCs w:val="22"/>
-              </w:rPr>
-              <w:t>Утверждено</w:t>
-            </w:r>
-          </w:p>
-        </w:tc>
-      </w:tr>
-      <w:tr>
-        <w:tc>
-          <w:tcPr>
-            <w:tcW w:w="3141" w:type="dxa"/>
-            <w:tcBorders>
-              <w:top w:val="single" w:sz="18" w:space="0" w:color="auto"/>
-              <w:left w:val="single" w:sz="18" w:space="0" w:color="auto"/>
-              <w:bottom w:val="single" w:sz="4" w:space="0" w:color="auto"/>
-              <w:right w:val="single" w:sz="18" w:space="0" w:color="auto"/>
-            </w:tcBorders>
-          </w:tcPr>
-          <w:p>
-            <w:r>
-              <w:rPr>
-                <w:sz w:val="22"/>
-                <w:szCs w:val="22"/>
-              </w:rPr>
-              <w:t>Рассмотрено предметной</w:t>
-            </w:r>
-          </w:p>
-        </w:tc>
-        <w:tc>
-          <w:tcPr>
-            <w:tcW w:w="3969" w:type="dxa"/>
-            <w:tcBorders>
-              <w:top w:val="single" w:sz="4" w:space="0" w:color="auto"/>
-              <w:left w:val="single" w:sz="18" w:space="0" w:color="auto"/>
-              <w:bottom w:val="single" w:sz="4" w:space="0" w:color="auto"/>
-              <w:right w:val="single" w:sz="18" w:space="0" w:color="auto"/>
-            </w:tcBorders>
-          </w:tcPr>
-          <w:p>
-            <w:pPr>
-              <w:jc w:val="center"/>
-              <w:rPr>
-                <w:b/>
-                <w:i/>
-              </w:rPr>
-            </w:pPr>
-            <w:r>
-              <w:rPr>
-                <w:b/>
-                <w:i/>
-                <w:sz w:val="22"/>
-                <w:szCs w:val="22"/>
-              </w:rPr>
-              <w:t>Экзаменационный билет №</w:t>
-            </w:r>
-            <w:r>
-              <w:rPr>
-                <w:b/>
-                <w:i/>
-                <w:sz w:val="22"/>
-                <w:szCs w:val="22"/>
-                <w:lang w:val="en-US"/>
-              </w:rPr>
-              <w:t>1</w:t>
-            </w:r>
-            <w:r>
-              <w:rPr>
-                <w:b/>
-                <w:i/>
-                <w:sz w:val="22"/>
-                <w:szCs w:val="22"/>
-              </w:rPr>
-              <w:t>3</w:t>
-            </w:r>
-          </w:p>
-        </w:tc>
-        <w:tc>
-          <w:tcPr>
-            <w:tcW w:w="3067" w:type="dxa"/>
-            <w:tcBorders>
-              <w:top w:val="single" w:sz="4" w:space="0" w:color="auto"/>
-              <w:left w:val="single" w:sz="18" w:space="0" w:color="auto"/>
-              <w:bottom w:val="single" w:sz="4" w:space="0" w:color="auto"/>
-              <w:right w:val="single" w:sz="18" w:space="0" w:color="auto"/>
-            </w:tcBorders>
-          </w:tcPr>
-          <w:p>
-            <w:r>
-              <w:rPr>
-                <w:sz w:val="22"/>
-                <w:szCs w:val="22"/>
-              </w:rPr>
-              <w:t>Зам. директора по У</w:t>
-            </w:r>
-            <w:r>
-              <w:rPr>
-                <w:sz w:val="22"/>
-                <w:szCs w:val="22"/>
-              </w:rPr>
-              <w:t>Р</w:t>
-            </w:r>
-          </w:p>
-        </w:tc>
-      </w:tr>
-      <w:tr>
-        <w:tc>
-          <w:tcPr>
-            <w:tcW w:w="3141" w:type="dxa"/>
-            <w:tcBorders>
-              <w:top w:val="single" w:sz="4" w:space="0" w:color="auto"/>
-              <w:left w:val="single" w:sz="18" w:space="0" w:color="auto"/>
-              <w:bottom w:val="single" w:sz="4" w:space="0" w:color="auto"/>
-              <w:right w:val="single" w:sz="18" w:space="0" w:color="auto"/>
-            </w:tcBorders>
-          </w:tcPr>
-          <w:p>
-            <w:r>
-              <w:rPr>
-                <w:sz w:val="22"/>
-                <w:szCs w:val="22"/>
-              </w:rPr>
-              <w:t>(цикловой) комиссией:</w:t>
-            </w:r>
-          </w:p>
-        </w:tc>
-        <w:tc>
-          <w:tcPr>
-            <w:tcW w:w="3969" w:type="dxa"/>
-            <w:tcBorders>
-              <w:top w:val="single" w:sz="4" w:space="0" w:color="auto"/>
-              <w:left w:val="single" w:sz="18" w:space="0" w:color="auto"/>
-              <w:bottom w:val="single" w:sz="4" w:space="0" w:color="auto"/>
-              <w:right w:val="single" w:sz="18" w:space="0" w:color="auto"/>
-            </w:tcBorders>
-          </w:tcPr>
-          <w:p>
-            <w:pPr>
-              <w:jc w:val="both"/>
-              <w:rPr>
-                <w:b/>
-                <w:i/>
-              </w:rPr>
-            </w:pPr>
-            <w:r>
-              <w:rPr>
-                <w:b/>
-                <w:i/>
-                <w:sz w:val="22"/>
-                <w:szCs w:val="22"/>
-              </w:rPr>
-              <w:t xml:space="preserve">по </w:t>
-            </w:r>
-            <w:r>
-              <w:rPr>
-                <w:b/>
-                <w:i/>
-                <w:sz w:val="22"/>
-                <w:szCs w:val="22"/>
-              </w:rPr>
-              <w:t>МДК</w:t>
-            </w:r>
-            <w:r>
-              <w:rPr>
-                <w:b/>
-                <w:i/>
-                <w:sz w:val="22"/>
-                <w:szCs w:val="22"/>
-              </w:rPr>
-              <w:t>.01</w:t>
-            </w:r>
-            <w:r>
-              <w:rPr>
-                <w:b/>
-                <w:i/>
-                <w:sz w:val="22"/>
-                <w:szCs w:val="22"/>
-              </w:rPr>
-              <w:t>.01</w:t>
-            </w:r>
-            <w:r>
-              <w:rPr>
-                <w:b/>
-                <w:i/>
-                <w:sz w:val="22"/>
-                <w:szCs w:val="22"/>
-              </w:rPr>
-              <w:t xml:space="preserve"> «</w:t>
-            </w:r>
-            <w:r>
-              <w:rPr>
-                <w:b/>
-                <w:i/>
-                <w:sz w:val="22"/>
-                <w:szCs w:val="22"/>
-              </w:rPr>
-              <w:t>Операционные системы</w:t>
-            </w:r>
-            <w:r>
-              <w:rPr>
-                <w:b/>
-                <w:i/>
-                <w:sz w:val="22"/>
-                <w:szCs w:val="22"/>
-              </w:rPr>
-              <w:t>»</w:t>
-            </w:r>
-          </w:p>
-        </w:tc>
-        <w:tc>
-          <w:tcPr>
-            <w:tcW w:w="3067" w:type="dxa"/>
-            <w:tcBorders>
-              <w:top w:val="single" w:sz="4" w:space="0" w:color="auto"/>
-              <w:left w:val="single" w:sz="18" w:space="0" w:color="auto"/>
-              <w:bottom w:val="single" w:sz="4" w:space="0" w:color="auto"/>
-              <w:right w:val="single" w:sz="18" w:space="0" w:color="auto"/>
-            </w:tcBorders>
-          </w:tcPr>
-          <w:p/>
-        </w:tc>
-      </w:tr>
-      <w:tr>
-        <w:tc>
-          <w:tcPr>
-            <w:tcW w:w="3141" w:type="dxa"/>
-            <w:tcBorders>
-              <w:top w:val="single" w:sz="4" w:space="0" w:color="auto"/>
-              <w:left w:val="single" w:sz="18" w:space="0" w:color="auto"/>
-              <w:bottom w:val="single" w:sz="4" w:space="0" w:color="auto"/>
-              <w:right w:val="single" w:sz="18" w:space="0" w:color="auto"/>
-            </w:tcBorders>
-          </w:tcPr>
-          <w:p>
-            <w:pPr>
-              <w:rPr>
-                <w:highlight w:val="yellow"/>
-              </w:rPr>
-            </w:pPr>
-            <w:r>
-              <w:rPr>
-                <w:sz w:val="22"/>
-                <w:szCs w:val="22"/>
-              </w:rPr>
-              <w:t>Обеспечение информационной безопасности АС</w:t>
-            </w:r>
-          </w:p>
-        </w:tc>
-        <w:tc>
-          <w:tcPr>
-            <w:tcW w:w="3969" w:type="dxa"/>
-            <w:tcBorders>
-              <w:top w:val="single" w:sz="4" w:space="0" w:color="auto"/>
-              <w:left w:val="single" w:sz="18" w:space="0" w:color="auto"/>
-              <w:bottom w:val="single" w:sz="4" w:space="0" w:color="auto"/>
-              <w:right w:val="single" w:sz="18" w:space="0" w:color="auto"/>
-            </w:tcBorders>
-          </w:tcPr>
-          <w:p>
-            <w:r>
-              <w:rPr>
-                <w:sz w:val="22"/>
-                <w:szCs w:val="22"/>
-              </w:rPr>
-              <w:t>Специальность: 10.02.05</w:t>
-            </w:r>
-            <w:r>
-              <w:rPr>
-                <w:sz w:val="22"/>
-                <w:szCs w:val="22"/>
-              </w:rPr>
-              <w:t xml:space="preserve"> </w:t>
-            </w:r>
-            <w:r>
-              <w:rPr>
-                <w:sz w:val="22"/>
-                <w:szCs w:val="22"/>
-              </w:rPr>
-              <w:t>Обеспечение информационной безопасности автоматизированных</w:t>
-            </w:r>
-            <w:r>
-              <w:rPr>
-                <w:sz w:val="22"/>
-                <w:szCs w:val="22"/>
-              </w:rPr>
-              <w:t xml:space="preserve"> систем</w:t>
-            </w:r>
-          </w:p>
-        </w:tc>
-        <w:tc>
-          <w:tcPr>
-            <w:tcW w:w="3067" w:type="dxa"/>
-            <w:tcBorders>
-              <w:top w:val="single" w:sz="4" w:space="0" w:color="auto"/>
-              <w:left w:val="single" w:sz="18" w:space="0" w:color="auto"/>
-              <w:bottom w:val="single" w:sz="4" w:space="0" w:color="auto"/>
-              <w:right w:val="single" w:sz="18" w:space="0" w:color="auto"/>
-            </w:tcBorders>
-          </w:tcPr>
-          <w:p>
-            <w:r>
-              <w:rPr>
-                <w:sz w:val="22"/>
-                <w:szCs w:val="22"/>
-              </w:rPr>
-              <w:t xml:space="preserve">___________ </w:t>
-            </w:r>
-            <w:r>
-              <w:rPr>
-                <w:sz w:val="22"/>
-                <w:szCs w:val="22"/>
-              </w:rPr>
-              <w:t>Н.Ю Долгова</w:t>
-            </w:r>
-          </w:p>
-        </w:tc>
-      </w:tr>
-      <w:tr>
-        <w:tc>
-          <w:tcPr>
-            <w:tcW w:w="3141" w:type="dxa"/>
-            <w:tcBorders>
-              <w:top w:val="single" w:sz="4" w:space="0" w:color="auto"/>
-              <w:left w:val="single" w:sz="18" w:space="0" w:color="auto"/>
-              <w:bottom w:val="single" w:sz="4" w:space="0" w:color="auto"/>
-              <w:right w:val="single" w:sz="18" w:space="0" w:color="auto"/>
-            </w:tcBorders>
-          </w:tcPr>
-          <w:p>
-            <w:r>
-              <w:rPr>
-                <w:sz w:val="22"/>
-                <w:szCs w:val="22"/>
-              </w:rPr>
-              <w:t xml:space="preserve">__________ </w:t>
-            </w:r>
-            <w:r>
-              <w:rPr>
-                <w:sz w:val="22"/>
-                <w:szCs w:val="22"/>
-                <w:lang w:val="en-US"/>
-              </w:rPr>
-              <w:t>C</w:t>
-            </w:r>
-            <w:r>
-              <w:rPr>
-                <w:sz w:val="22"/>
-                <w:szCs w:val="22"/>
-              </w:rPr>
-              <w:t>.М. Володин</w:t>
-            </w:r>
-          </w:p>
-          <w:p/>
-          <w:p>
-            <w:pPr>
-              <w:rPr>
-                <w:highlight w:val="yellow"/>
-              </w:rPr>
-            </w:pPr>
-            <w:r>
-              <w:rPr>
-                <w:sz w:val="22"/>
-                <w:szCs w:val="22"/>
-              </w:rPr>
-              <w:t>«09</w:t>
-            </w:r>
-            <w:r>
-              <w:rPr>
-                <w:sz w:val="22"/>
-                <w:szCs w:val="22"/>
-              </w:rPr>
-              <w:t xml:space="preserve">» </w:t>
-            </w:r>
-            <w:r>
-              <w:rPr>
-                <w:sz w:val="22"/>
-                <w:szCs w:val="22"/>
-              </w:rPr>
-              <w:t>марта 2023</w:t>
-            </w:r>
-            <w:r>
-              <w:rPr>
-                <w:sz w:val="22"/>
-                <w:szCs w:val="22"/>
-              </w:rPr>
-              <w:t>г.</w:t>
-            </w:r>
-          </w:p>
-        </w:tc>
-        <w:tc>
-          <w:tcPr>
-            <w:tcW w:w="3969" w:type="dxa"/>
-            <w:tcBorders>
-              <w:top w:val="single" w:sz="4" w:space="0" w:color="auto"/>
-              <w:left w:val="single" w:sz="18" w:space="0" w:color="auto"/>
-              <w:bottom w:val="single" w:sz="18" w:space="0" w:color="auto"/>
-              <w:right w:val="single" w:sz="18" w:space="0" w:color="auto"/>
-            </w:tcBorders>
-          </w:tcPr>
-          <w:p>
-            <w:r>
-              <w:rPr>
-                <w:sz w:val="22"/>
-                <w:szCs w:val="22"/>
-              </w:rPr>
-              <w:t>Курс 2      Семестр 4</w:t>
-            </w:r>
-          </w:p>
-        </w:tc>
-        <w:tc>
-          <w:tcPr>
-            <w:tcW w:w="3067" w:type="dxa"/>
-            <w:tcBorders>
-              <w:top w:val="single" w:sz="4" w:space="0" w:color="auto"/>
-              <w:left w:val="single" w:sz="18" w:space="0" w:color="auto"/>
-              <w:bottom w:val="single" w:sz="18" w:space="0" w:color="auto"/>
-              <w:right w:val="single" w:sz="18" w:space="0" w:color="auto"/>
-            </w:tcBorders>
-          </w:tcPr>
-          <w:p>
-            <w:r>
-              <w:rPr>
-                <w:sz w:val="22"/>
-                <w:szCs w:val="22"/>
-              </w:rPr>
-              <w:t>″        ″                      20     г.</w:t>
-            </w:r>
-          </w:p>
-        </w:tc>
-      </w:tr>
-      <w:tr>
-        <w:tc>
-          <w:tcPr>
-            <w:tcW w:w="10177" w:type="dxa"/>
-            <w:gridSpan w:val="3"/>
-            <w:tcBorders>
-              <w:top w:val="single" w:sz="4" w:space="0" w:color="auto"/>
-              <w:left w:val="single" w:sz="18" w:space="0" w:color="auto"/>
-              <w:bottom w:val="single" w:sz="18" w:space="0" w:color="auto"/>
-              <w:right w:val="single" w:sz="18" w:space="0" w:color="auto"/>
-            </w:tcBorders>
-          </w:tcPr>
-          <w:p>
-            <w:pPr>
-              <w:jc w:val="right"/>
-            </w:pPr>
-            <w:r>
-              <w:rPr>
-                <w:sz w:val="22"/>
-                <w:szCs w:val="22"/>
-              </w:rPr>
-              <w:t>Протокол №</w:t>
-            </w:r>
-            <w:r>
-              <w:rPr>
-                <w:sz w:val="22"/>
-                <w:szCs w:val="22"/>
-              </w:rPr>
-              <w:t>8</w:t>
-            </w:r>
-          </w:p>
-        </w:tc>
-      </w:tr>
-      <w:tr>
-        <w:tc>
-          <w:tcPr>
-            <w:tcW w:w="10177" w:type="dxa"/>
-            <w:gridSpan w:val="3"/>
-            <w:tcBorders>
-              <w:top w:val="nil"/>
-              <w:left w:val="single" w:sz="18" w:space="0" w:color="auto"/>
-              <w:bottom w:val="nil"/>
-              <w:right w:val="single" w:sz="18" w:space="0" w:color="auto"/>
-            </w:tcBorders>
-          </w:tcPr>
-          <w:p/>
-          <w:p>
-            <w:pPr>
-              <w:pStyle w:val="a3"/>
-              <w:numPr>
-                <w:ilvl w:val="0"/>
-                <w:numId w:val="15"/>
-              </w:numPr>
-              <w:spacing w:after="120"/>
-              <w:ind w:left="357" w:hanging="357"/>
-              <w:jc w:val="both"/>
-              <w:rPr>
-                <w:rFonts w:ascii="Times New Roman" w:hAnsi="Times New Roman"/>
-              </w:rPr>
-            </w:pPr>
-            <w:r>
-              <w:rPr>
-                <w:rFonts w:ascii="Times New Roman" w:hAnsi="Times New Roman"/>
-              </w:rPr>
-              <w:t>Дать определение понятию «файловая система». Перечислить основные функции файловых систем. Привести примеры существующих файловых систем</w:t>
-            </w:r>
-          </w:p>
-          <w:p>
-            <w:pPr>
-              <w:pStyle w:val="a3"/>
-              <w:numPr>
-                <w:ilvl w:val="0"/>
-                <w:numId w:val="15"/>
-              </w:numPr>
-              <w:spacing w:after="120"/>
-              <w:ind w:left="357" w:hanging="357"/>
-              <w:jc w:val="both"/>
-              <w:rPr>
-                <w:rFonts w:ascii="Times New Roman" w:hAnsi="Times New Roman"/>
-              </w:rPr>
-            </w:pPr>
-            <w:r>
-              <w:rPr>
-                <w:rFonts w:ascii="Times New Roman" w:hAnsi="Times New Roman"/>
-              </w:rPr>
-              <w:t xml:space="preserve">Охарактеризовать состав и возможности реестра операционной системы </w:t>
-            </w:r>
-            <w:r>
-              <w:rPr>
-                <w:rFonts w:ascii="Times New Roman" w:hAnsi="Times New Roman"/>
-                <w:lang w:val="en-US"/>
-              </w:rPr>
-              <w:t>Windows</w:t>
-            </w:r>
-          </w:p>
-          <w:p>
-            <w:pPr>
-              <w:pStyle w:val="a3"/>
-              <w:numPr>
-                <w:ilvl w:val="0"/>
-                <w:numId w:val="15"/>
-              </w:numPr>
-              <w:spacing w:after="120"/>
-              <w:ind w:left="357" w:hanging="357"/>
-              <w:jc w:val="both"/>
-              <w:rPr>
-                <w:rFonts w:ascii="Times New Roman" w:hAnsi="Times New Roman"/>
-              </w:rPr>
-            </w:pPr>
-            <w:r>
-              <w:rPr>
-                <w:rFonts w:ascii="Times New Roman" w:hAnsi="Times New Roman"/>
-              </w:rPr>
-              <w:t>Выполнить планирование процессов с использованием</w:t>
-            </w:r>
-            <w:r>
-              <w:rPr>
-                <w:rFonts w:ascii="Times New Roman" w:hAnsi="Times New Roman"/>
-                <w:b/>
-                <w:bCs/>
-              </w:rPr>
-              <w:t xml:space="preserve"> </w:t>
-            </w:r>
-            <w:r>
-              <w:rPr>
-                <w:rFonts w:ascii="Times New Roman" w:hAnsi="Times New Roman"/>
-              </w:rPr>
-              <w:t>алгоритма планирования FCFS. Вычислить среднее время ожидания и среднее время выполнения процессов. Процессы поступают в соответствии с их номерами в таблице</w:t>
-            </w:r>
-            <w:r>
-              <w:rPr>
-                <w:rFonts w:ascii="Times New Roman" w:hAnsi="Times New Roman"/>
-              </w:rPr>
-              <w:t>:</w:t>
-            </w:r>
-          </w:p>
-          <w:p>
-            <w:pPr>
-              <w:widowControl w:val="0"/>
-              <w:autoSpaceDE w:val="0"/>
-              <w:autoSpaceDN w:val="0"/>
-              <w:adjustRightInd w:val="0"/>
-              <w:contextualSpacing/>
-              <w:rPr>
-                <w:b/>
-                <w:bCs/>
-              </w:rPr>
-            </w:pPr>
-            <w:r>
-              <w:rPr>
-                <w:b/>
-                <w:bCs/>
-              </w:rPr>
-              <w:t>Исходные данные</w:t>
-            </w:r>
-          </w:p>
-          <w:tbl>
-            <w:tblPr>
-              <w:tblW w:w="0" w:type="auto"/>
-              <w:tblInd w:w="10" w:type="dxa"/>
-              <w:tblBorders>
-                <w:top w:val="single" w:sz="8" w:space="0" w:color="auto"/>
-                <w:left w:val="single" w:sz="8" w:space="0" w:color="auto"/>
-                <w:bottom w:val="single" w:sz="8" w:space="0" w:color="auto"/>
-                <w:right w:val="single" w:sz="8" w:space="0" w:color="auto"/>
-                <w:insideH w:val="single" w:sz="8" w:space="0" w:color="auto"/>
-                <w:insideV w:val="single" w:sz="8" w:space="0" w:color="auto"/>
-              </w:tblBorders>
-              <w:tblLayout w:type="fixed"/>
-              <w:tblCellMar>
-                <w:left w:w="0" w:type="dxa"/>
-                <w:right w:w="0" w:type="dxa"/>
-              </w:tblCellMar>
-              <w:tblLook w:val="04A0" w:firstRow="1" w:lastRow="0" w:firstColumn="1" w:lastColumn="0" w:noHBand="0" w:noVBand="1"/>
-            </w:tblPr>
-            <w:tblGrid>
-              <w:gridCol w:w="2980"/>
-              <w:gridCol w:w="3120"/>
-            </w:tblGrid>
-            <w:tr>
-              <w:trPr>
-                <w:trHeight w:val="243"/>
-              </w:trPr>
-              <w:tc>
-                <w:tcPr>
-                  <w:tcW w:w="2980" w:type="dxa"/>
-                  <w:vAlign w:val="center"/>
-                  <w:hideMark/>
-                </w:tcPr>
-                <w:p>
-                  <w:pPr>
-                    <w:widowControl w:val="0"/>
-                    <w:autoSpaceDE w:val="0"/>
-                    <w:autoSpaceDN w:val="0"/>
-                    <w:adjustRightInd w:val="0"/>
-                    <w:contextualSpacing/>
-                    <w:jc w:val="center"/>
-                  </w:pPr>
-                  <w:r>
-                    <w:t>Номер процесса</w:t>
-                  </w:r>
-                </w:p>
-              </w:tc>
-              <w:tc>
-                <w:tcPr>
-                  <w:tcW w:w="3120" w:type="dxa"/>
-                  <w:vAlign w:val="center"/>
-                  <w:hideMark/>
-                </w:tcPr>
-                <w:p>
-                  <w:pPr>
-                    <w:widowControl w:val="0"/>
-                    <w:autoSpaceDE w:val="0"/>
-                    <w:autoSpaceDN w:val="0"/>
-                    <w:adjustRightInd w:val="0"/>
-                    <w:contextualSpacing/>
-                    <w:jc w:val="center"/>
-                  </w:pPr>
-                  <w:r>
-                    <w:t>Время выполнения</w:t>
-                  </w:r>
-                </w:p>
-              </w:tc>
-            </w:tr>
-            <w:tr>
-              <w:trPr>
-                <w:trHeight w:val="242"/>
-              </w:trPr>
-              <w:tc>
-                <w:tcPr>
-                  <w:tcW w:w="2980" w:type="dxa"/>
-                  <w:vAlign w:val="bottom"/>
-                  <w:hideMark/>
-                </w:tcPr>
-                <w:p>
-                  <w:pPr>
-                    <w:widowControl w:val="0"/>
-                    <w:autoSpaceDE w:val="0"/>
-                    <w:autoSpaceDN w:val="0"/>
-                    <w:adjustRightInd w:val="0"/>
-                    <w:contextualSpacing/>
-                    <w:jc w:val="center"/>
-                  </w:pPr>
-                  <w:r>
-                    <w:rPr>
-                      <w:w w:val="90"/>
-                    </w:rPr>
-                    <w:t>1</w:t>
-                  </w:r>
-                </w:p>
-              </w:tc>
-              <w:tc>
-                <w:tcPr>
-                  <w:tcW w:w="3120" w:type="dxa"/>
-                  <w:vAlign w:val="bottom"/>
-                  <w:hideMark/>
-                </w:tcPr>
-                <w:p>
-                  <w:pPr>
-                    <w:widowControl w:val="0"/>
-                    <w:autoSpaceDE w:val="0"/>
-                    <w:autoSpaceDN w:val="0"/>
-                    <w:adjustRightInd w:val="0"/>
-                    <w:contextualSpacing/>
-                    <w:jc w:val="center"/>
-                  </w:pPr>
-                  <w:r>
-                    <w:t>8</w:t>
-                  </w:r>
-                </w:p>
-              </w:tc>
-            </w:tr>
-            <w:tr>
-              <w:trPr>
-                <w:trHeight w:val="244"/>
-              </w:trPr>
-              <w:tc>
-                <w:tcPr>
-                  <w:tcW w:w="2980" w:type="dxa"/>
-                  <w:vAlign w:val="bottom"/>
-                  <w:hideMark/>
-                </w:tcPr>
-                <w:p>
-                  <w:pPr>
-                    <w:widowControl w:val="0"/>
-                    <w:autoSpaceDE w:val="0"/>
-                    <w:autoSpaceDN w:val="0"/>
-                    <w:adjustRightInd w:val="0"/>
-                    <w:contextualSpacing/>
-                    <w:jc w:val="center"/>
-                  </w:pPr>
-                  <w:r>
-                    <w:rPr>
-                      <w:w w:val="90"/>
-                    </w:rPr>
-                    <w:t>2</w:t>
-                  </w:r>
-                </w:p>
-              </w:tc>
-              <w:tc>
-                <w:tcPr>
-                  <w:tcW w:w="3120" w:type="dxa"/>
-                  <w:vAlign w:val="bottom"/>
-                  <w:hideMark/>
-                </w:tcPr>
-                <w:p>
-                  <w:pPr>
-                    <w:widowControl w:val="0"/>
-                    <w:autoSpaceDE w:val="0"/>
-                    <w:autoSpaceDN w:val="0"/>
-                    <w:adjustRightInd w:val="0"/>
-                    <w:contextualSpacing/>
-                    <w:jc w:val="center"/>
-                  </w:pPr>
-                  <w:r>
-                    <w:t>5</w:t>
-                  </w:r>
-                </w:p>
-              </w:tc>
-            </w:tr>
-            <w:tr>
-              <w:trPr>
-                <w:trHeight w:val="243"/>
-              </w:trPr>
-              <w:tc>
-                <w:tcPr>
-                  <w:tcW w:w="2980" w:type="dxa"/>
-                  <w:vAlign w:val="bottom"/>
-                  <w:hideMark/>
-                </w:tcPr>
-                <w:p>
-                  <w:pPr>
-                    <w:widowControl w:val="0"/>
-                    <w:autoSpaceDE w:val="0"/>
-                    <w:autoSpaceDN w:val="0"/>
-                    <w:adjustRightInd w:val="0"/>
-                    <w:contextualSpacing/>
-                    <w:jc w:val="center"/>
-                  </w:pPr>
-                  <w:r>
-                    <w:rPr>
-                      <w:w w:val="90"/>
-                    </w:rPr>
-                    <w:t>3</w:t>
-                  </w:r>
-                </w:p>
-              </w:tc>
-              <w:tc>
-                <w:tcPr>
-                  <w:tcW w:w="3120" w:type="dxa"/>
-                  <w:vAlign w:val="bottom"/>
-                  <w:hideMark/>
-                </w:tcPr>
-                <w:p>
-                  <w:pPr>
-                    <w:widowControl w:val="0"/>
-                    <w:autoSpaceDE w:val="0"/>
-                    <w:autoSpaceDN w:val="0"/>
-                    <w:adjustRightInd w:val="0"/>
-                    <w:contextualSpacing/>
-                    <w:jc w:val="center"/>
-                  </w:pPr>
-                  <w:r>
-                    <w:t>3</w:t>
-                  </w:r>
-                </w:p>
-              </w:tc>
-            </w:tr>
-            <w:tr>
-              <w:trPr>
-                <w:trHeight w:val="243"/>
-              </w:trPr>
-              <w:tc>
-                <w:tcPr>
-                  <w:tcW w:w="2980" w:type="dxa"/>
-                  <w:vAlign w:val="bottom"/>
-                  <w:hideMark/>
-                </w:tcPr>
-                <w:p>
-                  <w:pPr>
-                    <w:widowControl w:val="0"/>
-                    <w:autoSpaceDE w:val="0"/>
-                    <w:autoSpaceDN w:val="0"/>
-                    <w:adjustRightInd w:val="0"/>
-                    <w:contextualSpacing/>
-                    <w:jc w:val="center"/>
-                    <w:rPr>
-                      <w:w w:val="90"/>
-                    </w:rPr>
-                  </w:pPr>
-                  <w:r>
-                    <w:rPr>
-                      <w:w w:val="90"/>
-                    </w:rPr>
-                    <w:t>4</w:t>
-                  </w:r>
-                </w:p>
-              </w:tc>
-              <w:tc>
-                <w:tcPr>
-                  <w:tcW w:w="3120" w:type="dxa"/>
-                  <w:vAlign w:val="bottom"/>
-                  <w:hideMark/>
-                </w:tcPr>
-                <w:p>
-                  <w:pPr>
-                    <w:widowControl w:val="0"/>
-                    <w:autoSpaceDE w:val="0"/>
-                    <w:autoSpaceDN w:val="0"/>
-                    <w:adjustRightInd w:val="0"/>
-                    <w:contextualSpacing/>
-                    <w:jc w:val="center"/>
-                  </w:pPr>
-                  <w:r>
-                    <w:t>1</w:t>
-                  </w:r>
-                </w:p>
-              </w:tc>
-            </w:tr>
-            <w:tr>
-              <w:trPr>
-                <w:trHeight w:val="243"/>
-              </w:trPr>
-              <w:tc>
-                <w:tcPr>
-                  <w:tcW w:w="2980" w:type="dxa"/>
-                  <w:vAlign w:val="bottom"/>
-                  <w:hideMark/>
-                </w:tcPr>
-                <w:p>
-                  <w:pPr>
-                    <w:widowControl w:val="0"/>
-                    <w:autoSpaceDE w:val="0"/>
-                    <w:autoSpaceDN w:val="0"/>
-                    <w:adjustRightInd w:val="0"/>
-                    <w:contextualSpacing/>
-                    <w:jc w:val="center"/>
-                    <w:rPr>
-                      <w:w w:val="90"/>
-                    </w:rPr>
-                  </w:pPr>
-                  <w:r>
-                    <w:rPr>
-                      <w:w w:val="90"/>
-                    </w:rPr>
-                    <w:t>5</w:t>
-                  </w:r>
-                </w:p>
-              </w:tc>
-              <w:tc>
-                <w:tcPr>
-                  <w:tcW w:w="3120" w:type="dxa"/>
-                  <w:vAlign w:val="bottom"/>
-                  <w:hideMark/>
-                </w:tcPr>
-                <w:p>
-                  <w:pPr>
-                    <w:widowControl w:val="0"/>
-                    <w:autoSpaceDE w:val="0"/>
-                    <w:autoSpaceDN w:val="0"/>
-                    <w:adjustRightInd w:val="0"/>
-                    <w:contextualSpacing/>
-                    <w:jc w:val="center"/>
-                  </w:pPr>
-                  <w:r>
-                    <w:t>4</w:t>
-                  </w:r>
-                </w:p>
-              </w:tc>
-            </w:tr>
-          </w:tbl>
-          <w:p>
-            <w:pPr>
-              <w:jc w:val="right"/>
-              <w:rPr>
-                <w:sz w:val="22"/>
-                <w:szCs w:val="22"/>
-              </w:rPr>
-            </w:pPr>
-          </w:p>
-          <w:p>
-            <w:pPr>
-              <w:jc w:val="right"/>
-              <w:rPr>
-                <w:sz w:val="22"/>
-                <w:szCs w:val="22"/>
-              </w:rPr>
-            </w:pPr>
-            <w:r>
-              <w:rPr>
-                <w:sz w:val="22"/>
-                <w:szCs w:val="22"/>
-              </w:rPr>
-              <w:t>Преподаватель</w:t>
-            </w:r>
-            <w:r>
-              <w:rPr>
-                <w:sz w:val="22"/>
-                <w:szCs w:val="22"/>
-              </w:rPr>
-              <w:t xml:space="preserve"> </w:t>
-            </w:r>
-            <w:r>
-              <w:rPr>
-                <w:sz w:val="22"/>
-                <w:szCs w:val="22"/>
-              </w:rPr>
-              <w:t>Захаренков И.О.</w:t>
-            </w:r>
-            <w:r>
-              <w:rPr>
-                <w:sz w:val="22"/>
-                <w:szCs w:val="22"/>
-              </w:rPr>
-              <w:t xml:space="preserve">                                 /                                                /</w:t>
-            </w:r>
-          </w:p>
-          <w:p>
-            <w:pPr>
-              <w:jc w:val="center"/>
-            </w:pPr>
-            <w:r>
-              <w:rPr>
-                <w:sz w:val="22"/>
-                <w:szCs w:val="22"/>
-              </w:rPr>
-              <w:t xml:space="preserve">/ </w:t>
-            </w:r>
-          </w:p>
-        </w:tc>
-      </w:tr>
-      <w:tr>
-        <w:tc>
-          <w:tcPr>
-            <w:tcW w:w="3141" w:type="dxa"/>
-            <w:tcBorders>
-              <w:top w:val="single" w:sz="18" w:space="0" w:color="auto"/>
-              <w:left w:val="single" w:sz="18" w:space="0" w:color="auto"/>
-              <w:bottom w:val="single" w:sz="18" w:space="0" w:color="auto"/>
-              <w:right w:val="single" w:sz="18" w:space="0" w:color="auto"/>
-            </w:tcBorders>
-          </w:tcPr>
-          <w:p>
-            <w:pPr>
-              <w:jc w:val="center"/>
-            </w:pPr>
-            <w:r>
-              <w:rPr>
-                <w:sz w:val="22"/>
-                <w:szCs w:val="22"/>
-              </w:rPr>
-              <w:t>ФГОБУ ВО «Финансовый университет при Правительстве РФ»</w:t>
-            </w:r>
-          </w:p>
-          <w:p>
-            <w:r>
-              <w:rPr>
-                <w:sz w:val="22"/>
-                <w:szCs w:val="22"/>
-              </w:rPr>
-              <w:t>Колледж информатики и программирования</w:t>
-            </w:r>
-          </w:p>
-        </w:tc>
-        <w:tc>
-          <w:tcPr>
-            <w:tcW w:w="3969" w:type="dxa"/>
-            <w:tcBorders>
-              <w:top w:val="single" w:sz="18" w:space="0" w:color="auto"/>
-              <w:left w:val="single" w:sz="18" w:space="0" w:color="auto"/>
-              <w:bottom w:val="single" w:sz="4" w:space="0" w:color="auto"/>
-              <w:right w:val="single" w:sz="18" w:space="0" w:color="auto"/>
-            </w:tcBorders>
-          </w:tcPr>
-          <w:p>
-            <w:pPr>
-              <w:jc w:val="center"/>
-              <w:rPr>
-                <w:b/>
-                <w:lang w:val="en-US"/>
-              </w:rPr>
-            </w:pPr>
-            <w:r>
-              <w:rPr>
-                <w:b/>
-                <w:sz w:val="22"/>
-                <w:szCs w:val="22"/>
-              </w:rPr>
-              <w:t>Э</w:t>
-            </w:r>
-            <w:r>
-              <w:rPr>
-                <w:b/>
-                <w:sz w:val="22"/>
-                <w:szCs w:val="22"/>
-              </w:rPr>
-              <w:t>кзамен</w:t>
-            </w:r>
-          </w:p>
-        </w:tc>
-        <w:tc>
-          <w:tcPr>
-            <w:tcW w:w="3067" w:type="dxa"/>
-            <w:tcBorders>
-              <w:top w:val="single" w:sz="18" w:space="0" w:color="auto"/>
-              <w:left w:val="single" w:sz="18" w:space="0" w:color="auto"/>
-              <w:bottom w:val="single" w:sz="4" w:space="0" w:color="auto"/>
-              <w:right w:val="single" w:sz="18" w:space="0" w:color="auto"/>
-            </w:tcBorders>
-          </w:tcPr>
-          <w:p>
-            <w:r>
-              <w:rPr>
-                <w:sz w:val="22"/>
-                <w:szCs w:val="22"/>
-              </w:rPr>
-              <w:t>Утверждено</w:t>
-            </w:r>
-          </w:p>
-        </w:tc>
-      </w:tr>
-      <w:tr>
-        <w:tc>
-          <w:tcPr>
-            <w:tcW w:w="3141" w:type="dxa"/>
-            <w:tcBorders>
-              <w:top w:val="single" w:sz="18" w:space="0" w:color="auto"/>
-              <w:left w:val="single" w:sz="18" w:space="0" w:color="auto"/>
-              <w:bottom w:val="single" w:sz="4" w:space="0" w:color="auto"/>
-              <w:right w:val="single" w:sz="18" w:space="0" w:color="auto"/>
-            </w:tcBorders>
-          </w:tcPr>
-          <w:p>
-            <w:r>
-              <w:rPr>
-                <w:sz w:val="22"/>
-                <w:szCs w:val="22"/>
-              </w:rPr>
-              <w:t>Рассмотрено предметной</w:t>
-            </w:r>
-          </w:p>
-        </w:tc>
-        <w:tc>
-          <w:tcPr>
-            <w:tcW w:w="3969" w:type="dxa"/>
-            <w:tcBorders>
-              <w:top w:val="single" w:sz="4" w:space="0" w:color="auto"/>
-              <w:left w:val="single" w:sz="18" w:space="0" w:color="auto"/>
-              <w:bottom w:val="single" w:sz="4" w:space="0" w:color="auto"/>
-              <w:right w:val="single" w:sz="18" w:space="0" w:color="auto"/>
-            </w:tcBorders>
-          </w:tcPr>
-          <w:p>
-            <w:pPr>
-              <w:jc w:val="center"/>
-              <w:rPr>
-                <w:b/>
-                <w:i/>
-              </w:rPr>
-            </w:pPr>
-            <w:r>
-              <w:rPr>
-                <w:b/>
-                <w:i/>
-                <w:sz w:val="22"/>
-                <w:szCs w:val="22"/>
-              </w:rPr>
-              <w:t>Экзаменационный билет №</w:t>
-            </w:r>
-            <w:r>
-              <w:rPr>
-                <w:b/>
-                <w:i/>
-                <w:sz w:val="22"/>
-                <w:szCs w:val="22"/>
-                <w:lang w:val="en-US"/>
-              </w:rPr>
-              <w:t>1</w:t>
-            </w:r>
-            <w:r>
-              <w:rPr>
-                <w:b/>
-                <w:i/>
-                <w:sz w:val="22"/>
-                <w:szCs w:val="22"/>
-              </w:rPr>
-              <w:t>4</w:t>
-            </w:r>
-          </w:p>
-        </w:tc>
-        <w:tc>
-          <w:tcPr>
-            <w:tcW w:w="3067" w:type="dxa"/>
-            <w:tcBorders>
-              <w:top w:val="single" w:sz="4" w:space="0" w:color="auto"/>
-              <w:left w:val="single" w:sz="18" w:space="0" w:color="auto"/>
-              <w:bottom w:val="single" w:sz="4" w:space="0" w:color="auto"/>
-              <w:right w:val="single" w:sz="18" w:space="0" w:color="auto"/>
-            </w:tcBorders>
-          </w:tcPr>
-          <w:p>
-            <w:r>
-              <w:rPr>
-                <w:sz w:val="22"/>
-                <w:szCs w:val="22"/>
-              </w:rPr>
-              <w:t>Зам. директора по У</w:t>
-            </w:r>
-            <w:r>
-              <w:rPr>
-                <w:sz w:val="22"/>
-                <w:szCs w:val="22"/>
-              </w:rPr>
-              <w:t>Р</w:t>
-            </w:r>
-          </w:p>
-        </w:tc>
-      </w:tr>
-      <w:tr>
-        <w:tc>
-          <w:tcPr>
-            <w:tcW w:w="3141" w:type="dxa"/>
-            <w:tcBorders>
-              <w:top w:val="single" w:sz="4" w:space="0" w:color="auto"/>
-              <w:left w:val="single" w:sz="18" w:space="0" w:color="auto"/>
-              <w:bottom w:val="single" w:sz="4" w:space="0" w:color="auto"/>
-              <w:right w:val="single" w:sz="18" w:space="0" w:color="auto"/>
-            </w:tcBorders>
-          </w:tcPr>
-          <w:p>
-            <w:r>
-              <w:rPr>
-                <w:sz w:val="22"/>
-                <w:szCs w:val="22"/>
-              </w:rPr>
-              <w:t>(цикловой) комиссией:</w:t>
-            </w:r>
-          </w:p>
-        </w:tc>
-        <w:tc>
-          <w:tcPr>
-            <w:tcW w:w="3969" w:type="dxa"/>
-            <w:tcBorders>
-              <w:top w:val="single" w:sz="4" w:space="0" w:color="auto"/>
-              <w:left w:val="single" w:sz="18" w:space="0" w:color="auto"/>
-              <w:bottom w:val="single" w:sz="4" w:space="0" w:color="auto"/>
-              <w:right w:val="single" w:sz="18" w:space="0" w:color="auto"/>
-            </w:tcBorders>
-          </w:tcPr>
-          <w:p>
-            <w:pPr>
-              <w:jc w:val="both"/>
-              <w:rPr>
-                <w:b/>
-                <w:i/>
-              </w:rPr>
-            </w:pPr>
-            <w:r>
-              <w:rPr>
-                <w:b/>
-                <w:i/>
-                <w:sz w:val="22"/>
-                <w:szCs w:val="22"/>
-              </w:rPr>
-              <w:t xml:space="preserve">по </w:t>
-            </w:r>
-            <w:r>
-              <w:rPr>
-                <w:b/>
-                <w:i/>
-                <w:sz w:val="22"/>
-                <w:szCs w:val="22"/>
-              </w:rPr>
-              <w:t>МДК</w:t>
-            </w:r>
-            <w:r>
-              <w:rPr>
-                <w:b/>
-                <w:i/>
-                <w:sz w:val="22"/>
-                <w:szCs w:val="22"/>
-              </w:rPr>
-              <w:t>.01</w:t>
-            </w:r>
-            <w:r>
-              <w:rPr>
-                <w:b/>
-                <w:i/>
-                <w:sz w:val="22"/>
-                <w:szCs w:val="22"/>
-              </w:rPr>
-              <w:t>.01</w:t>
-            </w:r>
-            <w:r>
-              <w:rPr>
-                <w:b/>
-                <w:i/>
-                <w:sz w:val="22"/>
-                <w:szCs w:val="22"/>
-              </w:rPr>
-              <w:t xml:space="preserve"> «</w:t>
-            </w:r>
-            <w:r>
-              <w:rPr>
-                <w:b/>
-                <w:i/>
-                <w:sz w:val="22"/>
-                <w:szCs w:val="22"/>
-              </w:rPr>
-              <w:t>Операционные системы</w:t>
-            </w:r>
-            <w:r>
-              <w:rPr>
-                <w:b/>
-                <w:i/>
-                <w:sz w:val="22"/>
-                <w:szCs w:val="22"/>
-              </w:rPr>
-              <w:t>»</w:t>
-            </w:r>
-          </w:p>
-        </w:tc>
-        <w:tc>
-          <w:tcPr>
-            <w:tcW w:w="3067" w:type="dxa"/>
-            <w:tcBorders>
-              <w:top w:val="single" w:sz="4" w:space="0" w:color="auto"/>
-              <w:left w:val="single" w:sz="18" w:space="0" w:color="auto"/>
-              <w:bottom w:val="single" w:sz="4" w:space="0" w:color="auto"/>
-              <w:right w:val="single" w:sz="18" w:space="0" w:color="auto"/>
-            </w:tcBorders>
-          </w:tcPr>
-          <w:p/>
-        </w:tc>
-      </w:tr>
-      <w:tr>
-        <w:tc>
-          <w:tcPr>
-            <w:tcW w:w="3141" w:type="dxa"/>
-            <w:tcBorders>
-              <w:top w:val="single" w:sz="4" w:space="0" w:color="auto"/>
-              <w:left w:val="single" w:sz="18" w:space="0" w:color="auto"/>
-              <w:bottom w:val="single" w:sz="4" w:space="0" w:color="auto"/>
-              <w:right w:val="single" w:sz="18" w:space="0" w:color="auto"/>
-            </w:tcBorders>
-          </w:tcPr>
-          <w:p>
-            <w:pPr>
-              <w:rPr>
-                <w:highlight w:val="yellow"/>
-              </w:rPr>
-            </w:pPr>
-            <w:r>
-              <w:rPr>
-                <w:sz w:val="22"/>
-                <w:szCs w:val="22"/>
-              </w:rPr>
-              <w:t>Обеспечение информационной безопасности АС</w:t>
-            </w:r>
-          </w:p>
-        </w:tc>
-        <w:tc>
-          <w:tcPr>
-            <w:tcW w:w="3969" w:type="dxa"/>
-            <w:tcBorders>
-              <w:top w:val="single" w:sz="4" w:space="0" w:color="auto"/>
-              <w:left w:val="single" w:sz="18" w:space="0" w:color="auto"/>
-              <w:bottom w:val="single" w:sz="4" w:space="0" w:color="auto"/>
-              <w:right w:val="single" w:sz="18" w:space="0" w:color="auto"/>
-            </w:tcBorders>
-          </w:tcPr>
-          <w:p>
-            <w:r>
-              <w:rPr>
-                <w:sz w:val="22"/>
-                <w:szCs w:val="22"/>
-              </w:rPr>
-              <w:t>Специальность: 10.02.05</w:t>
-            </w:r>
-            <w:r>
-              <w:rPr>
-                <w:sz w:val="22"/>
-                <w:szCs w:val="22"/>
-              </w:rPr>
-              <w:t xml:space="preserve"> </w:t>
-            </w:r>
-            <w:r>
-              <w:rPr>
-                <w:sz w:val="22"/>
-                <w:szCs w:val="22"/>
-              </w:rPr>
-              <w:t>Обеспечение информационной безопасности автоматизированных</w:t>
-            </w:r>
-            <w:r>
-              <w:rPr>
-                <w:sz w:val="22"/>
-                <w:szCs w:val="22"/>
-              </w:rPr>
-              <w:t xml:space="preserve"> систем</w:t>
-            </w:r>
-          </w:p>
-        </w:tc>
-        <w:tc>
-          <w:tcPr>
-            <w:tcW w:w="3067" w:type="dxa"/>
-            <w:tcBorders>
-              <w:top w:val="single" w:sz="4" w:space="0" w:color="auto"/>
-              <w:left w:val="single" w:sz="18" w:space="0" w:color="auto"/>
-              <w:bottom w:val="single" w:sz="4" w:space="0" w:color="auto"/>
-              <w:right w:val="single" w:sz="18" w:space="0" w:color="auto"/>
-            </w:tcBorders>
-          </w:tcPr>
-          <w:p>
-            <w:r>
-              <w:rPr>
-                <w:sz w:val="22"/>
-                <w:szCs w:val="22"/>
-              </w:rPr>
-              <w:t xml:space="preserve">___________ </w:t>
-            </w:r>
-            <w:r>
-              <w:rPr>
-                <w:sz w:val="22"/>
-                <w:szCs w:val="22"/>
-              </w:rPr>
-              <w:t>Н.Ю Долгова</w:t>
-            </w:r>
-          </w:p>
-        </w:tc>
-      </w:tr>
-      <w:tr>
-        <w:tc>
-          <w:tcPr>
-            <w:tcW w:w="3141" w:type="dxa"/>
-            <w:tcBorders>
-              <w:top w:val="single" w:sz="4" w:space="0" w:color="auto"/>
-              <w:left w:val="single" w:sz="18" w:space="0" w:color="auto"/>
-              <w:bottom w:val="single" w:sz="4" w:space="0" w:color="auto"/>
-              <w:right w:val="single" w:sz="18" w:space="0" w:color="auto"/>
-            </w:tcBorders>
-          </w:tcPr>
-          <w:p>
-            <w:r>
-              <w:rPr>
-                <w:sz w:val="22"/>
-                <w:szCs w:val="22"/>
-              </w:rPr>
-              <w:t xml:space="preserve">__________ </w:t>
-            </w:r>
-            <w:r>
-              <w:rPr>
-                <w:sz w:val="22"/>
-                <w:szCs w:val="22"/>
-                <w:lang w:val="en-US"/>
-              </w:rPr>
-              <w:t>C</w:t>
-            </w:r>
-            <w:r>
-              <w:rPr>
-                <w:sz w:val="22"/>
-                <w:szCs w:val="22"/>
-              </w:rPr>
-              <w:t>.М. Володин</w:t>
-            </w:r>
-          </w:p>
-          <w:p/>
-          <w:p>
-            <w:pPr>
-              <w:rPr>
-                <w:highlight w:val="yellow"/>
-              </w:rPr>
-            </w:pPr>
-            <w:r>
-              <w:rPr>
-                <w:sz w:val="22"/>
-                <w:szCs w:val="22"/>
-              </w:rPr>
-              <w:t>«09</w:t>
-            </w:r>
-            <w:r>
-              <w:rPr>
-                <w:sz w:val="22"/>
-                <w:szCs w:val="22"/>
-              </w:rPr>
-              <w:t xml:space="preserve">» </w:t>
-            </w:r>
-            <w:r>
-              <w:rPr>
-                <w:sz w:val="22"/>
-                <w:szCs w:val="22"/>
-              </w:rPr>
-              <w:t>марта 2023</w:t>
-            </w:r>
-            <w:r>
-              <w:rPr>
-                <w:sz w:val="22"/>
-                <w:szCs w:val="22"/>
-              </w:rPr>
-              <w:t>г.</w:t>
-            </w:r>
-          </w:p>
-        </w:tc>
-        <w:tc>
-          <w:tcPr>
-            <w:tcW w:w="3969" w:type="dxa"/>
-            <w:tcBorders>
-              <w:top w:val="single" w:sz="4" w:space="0" w:color="auto"/>
-              <w:left w:val="single" w:sz="18" w:space="0" w:color="auto"/>
-              <w:bottom w:val="single" w:sz="18" w:space="0" w:color="auto"/>
-              <w:right w:val="single" w:sz="18" w:space="0" w:color="auto"/>
-            </w:tcBorders>
-          </w:tcPr>
-          <w:p>
-            <w:r>
-              <w:rPr>
-                <w:sz w:val="22"/>
-                <w:szCs w:val="22"/>
-              </w:rPr>
-              <w:t>Курс 2      Семестр 4</w:t>
-            </w:r>
-          </w:p>
-        </w:tc>
-        <w:tc>
-          <w:tcPr>
-            <w:tcW w:w="3067" w:type="dxa"/>
-            <w:tcBorders>
-              <w:top w:val="single" w:sz="4" w:space="0" w:color="auto"/>
-              <w:left w:val="single" w:sz="18" w:space="0" w:color="auto"/>
-              <w:bottom w:val="single" w:sz="18" w:space="0" w:color="auto"/>
-              <w:right w:val="single" w:sz="18" w:space="0" w:color="auto"/>
-            </w:tcBorders>
-          </w:tcPr>
-          <w:p>
-            <w:r>
-              <w:rPr>
-                <w:sz w:val="22"/>
-                <w:szCs w:val="22"/>
-              </w:rPr>
-              <w:t>″        ″                      20     г.</w:t>
-            </w:r>
-          </w:p>
-        </w:tc>
-      </w:tr>
-      <w:tr>
-        <w:tc>
-          <w:tcPr>
-            <w:tcW w:w="10177" w:type="dxa"/>
-            <w:gridSpan w:val="3"/>
-            <w:tcBorders>
-              <w:top w:val="single" w:sz="4" w:space="0" w:color="auto"/>
-              <w:left w:val="single" w:sz="18" w:space="0" w:color="auto"/>
-              <w:bottom w:val="single" w:sz="18" w:space="0" w:color="auto"/>
-              <w:right w:val="single" w:sz="18" w:space="0" w:color="auto"/>
-            </w:tcBorders>
-          </w:tcPr>
-          <w:p>
-            <w:pPr>
-              <w:tabs>
-                <w:tab w:val="left" w:pos="8265"/>
-              </w:tabs>
-            </w:pPr>
-            <w:r>
-              <w:rPr>
-                <w:sz w:val="22"/>
-                <w:szCs w:val="22"/>
-              </w:rPr>
-              <w:t>Протокол №</w:t>
-            </w:r>
-            <w:r>
-              <w:rPr>
-                <w:sz w:val="22"/>
-                <w:szCs w:val="22"/>
-              </w:rPr>
-              <w:t>8</w:t>
-            </w:r>
-          </w:p>
-        </w:tc>
-      </w:tr>
-      <w:tr>
-        <w:trPr>
-          <w:trHeight w:val="87"/>
-        </w:trPr>
-        <w:tc>
-          <w:tcPr>
-            <w:tcW w:w="10177" w:type="dxa"/>
-            <w:gridSpan w:val="3"/>
-            <w:tcBorders>
-              <w:top w:val="nil"/>
-              <w:left w:val="single" w:sz="18" w:space="0" w:color="auto"/>
-              <w:bottom w:val="nil"/>
-              <w:right w:val="single" w:sz="18" w:space="0" w:color="auto"/>
-            </w:tcBorders>
-          </w:tcPr>
-          <w:p>
-            <w:pPr>
-              <w:tabs>
-                <w:tab w:val="left" w:pos="8265"/>
-              </w:tabs>
-            </w:pPr>
-          </w:p>
-          <w:p>
-            <w:pPr>
-              <w:pStyle w:val="a3"/>
-              <w:numPr>
-                <w:ilvl w:val="0"/>
-                <w:numId w:val="16"/>
-              </w:numPr>
-              <w:spacing w:after="120"/>
-              <w:ind w:left="357" w:hanging="357"/>
-              <w:jc w:val="both"/>
-              <w:rPr>
-                <w:rFonts w:ascii="Times New Roman" w:hAnsi="Times New Roman"/>
-              </w:rPr>
-            </w:pPr>
-            <w:r>
-              <w:rPr>
-                <w:rFonts w:ascii="Times New Roman" w:hAnsi="Times New Roman"/>
-              </w:rPr>
-              <w:t xml:space="preserve">Перечислить и охарактеризовать основные блоки утилиты </w:t>
-            </w:r>
-            <w:r>
-              <w:rPr>
-                <w:rFonts w:ascii="Times New Roman" w:hAnsi="Times New Roman"/>
-                <w:lang w:val="en-US"/>
-              </w:rPr>
-              <w:t>BIOS</w:t>
-            </w:r>
-            <w:r>
-              <w:rPr>
-                <w:rFonts w:ascii="Times New Roman" w:hAnsi="Times New Roman"/>
-              </w:rPr>
-              <w:t xml:space="preserve"> </w:t>
-            </w:r>
-            <w:r>
-              <w:rPr>
-                <w:rFonts w:ascii="Times New Roman" w:hAnsi="Times New Roman"/>
-                <w:lang w:val="en-US"/>
-              </w:rPr>
-              <w:t>SETUP</w:t>
-            </w:r>
-          </w:p>
-          <w:p>
-            <w:pPr>
-              <w:pStyle w:val="a3"/>
-              <w:numPr>
-                <w:ilvl w:val="0"/>
-                <w:numId w:val="16"/>
-              </w:numPr>
-              <w:spacing w:after="120"/>
-              <w:ind w:left="357" w:hanging="357"/>
-              <w:jc w:val="both"/>
-              <w:rPr>
-                <w:rFonts w:ascii="Times New Roman" w:hAnsi="Times New Roman"/>
-              </w:rPr>
-            </w:pPr>
-            <w:r>
-              <w:rPr>
-                <w:rFonts w:ascii="Times New Roman" w:hAnsi="Times New Roman"/>
-              </w:rPr>
-              <w:t xml:space="preserve">Перечислить и охарактеризовать функциональные особенности операционной системы семейства </w:t>
-            </w:r>
-            <w:proofErr w:type="spellStart"/>
-            <w:r>
-              <w:rPr>
-                <w:rFonts w:ascii="Times New Roman" w:hAnsi="Times New Roman"/>
-              </w:rPr>
-              <w:t>Unix</w:t>
-            </w:r>
-            <w:proofErr w:type="spellEnd"/>
-          </w:p>
-          <w:p>
-            <w:pPr>
-              <w:pStyle w:val="a3"/>
-              <w:numPr>
-                <w:ilvl w:val="0"/>
-                <w:numId w:val="16"/>
-              </w:numPr>
-              <w:spacing w:after="120"/>
-              <w:ind w:left="357" w:hanging="357"/>
-              <w:jc w:val="both"/>
-              <w:rPr>
-                <w:rFonts w:ascii="Times New Roman" w:hAnsi="Times New Roman"/>
-              </w:rPr>
-            </w:pPr>
-            <w:r>
-              <w:rPr>
-                <w:rFonts w:ascii="Times New Roman" w:hAnsi="Times New Roman"/>
-              </w:rPr>
-              <w:lastRenderedPageBreak/>
-              <w:t>Выполнить планирование процессов с использованием</w:t>
-            </w:r>
-            <w:r>
-              <w:rPr>
-                <w:rFonts w:ascii="Times New Roman" w:hAnsi="Times New Roman"/>
-                <w:b/>
-                <w:bCs/>
-              </w:rPr>
-              <w:t xml:space="preserve"> </w:t>
-            </w:r>
-            <w:proofErr w:type="spellStart"/>
-            <w:r>
-              <w:rPr>
-                <w:rFonts w:ascii="Times New Roman" w:hAnsi="Times New Roman"/>
-                <w:bCs/>
-              </w:rPr>
-              <w:t>невытесняющего</w:t>
-            </w:r>
-            <w:proofErr w:type="spellEnd"/>
-            <w:r>
-              <w:rPr>
-                <w:rFonts w:ascii="Times New Roman" w:hAnsi="Times New Roman"/>
-                <w:bCs/>
-              </w:rPr>
-              <w:t xml:space="preserve"> </w:t>
-            </w:r>
-            <w:r>
-              <w:rPr>
-                <w:rFonts w:ascii="Times New Roman" w:hAnsi="Times New Roman"/>
-              </w:rPr>
-              <w:t>алгоритма планирования SJF. Вычислить среднее время ожидания и среднее время выполнения процессов.</w:t>
-            </w:r>
-          </w:p>
-          <w:p>
-            <w:pPr>
-              <w:widowControl w:val="0"/>
-              <w:autoSpaceDE w:val="0"/>
-              <w:autoSpaceDN w:val="0"/>
-              <w:adjustRightInd w:val="0"/>
-              <w:contextualSpacing/>
-            </w:pPr>
-            <w:r>
-              <w:rPr>
-                <w:b/>
-                <w:bCs/>
-              </w:rPr>
-              <w:t>Исходные данные</w:t>
-            </w:r>
-          </w:p>
-          <w:tbl>
-            <w:tblPr>
-              <w:tblW w:w="0" w:type="auto"/>
-              <w:tblInd w:w="10" w:type="dxa"/>
-              <w:tblBorders>
-                <w:top w:val="single" w:sz="8" w:space="0" w:color="auto"/>
-                <w:left w:val="single" w:sz="8" w:space="0" w:color="auto"/>
-                <w:bottom w:val="single" w:sz="8" w:space="0" w:color="auto"/>
-                <w:right w:val="single" w:sz="8" w:space="0" w:color="auto"/>
-                <w:insideH w:val="single" w:sz="8" w:space="0" w:color="auto"/>
-                <w:insideV w:val="single" w:sz="8" w:space="0" w:color="auto"/>
-              </w:tblBorders>
-              <w:tblLayout w:type="fixed"/>
-              <w:tblCellMar>
-                <w:left w:w="0" w:type="dxa"/>
-                <w:right w:w="0" w:type="dxa"/>
-              </w:tblCellMar>
-              <w:tblLook w:val="04A0" w:firstRow="1" w:lastRow="0" w:firstColumn="1" w:lastColumn="0" w:noHBand="0" w:noVBand="1"/>
-            </w:tblPr>
-            <w:tblGrid>
-              <w:gridCol w:w="2980"/>
-              <w:gridCol w:w="3120"/>
-            </w:tblGrid>
-            <w:tr>
-              <w:trPr>
-                <w:trHeight w:val="243"/>
-              </w:trPr>
-              <w:tc>
-                <w:tcPr>
-                  <w:tcW w:w="2980" w:type="dxa"/>
-                  <w:vAlign w:val="center"/>
-                  <w:hideMark/>
-                </w:tcPr>
-                <w:p>
-                  <w:pPr>
-                    <w:widowControl w:val="0"/>
-                    <w:autoSpaceDE w:val="0"/>
-                    <w:autoSpaceDN w:val="0"/>
-                    <w:adjustRightInd w:val="0"/>
-                    <w:contextualSpacing/>
-                    <w:jc w:val="center"/>
-                  </w:pPr>
-                  <w:r>
-                    <w:t>Номер процесса</w:t>
-                  </w:r>
-                </w:p>
-              </w:tc>
-              <w:tc>
-                <w:tcPr>
-                  <w:tcW w:w="3120" w:type="dxa"/>
-                  <w:vAlign w:val="center"/>
-                  <w:hideMark/>
-                </w:tcPr>
-                <w:p>
-                  <w:pPr>
-                    <w:widowControl w:val="0"/>
-                    <w:autoSpaceDE w:val="0"/>
-                    <w:autoSpaceDN w:val="0"/>
-                    <w:adjustRightInd w:val="0"/>
-                    <w:contextualSpacing/>
-                    <w:jc w:val="center"/>
-                  </w:pPr>
-                  <w:r>
-                    <w:t>Время выполнения</w:t>
-                  </w:r>
-                </w:p>
-              </w:tc>
-            </w:tr>
-            <w:tr>
-              <w:trPr>
-                <w:trHeight w:val="242"/>
-              </w:trPr>
-              <w:tc>
-                <w:tcPr>
-                  <w:tcW w:w="2980" w:type="dxa"/>
-                  <w:vAlign w:val="bottom"/>
-                  <w:hideMark/>
-                </w:tcPr>
-                <w:p>
-                  <w:pPr>
-                    <w:widowControl w:val="0"/>
-                    <w:autoSpaceDE w:val="0"/>
-                    <w:autoSpaceDN w:val="0"/>
-                    <w:adjustRightInd w:val="0"/>
-                    <w:contextualSpacing/>
-                    <w:jc w:val="center"/>
-                  </w:pPr>
-                  <w:r>
-                    <w:rPr>
-                      <w:w w:val="90"/>
-                    </w:rPr>
-                    <w:t>1</w:t>
-                  </w:r>
-                </w:p>
-              </w:tc>
-              <w:tc>
-                <w:tcPr>
-                  <w:tcW w:w="3120" w:type="dxa"/>
-                  <w:vAlign w:val="bottom"/>
-                  <w:hideMark/>
-                </w:tcPr>
-                <w:p>
-                  <w:pPr>
-                    <w:widowControl w:val="0"/>
-                    <w:autoSpaceDE w:val="0"/>
-                    <w:autoSpaceDN w:val="0"/>
-                    <w:adjustRightInd w:val="0"/>
-                    <w:contextualSpacing/>
-                    <w:jc w:val="center"/>
-                  </w:pPr>
-                  <w:r>
-                    <w:t>8</w:t>
-                  </w:r>
-                </w:p>
-              </w:tc>
-            </w:tr>
-            <w:tr>
-              <w:trPr>
-                <w:trHeight w:val="244"/>
-              </w:trPr>
-              <w:tc>
-                <w:tcPr>
-                  <w:tcW w:w="2980" w:type="dxa"/>
-                  <w:vAlign w:val="bottom"/>
-                  <w:hideMark/>
-                </w:tcPr>
-                <w:p>
-                  <w:pPr>
-                    <w:widowControl w:val="0"/>
-                    <w:autoSpaceDE w:val="0"/>
-                    <w:autoSpaceDN w:val="0"/>
-                    <w:adjustRightInd w:val="0"/>
-                    <w:contextualSpacing/>
-                    <w:jc w:val="center"/>
-                  </w:pPr>
-                  <w:r>
-                    <w:rPr>
-                      <w:w w:val="90"/>
-                    </w:rPr>
-                    <w:t>2</w:t>
-                  </w:r>
-                </w:p>
-              </w:tc>
-              <w:tc>
-                <w:tcPr>
-                  <w:tcW w:w="3120" w:type="dxa"/>
-                  <w:vAlign w:val="bottom"/>
-                  <w:hideMark/>
-                </w:tcPr>
-                <w:p>
-                  <w:pPr>
-                    <w:widowControl w:val="0"/>
-                    <w:autoSpaceDE w:val="0"/>
-                    <w:autoSpaceDN w:val="0"/>
-                    <w:adjustRightInd w:val="0"/>
-                    <w:contextualSpacing/>
-                    <w:jc w:val="center"/>
-                  </w:pPr>
-                  <w:r>
-                    <w:t>5</w:t>
-                  </w:r>
-                </w:p>
-              </w:tc>
-            </w:tr>
-            <w:tr>
-              <w:trPr>
-                <w:trHeight w:val="243"/>
-              </w:trPr>
-              <w:tc>
-                <w:tcPr>
-                  <w:tcW w:w="2980" w:type="dxa"/>
-                  <w:vAlign w:val="bottom"/>
-                  <w:hideMark/>
-                </w:tcPr>
-                <w:p>
-                  <w:pPr>
-                    <w:widowControl w:val="0"/>
-                    <w:autoSpaceDE w:val="0"/>
-                    <w:autoSpaceDN w:val="0"/>
-                    <w:adjustRightInd w:val="0"/>
-                    <w:contextualSpacing/>
-                    <w:jc w:val="center"/>
-                  </w:pPr>
-                  <w:r>
-                    <w:rPr>
-                      <w:w w:val="90"/>
-                    </w:rPr>
-                    <w:t>3</w:t>
-                  </w:r>
-                </w:p>
-              </w:tc>
-              <w:tc>
-                <w:tcPr>
-                  <w:tcW w:w="3120" w:type="dxa"/>
-                  <w:vAlign w:val="bottom"/>
-                  <w:hideMark/>
-                </w:tcPr>
-                <w:p>
-                  <w:pPr>
-                    <w:widowControl w:val="0"/>
-                    <w:autoSpaceDE w:val="0"/>
-                    <w:autoSpaceDN w:val="0"/>
-                    <w:adjustRightInd w:val="0"/>
-                    <w:contextualSpacing/>
-                    <w:jc w:val="center"/>
-                  </w:pPr>
-                  <w:r>
-                    <w:t>3</w:t>
-                  </w:r>
-                </w:p>
-              </w:tc>
-            </w:tr>
-            <w:tr>
-              <w:trPr>
-                <w:trHeight w:val="243"/>
-              </w:trPr>
-              <w:tc>
-                <w:tcPr>
-                  <w:tcW w:w="2980" w:type="dxa"/>
-                  <w:vAlign w:val="bottom"/>
-                  <w:hideMark/>
-                </w:tcPr>
-                <w:p>
-                  <w:pPr>
-                    <w:widowControl w:val="0"/>
-                    <w:autoSpaceDE w:val="0"/>
-                    <w:autoSpaceDN w:val="0"/>
-                    <w:adjustRightInd w:val="0"/>
-                    <w:contextualSpacing/>
-                    <w:jc w:val="center"/>
-                    <w:rPr>
-                      <w:w w:val="90"/>
-                    </w:rPr>
-                  </w:pPr>
-                  <w:r>
-                    <w:rPr>
-                      <w:w w:val="90"/>
-                    </w:rPr>
-                    <w:t>4</w:t>
-                  </w:r>
-                </w:p>
-              </w:tc>
-              <w:tc>
-                <w:tcPr>
-                  <w:tcW w:w="3120" w:type="dxa"/>
-                  <w:vAlign w:val="bottom"/>
-                  <w:hideMark/>
-                </w:tcPr>
-                <w:p>
-                  <w:pPr>
-                    <w:widowControl w:val="0"/>
-                    <w:autoSpaceDE w:val="0"/>
-                    <w:autoSpaceDN w:val="0"/>
-                    <w:adjustRightInd w:val="0"/>
-                    <w:contextualSpacing/>
-                    <w:jc w:val="center"/>
-                  </w:pPr>
-                  <w:r>
-                    <w:t>1</w:t>
-                  </w:r>
-                </w:p>
-              </w:tc>
-            </w:tr>
-            <w:tr>
-              <w:trPr>
-                <w:trHeight w:val="243"/>
-              </w:trPr>
-              <w:tc>
-                <w:tcPr>
-                  <w:tcW w:w="2980" w:type="dxa"/>
-                  <w:vAlign w:val="bottom"/>
-                  <w:hideMark/>
-                </w:tcPr>
-                <w:p>
-                  <w:pPr>
-                    <w:widowControl w:val="0"/>
-                    <w:autoSpaceDE w:val="0"/>
-                    <w:autoSpaceDN w:val="0"/>
-                    <w:adjustRightInd w:val="0"/>
-                    <w:contextualSpacing/>
-                    <w:jc w:val="center"/>
-                    <w:rPr>
-                      <w:w w:val="90"/>
-                    </w:rPr>
-                  </w:pPr>
-                  <w:r>
-                    <w:rPr>
-                      <w:w w:val="90"/>
-                    </w:rPr>
-                    <w:t>5</w:t>
-                  </w:r>
-                </w:p>
-              </w:tc>
-              <w:tc>
-                <w:tcPr>
-                  <w:tcW w:w="3120" w:type="dxa"/>
-                  <w:vAlign w:val="bottom"/>
-                  <w:hideMark/>
-                </w:tcPr>
-                <w:p>
-                  <w:pPr>
-                    <w:widowControl w:val="0"/>
-                    <w:autoSpaceDE w:val="0"/>
-                    <w:autoSpaceDN w:val="0"/>
-                    <w:adjustRightInd w:val="0"/>
-                    <w:contextualSpacing/>
-                    <w:jc w:val="center"/>
-                  </w:pPr>
-                  <w:r>
-                    <w:t>4</w:t>
-                  </w:r>
-                </w:p>
-              </w:tc>
-            </w:tr>
-          </w:tbl>
-          <w:p>
-            <w:pPr>
-              <w:jc w:val="center"/>
-              <w:rPr>
-                <w:sz w:val="22"/>
-                <w:szCs w:val="22"/>
-              </w:rPr>
-            </w:pPr>
-          </w:p>
-        </w:tc>
-      </w:tr>
-      <w:tr>
-        <w:trPr>
-          <w:trHeight w:val="87"/>
-        </w:trPr>
-        <w:tc>
-          <w:tcPr>
-            <w:tcW w:w="10177" w:type="dxa"/>
-            <w:gridSpan w:val="3"/>
-            <w:tcBorders>
-              <w:top w:val="nil"/>
-              <w:left w:val="single" w:sz="18" w:space="0" w:color="auto"/>
-              <w:bottom w:val="single" w:sz="18" w:space="0" w:color="auto"/>
-              <w:right w:val="single" w:sz="18" w:space="0" w:color="auto"/>
-            </w:tcBorders>
-          </w:tcPr>
-          <w:p>
-            <w:pPr>
-              <w:jc w:val="center"/>
-              <w:rPr>
-                <w:sz w:val="22"/>
-                <w:szCs w:val="22"/>
-              </w:rPr>
-            </w:pPr>
-          </w:p>
-          <w:p>
-            <w:pPr>
-              <w:jc w:val="center"/>
-              <w:rPr>
-                <w:sz w:val="22"/>
-                <w:szCs w:val="22"/>
-              </w:rPr>
-            </w:pPr>
-          </w:p>
-          <w:p>
-            <w:pPr>
-              <w:jc w:val="center"/>
-              <w:rPr>
-                <w:sz w:val="22"/>
-                <w:szCs w:val="22"/>
-              </w:rPr>
-            </w:pPr>
-            <w:r>
-              <w:rPr>
-                <w:sz w:val="22"/>
-                <w:szCs w:val="22"/>
-              </w:rPr>
-              <w:t>Преподаватель</w:t>
-            </w:r>
-            <w:r>
-              <w:rPr>
-                <w:sz w:val="22"/>
-                <w:szCs w:val="22"/>
-              </w:rPr>
-              <w:t xml:space="preserve"> </w:t>
-            </w:r>
-            <w:r>
-              <w:rPr>
-                <w:sz w:val="22"/>
-                <w:szCs w:val="22"/>
-              </w:rPr>
-              <w:t>Захаренков И.О.</w:t>
-            </w:r>
-            <w:r>
-              <w:rPr>
-                <w:sz w:val="22"/>
-                <w:szCs w:val="22"/>
-              </w:rPr>
-              <w:t xml:space="preserve">                                 /                                                /</w:t>
-            </w:r>
-          </w:p>
-        </w:tc>
-      </w:tr>
-      <w:tr>
-        <w:tc>
-          <w:tcPr>
-            <w:tcW w:w="3141" w:type="dxa"/>
-            <w:tcBorders>
-              <w:top w:val="single" w:sz="18" w:space="0" w:color="auto"/>
-              <w:left w:val="single" w:sz="18" w:space="0" w:color="auto"/>
-              <w:bottom w:val="single" w:sz="4" w:space="0" w:color="auto"/>
-              <w:right w:val="single" w:sz="18" w:space="0" w:color="auto"/>
-            </w:tcBorders>
-          </w:tcPr>
-          <w:p/>
-        </w:tc>
-        <w:tc>
-          <w:tcPr>
-            <w:tcW w:w="3969" w:type="dxa"/>
-            <w:tcBorders>
-              <w:top w:val="single" w:sz="18" w:space="0" w:color="auto"/>
-              <w:left w:val="single" w:sz="18" w:space="0" w:color="auto"/>
-              <w:bottom w:val="single" w:sz="4" w:space="0" w:color="auto"/>
-              <w:right w:val="single" w:sz="18" w:space="0" w:color="auto"/>
-            </w:tcBorders>
-          </w:tcPr>
-          <w:p>
-            <w:pPr>
-              <w:jc w:val="center"/>
-              <w:rPr>
-                <w:b/>
-                <w:lang w:val="en-US"/>
-              </w:rPr>
-            </w:pPr>
-          </w:p>
-        </w:tc>
-        <w:tc>
-          <w:tcPr>
-            <w:tcW w:w="3067" w:type="dxa"/>
-            <w:tcBorders>
-              <w:top w:val="single" w:sz="18" w:space="0" w:color="auto"/>
-              <w:left w:val="single" w:sz="18" w:space="0" w:color="auto"/>
-              <w:bottom w:val="single" w:sz="4" w:space="0" w:color="auto"/>
-              <w:right w:val="single" w:sz="18" w:space="0" w:color="auto"/>
-            </w:tcBorders>
-          </w:tcPr>
-          <w:p/>
-        </w:tc>
-      </w:tr>
-      <w:tr>
-        <w:tc>
-          <w:tcPr>
-            <w:tcW w:w="3141" w:type="dxa"/>
-            <w:tcBorders>
-              <w:top w:val="single" w:sz="4" w:space="0" w:color="auto"/>
-              <w:left w:val="single" w:sz="18" w:space="0" w:color="auto"/>
-              <w:bottom w:val="single" w:sz="4" w:space="0" w:color="auto"/>
-              <w:right w:val="single" w:sz="18" w:space="0" w:color="auto"/>
-            </w:tcBorders>
-          </w:tcPr>
-          <w:p/>
-        </w:tc>
-        <w:tc>
-          <w:tcPr>
-            <w:tcW w:w="3969" w:type="dxa"/>
-            <w:tcBorders>
-              <w:top w:val="single" w:sz="4" w:space="0" w:color="auto"/>
-              <w:left w:val="single" w:sz="18" w:space="0" w:color="auto"/>
-              <w:bottom w:val="single" w:sz="4" w:space="0" w:color="auto"/>
-              <w:right w:val="single" w:sz="18" w:space="0" w:color="auto"/>
-            </w:tcBorders>
-          </w:tcPr>
-          <w:p>
-            <w:pPr>
-              <w:jc w:val="center"/>
-              <w:rPr>
-                <w:b/>
-                <w:i/>
-              </w:rPr>
-            </w:pPr>
-          </w:p>
-        </w:tc>
-        <w:tc>
-          <w:tcPr>
-            <w:tcW w:w="3067" w:type="dxa"/>
-            <w:tcBorders>
-              <w:top w:val="single" w:sz="4" w:space="0" w:color="auto"/>
-              <w:left w:val="single" w:sz="18" w:space="0" w:color="auto"/>
-              <w:bottom w:val="single" w:sz="4" w:space="0" w:color="auto"/>
-              <w:right w:val="single" w:sz="18" w:space="0" w:color="auto"/>
-            </w:tcBorders>
-          </w:tcPr>
-          <w:p/>
-        </w:tc>
-      </w:tr>
-      <w:tr>
-        <w:tc>
-          <w:tcPr>
-            <w:tcW w:w="3141" w:type="dxa"/>
-            <w:tcBorders>
-              <w:top w:val="single" w:sz="4" w:space="0" w:color="auto"/>
-              <w:left w:val="single" w:sz="18" w:space="0" w:color="auto"/>
-              <w:bottom w:val="single" w:sz="4" w:space="0" w:color="auto"/>
-              <w:right w:val="single" w:sz="18" w:space="0" w:color="auto"/>
-            </w:tcBorders>
-          </w:tcPr>
-          <w:p/>
-        </w:tc>
-        <w:tc>
-          <w:tcPr>
-            <w:tcW w:w="3969" w:type="dxa"/>
-            <w:tcBorders>
-              <w:top w:val="single" w:sz="4" w:space="0" w:color="auto"/>
-              <w:left w:val="single" w:sz="18" w:space="0" w:color="auto"/>
-              <w:bottom w:val="single" w:sz="4" w:space="0" w:color="auto"/>
-              <w:right w:val="single" w:sz="18" w:space="0" w:color="auto"/>
-            </w:tcBorders>
-          </w:tcPr>
-          <w:p>
-            <w:pPr>
-              <w:jc w:val="both"/>
-              <w:rPr>
-                <w:b/>
-                <w:i/>
-              </w:rPr>
-            </w:pPr>
-          </w:p>
-        </w:tc>
-        <w:tc>
-          <w:tcPr>
-            <w:tcW w:w="3067" w:type="dxa"/>
-            <w:tcBorders>
-              <w:top w:val="single" w:sz="4" w:space="0" w:color="auto"/>
-              <w:left w:val="single" w:sz="18" w:space="0" w:color="auto"/>
-              <w:bottom w:val="single" w:sz="4" w:space="0" w:color="auto"/>
-              <w:right w:val="single" w:sz="18" w:space="0" w:color="auto"/>
-            </w:tcBorders>
-          </w:tcPr>
-          <w:p/>
-        </w:tc>
-      </w:tr>
-      <w:tr>
-        <w:tc>
-          <w:tcPr>
-            <w:tcW w:w="3141" w:type="dxa"/>
-            <w:tcBorders>
-              <w:top w:val="single" w:sz="4" w:space="0" w:color="auto"/>
-              <w:left w:val="single" w:sz="18" w:space="0" w:color="auto"/>
-              <w:bottom w:val="single" w:sz="4" w:space="0" w:color="auto"/>
-              <w:right w:val="single" w:sz="18" w:space="0" w:color="auto"/>
-            </w:tcBorders>
-          </w:tcPr>
-          <w:p>
-            <w:pPr>
-              <w:rPr>
-                <w:highlight w:val="yellow"/>
-              </w:rPr>
-            </w:pPr>
-          </w:p>
-        </w:tc>
-        <w:tc>
-          <w:tcPr>
-            <w:tcW w:w="3969" w:type="dxa"/>
-            <w:tcBorders>
-              <w:top w:val="single" w:sz="4" w:space="0" w:color="auto"/>
-              <w:left w:val="single" w:sz="18" w:space="0" w:color="auto"/>
-              <w:bottom w:val="single" w:sz="4" w:space="0" w:color="auto"/>
-              <w:right w:val="single" w:sz="18" w:space="0" w:color="auto"/>
-            </w:tcBorders>
-          </w:tcPr>
-          <w:p/>
-        </w:tc>
-        <w:tc>
-          <w:tcPr>
-            <w:tcW w:w="3067" w:type="dxa"/>
-            <w:tcBorders>
-              <w:top w:val="single" w:sz="4" w:space="0" w:color="auto"/>
-              <w:left w:val="single" w:sz="18" w:space="0" w:color="auto"/>
-              <w:bottom w:val="single" w:sz="4" w:space="0" w:color="auto"/>
-              <w:right w:val="single" w:sz="18" w:space="0" w:color="auto"/>
-            </w:tcBorders>
-          </w:tcPr>
-          <w:p/>
-        </w:tc>
-      </w:tr>
-      <w:tr>
-        <w:tc>
-          <w:tcPr>
-            <w:tcW w:w="3141" w:type="dxa"/>
-            <w:tcBorders>
-              <w:top w:val="single" w:sz="4" w:space="0" w:color="auto"/>
-              <w:left w:val="single" w:sz="18" w:space="0" w:color="auto"/>
-              <w:bottom w:val="single" w:sz="18" w:space="0" w:color="auto"/>
-              <w:right w:val="single" w:sz="18" w:space="0" w:color="auto"/>
-            </w:tcBorders>
-          </w:tcPr>
-          <w:p>
-            <w:pPr>
-              <w:rPr>
-                <w:highlight w:val="yellow"/>
-              </w:rPr>
-            </w:pPr>
-          </w:p>
-        </w:tc>
-        <w:tc>
-          <w:tcPr>
-            <w:tcW w:w="3969" w:type="dxa"/>
-            <w:tcBorders>
-              <w:top w:val="single" w:sz="4" w:space="0" w:color="auto"/>
-              <w:left w:val="single" w:sz="18" w:space="0" w:color="auto"/>
-              <w:bottom w:val="single" w:sz="18" w:space="0" w:color="auto"/>
-              <w:right w:val="single" w:sz="18" w:space="0" w:color="auto"/>
-            </w:tcBorders>
-          </w:tcPr>
-          <w:p/>
-        </w:tc>
-        <w:tc>
-          <w:tcPr>
-            <w:tcW w:w="3067" w:type="dxa"/>
-            <w:tcBorders>
-              <w:top w:val="single" w:sz="4" w:space="0" w:color="auto"/>
-              <w:left w:val="single" w:sz="18" w:space="0" w:color="auto"/>
-              <w:bottom w:val="single" w:sz="18" w:space="0" w:color="auto"/>
-              <w:right w:val="single" w:sz="18" w:space="0" w:color="auto"/>
-            </w:tcBorders>
-          </w:tcPr>
-          <w:p/>
-        </w:tc>
-      </w:tr>
-      <w:tr>
-        <w:tc>
-          <w:tcPr>
-            <w:tcW w:w="10177" w:type="dxa"/>
-            <w:gridSpan w:val="3"/>
-            <w:tcBorders>
-              <w:top w:val="nil"/>
-              <w:left w:val="single" w:sz="18" w:space="0" w:color="auto"/>
-              <w:bottom w:val="nil"/>
-              <w:right w:val="single" w:sz="18" w:space="0" w:color="auto"/>
-            </w:tcBorders>
-          </w:tcPr>
-          <w:p>
-            <w:pPr>
-              <w:jc w:val="right"/>
-            </w:pPr>
-          </w:p>
-        </w:tc>
-      </w:tr>
-      <w:tr>
-        <w:tc>
-          <w:tcPr>
-            <w:tcW w:w="10177" w:type="dxa"/>
-            <w:gridSpan w:val="3"/>
-            <w:tcBorders>
-              <w:top w:val="single" w:sz="18" w:space="0" w:color="auto"/>
-              <w:left w:val="single" w:sz="18" w:space="0" w:color="auto"/>
-              <w:bottom w:val="single" w:sz="18" w:space="0" w:color="auto"/>
-              <w:right w:val="single" w:sz="18" w:space="0" w:color="auto"/>
-            </w:tcBorders>
-          </w:tcPr>
-          <w:p>
-            <w:pPr>
-              <w:jc w:val="center"/>
-            </w:pPr>
-          </w:p>
-        </w:tc>
-      </w:tr>
-      <w:tr>
-        <w:tc>
-          <w:tcPr>
-            <w:tcW w:w="3141" w:type="dxa"/>
-            <w:tcBorders>
-              <w:top w:val="single" w:sz="18" w:space="0" w:color="auto"/>
-              <w:left w:val="single" w:sz="18" w:space="0" w:color="auto"/>
-              <w:bottom w:val="single" w:sz="4" w:space="0" w:color="auto"/>
-              <w:right w:val="single" w:sz="18" w:space="0" w:color="auto"/>
-            </w:tcBorders>
-          </w:tcPr>
-          <w:p/>
-        </w:tc>
-        <w:tc>
-          <w:tcPr>
-            <w:tcW w:w="3969" w:type="dxa"/>
-            <w:tcBorders>
-              <w:top w:val="single" w:sz="18" w:space="0" w:color="auto"/>
-              <w:left w:val="single" w:sz="18" w:space="0" w:color="auto"/>
-              <w:bottom w:val="single" w:sz="4" w:space="0" w:color="auto"/>
-              <w:right w:val="single" w:sz="18" w:space="0" w:color="auto"/>
-            </w:tcBorders>
-          </w:tcPr>
-          <w:p>
-            <w:pPr>
-              <w:jc w:val="center"/>
-              <w:rPr>
-                <w:b/>
-                <w:lang w:val="en-US"/>
-              </w:rPr>
-            </w:pPr>
-          </w:p>
-        </w:tc>
-        <w:tc>
-          <w:tcPr>
-            <w:tcW w:w="3067" w:type="dxa"/>
-            <w:tcBorders>
-              <w:top w:val="single" w:sz="18" w:space="0" w:color="auto"/>
-              <w:left w:val="single" w:sz="18" w:space="0" w:color="auto"/>
-              <w:bottom w:val="single" w:sz="4" w:space="0" w:color="auto"/>
-              <w:right w:val="single" w:sz="18" w:space="0" w:color="auto"/>
-            </w:tcBorders>
-          </w:tcPr>
-          <w:p/>
-        </w:tc>
-      </w:tr>
-      <w:tr>
-        <w:tc>
-          <w:tcPr>
-            <w:tcW w:w="3141" w:type="dxa"/>
-            <w:tcBorders>
-              <w:top w:val="single" w:sz="4" w:space="0" w:color="auto"/>
-              <w:left w:val="single" w:sz="18" w:space="0" w:color="auto"/>
-              <w:bottom w:val="single" w:sz="4" w:space="0" w:color="auto"/>
-              <w:right w:val="single" w:sz="18" w:space="0" w:color="auto"/>
-            </w:tcBorders>
-          </w:tcPr>
-          <w:p/>
-        </w:tc>
-        <w:tc>
-          <w:tcPr>
-            <w:tcW w:w="3969" w:type="dxa"/>
-            <w:tcBorders>
-              <w:top w:val="single" w:sz="4" w:space="0" w:color="auto"/>
-              <w:left w:val="single" w:sz="18" w:space="0" w:color="auto"/>
-              <w:bottom w:val="single" w:sz="4" w:space="0" w:color="auto"/>
-              <w:right w:val="single" w:sz="18" w:space="0" w:color="auto"/>
-            </w:tcBorders>
-          </w:tcPr>
-          <w:p>
-            <w:pPr>
-              <w:jc w:val="center"/>
-              <w:rPr>
-                <w:b/>
-                <w:i/>
-              </w:rPr>
-            </w:pPr>
-          </w:p>
-        </w:tc>
-        <w:tc>
-          <w:tcPr>
-            <w:tcW w:w="3067" w:type="dxa"/>
-            <w:tcBorders>
-              <w:top w:val="single" w:sz="4" w:space="0" w:color="auto"/>
-              <w:left w:val="single" w:sz="18" w:space="0" w:color="auto"/>
-              <w:bottom w:val="single" w:sz="4" w:space="0" w:color="auto"/>
-              <w:right w:val="single" w:sz="18" w:space="0" w:color="auto"/>
-            </w:tcBorders>
-          </w:tcPr>
-          <w:p/>
-        </w:tc>
-      </w:tr>
-      <w:tr>
-        <w:tc>
-          <w:tcPr>
-            <w:tcW w:w="3141" w:type="dxa"/>
-            <w:tcBorders>
-              <w:top w:val="single" w:sz="4" w:space="0" w:color="auto"/>
-              <w:left w:val="single" w:sz="18" w:space="0" w:color="auto"/>
-              <w:bottom w:val="single" w:sz="4" w:space="0" w:color="auto"/>
-              <w:right w:val="single" w:sz="18" w:space="0" w:color="auto"/>
-            </w:tcBorders>
-          </w:tcPr>
-          <w:p/>
-        </w:tc>
-        <w:tc>
-          <w:tcPr>
-            <w:tcW w:w="3969" w:type="dxa"/>
-            <w:tcBorders>
-              <w:top w:val="single" w:sz="4" w:space="0" w:color="auto"/>
-              <w:left w:val="single" w:sz="18" w:space="0" w:color="auto"/>
-              <w:bottom w:val="single" w:sz="4" w:space="0" w:color="auto"/>
-              <w:right w:val="single" w:sz="18" w:space="0" w:color="auto"/>
-            </w:tcBorders>
-          </w:tcPr>
-          <w:p>
-            <w:pPr>
-              <w:jc w:val="both"/>
-              <w:rPr>
-                <w:b/>
-                <w:i/>
-              </w:rPr>
-            </w:pPr>
-          </w:p>
-        </w:tc>
-        <w:tc>
-          <w:tcPr>
-            <w:tcW w:w="3067" w:type="dxa"/>
-            <w:tcBorders>
-              <w:top w:val="single" w:sz="4" w:space="0" w:color="auto"/>
-              <w:left w:val="single" w:sz="18" w:space="0" w:color="auto"/>
-              <w:bottom w:val="single" w:sz="4" w:space="0" w:color="auto"/>
-              <w:right w:val="single" w:sz="18" w:space="0" w:color="auto"/>
-            </w:tcBorders>
-          </w:tcPr>
-          <w:p/>
-        </w:tc>
-      </w:tr>
-      <w:tr>
-        <w:tc>
-          <w:tcPr>
-            <w:tcW w:w="3141" w:type="dxa"/>
-            <w:tcBorders>
-              <w:top w:val="single" w:sz="4" w:space="0" w:color="auto"/>
-              <w:left w:val="single" w:sz="18" w:space="0" w:color="auto"/>
-              <w:bottom w:val="single" w:sz="4" w:space="0" w:color="auto"/>
-              <w:right w:val="single" w:sz="18" w:space="0" w:color="auto"/>
-            </w:tcBorders>
-          </w:tcPr>
-          <w:p>
-            <w:pPr>
-              <w:rPr>
-                <w:highlight w:val="yellow"/>
-              </w:rPr>
-            </w:pPr>
-          </w:p>
-        </w:tc>
-        <w:tc>
-          <w:tcPr>
-            <w:tcW w:w="3969" w:type="dxa"/>
-            <w:tcBorders>
-              <w:top w:val="single" w:sz="4" w:space="0" w:color="auto"/>
-              <w:left w:val="single" w:sz="18" w:space="0" w:color="auto"/>
-              <w:bottom w:val="single" w:sz="4" w:space="0" w:color="auto"/>
-              <w:right w:val="single" w:sz="18" w:space="0" w:color="auto"/>
-            </w:tcBorders>
-          </w:tcPr>
-          <w:p/>
-        </w:tc>
-        <w:tc>
-          <w:tcPr>
-            <w:tcW w:w="3067" w:type="dxa"/>
-            <w:tcBorders>
-              <w:top w:val="single" w:sz="4" w:space="0" w:color="auto"/>
-              <w:left w:val="single" w:sz="18" w:space="0" w:color="auto"/>
-              <w:bottom w:val="single" w:sz="4" w:space="0" w:color="auto"/>
-              <w:right w:val="single" w:sz="18" w:space="0" w:color="auto"/>
-            </w:tcBorders>
-          </w:tcPr>
-          <w:p/>
-        </w:tc>
-      </w:tr>
-      <w:tr>
-        <w:tc>
-          <w:tcPr>
-            <w:tcW w:w="3141" w:type="dxa"/>
-            <w:tcBorders>
-              <w:top w:val="single" w:sz="4" w:space="0" w:color="auto"/>
-              <w:left w:val="single" w:sz="18" w:space="0" w:color="auto"/>
-              <w:bottom w:val="single" w:sz="18" w:space="0" w:color="auto"/>
-              <w:right w:val="single" w:sz="18" w:space="0" w:color="auto"/>
-            </w:tcBorders>
-          </w:tcPr>
-          <w:p>
-            <w:pPr>
-              <w:rPr>
-                <w:highlight w:val="yellow"/>
-              </w:rPr>
-            </w:pPr>
-          </w:p>
-        </w:tc>
-        <w:tc>
-          <w:tcPr>
-            <w:tcW w:w="3969" w:type="dxa"/>
-            <w:tcBorders>
-              <w:top w:val="single" w:sz="4" w:space="0" w:color="auto"/>
-              <w:left w:val="single" w:sz="18" w:space="0" w:color="auto"/>
-              <w:bottom w:val="single" w:sz="18" w:space="0" w:color="auto"/>
-              <w:right w:val="single" w:sz="18" w:space="0" w:color="auto"/>
-            </w:tcBorders>
-          </w:tcPr>
-          <w:p/>
-        </w:tc>
-        <w:tc>
-          <w:tcPr>
-            <w:tcW w:w="3067" w:type="dxa"/>
-            <w:tcBorders>
-              <w:top w:val="single" w:sz="4" w:space="0" w:color="auto"/>
-              <w:left w:val="single" w:sz="18" w:space="0" w:color="auto"/>
-              <w:bottom w:val="single" w:sz="18" w:space="0" w:color="auto"/>
-              <w:right w:val="single" w:sz="18" w:space="0" w:color="auto"/>
-            </w:tcBorders>
-          </w:tcPr>
-          <w:p/>
-        </w:tc>
-      </w:tr>
-      <w:tr>
-        <w:tc>
-          <w:tcPr>
-            <w:tcW w:w="10177" w:type="dxa"/>
-            <w:gridSpan w:val="3"/>
-            <w:tcBorders>
-              <w:top w:val="nil"/>
-              <w:left w:val="single" w:sz="18" w:space="0" w:color="auto"/>
-              <w:bottom w:val="nil"/>
-              <w:right w:val="single" w:sz="18" w:space="0" w:color="auto"/>
-            </w:tcBorders>
-          </w:tcPr>
-          <w:p>
-            <w:pPr>
-              <w:tabs>
-                <w:tab w:val="left" w:pos="8265"/>
-              </w:tabs>
-            </w:pPr>
-          </w:p>
-        </w:tc>
-      </w:tr>
-      <w:tr>
-        <w:trPr>
-          <w:trHeight w:val="87"/>
-        </w:trPr>
-        <w:tc>
-          <w:tcPr>
-            <w:tcW w:w="10177" w:type="dxa"/>
-            <w:gridSpan w:val="3"/>
-            <w:tcBorders>
-              <w:top w:val="nil"/>
-              <w:left w:val="single" w:sz="18" w:space="0" w:color="auto"/>
-              <w:bottom w:val="single" w:sz="18" w:space="0" w:color="auto"/>
-              <w:right w:val="single" w:sz="18" w:space="0" w:color="auto"/>
-            </w:tcBorders>
-          </w:tcPr>
-          <w:p>
-            <w:pPr>
-              <w:jc w:val="center"/>
-            </w:pPr>
-          </w:p>
-        </w:tc>
-      </w:tr>
-    </w:tbl>
-    <w:p>
-      <w:pPr>
-        <w:spacing w:after="160" w:line="259" w:lineRule="auto"/>
-      </w:pPr>
+      <w:bookmarkStart w:id="0" w:name="_GoBack"/>
+      <w:bookmarkEnd w:id="0"/>
     </w:p>
     <w:tbl>
       <w:tblPr>
@@ -3942,7 +1169,6 @@
                 <w:sz w:val="22"/>
                 <w:szCs w:val="22"/>
               </w:rPr>
-              <w:lastRenderedPageBreak/>
               <w:t xml:space="preserve"> </w:t>
             </w:r>
           </w:p>
@@ -3969,7 +1195,6 @@
                 <w:sz w:val="22"/>
                 <w:szCs w:val="22"/>
               </w:rPr>
-              <w:lastRenderedPageBreak/>
               <w:t>ФГОБУ ВО «Финансовый университет при Правительстве РФ»</w:t>
             </w:r>
           </w:p>
@@ -5100,6 +2325,7 @@
                 <w:sz w:val="22"/>
                 <w:szCs w:val="22"/>
               </w:rPr>
+              <w:lastRenderedPageBreak/>
               <w:t>Преподаватель</w:t>
             </w:r>
             <w:r>
@@ -6228,7 +3454,6 @@
                     <w:rPr>
                       <w:w w:val="90"/>
                     </w:rPr>
-                    <w:lastRenderedPageBreak/>
                     <w:t>5</w:t>
                   </w:r>
                 </w:p>
@@ -6346,7 +3571,6 @@
                 <w:sz w:val="22"/>
                 <w:szCs w:val="22"/>
               </w:rPr>
-              <w:lastRenderedPageBreak/>
               <w:t>ФГОБУ ВО «Финансовый университет при Правительстве РФ»</w:t>
             </w:r>
           </w:p>
@@ -7526,6 +4750,7 @@
                     <w:jc w:val="center"/>
                   </w:pPr>
                   <w:r>
+                    <w:lastRenderedPageBreak/>
                     <w:t>5</w:t>
                   </w:r>
                 </w:p>
@@ -7617,6 +4842,7 @@
                 <w:sz w:val="22"/>
                 <w:szCs w:val="22"/>
               </w:rPr>
+              <w:lastRenderedPageBreak/>
               <w:t>Преподаватель</w:t>
             </w:r>
             <w:r>
@@ -8455,7 +5681,6 @@
                 <w:sz w:val="22"/>
                 <w:szCs w:val="22"/>
               </w:rPr>
-              <w:lastRenderedPageBreak/>
               <w:t>Рассмотрено предметной</w:t>
             </w:r>
           </w:p>
@@ -9551,6 +6776,7 @@
                 <w:sz w:val="22"/>
                 <w:szCs w:val="22"/>
               </w:rPr>
+              <w:lastRenderedPageBreak/>
               <w:t>ФГОБУ ВО «Финансовый университет при Правительстве РФ»</w:t>
             </w:r>
           </w:p>
@@ -10540,7 +7766,6 @@
                 <w:sz w:val="22"/>
                 <w:szCs w:val="22"/>
               </w:rPr>
-              <w:lastRenderedPageBreak/>
               <w:t>Преподаватель</w:t>
             </w:r>
             <w:r>
@@ -10595,7 +7820,6 @@
                 <w:sz w:val="22"/>
                 <w:szCs w:val="22"/>
               </w:rPr>
-              <w:lastRenderedPageBreak/>
               <w:t>ФГОБУ ВО «Финансовый университет при Правительстве РФ»</w:t>
             </w:r>
           </w:p>
@@ -12569,7 +9793,6 @@
                 <w:sz w:val="22"/>
                 <w:szCs w:val="22"/>
               </w:rPr>
-              <w:lastRenderedPageBreak/>
               <w:t>Обеспечение информационной безопасности АС</w:t>
             </w:r>
           </w:p>
@@ -13254,6 +10477,7 @@
                 <w:sz w:val="22"/>
                 <w:szCs w:val="22"/>
               </w:rPr>
+              <w:lastRenderedPageBreak/>
               <w:t>ФГОБУ ВО «Финансовый университет при Правительстве РФ»</w:t>
             </w:r>
           </w:p>
@@ -14332,7 +11556,6 @@
                 <w:sz w:val="22"/>
                 <w:szCs w:val="22"/>
               </w:rPr>
-              <w:lastRenderedPageBreak/>
               <w:t xml:space="preserve">__________ </w:t>
             </w:r>
             <w:r>
@@ -18374,7 +15597,7 @@
 </file>
 
 <file path=customXml/itemProps1.xml><?xml version="1.0" encoding="utf-8"?>
-<ds:datastoreItem xmlns:ds="http://schemas.openxmlformats.org/officeDocument/2006/customXml" ds:itemID="{8AA0833B-3883-413D-966C-D763685AF25E}">
+<ds:datastoreItem xmlns:ds="http://schemas.openxmlformats.org/officeDocument/2006/customXml" ds:itemID="{4DD00E8D-6B00-495D-817C-3653A9BFCA74}">
   <ds:schemaRefs>
     <ds:schemaRef ds:uri="http://schemas.openxmlformats.org/officeDocument/2006/bibliography"/>
   </ds:schemaRefs>

</xml_diff>

<commit_message>
AutoCommit_19 июня 2024 г. 9:37:07_SibNout2023
</commit_message>
<xml_diff>
--- a/акупрасвасвпрцв/аывсаывампрывмарыврп.docx
+++ b/акупрасвасвпрцв/аывсаывампрывмарыврп.docx
@@ -6,8 +6,6 @@
       <w:pPr>
         <w:spacing w:after="160" w:line="259" w:lineRule="auto"/>
       </w:pPr>
-      <w:bookmarkStart w:id="0" w:name="_GoBack"/>
-      <w:bookmarkEnd w:id="0"/>
     </w:p>
     <w:tbl>
       <w:tblPr>
@@ -32,3565 +30,6 @@
       <w:tr>
         <w:tc>
           <w:tcPr>
-            <w:tcW w:w="10177" w:type="dxa"/>
-            <w:gridSpan w:val="3"/>
-            <w:tcBorders>
-              <w:top w:val="single" w:sz="18" w:space="0" w:color="auto"/>
-              <w:left w:val="single" w:sz="18" w:space="0" w:color="auto"/>
-              <w:bottom w:val="single" w:sz="18" w:space="0" w:color="auto"/>
-              <w:right w:val="single" w:sz="18" w:space="0" w:color="auto"/>
-            </w:tcBorders>
-          </w:tcPr>
-          <w:p>
-            <w:pPr>
-              <w:jc w:val="center"/>
-            </w:pPr>
-            <w:r>
-              <w:rPr>
-                <w:sz w:val="22"/>
-                <w:szCs w:val="22"/>
-              </w:rPr>
-              <w:t>ФГОБУ ВО «Финансовый университет при Правительстве РФ»</w:t>
-            </w:r>
-          </w:p>
-          <w:p>
-            <w:pPr>
-              <w:jc w:val="center"/>
-            </w:pPr>
-            <w:r>
-              <w:rPr>
-                <w:sz w:val="22"/>
-                <w:szCs w:val="22"/>
-              </w:rPr>
-              <w:t>Колледж информатики и программирования</w:t>
-            </w:r>
-          </w:p>
-        </w:tc>
-      </w:tr>
-      <w:tr>
-        <w:tc>
-          <w:tcPr>
-            <w:tcW w:w="3141" w:type="dxa"/>
-            <w:tcBorders>
-              <w:top w:val="single" w:sz="18" w:space="0" w:color="auto"/>
-              <w:left w:val="single" w:sz="18" w:space="0" w:color="auto"/>
-              <w:bottom w:val="single" w:sz="4" w:space="0" w:color="auto"/>
-              <w:right w:val="single" w:sz="18" w:space="0" w:color="auto"/>
-            </w:tcBorders>
-          </w:tcPr>
-          <w:p>
-            <w:r>
-              <w:rPr>
-                <w:sz w:val="22"/>
-                <w:szCs w:val="22"/>
-              </w:rPr>
-              <w:t>Рассмотрено предметной</w:t>
-            </w:r>
-          </w:p>
-        </w:tc>
-        <w:tc>
-          <w:tcPr>
-            <w:tcW w:w="3969" w:type="dxa"/>
-            <w:tcBorders>
-              <w:top w:val="single" w:sz="18" w:space="0" w:color="auto"/>
-              <w:left w:val="single" w:sz="18" w:space="0" w:color="auto"/>
-              <w:bottom w:val="single" w:sz="4" w:space="0" w:color="auto"/>
-              <w:right w:val="single" w:sz="18" w:space="0" w:color="auto"/>
-            </w:tcBorders>
-          </w:tcPr>
-          <w:p>
-            <w:pPr>
-              <w:jc w:val="center"/>
-              <w:rPr>
-                <w:b/>
-                <w:lang w:val="en-US"/>
-              </w:rPr>
-            </w:pPr>
-            <w:r>
-              <w:rPr>
-                <w:b/>
-                <w:sz w:val="22"/>
-                <w:szCs w:val="22"/>
-              </w:rPr>
-              <w:t>Э</w:t>
-            </w:r>
-            <w:r>
-              <w:rPr>
-                <w:b/>
-                <w:sz w:val="22"/>
-                <w:szCs w:val="22"/>
-              </w:rPr>
-              <w:t>кзамен</w:t>
-            </w:r>
-          </w:p>
-        </w:tc>
-        <w:tc>
-          <w:tcPr>
-            <w:tcW w:w="3067" w:type="dxa"/>
-            <w:tcBorders>
-              <w:top w:val="single" w:sz="18" w:space="0" w:color="auto"/>
-              <w:left w:val="single" w:sz="18" w:space="0" w:color="auto"/>
-              <w:bottom w:val="single" w:sz="4" w:space="0" w:color="auto"/>
-              <w:right w:val="single" w:sz="18" w:space="0" w:color="auto"/>
-            </w:tcBorders>
-          </w:tcPr>
-          <w:p>
-            <w:r>
-              <w:rPr>
-                <w:sz w:val="22"/>
-                <w:szCs w:val="22"/>
-              </w:rPr>
-              <w:t>Утверждено</w:t>
-            </w:r>
-          </w:p>
-        </w:tc>
-      </w:tr>
-      <w:tr>
-        <w:tc>
-          <w:tcPr>
-            <w:tcW w:w="3141" w:type="dxa"/>
-            <w:tcBorders>
-              <w:top w:val="single" w:sz="4" w:space="0" w:color="auto"/>
-              <w:left w:val="single" w:sz="18" w:space="0" w:color="auto"/>
-              <w:bottom w:val="single" w:sz="4" w:space="0" w:color="auto"/>
-              <w:right w:val="single" w:sz="18" w:space="0" w:color="auto"/>
-            </w:tcBorders>
-          </w:tcPr>
-          <w:p>
-            <w:r>
-              <w:rPr>
-                <w:sz w:val="22"/>
-                <w:szCs w:val="22"/>
-              </w:rPr>
-              <w:t>(цикловой) комиссией:</w:t>
-            </w:r>
-          </w:p>
-        </w:tc>
-        <w:tc>
-          <w:tcPr>
-            <w:tcW w:w="3969" w:type="dxa"/>
-            <w:tcBorders>
-              <w:top w:val="single" w:sz="4" w:space="0" w:color="auto"/>
-              <w:left w:val="single" w:sz="18" w:space="0" w:color="auto"/>
-              <w:bottom w:val="single" w:sz="4" w:space="0" w:color="auto"/>
-              <w:right w:val="single" w:sz="18" w:space="0" w:color="auto"/>
-            </w:tcBorders>
-          </w:tcPr>
-          <w:p>
-            <w:pPr>
-              <w:jc w:val="center"/>
-              <w:rPr>
-                <w:b/>
-                <w:i/>
-              </w:rPr>
-            </w:pPr>
-            <w:r>
-              <w:rPr>
-                <w:b/>
-                <w:i/>
-                <w:sz w:val="22"/>
-                <w:szCs w:val="22"/>
-              </w:rPr>
-              <w:t>Экзаменационный билет №</w:t>
-            </w:r>
-            <w:r>
-              <w:rPr>
-                <w:b/>
-                <w:i/>
-                <w:sz w:val="22"/>
-                <w:szCs w:val="22"/>
-                <w:lang w:val="en-US"/>
-              </w:rPr>
-              <w:t>1</w:t>
-            </w:r>
-            <w:r>
-              <w:rPr>
-                <w:b/>
-                <w:i/>
-                <w:sz w:val="22"/>
-                <w:szCs w:val="22"/>
-              </w:rPr>
-              <w:t>7</w:t>
-            </w:r>
-          </w:p>
-        </w:tc>
-        <w:tc>
-          <w:tcPr>
-            <w:tcW w:w="3067" w:type="dxa"/>
-            <w:tcBorders>
-              <w:top w:val="single" w:sz="4" w:space="0" w:color="auto"/>
-              <w:left w:val="single" w:sz="18" w:space="0" w:color="auto"/>
-              <w:bottom w:val="single" w:sz="4" w:space="0" w:color="auto"/>
-              <w:right w:val="single" w:sz="18" w:space="0" w:color="auto"/>
-            </w:tcBorders>
-          </w:tcPr>
-          <w:p>
-            <w:r>
-              <w:rPr>
-                <w:sz w:val="22"/>
-                <w:szCs w:val="22"/>
-              </w:rPr>
-              <w:t>Зам. директора по У</w:t>
-            </w:r>
-            <w:r>
-              <w:rPr>
-                <w:sz w:val="22"/>
-                <w:szCs w:val="22"/>
-              </w:rPr>
-              <w:t>Р</w:t>
-            </w:r>
-          </w:p>
-        </w:tc>
-      </w:tr>
-      <w:tr>
-        <w:tc>
-          <w:tcPr>
-            <w:tcW w:w="3141" w:type="dxa"/>
-            <w:tcBorders>
-              <w:top w:val="single" w:sz="4" w:space="0" w:color="auto"/>
-              <w:left w:val="single" w:sz="18" w:space="0" w:color="auto"/>
-              <w:bottom w:val="single" w:sz="4" w:space="0" w:color="auto"/>
-              <w:right w:val="single" w:sz="18" w:space="0" w:color="auto"/>
-            </w:tcBorders>
-          </w:tcPr>
-          <w:p>
-            <w:r>
-              <w:rPr>
-                <w:sz w:val="22"/>
-                <w:szCs w:val="22"/>
-              </w:rPr>
-              <w:t>Обеспечение информационной безопасности АС</w:t>
-            </w:r>
-          </w:p>
-        </w:tc>
-        <w:tc>
-          <w:tcPr>
-            <w:tcW w:w="3969" w:type="dxa"/>
-            <w:tcBorders>
-              <w:top w:val="single" w:sz="4" w:space="0" w:color="auto"/>
-              <w:left w:val="single" w:sz="18" w:space="0" w:color="auto"/>
-              <w:bottom w:val="single" w:sz="4" w:space="0" w:color="auto"/>
-              <w:right w:val="single" w:sz="18" w:space="0" w:color="auto"/>
-            </w:tcBorders>
-          </w:tcPr>
-          <w:p>
-            <w:pPr>
-              <w:jc w:val="both"/>
-              <w:rPr>
-                <w:b/>
-                <w:i/>
-              </w:rPr>
-            </w:pPr>
-            <w:r>
-              <w:rPr>
-                <w:b/>
-                <w:i/>
-                <w:sz w:val="22"/>
-                <w:szCs w:val="22"/>
-              </w:rPr>
-              <w:t xml:space="preserve">по </w:t>
-            </w:r>
-            <w:r>
-              <w:rPr>
-                <w:b/>
-                <w:i/>
-                <w:sz w:val="22"/>
-                <w:szCs w:val="22"/>
-              </w:rPr>
-              <w:t>МДК</w:t>
-            </w:r>
-            <w:r>
-              <w:rPr>
-                <w:b/>
-                <w:i/>
-                <w:sz w:val="22"/>
-                <w:szCs w:val="22"/>
-              </w:rPr>
-              <w:t>.01</w:t>
-            </w:r>
-            <w:r>
-              <w:rPr>
-                <w:b/>
-                <w:i/>
-                <w:sz w:val="22"/>
-                <w:szCs w:val="22"/>
-              </w:rPr>
-              <w:t>.01</w:t>
-            </w:r>
-            <w:r>
-              <w:rPr>
-                <w:b/>
-                <w:i/>
-                <w:sz w:val="22"/>
-                <w:szCs w:val="22"/>
-              </w:rPr>
-              <w:t xml:space="preserve"> «</w:t>
-            </w:r>
-            <w:r>
-              <w:rPr>
-                <w:b/>
-                <w:i/>
-                <w:sz w:val="22"/>
-                <w:szCs w:val="22"/>
-              </w:rPr>
-              <w:t>Операционные системы</w:t>
-            </w:r>
-            <w:r>
-              <w:rPr>
-                <w:b/>
-                <w:i/>
-                <w:sz w:val="22"/>
-                <w:szCs w:val="22"/>
-              </w:rPr>
-              <w:t>»</w:t>
-            </w:r>
-          </w:p>
-        </w:tc>
-        <w:tc>
-          <w:tcPr>
-            <w:tcW w:w="3067" w:type="dxa"/>
-            <w:tcBorders>
-              <w:top w:val="single" w:sz="4" w:space="0" w:color="auto"/>
-              <w:left w:val="single" w:sz="18" w:space="0" w:color="auto"/>
-              <w:bottom w:val="single" w:sz="4" w:space="0" w:color="auto"/>
-              <w:right w:val="single" w:sz="18" w:space="0" w:color="auto"/>
-            </w:tcBorders>
-          </w:tcPr>
-          <w:p/>
-        </w:tc>
-      </w:tr>
-      <w:tr>
-        <w:tc>
-          <w:tcPr>
-            <w:tcW w:w="3141" w:type="dxa"/>
-            <w:tcBorders>
-              <w:top w:val="single" w:sz="4" w:space="0" w:color="auto"/>
-              <w:left w:val="single" w:sz="18" w:space="0" w:color="auto"/>
-              <w:bottom w:val="single" w:sz="4" w:space="0" w:color="auto"/>
-              <w:right w:val="single" w:sz="18" w:space="0" w:color="auto"/>
-            </w:tcBorders>
-          </w:tcPr>
-          <w:p>
-            <w:r>
-              <w:rPr>
-                <w:sz w:val="22"/>
-                <w:szCs w:val="22"/>
-              </w:rPr>
-              <w:t xml:space="preserve">__________ </w:t>
-            </w:r>
-            <w:r>
-              <w:rPr>
-                <w:sz w:val="22"/>
-                <w:szCs w:val="22"/>
-                <w:lang w:val="en-US"/>
-              </w:rPr>
-              <w:t>C</w:t>
-            </w:r>
-            <w:r>
-              <w:rPr>
-                <w:sz w:val="22"/>
-                <w:szCs w:val="22"/>
-              </w:rPr>
-              <w:t>.М. Володин</w:t>
-            </w:r>
-          </w:p>
-          <w:p/>
-          <w:p>
-            <w:pPr>
-              <w:rPr>
-                <w:highlight w:val="yellow"/>
-              </w:rPr>
-            </w:pPr>
-            <w:r>
-              <w:rPr>
-                <w:sz w:val="22"/>
-                <w:szCs w:val="22"/>
-              </w:rPr>
-              <w:t>«09</w:t>
-            </w:r>
-            <w:r>
-              <w:rPr>
-                <w:sz w:val="22"/>
-                <w:szCs w:val="22"/>
-              </w:rPr>
-              <w:t xml:space="preserve">» </w:t>
-            </w:r>
-            <w:r>
-              <w:rPr>
-                <w:sz w:val="22"/>
-                <w:szCs w:val="22"/>
-              </w:rPr>
-              <w:t>марта 2023</w:t>
-            </w:r>
-            <w:r>
-              <w:rPr>
-                <w:sz w:val="22"/>
-                <w:szCs w:val="22"/>
-              </w:rPr>
-              <w:t>г.</w:t>
-            </w:r>
-          </w:p>
-        </w:tc>
-        <w:tc>
-          <w:tcPr>
-            <w:tcW w:w="3969" w:type="dxa"/>
-            <w:tcBorders>
-              <w:top w:val="single" w:sz="4" w:space="0" w:color="auto"/>
-              <w:left w:val="single" w:sz="18" w:space="0" w:color="auto"/>
-              <w:bottom w:val="single" w:sz="4" w:space="0" w:color="auto"/>
-              <w:right w:val="single" w:sz="18" w:space="0" w:color="auto"/>
-            </w:tcBorders>
-          </w:tcPr>
-          <w:p>
-            <w:r>
-              <w:rPr>
-                <w:sz w:val="22"/>
-                <w:szCs w:val="22"/>
-              </w:rPr>
-              <w:t>Специальность: 10.02.05</w:t>
-            </w:r>
-            <w:r>
-              <w:rPr>
-                <w:sz w:val="22"/>
-                <w:szCs w:val="22"/>
-              </w:rPr>
-              <w:t xml:space="preserve"> </w:t>
-            </w:r>
-            <w:r>
-              <w:rPr>
-                <w:sz w:val="22"/>
-                <w:szCs w:val="22"/>
-              </w:rPr>
-              <w:t>Обеспечение информационной безопасности автоматизированных</w:t>
-            </w:r>
-            <w:r>
-              <w:rPr>
-                <w:sz w:val="22"/>
-                <w:szCs w:val="22"/>
-              </w:rPr>
-              <w:t xml:space="preserve"> систем</w:t>
-            </w:r>
-          </w:p>
-        </w:tc>
-        <w:tc>
-          <w:tcPr>
-            <w:tcW w:w="3067" w:type="dxa"/>
-            <w:tcBorders>
-              <w:top w:val="single" w:sz="4" w:space="0" w:color="auto"/>
-              <w:left w:val="single" w:sz="18" w:space="0" w:color="auto"/>
-              <w:bottom w:val="single" w:sz="4" w:space="0" w:color="auto"/>
-              <w:right w:val="single" w:sz="18" w:space="0" w:color="auto"/>
-            </w:tcBorders>
-          </w:tcPr>
-          <w:p>
-            <w:r>
-              <w:rPr>
-                <w:sz w:val="22"/>
-                <w:szCs w:val="22"/>
-              </w:rPr>
-              <w:t xml:space="preserve">___________ </w:t>
-            </w:r>
-            <w:r>
-              <w:rPr>
-                <w:sz w:val="22"/>
-                <w:szCs w:val="22"/>
-              </w:rPr>
-              <w:t>Н.Ю Долгова</w:t>
-            </w:r>
-          </w:p>
-        </w:tc>
-      </w:tr>
-      <w:tr>
-        <w:tc>
-          <w:tcPr>
-            <w:tcW w:w="3141" w:type="dxa"/>
-            <w:tcBorders>
-              <w:top w:val="single" w:sz="4" w:space="0" w:color="auto"/>
-              <w:left w:val="single" w:sz="18" w:space="0" w:color="auto"/>
-              <w:bottom w:val="single" w:sz="18" w:space="0" w:color="auto"/>
-              <w:right w:val="single" w:sz="18" w:space="0" w:color="auto"/>
-            </w:tcBorders>
-          </w:tcPr>
-          <w:p>
-            <w:pPr>
-              <w:rPr>
-                <w:highlight w:val="yellow"/>
-              </w:rPr>
-            </w:pPr>
-            <w:r>
-              <w:rPr>
-                <w:sz w:val="22"/>
-                <w:szCs w:val="22"/>
-              </w:rPr>
-              <w:t>Протокол №</w:t>
-            </w:r>
-            <w:r>
-              <w:rPr>
-                <w:sz w:val="22"/>
-                <w:szCs w:val="22"/>
-              </w:rPr>
-              <w:t>8</w:t>
-            </w:r>
-          </w:p>
-        </w:tc>
-        <w:tc>
-          <w:tcPr>
-            <w:tcW w:w="3969" w:type="dxa"/>
-            <w:tcBorders>
-              <w:top w:val="single" w:sz="4" w:space="0" w:color="auto"/>
-              <w:left w:val="single" w:sz="18" w:space="0" w:color="auto"/>
-              <w:bottom w:val="single" w:sz="18" w:space="0" w:color="auto"/>
-              <w:right w:val="single" w:sz="18" w:space="0" w:color="auto"/>
-            </w:tcBorders>
-          </w:tcPr>
-          <w:p>
-            <w:r>
-              <w:rPr>
-                <w:sz w:val="22"/>
-                <w:szCs w:val="22"/>
-              </w:rPr>
-              <w:t>Курс 2      Семестр 4</w:t>
-            </w:r>
-          </w:p>
-        </w:tc>
-        <w:tc>
-          <w:tcPr>
-            <w:tcW w:w="3067" w:type="dxa"/>
-            <w:tcBorders>
-              <w:top w:val="single" w:sz="4" w:space="0" w:color="auto"/>
-              <w:left w:val="single" w:sz="18" w:space="0" w:color="auto"/>
-              <w:bottom w:val="single" w:sz="18" w:space="0" w:color="auto"/>
-              <w:right w:val="single" w:sz="18" w:space="0" w:color="auto"/>
-            </w:tcBorders>
-          </w:tcPr>
-          <w:p>
-            <w:r>
-              <w:rPr>
-                <w:sz w:val="22"/>
-                <w:szCs w:val="22"/>
-              </w:rPr>
-              <w:t>″        ″                      20     г.</w:t>
-            </w:r>
-          </w:p>
-        </w:tc>
-      </w:tr>
-      <w:tr>
-        <w:tc>
-          <w:tcPr>
-            <w:tcW w:w="10177" w:type="dxa"/>
-            <w:gridSpan w:val="3"/>
-            <w:tcBorders>
-              <w:top w:val="nil"/>
-              <w:left w:val="single" w:sz="18" w:space="0" w:color="auto"/>
-              <w:bottom w:val="nil"/>
-              <w:right w:val="single" w:sz="18" w:space="0" w:color="auto"/>
-            </w:tcBorders>
-          </w:tcPr>
-          <w:p>
-            <w:pPr>
-              <w:numPr>
-                <w:ilvl w:val="0"/>
-                <w:numId w:val="17"/>
-              </w:numPr>
-              <w:spacing w:line="276" w:lineRule="auto"/>
-              <w:jc w:val="both"/>
-            </w:pPr>
-            <w:r>
-              <w:t>Перечислить и охарактеризовать команды</w:t>
-            </w:r>
-            <w:r>
-              <w:t xml:space="preserve"> операционной системы MS DOS для работы с дисками</w:t>
-            </w:r>
-          </w:p>
-          <w:p>
-            <w:pPr>
-              <w:numPr>
-                <w:ilvl w:val="0"/>
-                <w:numId w:val="17"/>
-              </w:numPr>
-              <w:spacing w:line="276" w:lineRule="auto"/>
-              <w:jc w:val="both"/>
-            </w:pPr>
-            <w:r>
-              <w:t>Охарактеризова</w:t>
-            </w:r>
-            <w:r>
-              <w:t>ть функциональные особенности операционной системы</w:t>
-            </w:r>
-            <w:r>
-              <w:t xml:space="preserve"> </w:t>
-            </w:r>
-            <w:r>
-              <w:rPr>
-                <w:lang w:val="en-US"/>
-              </w:rPr>
-              <w:t>Linux</w:t>
-            </w:r>
-          </w:p>
-          <w:p>
-            <w:pPr>
-              <w:numPr>
-                <w:ilvl w:val="0"/>
-                <w:numId w:val="17"/>
-              </w:numPr>
-              <w:spacing w:line="276" w:lineRule="auto"/>
-              <w:jc w:val="both"/>
-            </w:pPr>
-            <w:r>
-              <w:t>Выполнить планирование процессов с использованием</w:t>
-            </w:r>
-            <w:r>
-              <w:rPr>
-                <w:b/>
-                <w:bCs/>
-              </w:rPr>
-              <w:t xml:space="preserve"> </w:t>
-            </w:r>
-            <w:proofErr w:type="spellStart"/>
-            <w:r>
-              <w:rPr>
-                <w:bCs/>
-              </w:rPr>
-              <w:t>невытесняющего</w:t>
-            </w:r>
-            <w:proofErr w:type="spellEnd"/>
-            <w:r>
-              <w:rPr>
-                <w:bCs/>
-              </w:rPr>
-              <w:t xml:space="preserve"> </w:t>
-            </w:r>
-            <w:r>
-              <w:t>алгоритма планирования SJF. Вычислить среднее время ожидания и среднее время выполнения процессов с учетом момента поступления процессов в систему.</w:t>
-            </w:r>
-          </w:p>
-          <w:p>
-            <w:pPr>
-              <w:widowControl w:val="0"/>
-              <w:autoSpaceDE w:val="0"/>
-              <w:autoSpaceDN w:val="0"/>
-              <w:adjustRightInd w:val="0"/>
-              <w:contextualSpacing/>
-              <w:rPr>
-                <w:b/>
-                <w:bCs/>
-              </w:rPr>
-            </w:pPr>
-            <w:r>
-              <w:rPr>
-                <w:b/>
-                <w:bCs/>
-              </w:rPr>
-              <w:t>Исходные данные</w:t>
-            </w:r>
-          </w:p>
-          <w:tbl>
-            <w:tblPr>
-              <w:tblW w:w="0" w:type="auto"/>
-              <w:tblInd w:w="10" w:type="dxa"/>
-              <w:tblBorders>
-                <w:top w:val="single" w:sz="8" w:space="0" w:color="auto"/>
-                <w:left w:val="single" w:sz="8" w:space="0" w:color="auto"/>
-                <w:bottom w:val="single" w:sz="8" w:space="0" w:color="auto"/>
-                <w:right w:val="single" w:sz="8" w:space="0" w:color="auto"/>
-                <w:insideH w:val="single" w:sz="8" w:space="0" w:color="auto"/>
-                <w:insideV w:val="single" w:sz="8" w:space="0" w:color="auto"/>
-              </w:tblBorders>
-              <w:tblLayout w:type="fixed"/>
-              <w:tblCellMar>
-                <w:left w:w="0" w:type="dxa"/>
-                <w:right w:w="0" w:type="dxa"/>
-              </w:tblCellMar>
-              <w:tblLook w:val="04A0" w:firstRow="1" w:lastRow="0" w:firstColumn="1" w:lastColumn="0" w:noHBand="0" w:noVBand="1"/>
-            </w:tblPr>
-            <w:tblGrid>
-              <w:gridCol w:w="2980"/>
-              <w:gridCol w:w="3120"/>
-              <w:gridCol w:w="3120"/>
-            </w:tblGrid>
-            <w:tr>
-              <w:trPr>
-                <w:trHeight w:val="243"/>
-              </w:trPr>
-              <w:tc>
-                <w:tcPr>
-                  <w:tcW w:w="2980" w:type="dxa"/>
-                  <w:vAlign w:val="center"/>
-                  <w:hideMark/>
-                </w:tcPr>
-                <w:p>
-                  <w:pPr>
-                    <w:widowControl w:val="0"/>
-                    <w:autoSpaceDE w:val="0"/>
-                    <w:autoSpaceDN w:val="0"/>
-                    <w:adjustRightInd w:val="0"/>
-                    <w:contextualSpacing/>
-                    <w:jc w:val="center"/>
-                  </w:pPr>
-                  <w:r>
-                    <w:t>Номер процесса</w:t>
-                  </w:r>
-                </w:p>
-              </w:tc>
-              <w:tc>
-                <w:tcPr>
-                  <w:tcW w:w="3120" w:type="dxa"/>
-                  <w:vAlign w:val="center"/>
-                </w:tcPr>
-                <w:p>
-                  <w:pPr>
-                    <w:widowControl w:val="0"/>
-                    <w:autoSpaceDE w:val="0"/>
-                    <w:autoSpaceDN w:val="0"/>
-                    <w:adjustRightInd w:val="0"/>
-                    <w:contextualSpacing/>
-                    <w:jc w:val="center"/>
-                  </w:pPr>
-                  <w:r>
-                    <w:t>Момент поступления в систему</w:t>
-                  </w:r>
-                </w:p>
-              </w:tc>
-              <w:tc>
-                <w:tcPr>
-                  <w:tcW w:w="3120" w:type="dxa"/>
-                  <w:vAlign w:val="center"/>
-                  <w:hideMark/>
-                </w:tcPr>
-                <w:p>
-                  <w:pPr>
-                    <w:widowControl w:val="0"/>
-                    <w:autoSpaceDE w:val="0"/>
-                    <w:autoSpaceDN w:val="0"/>
-                    <w:adjustRightInd w:val="0"/>
-                    <w:contextualSpacing/>
-                    <w:jc w:val="center"/>
-                  </w:pPr>
-                  <w:r>
-                    <w:t>Время выполнения</w:t>
-                  </w:r>
-                </w:p>
-              </w:tc>
-            </w:tr>
-            <w:tr>
-              <w:trPr>
-                <w:trHeight w:val="242"/>
-              </w:trPr>
-              <w:tc>
-                <w:tcPr>
-                  <w:tcW w:w="2980" w:type="dxa"/>
-                  <w:vAlign w:val="center"/>
-                  <w:hideMark/>
-                </w:tcPr>
-                <w:p>
-                  <w:pPr>
-                    <w:widowControl w:val="0"/>
-                    <w:autoSpaceDE w:val="0"/>
-                    <w:autoSpaceDN w:val="0"/>
-                    <w:adjustRightInd w:val="0"/>
-                    <w:contextualSpacing/>
-                    <w:jc w:val="center"/>
-                  </w:pPr>
-                  <w:r>
-                    <w:rPr>
-                      <w:w w:val="90"/>
-                    </w:rPr>
-                    <w:t>1</w:t>
-                  </w:r>
-                </w:p>
-              </w:tc>
-              <w:tc>
-                <w:tcPr>
-                  <w:tcW w:w="3120" w:type="dxa"/>
-                  <w:vAlign w:val="center"/>
-                </w:tcPr>
-                <w:p>
-                  <w:pPr>
-                    <w:widowControl w:val="0"/>
-                    <w:autoSpaceDE w:val="0"/>
-                    <w:autoSpaceDN w:val="0"/>
-                    <w:adjustRightInd w:val="0"/>
-                    <w:contextualSpacing/>
-                    <w:jc w:val="center"/>
-                    <w:rPr>
-                      <w:w w:val="99"/>
-                    </w:rPr>
-                  </w:pPr>
-                  <w:r>
-                    <w:rPr>
-                      <w:w w:val="99"/>
-                    </w:rPr>
-                    <w:t>0</w:t>
-                  </w:r>
-                </w:p>
-              </w:tc>
-              <w:tc>
-                <w:tcPr>
-                  <w:tcW w:w="3120" w:type="dxa"/>
-                  <w:vAlign w:val="center"/>
-                  <w:hideMark/>
-                </w:tcPr>
-                <w:p>
-                  <w:pPr>
-                    <w:widowControl w:val="0"/>
-                    <w:autoSpaceDE w:val="0"/>
-                    <w:autoSpaceDN w:val="0"/>
-                    <w:adjustRightInd w:val="0"/>
-                    <w:contextualSpacing/>
-                    <w:jc w:val="center"/>
-                  </w:pPr>
-                  <w:r>
-                    <w:rPr>
-                      <w:w w:val="99"/>
-                    </w:rPr>
-                    <w:t>13</w:t>
-                  </w:r>
-                </w:p>
-              </w:tc>
-            </w:tr>
-            <w:tr>
-              <w:trPr>
-                <w:trHeight w:val="244"/>
-              </w:trPr>
-              <w:tc>
-                <w:tcPr>
-                  <w:tcW w:w="2980" w:type="dxa"/>
-                  <w:vAlign w:val="center"/>
-                  <w:hideMark/>
-                </w:tcPr>
-                <w:p>
-                  <w:pPr>
-                    <w:widowControl w:val="0"/>
-                    <w:autoSpaceDE w:val="0"/>
-                    <w:autoSpaceDN w:val="0"/>
-                    <w:adjustRightInd w:val="0"/>
-                    <w:contextualSpacing/>
-                    <w:jc w:val="center"/>
-                  </w:pPr>
-                  <w:r>
-                    <w:rPr>
-                      <w:w w:val="90"/>
-                    </w:rPr>
-                    <w:t>2</w:t>
-                  </w:r>
-                </w:p>
-              </w:tc>
-              <w:tc>
-                <w:tcPr>
-                  <w:tcW w:w="3120" w:type="dxa"/>
-                  <w:vAlign w:val="center"/>
-                </w:tcPr>
-                <w:p>
-                  <w:pPr>
-                    <w:widowControl w:val="0"/>
-                    <w:autoSpaceDE w:val="0"/>
-                    <w:autoSpaceDN w:val="0"/>
-                    <w:adjustRightInd w:val="0"/>
-                    <w:contextualSpacing/>
-                    <w:jc w:val="center"/>
-                  </w:pPr>
-                  <w:r>
-                    <w:t>3</w:t>
-                  </w:r>
-                </w:p>
-              </w:tc>
-              <w:tc>
-                <w:tcPr>
-                  <w:tcW w:w="3120" w:type="dxa"/>
-                  <w:vAlign w:val="center"/>
-                  <w:hideMark/>
-                </w:tcPr>
-                <w:p>
-                  <w:pPr>
-                    <w:widowControl w:val="0"/>
-                    <w:autoSpaceDE w:val="0"/>
-                    <w:autoSpaceDN w:val="0"/>
-                    <w:adjustRightInd w:val="0"/>
-                    <w:contextualSpacing/>
-                    <w:jc w:val="center"/>
-                  </w:pPr>
-                  <w:r>
-                    <w:t>4</w:t>
-                  </w:r>
-                </w:p>
-              </w:tc>
-            </w:tr>
-            <w:tr>
-              <w:trPr>
-                <w:trHeight w:val="243"/>
-              </w:trPr>
-              <w:tc>
-                <w:tcPr>
-                  <w:tcW w:w="2980" w:type="dxa"/>
-                  <w:vAlign w:val="center"/>
-                  <w:hideMark/>
-                </w:tcPr>
-                <w:p>
-                  <w:pPr>
-                    <w:widowControl w:val="0"/>
-                    <w:autoSpaceDE w:val="0"/>
-                    <w:autoSpaceDN w:val="0"/>
-                    <w:adjustRightInd w:val="0"/>
-                    <w:contextualSpacing/>
-                    <w:jc w:val="center"/>
-                  </w:pPr>
-                  <w:r>
-                    <w:rPr>
-                      <w:w w:val="90"/>
-                    </w:rPr>
-                    <w:t>3</w:t>
-                  </w:r>
-                </w:p>
-              </w:tc>
-              <w:tc>
-                <w:tcPr>
-                  <w:tcW w:w="3120" w:type="dxa"/>
-                  <w:vAlign w:val="center"/>
-                </w:tcPr>
-                <w:p>
-                  <w:pPr>
-                    <w:widowControl w:val="0"/>
-                    <w:autoSpaceDE w:val="0"/>
-                    <w:autoSpaceDN w:val="0"/>
-                    <w:adjustRightInd w:val="0"/>
-                    <w:contextualSpacing/>
-                    <w:jc w:val="center"/>
-                  </w:pPr>
-                  <w:r>
-                    <w:t>2</w:t>
-                  </w:r>
-                </w:p>
-              </w:tc>
-              <w:tc>
-                <w:tcPr>
-                  <w:tcW w:w="3120" w:type="dxa"/>
-                  <w:vAlign w:val="center"/>
-                  <w:hideMark/>
-                </w:tcPr>
-                <w:p>
-                  <w:pPr>
-                    <w:widowControl w:val="0"/>
-                    <w:autoSpaceDE w:val="0"/>
-                    <w:autoSpaceDN w:val="0"/>
-                    <w:adjustRightInd w:val="0"/>
-                    <w:contextualSpacing/>
-                    <w:jc w:val="center"/>
-                  </w:pPr>
-                  <w:r>
-                    <w:t>1</w:t>
-                  </w:r>
-                </w:p>
-              </w:tc>
-            </w:tr>
-            <w:tr>
-              <w:trPr>
-                <w:trHeight w:val="243"/>
-              </w:trPr>
-              <w:tc>
-                <w:tcPr>
-                  <w:tcW w:w="2980" w:type="dxa"/>
-                  <w:vAlign w:val="center"/>
-                  <w:hideMark/>
-                </w:tcPr>
-                <w:p>
-                  <w:pPr>
-                    <w:widowControl w:val="0"/>
-                    <w:autoSpaceDE w:val="0"/>
-                    <w:autoSpaceDN w:val="0"/>
-                    <w:adjustRightInd w:val="0"/>
-                    <w:contextualSpacing/>
-                    <w:jc w:val="center"/>
-                    <w:rPr>
-                      <w:w w:val="90"/>
-                    </w:rPr>
-                  </w:pPr>
-                  <w:r>
-                    <w:rPr>
-                      <w:w w:val="90"/>
-                    </w:rPr>
-                    <w:t>4</w:t>
-                  </w:r>
-                </w:p>
-              </w:tc>
-              <w:tc>
-                <w:tcPr>
-                  <w:tcW w:w="3120" w:type="dxa"/>
-                  <w:vAlign w:val="center"/>
-                </w:tcPr>
-                <w:p>
-                  <w:pPr>
-                    <w:widowControl w:val="0"/>
-                    <w:autoSpaceDE w:val="0"/>
-                    <w:autoSpaceDN w:val="0"/>
-                    <w:adjustRightInd w:val="0"/>
-                    <w:contextualSpacing/>
-                    <w:jc w:val="center"/>
-                  </w:pPr>
-                  <w:r>
-                    <w:t>4</w:t>
-                  </w:r>
-                </w:p>
-              </w:tc>
-              <w:tc>
-                <w:tcPr>
-                  <w:tcW w:w="3120" w:type="dxa"/>
-                  <w:vAlign w:val="center"/>
-                  <w:hideMark/>
-                </w:tcPr>
-                <w:p>
-                  <w:pPr>
-                    <w:widowControl w:val="0"/>
-                    <w:autoSpaceDE w:val="0"/>
-                    <w:autoSpaceDN w:val="0"/>
-                    <w:adjustRightInd w:val="0"/>
-                    <w:contextualSpacing/>
-                    <w:jc w:val="center"/>
-                  </w:pPr>
-                  <w:r>
-                    <w:t>5</w:t>
-                  </w:r>
-                </w:p>
-              </w:tc>
-            </w:tr>
-            <w:tr>
-              <w:trPr>
-                <w:trHeight w:val="54"/>
-              </w:trPr>
-              <w:tc>
-                <w:tcPr>
-                  <w:tcW w:w="2980" w:type="dxa"/>
-                  <w:vAlign w:val="center"/>
-                  <w:hideMark/>
-                </w:tcPr>
-                <w:p>
-                  <w:pPr>
-                    <w:widowControl w:val="0"/>
-                    <w:autoSpaceDE w:val="0"/>
-                    <w:autoSpaceDN w:val="0"/>
-                    <w:adjustRightInd w:val="0"/>
-                    <w:contextualSpacing/>
-                    <w:jc w:val="center"/>
-                    <w:rPr>
-                      <w:w w:val="90"/>
-                    </w:rPr>
-                  </w:pPr>
-                  <w:r>
-                    <w:rPr>
-                      <w:w w:val="90"/>
-                    </w:rPr>
-                    <w:t>5</w:t>
-                  </w:r>
-                </w:p>
-              </w:tc>
-              <w:tc>
-                <w:tcPr>
-                  <w:tcW w:w="3120" w:type="dxa"/>
-                  <w:vAlign w:val="center"/>
-                </w:tcPr>
-                <w:p>
-                  <w:pPr>
-                    <w:widowControl w:val="0"/>
-                    <w:autoSpaceDE w:val="0"/>
-                    <w:autoSpaceDN w:val="0"/>
-                    <w:adjustRightInd w:val="0"/>
-                    <w:contextualSpacing/>
-                    <w:jc w:val="center"/>
-                  </w:pPr>
-                  <w:r>
-                    <w:t>1</w:t>
-                  </w:r>
-                </w:p>
-              </w:tc>
-              <w:tc>
-                <w:tcPr>
-                  <w:tcW w:w="3120" w:type="dxa"/>
-                  <w:vAlign w:val="center"/>
-                  <w:hideMark/>
-                </w:tcPr>
-                <w:p>
-                  <w:pPr>
-                    <w:widowControl w:val="0"/>
-                    <w:autoSpaceDE w:val="0"/>
-                    <w:autoSpaceDN w:val="0"/>
-                    <w:adjustRightInd w:val="0"/>
-                    <w:contextualSpacing/>
-                    <w:jc w:val="center"/>
-                  </w:pPr>
-                  <w:r>
-                    <w:t>7</w:t>
-                  </w:r>
-                </w:p>
-              </w:tc>
-            </w:tr>
-          </w:tbl>
-          <w:p>
-            <w:pPr>
-              <w:jc w:val="right"/>
-              <w:rPr>
-                <w:sz w:val="22"/>
-                <w:szCs w:val="22"/>
-              </w:rPr>
-            </w:pPr>
-            <w:r>
-              <w:rPr>
-                <w:sz w:val="22"/>
-                <w:szCs w:val="22"/>
-              </w:rPr>
-              <w:t>Преподаватель</w:t>
-            </w:r>
-            <w:r>
-              <w:rPr>
-                <w:sz w:val="22"/>
-                <w:szCs w:val="22"/>
-              </w:rPr>
-              <w:t xml:space="preserve"> </w:t>
-            </w:r>
-            <w:r>
-              <w:rPr>
-                <w:sz w:val="22"/>
-                <w:szCs w:val="22"/>
-              </w:rPr>
-              <w:t>Захаренков И.О.</w:t>
-            </w:r>
-            <w:r>
-              <w:rPr>
-                <w:sz w:val="22"/>
-                <w:szCs w:val="22"/>
-              </w:rPr>
-              <w:t xml:space="preserve">                                 /                                                /</w:t>
-            </w:r>
-          </w:p>
-          <w:p>
-            <w:pPr>
-              <w:jc w:val="right"/>
-            </w:pPr>
-            <w:r>
-              <w:rPr>
-                <w:sz w:val="22"/>
-                <w:szCs w:val="22"/>
-              </w:rPr>
-              <w:t xml:space="preserve"> </w:t>
-            </w:r>
-          </w:p>
-        </w:tc>
-      </w:tr>
-      <w:tr>
-        <w:tc>
-          <w:tcPr>
-            <w:tcW w:w="10177" w:type="dxa"/>
-            <w:gridSpan w:val="3"/>
-            <w:tcBorders>
-              <w:top w:val="single" w:sz="18" w:space="0" w:color="auto"/>
-              <w:left w:val="single" w:sz="18" w:space="0" w:color="auto"/>
-              <w:bottom w:val="single" w:sz="18" w:space="0" w:color="auto"/>
-              <w:right w:val="single" w:sz="18" w:space="0" w:color="auto"/>
-            </w:tcBorders>
-          </w:tcPr>
-          <w:p>
-            <w:pPr>
-              <w:jc w:val="center"/>
-            </w:pPr>
-            <w:r>
-              <w:rPr>
-                <w:sz w:val="22"/>
-                <w:szCs w:val="22"/>
-              </w:rPr>
-              <w:t>ФГОБУ ВО «Финансовый университет при Правительстве РФ»</w:t>
-            </w:r>
-          </w:p>
-          <w:p>
-            <w:pPr>
-              <w:jc w:val="center"/>
-            </w:pPr>
-            <w:r>
-              <w:rPr>
-                <w:sz w:val="22"/>
-                <w:szCs w:val="22"/>
-              </w:rPr>
-              <w:t>Колледж информатики и программирования</w:t>
-            </w:r>
-          </w:p>
-        </w:tc>
-      </w:tr>
-      <w:tr>
-        <w:tc>
-          <w:tcPr>
-            <w:tcW w:w="3141" w:type="dxa"/>
-            <w:tcBorders>
-              <w:top w:val="single" w:sz="18" w:space="0" w:color="auto"/>
-              <w:left w:val="single" w:sz="18" w:space="0" w:color="auto"/>
-              <w:bottom w:val="single" w:sz="4" w:space="0" w:color="auto"/>
-              <w:right w:val="single" w:sz="18" w:space="0" w:color="auto"/>
-            </w:tcBorders>
-          </w:tcPr>
-          <w:p>
-            <w:r>
-              <w:rPr>
-                <w:sz w:val="22"/>
-                <w:szCs w:val="22"/>
-              </w:rPr>
-              <w:t>Рассмотрено предметной</w:t>
-            </w:r>
-          </w:p>
-        </w:tc>
-        <w:tc>
-          <w:tcPr>
-            <w:tcW w:w="3969" w:type="dxa"/>
-            <w:tcBorders>
-              <w:top w:val="single" w:sz="18" w:space="0" w:color="auto"/>
-              <w:left w:val="single" w:sz="18" w:space="0" w:color="auto"/>
-              <w:bottom w:val="single" w:sz="4" w:space="0" w:color="auto"/>
-              <w:right w:val="single" w:sz="18" w:space="0" w:color="auto"/>
-            </w:tcBorders>
-          </w:tcPr>
-          <w:p>
-            <w:pPr>
-              <w:jc w:val="center"/>
-              <w:rPr>
-                <w:b/>
-                <w:lang w:val="en-US"/>
-              </w:rPr>
-            </w:pPr>
-            <w:r>
-              <w:rPr>
-                <w:b/>
-                <w:sz w:val="22"/>
-                <w:szCs w:val="22"/>
-              </w:rPr>
-              <w:t>Э</w:t>
-            </w:r>
-            <w:r>
-              <w:rPr>
-                <w:b/>
-                <w:sz w:val="22"/>
-                <w:szCs w:val="22"/>
-              </w:rPr>
-              <w:t>кзамен</w:t>
-            </w:r>
-          </w:p>
-        </w:tc>
-        <w:tc>
-          <w:tcPr>
-            <w:tcW w:w="3067" w:type="dxa"/>
-            <w:tcBorders>
-              <w:top w:val="single" w:sz="18" w:space="0" w:color="auto"/>
-              <w:left w:val="single" w:sz="18" w:space="0" w:color="auto"/>
-              <w:bottom w:val="single" w:sz="4" w:space="0" w:color="auto"/>
-              <w:right w:val="single" w:sz="18" w:space="0" w:color="auto"/>
-            </w:tcBorders>
-          </w:tcPr>
-          <w:p>
-            <w:r>
-              <w:rPr>
-                <w:sz w:val="22"/>
-                <w:szCs w:val="22"/>
-              </w:rPr>
-              <w:t>Утверждено</w:t>
-            </w:r>
-          </w:p>
-        </w:tc>
-      </w:tr>
-      <w:tr>
-        <w:tc>
-          <w:tcPr>
-            <w:tcW w:w="3141" w:type="dxa"/>
-            <w:tcBorders>
-              <w:top w:val="single" w:sz="4" w:space="0" w:color="auto"/>
-              <w:left w:val="single" w:sz="18" w:space="0" w:color="auto"/>
-              <w:bottom w:val="single" w:sz="4" w:space="0" w:color="auto"/>
-              <w:right w:val="single" w:sz="18" w:space="0" w:color="auto"/>
-            </w:tcBorders>
-          </w:tcPr>
-          <w:p>
-            <w:r>
-              <w:rPr>
-                <w:sz w:val="22"/>
-                <w:szCs w:val="22"/>
-              </w:rPr>
-              <w:t>(цикловой) комиссией:</w:t>
-            </w:r>
-          </w:p>
-        </w:tc>
-        <w:tc>
-          <w:tcPr>
-            <w:tcW w:w="3969" w:type="dxa"/>
-            <w:tcBorders>
-              <w:top w:val="single" w:sz="4" w:space="0" w:color="auto"/>
-              <w:left w:val="single" w:sz="18" w:space="0" w:color="auto"/>
-              <w:bottom w:val="single" w:sz="4" w:space="0" w:color="auto"/>
-              <w:right w:val="single" w:sz="18" w:space="0" w:color="auto"/>
-            </w:tcBorders>
-          </w:tcPr>
-          <w:p>
-            <w:pPr>
-              <w:jc w:val="center"/>
-              <w:rPr>
-                <w:b/>
-                <w:i/>
-              </w:rPr>
-            </w:pPr>
-            <w:r>
-              <w:rPr>
-                <w:b/>
-                <w:i/>
-                <w:sz w:val="22"/>
-                <w:szCs w:val="22"/>
-              </w:rPr>
-              <w:t>Экзаменационный билет №</w:t>
-            </w:r>
-            <w:r>
-              <w:rPr>
-                <w:b/>
-                <w:i/>
-                <w:sz w:val="22"/>
-                <w:szCs w:val="22"/>
-                <w:lang w:val="en-US"/>
-              </w:rPr>
-              <w:t>1</w:t>
-            </w:r>
-            <w:r>
-              <w:rPr>
-                <w:b/>
-                <w:i/>
-                <w:sz w:val="22"/>
-                <w:szCs w:val="22"/>
-              </w:rPr>
-              <w:t>8</w:t>
-            </w:r>
-          </w:p>
-        </w:tc>
-        <w:tc>
-          <w:tcPr>
-            <w:tcW w:w="3067" w:type="dxa"/>
-            <w:tcBorders>
-              <w:top w:val="single" w:sz="4" w:space="0" w:color="auto"/>
-              <w:left w:val="single" w:sz="18" w:space="0" w:color="auto"/>
-              <w:bottom w:val="single" w:sz="4" w:space="0" w:color="auto"/>
-              <w:right w:val="single" w:sz="18" w:space="0" w:color="auto"/>
-            </w:tcBorders>
-          </w:tcPr>
-          <w:p>
-            <w:r>
-              <w:rPr>
-                <w:sz w:val="22"/>
-                <w:szCs w:val="22"/>
-              </w:rPr>
-              <w:t>Зам. директора по У</w:t>
-            </w:r>
-            <w:r>
-              <w:rPr>
-                <w:sz w:val="22"/>
-                <w:szCs w:val="22"/>
-              </w:rPr>
-              <w:t>Р</w:t>
-            </w:r>
-          </w:p>
-        </w:tc>
-      </w:tr>
-      <w:tr>
-        <w:tc>
-          <w:tcPr>
-            <w:tcW w:w="3141" w:type="dxa"/>
-            <w:tcBorders>
-              <w:top w:val="single" w:sz="4" w:space="0" w:color="auto"/>
-              <w:left w:val="single" w:sz="18" w:space="0" w:color="auto"/>
-              <w:bottom w:val="single" w:sz="4" w:space="0" w:color="auto"/>
-              <w:right w:val="single" w:sz="18" w:space="0" w:color="auto"/>
-            </w:tcBorders>
-          </w:tcPr>
-          <w:p>
-            <w:r>
-              <w:rPr>
-                <w:sz w:val="22"/>
-                <w:szCs w:val="22"/>
-              </w:rPr>
-              <w:t>Обеспечение информационной безопасности АС</w:t>
-            </w:r>
-          </w:p>
-        </w:tc>
-        <w:tc>
-          <w:tcPr>
-            <w:tcW w:w="3969" w:type="dxa"/>
-            <w:tcBorders>
-              <w:top w:val="single" w:sz="4" w:space="0" w:color="auto"/>
-              <w:left w:val="single" w:sz="18" w:space="0" w:color="auto"/>
-              <w:bottom w:val="single" w:sz="4" w:space="0" w:color="auto"/>
-              <w:right w:val="single" w:sz="18" w:space="0" w:color="auto"/>
-            </w:tcBorders>
-          </w:tcPr>
-          <w:p>
-            <w:pPr>
-              <w:jc w:val="both"/>
-              <w:rPr>
-                <w:b/>
-                <w:i/>
-              </w:rPr>
-            </w:pPr>
-            <w:r>
-              <w:rPr>
-                <w:b/>
-                <w:i/>
-                <w:sz w:val="22"/>
-                <w:szCs w:val="22"/>
-              </w:rPr>
-              <w:t xml:space="preserve">по </w:t>
-            </w:r>
-            <w:r>
-              <w:rPr>
-                <w:b/>
-                <w:i/>
-                <w:sz w:val="22"/>
-                <w:szCs w:val="22"/>
-              </w:rPr>
-              <w:t>МДК</w:t>
-            </w:r>
-            <w:r>
-              <w:rPr>
-                <w:b/>
-                <w:i/>
-                <w:sz w:val="22"/>
-                <w:szCs w:val="22"/>
-              </w:rPr>
-              <w:t>.01</w:t>
-            </w:r>
-            <w:r>
-              <w:rPr>
-                <w:b/>
-                <w:i/>
-                <w:sz w:val="22"/>
-                <w:szCs w:val="22"/>
-              </w:rPr>
-              <w:t>.01</w:t>
-            </w:r>
-            <w:r>
-              <w:rPr>
-                <w:b/>
-                <w:i/>
-                <w:sz w:val="22"/>
-                <w:szCs w:val="22"/>
-              </w:rPr>
-              <w:t xml:space="preserve"> «</w:t>
-            </w:r>
-            <w:r>
-              <w:rPr>
-                <w:b/>
-                <w:i/>
-                <w:sz w:val="22"/>
-                <w:szCs w:val="22"/>
-              </w:rPr>
-              <w:t>Операционные системы</w:t>
-            </w:r>
-            <w:r>
-              <w:rPr>
-                <w:b/>
-                <w:i/>
-                <w:sz w:val="22"/>
-                <w:szCs w:val="22"/>
-              </w:rPr>
-              <w:t>»</w:t>
-            </w:r>
-          </w:p>
-        </w:tc>
-        <w:tc>
-          <w:tcPr>
-            <w:tcW w:w="3067" w:type="dxa"/>
-            <w:tcBorders>
-              <w:top w:val="single" w:sz="4" w:space="0" w:color="auto"/>
-              <w:left w:val="single" w:sz="18" w:space="0" w:color="auto"/>
-              <w:bottom w:val="single" w:sz="4" w:space="0" w:color="auto"/>
-              <w:right w:val="single" w:sz="18" w:space="0" w:color="auto"/>
-            </w:tcBorders>
-          </w:tcPr>
-          <w:p/>
-        </w:tc>
-      </w:tr>
-      <w:tr>
-        <w:tc>
-          <w:tcPr>
-            <w:tcW w:w="3141" w:type="dxa"/>
-            <w:tcBorders>
-              <w:top w:val="single" w:sz="4" w:space="0" w:color="auto"/>
-              <w:left w:val="single" w:sz="18" w:space="0" w:color="auto"/>
-              <w:bottom w:val="single" w:sz="4" w:space="0" w:color="auto"/>
-              <w:right w:val="single" w:sz="18" w:space="0" w:color="auto"/>
-            </w:tcBorders>
-          </w:tcPr>
-          <w:p>
-            <w:r>
-              <w:rPr>
-                <w:sz w:val="22"/>
-                <w:szCs w:val="22"/>
-              </w:rPr>
-              <w:t xml:space="preserve">__________ </w:t>
-            </w:r>
-            <w:r>
-              <w:rPr>
-                <w:sz w:val="22"/>
-                <w:szCs w:val="22"/>
-                <w:lang w:val="en-US"/>
-              </w:rPr>
-              <w:t>C</w:t>
-            </w:r>
-            <w:r>
-              <w:rPr>
-                <w:sz w:val="22"/>
-                <w:szCs w:val="22"/>
-              </w:rPr>
-              <w:t>.М. Володин</w:t>
-            </w:r>
-          </w:p>
-          <w:p/>
-          <w:p>
-            <w:pPr>
-              <w:rPr>
-                <w:highlight w:val="yellow"/>
-              </w:rPr>
-            </w:pPr>
-            <w:r>
-              <w:rPr>
-                <w:sz w:val="22"/>
-                <w:szCs w:val="22"/>
-              </w:rPr>
-              <w:t>«09</w:t>
-            </w:r>
-            <w:r>
-              <w:rPr>
-                <w:sz w:val="22"/>
-                <w:szCs w:val="22"/>
-              </w:rPr>
-              <w:t xml:space="preserve">» </w:t>
-            </w:r>
-            <w:r>
-              <w:rPr>
-                <w:sz w:val="22"/>
-                <w:szCs w:val="22"/>
-              </w:rPr>
-              <w:t>марта 2023</w:t>
-            </w:r>
-            <w:r>
-              <w:rPr>
-                <w:sz w:val="22"/>
-                <w:szCs w:val="22"/>
-              </w:rPr>
-              <w:t>г.</w:t>
-            </w:r>
-          </w:p>
-        </w:tc>
-        <w:tc>
-          <w:tcPr>
-            <w:tcW w:w="3969" w:type="dxa"/>
-            <w:tcBorders>
-              <w:top w:val="single" w:sz="4" w:space="0" w:color="auto"/>
-              <w:left w:val="single" w:sz="18" w:space="0" w:color="auto"/>
-              <w:bottom w:val="single" w:sz="4" w:space="0" w:color="auto"/>
-              <w:right w:val="single" w:sz="18" w:space="0" w:color="auto"/>
-            </w:tcBorders>
-          </w:tcPr>
-          <w:p>
-            <w:r>
-              <w:rPr>
-                <w:sz w:val="22"/>
-                <w:szCs w:val="22"/>
-              </w:rPr>
-              <w:t>Специальность: 10.02.05</w:t>
-            </w:r>
-            <w:r>
-              <w:rPr>
-                <w:sz w:val="22"/>
-                <w:szCs w:val="22"/>
-              </w:rPr>
-              <w:t xml:space="preserve"> </w:t>
-            </w:r>
-            <w:r>
-              <w:rPr>
-                <w:sz w:val="22"/>
-                <w:szCs w:val="22"/>
-              </w:rPr>
-              <w:t>Обеспечение информационной безопасности автоматизированных</w:t>
-            </w:r>
-            <w:r>
-              <w:rPr>
-                <w:sz w:val="22"/>
-                <w:szCs w:val="22"/>
-              </w:rPr>
-              <w:t xml:space="preserve"> систем</w:t>
-            </w:r>
-          </w:p>
-        </w:tc>
-        <w:tc>
-          <w:tcPr>
-            <w:tcW w:w="3067" w:type="dxa"/>
-            <w:tcBorders>
-              <w:top w:val="single" w:sz="4" w:space="0" w:color="auto"/>
-              <w:left w:val="single" w:sz="18" w:space="0" w:color="auto"/>
-              <w:bottom w:val="single" w:sz="4" w:space="0" w:color="auto"/>
-              <w:right w:val="single" w:sz="18" w:space="0" w:color="auto"/>
-            </w:tcBorders>
-          </w:tcPr>
-          <w:p>
-            <w:r>
-              <w:rPr>
-                <w:sz w:val="22"/>
-                <w:szCs w:val="22"/>
-              </w:rPr>
-              <w:t xml:space="preserve">___________ </w:t>
-            </w:r>
-            <w:r>
-              <w:rPr>
-                <w:sz w:val="22"/>
-                <w:szCs w:val="22"/>
-              </w:rPr>
-              <w:t>Н.Ю Долгова</w:t>
-            </w:r>
-          </w:p>
-        </w:tc>
-      </w:tr>
-      <w:tr>
-        <w:tc>
-          <w:tcPr>
-            <w:tcW w:w="3141" w:type="dxa"/>
-            <w:tcBorders>
-              <w:top w:val="single" w:sz="4" w:space="0" w:color="auto"/>
-              <w:left w:val="single" w:sz="18" w:space="0" w:color="auto"/>
-              <w:bottom w:val="single" w:sz="18" w:space="0" w:color="auto"/>
-              <w:right w:val="single" w:sz="18" w:space="0" w:color="auto"/>
-            </w:tcBorders>
-          </w:tcPr>
-          <w:p>
-            <w:pPr>
-              <w:rPr>
-                <w:highlight w:val="yellow"/>
-              </w:rPr>
-            </w:pPr>
-            <w:r>
-              <w:rPr>
-                <w:sz w:val="22"/>
-                <w:szCs w:val="22"/>
-              </w:rPr>
-              <w:t>Протокол №</w:t>
-            </w:r>
-            <w:r>
-              <w:rPr>
-                <w:sz w:val="22"/>
-                <w:szCs w:val="22"/>
-              </w:rPr>
-              <w:t>8</w:t>
-            </w:r>
-          </w:p>
-        </w:tc>
-        <w:tc>
-          <w:tcPr>
-            <w:tcW w:w="3969" w:type="dxa"/>
-            <w:tcBorders>
-              <w:top w:val="single" w:sz="4" w:space="0" w:color="auto"/>
-              <w:left w:val="single" w:sz="18" w:space="0" w:color="auto"/>
-              <w:bottom w:val="single" w:sz="18" w:space="0" w:color="auto"/>
-              <w:right w:val="single" w:sz="18" w:space="0" w:color="auto"/>
-            </w:tcBorders>
-          </w:tcPr>
-          <w:p>
-            <w:r>
-              <w:rPr>
-                <w:sz w:val="22"/>
-                <w:szCs w:val="22"/>
-              </w:rPr>
-              <w:t>Курс 2      Семестр 4</w:t>
-            </w:r>
-          </w:p>
-        </w:tc>
-        <w:tc>
-          <w:tcPr>
-            <w:tcW w:w="3067" w:type="dxa"/>
-            <w:tcBorders>
-              <w:top w:val="single" w:sz="4" w:space="0" w:color="auto"/>
-              <w:left w:val="single" w:sz="18" w:space="0" w:color="auto"/>
-              <w:bottom w:val="single" w:sz="18" w:space="0" w:color="auto"/>
-              <w:right w:val="single" w:sz="18" w:space="0" w:color="auto"/>
-            </w:tcBorders>
-          </w:tcPr>
-          <w:p>
-            <w:r>
-              <w:rPr>
-                <w:sz w:val="22"/>
-                <w:szCs w:val="22"/>
-              </w:rPr>
-              <w:t>″        ″                      20     г.</w:t>
-            </w:r>
-          </w:p>
-        </w:tc>
-      </w:tr>
-      <w:tr>
-        <w:tc>
-          <w:tcPr>
-            <w:tcW w:w="10177" w:type="dxa"/>
-            <w:gridSpan w:val="3"/>
-            <w:tcBorders>
-              <w:top w:val="nil"/>
-              <w:left w:val="single" w:sz="18" w:space="0" w:color="auto"/>
-              <w:bottom w:val="nil"/>
-              <w:right w:val="single" w:sz="18" w:space="0" w:color="auto"/>
-            </w:tcBorders>
-          </w:tcPr>
-          <w:p>
-            <w:pPr>
-              <w:tabs>
-                <w:tab w:val="left" w:pos="8265"/>
-              </w:tabs>
-            </w:pPr>
-          </w:p>
-          <w:p>
-            <w:pPr>
-              <w:pStyle w:val="a3"/>
-              <w:numPr>
-                <w:ilvl w:val="0"/>
-                <w:numId w:val="18"/>
-              </w:numPr>
-              <w:spacing w:after="0"/>
-              <w:ind w:left="357" w:hanging="357"/>
-              <w:jc w:val="both"/>
-              <w:rPr>
-                <w:rFonts w:ascii="Times New Roman" w:hAnsi="Times New Roman"/>
-                <w:sz w:val="24"/>
-                <w:szCs w:val="24"/>
-              </w:rPr>
-            </w:pPr>
-            <w:r>
-              <w:rPr>
-                <w:rFonts w:ascii="Times New Roman" w:hAnsi="Times New Roman"/>
-                <w:sz w:val="24"/>
-                <w:szCs w:val="24"/>
-              </w:rPr>
-              <w:t>Перечислить и охарактеризовать команды операционной системы MS DOS для работы с файлами</w:t>
-            </w:r>
-          </w:p>
-          <w:p>
-            <w:pPr>
-              <w:numPr>
-                <w:ilvl w:val="0"/>
-                <w:numId w:val="18"/>
-              </w:numPr>
-              <w:spacing w:line="276" w:lineRule="auto"/>
-              <w:ind w:left="357" w:hanging="357"/>
-              <w:jc w:val="both"/>
-            </w:pPr>
-            <w:r>
-              <w:t>Дать определение сетевой операционной системы. Перечислить особенности сетевых операционных систем</w:t>
-            </w:r>
-          </w:p>
-          <w:p>
-            <w:pPr>
-              <w:pStyle w:val="a3"/>
-              <w:numPr>
-                <w:ilvl w:val="0"/>
-                <w:numId w:val="18"/>
-              </w:numPr>
-              <w:spacing w:after="0"/>
-              <w:ind w:left="357" w:hanging="357"/>
-              <w:jc w:val="both"/>
-              <w:rPr>
-                <w:rFonts w:ascii="Times New Roman" w:hAnsi="Times New Roman"/>
-                <w:sz w:val="24"/>
-                <w:szCs w:val="24"/>
-              </w:rPr>
-            </w:pPr>
-            <w:r>
-              <w:rPr>
-                <w:rFonts w:ascii="Times New Roman" w:hAnsi="Times New Roman"/>
-                <w:sz w:val="24"/>
-                <w:szCs w:val="24"/>
-              </w:rPr>
-              <w:t>Выполнить планирование процессов с использованием</w:t>
-            </w:r>
-            <w:r>
-              <w:rPr>
-                <w:rFonts w:ascii="Times New Roman" w:hAnsi="Times New Roman"/>
-                <w:b/>
-                <w:bCs/>
-                <w:sz w:val="24"/>
-                <w:szCs w:val="24"/>
-              </w:rPr>
-              <w:t xml:space="preserve"> </w:t>
-            </w:r>
-            <w:r>
-              <w:rPr>
-                <w:rFonts w:ascii="Times New Roman" w:hAnsi="Times New Roman"/>
-                <w:bCs/>
-                <w:sz w:val="24"/>
-                <w:szCs w:val="24"/>
-              </w:rPr>
-              <w:t xml:space="preserve">вытесняющего </w:t>
-            </w:r>
-            <w:r>
-              <w:rPr>
-                <w:rFonts w:ascii="Times New Roman" w:hAnsi="Times New Roman"/>
-                <w:sz w:val="24"/>
-                <w:szCs w:val="24"/>
-              </w:rPr>
-              <w:t>алгоритма планирования SJF. Вычислить среднее время ожидания и среднее время выполнения процессов с учетом момента поступления процессов в систему.</w:t>
-            </w:r>
-          </w:p>
-          <w:p>
-            <w:pPr>
-              <w:widowControl w:val="0"/>
-              <w:autoSpaceDE w:val="0"/>
-              <w:autoSpaceDN w:val="0"/>
-              <w:adjustRightInd w:val="0"/>
-              <w:contextualSpacing/>
-              <w:rPr>
-                <w:b/>
-                <w:bCs/>
-              </w:rPr>
-            </w:pPr>
-            <w:r>
-              <w:rPr>
-                <w:b/>
-                <w:bCs/>
-              </w:rPr>
-              <w:t>Таблица. Исходные данные</w:t>
-            </w:r>
-          </w:p>
-          <w:tbl>
-            <w:tblPr>
-              <w:tblW w:w="0" w:type="auto"/>
-              <w:tblInd w:w="10" w:type="dxa"/>
-              <w:tblBorders>
-                <w:top w:val="single" w:sz="8" w:space="0" w:color="auto"/>
-                <w:left w:val="single" w:sz="8" w:space="0" w:color="auto"/>
-                <w:bottom w:val="single" w:sz="8" w:space="0" w:color="auto"/>
-                <w:right w:val="single" w:sz="8" w:space="0" w:color="auto"/>
-                <w:insideH w:val="single" w:sz="8" w:space="0" w:color="auto"/>
-                <w:insideV w:val="single" w:sz="8" w:space="0" w:color="auto"/>
-              </w:tblBorders>
-              <w:tblLayout w:type="fixed"/>
-              <w:tblCellMar>
-                <w:left w:w="0" w:type="dxa"/>
-                <w:right w:w="0" w:type="dxa"/>
-              </w:tblCellMar>
-              <w:tblLook w:val="04A0" w:firstRow="1" w:lastRow="0" w:firstColumn="1" w:lastColumn="0" w:noHBand="0" w:noVBand="1"/>
-            </w:tblPr>
-            <w:tblGrid>
-              <w:gridCol w:w="2980"/>
-              <w:gridCol w:w="3120"/>
-              <w:gridCol w:w="3120"/>
-            </w:tblGrid>
-            <w:tr>
-              <w:trPr>
-                <w:trHeight w:val="243"/>
-              </w:trPr>
-              <w:tc>
-                <w:tcPr>
-                  <w:tcW w:w="2980" w:type="dxa"/>
-                  <w:vAlign w:val="center"/>
-                  <w:hideMark/>
-                </w:tcPr>
-                <w:p>
-                  <w:pPr>
-                    <w:widowControl w:val="0"/>
-                    <w:autoSpaceDE w:val="0"/>
-                    <w:autoSpaceDN w:val="0"/>
-                    <w:adjustRightInd w:val="0"/>
-                    <w:contextualSpacing/>
-                    <w:jc w:val="center"/>
-                  </w:pPr>
-                  <w:r>
-                    <w:t>Номер процесса</w:t>
-                  </w:r>
-                </w:p>
-              </w:tc>
-              <w:tc>
-                <w:tcPr>
-                  <w:tcW w:w="3120" w:type="dxa"/>
-                  <w:vAlign w:val="center"/>
-                </w:tcPr>
-                <w:p>
-                  <w:pPr>
-                    <w:widowControl w:val="0"/>
-                    <w:autoSpaceDE w:val="0"/>
-                    <w:autoSpaceDN w:val="0"/>
-                    <w:adjustRightInd w:val="0"/>
-                    <w:contextualSpacing/>
-                    <w:jc w:val="center"/>
-                  </w:pPr>
-                  <w:r>
-                    <w:t>Момент поступления в систему</w:t>
-                  </w:r>
-                </w:p>
-              </w:tc>
-              <w:tc>
-                <w:tcPr>
-                  <w:tcW w:w="3120" w:type="dxa"/>
-                  <w:vAlign w:val="center"/>
-                  <w:hideMark/>
-                </w:tcPr>
-                <w:p>
-                  <w:pPr>
-                    <w:widowControl w:val="0"/>
-                    <w:autoSpaceDE w:val="0"/>
-                    <w:autoSpaceDN w:val="0"/>
-                    <w:adjustRightInd w:val="0"/>
-                    <w:contextualSpacing/>
-                    <w:jc w:val="center"/>
-                  </w:pPr>
-                  <w:r>
-                    <w:t>Время выполнения</w:t>
-                  </w:r>
-                </w:p>
-              </w:tc>
-            </w:tr>
-            <w:tr>
-              <w:trPr>
-                <w:trHeight w:val="242"/>
-              </w:trPr>
-              <w:tc>
-                <w:tcPr>
-                  <w:tcW w:w="2980" w:type="dxa"/>
-                  <w:vAlign w:val="center"/>
-                  <w:hideMark/>
-                </w:tcPr>
-                <w:p>
-                  <w:pPr>
-                    <w:widowControl w:val="0"/>
-                    <w:autoSpaceDE w:val="0"/>
-                    <w:autoSpaceDN w:val="0"/>
-                    <w:adjustRightInd w:val="0"/>
-                    <w:contextualSpacing/>
-                    <w:jc w:val="center"/>
-                  </w:pPr>
-                  <w:r>
-                    <w:rPr>
-                      <w:w w:val="90"/>
-                    </w:rPr>
-                    <w:t>1</w:t>
-                  </w:r>
-                </w:p>
-              </w:tc>
-              <w:tc>
-                <w:tcPr>
-                  <w:tcW w:w="3120" w:type="dxa"/>
-                  <w:vAlign w:val="center"/>
-                </w:tcPr>
-                <w:p>
-                  <w:pPr>
-                    <w:widowControl w:val="0"/>
-                    <w:autoSpaceDE w:val="0"/>
-                    <w:autoSpaceDN w:val="0"/>
-                    <w:adjustRightInd w:val="0"/>
-                    <w:contextualSpacing/>
-                    <w:jc w:val="center"/>
-                    <w:rPr>
-                      <w:w w:val="99"/>
-                    </w:rPr>
-                  </w:pPr>
-                  <w:r>
-                    <w:rPr>
-                      <w:w w:val="99"/>
-                    </w:rPr>
-                    <w:t>0</w:t>
-                  </w:r>
-                </w:p>
-              </w:tc>
-              <w:tc>
-                <w:tcPr>
-                  <w:tcW w:w="3120" w:type="dxa"/>
-                  <w:vAlign w:val="center"/>
-                  <w:hideMark/>
-                </w:tcPr>
-                <w:p>
-                  <w:pPr>
-                    <w:widowControl w:val="0"/>
-                    <w:autoSpaceDE w:val="0"/>
-                    <w:autoSpaceDN w:val="0"/>
-                    <w:adjustRightInd w:val="0"/>
-                    <w:contextualSpacing/>
-                    <w:jc w:val="center"/>
-                  </w:pPr>
-                  <w:r>
-                    <w:rPr>
-                      <w:w w:val="99"/>
-                    </w:rPr>
-                    <w:t>13</w:t>
-                  </w:r>
-                </w:p>
-              </w:tc>
-            </w:tr>
-            <w:tr>
-              <w:trPr>
-                <w:trHeight w:val="244"/>
-              </w:trPr>
-              <w:tc>
-                <w:tcPr>
-                  <w:tcW w:w="2980" w:type="dxa"/>
-                  <w:vAlign w:val="center"/>
-                  <w:hideMark/>
-                </w:tcPr>
-                <w:p>
-                  <w:pPr>
-                    <w:widowControl w:val="0"/>
-                    <w:autoSpaceDE w:val="0"/>
-                    <w:autoSpaceDN w:val="0"/>
-                    <w:adjustRightInd w:val="0"/>
-                    <w:contextualSpacing/>
-                    <w:jc w:val="center"/>
-                  </w:pPr>
-                  <w:r>
-                    <w:rPr>
-                      <w:w w:val="90"/>
-                    </w:rPr>
-                    <w:t>2</w:t>
-                  </w:r>
-                </w:p>
-              </w:tc>
-              <w:tc>
-                <w:tcPr>
-                  <w:tcW w:w="3120" w:type="dxa"/>
-                  <w:vAlign w:val="center"/>
-                </w:tcPr>
-                <w:p>
-                  <w:pPr>
-                    <w:widowControl w:val="0"/>
-                    <w:autoSpaceDE w:val="0"/>
-                    <w:autoSpaceDN w:val="0"/>
-                    <w:adjustRightInd w:val="0"/>
-                    <w:contextualSpacing/>
-                    <w:jc w:val="center"/>
-                  </w:pPr>
-                  <w:r>
-                    <w:t>3</w:t>
-                  </w:r>
-                </w:p>
-              </w:tc>
-              <w:tc>
-                <w:tcPr>
-                  <w:tcW w:w="3120" w:type="dxa"/>
-                  <w:vAlign w:val="center"/>
-                  <w:hideMark/>
-                </w:tcPr>
-                <w:p>
-                  <w:pPr>
-                    <w:widowControl w:val="0"/>
-                    <w:autoSpaceDE w:val="0"/>
-                    <w:autoSpaceDN w:val="0"/>
-                    <w:adjustRightInd w:val="0"/>
-                    <w:contextualSpacing/>
-                    <w:jc w:val="center"/>
-                  </w:pPr>
-                  <w:r>
-                    <w:t>4</w:t>
-                  </w:r>
-                </w:p>
-              </w:tc>
-            </w:tr>
-            <w:tr>
-              <w:trPr>
-                <w:trHeight w:val="243"/>
-              </w:trPr>
-              <w:tc>
-                <w:tcPr>
-                  <w:tcW w:w="2980" w:type="dxa"/>
-                  <w:vAlign w:val="center"/>
-                  <w:hideMark/>
-                </w:tcPr>
-                <w:p>
-                  <w:pPr>
-                    <w:widowControl w:val="0"/>
-                    <w:autoSpaceDE w:val="0"/>
-                    <w:autoSpaceDN w:val="0"/>
-                    <w:adjustRightInd w:val="0"/>
-                    <w:contextualSpacing/>
-                    <w:jc w:val="center"/>
-                  </w:pPr>
-                  <w:r>
-                    <w:rPr>
-                      <w:w w:val="90"/>
-                    </w:rPr>
-                    <w:t>3</w:t>
-                  </w:r>
-                </w:p>
-              </w:tc>
-              <w:tc>
-                <w:tcPr>
-                  <w:tcW w:w="3120" w:type="dxa"/>
-                  <w:vAlign w:val="center"/>
-                </w:tcPr>
-                <w:p>
-                  <w:pPr>
-                    <w:widowControl w:val="0"/>
-                    <w:autoSpaceDE w:val="0"/>
-                    <w:autoSpaceDN w:val="0"/>
-                    <w:adjustRightInd w:val="0"/>
-                    <w:contextualSpacing/>
-                    <w:jc w:val="center"/>
-                  </w:pPr>
-                  <w:r>
-                    <w:t>2</w:t>
-                  </w:r>
-                </w:p>
-              </w:tc>
-              <w:tc>
-                <w:tcPr>
-                  <w:tcW w:w="3120" w:type="dxa"/>
-                  <w:vAlign w:val="center"/>
-                  <w:hideMark/>
-                </w:tcPr>
-                <w:p>
-                  <w:pPr>
-                    <w:widowControl w:val="0"/>
-                    <w:autoSpaceDE w:val="0"/>
-                    <w:autoSpaceDN w:val="0"/>
-                    <w:adjustRightInd w:val="0"/>
-                    <w:contextualSpacing/>
-                    <w:jc w:val="center"/>
-                  </w:pPr>
-                  <w:r>
-                    <w:t>1</w:t>
-                  </w:r>
-                </w:p>
-              </w:tc>
-            </w:tr>
-            <w:tr>
-              <w:trPr>
-                <w:trHeight w:val="243"/>
-              </w:trPr>
-              <w:tc>
-                <w:tcPr>
-                  <w:tcW w:w="2980" w:type="dxa"/>
-                  <w:vAlign w:val="center"/>
-                  <w:hideMark/>
-                </w:tcPr>
-                <w:p>
-                  <w:pPr>
-                    <w:widowControl w:val="0"/>
-                    <w:autoSpaceDE w:val="0"/>
-                    <w:autoSpaceDN w:val="0"/>
-                    <w:adjustRightInd w:val="0"/>
-                    <w:contextualSpacing/>
-                    <w:jc w:val="center"/>
-                    <w:rPr>
-                      <w:w w:val="90"/>
-                    </w:rPr>
-                  </w:pPr>
-                  <w:r>
-                    <w:rPr>
-                      <w:w w:val="90"/>
-                    </w:rPr>
-                    <w:t>4</w:t>
-                  </w:r>
-                </w:p>
-              </w:tc>
-              <w:tc>
-                <w:tcPr>
-                  <w:tcW w:w="3120" w:type="dxa"/>
-                  <w:vAlign w:val="center"/>
-                </w:tcPr>
-                <w:p>
-                  <w:pPr>
-                    <w:widowControl w:val="0"/>
-                    <w:autoSpaceDE w:val="0"/>
-                    <w:autoSpaceDN w:val="0"/>
-                    <w:adjustRightInd w:val="0"/>
-                    <w:contextualSpacing/>
-                    <w:jc w:val="center"/>
-                  </w:pPr>
-                  <w:r>
-                    <w:t>4</w:t>
-                  </w:r>
-                </w:p>
-              </w:tc>
-              <w:tc>
-                <w:tcPr>
-                  <w:tcW w:w="3120" w:type="dxa"/>
-                  <w:vAlign w:val="center"/>
-                  <w:hideMark/>
-                </w:tcPr>
-                <w:p>
-                  <w:pPr>
-                    <w:widowControl w:val="0"/>
-                    <w:autoSpaceDE w:val="0"/>
-                    <w:autoSpaceDN w:val="0"/>
-                    <w:adjustRightInd w:val="0"/>
-                    <w:contextualSpacing/>
-                    <w:jc w:val="center"/>
-                  </w:pPr>
-                  <w:r>
-                    <w:t>5</w:t>
-                  </w:r>
-                </w:p>
-              </w:tc>
-            </w:tr>
-            <w:tr>
-              <w:trPr>
-                <w:trHeight w:val="54"/>
-              </w:trPr>
-              <w:tc>
-                <w:tcPr>
-                  <w:tcW w:w="2980" w:type="dxa"/>
-                  <w:vAlign w:val="center"/>
-                  <w:hideMark/>
-                </w:tcPr>
-                <w:p>
-                  <w:pPr>
-                    <w:widowControl w:val="0"/>
-                    <w:autoSpaceDE w:val="0"/>
-                    <w:autoSpaceDN w:val="0"/>
-                    <w:adjustRightInd w:val="0"/>
-                    <w:contextualSpacing/>
-                    <w:jc w:val="center"/>
-                    <w:rPr>
-                      <w:w w:val="90"/>
-                    </w:rPr>
-                  </w:pPr>
-                  <w:r>
-                    <w:rPr>
-                      <w:w w:val="90"/>
-                    </w:rPr>
-                    <w:t>5</w:t>
-                  </w:r>
-                </w:p>
-              </w:tc>
-              <w:tc>
-                <w:tcPr>
-                  <w:tcW w:w="3120" w:type="dxa"/>
-                  <w:vAlign w:val="center"/>
-                </w:tcPr>
-                <w:p>
-                  <w:pPr>
-                    <w:widowControl w:val="0"/>
-                    <w:autoSpaceDE w:val="0"/>
-                    <w:autoSpaceDN w:val="0"/>
-                    <w:adjustRightInd w:val="0"/>
-                    <w:contextualSpacing/>
-                    <w:jc w:val="center"/>
-                  </w:pPr>
-                  <w:r>
-                    <w:t>1</w:t>
-                  </w:r>
-                </w:p>
-              </w:tc>
-              <w:tc>
-                <w:tcPr>
-                  <w:tcW w:w="3120" w:type="dxa"/>
-                  <w:vAlign w:val="center"/>
-                  <w:hideMark/>
-                </w:tcPr>
-                <w:p>
-                  <w:pPr>
-                    <w:widowControl w:val="0"/>
-                    <w:autoSpaceDE w:val="0"/>
-                    <w:autoSpaceDN w:val="0"/>
-                    <w:adjustRightInd w:val="0"/>
-                    <w:contextualSpacing/>
-                    <w:jc w:val="center"/>
-                  </w:pPr>
-                  <w:r>
-                    <w:t>7</w:t>
-                  </w:r>
-                </w:p>
-              </w:tc>
-            </w:tr>
-          </w:tbl>
-          <w:p>
-            <w:pPr>
-              <w:tabs>
-                <w:tab w:val="left" w:pos="8265"/>
-              </w:tabs>
-            </w:pPr>
-          </w:p>
-        </w:tc>
-      </w:tr>
-      <w:tr>
-        <w:trPr>
-          <w:trHeight w:val="87"/>
-        </w:trPr>
-        <w:tc>
-          <w:tcPr>
-            <w:tcW w:w="10177" w:type="dxa"/>
-            <w:gridSpan w:val="3"/>
-            <w:tcBorders>
-              <w:top w:val="nil"/>
-              <w:left w:val="single" w:sz="18" w:space="0" w:color="auto"/>
-              <w:bottom w:val="single" w:sz="12" w:space="0" w:color="auto"/>
-              <w:right w:val="single" w:sz="18" w:space="0" w:color="auto"/>
-            </w:tcBorders>
-          </w:tcPr>
-          <w:p>
-            <w:pPr>
-              <w:jc w:val="center"/>
-              <w:rPr>
-                <w:sz w:val="22"/>
-                <w:szCs w:val="22"/>
-              </w:rPr>
-            </w:pPr>
-            <w:r>
-              <w:rPr>
-                <w:sz w:val="22"/>
-                <w:szCs w:val="22"/>
-              </w:rPr>
-              <w:lastRenderedPageBreak/>
-              <w:t>Преподаватель</w:t>
-            </w:r>
-            <w:r>
-              <w:rPr>
-                <w:sz w:val="22"/>
-                <w:szCs w:val="22"/>
-              </w:rPr>
-              <w:t xml:space="preserve"> </w:t>
-            </w:r>
-            <w:r>
-              <w:rPr>
-                <w:sz w:val="22"/>
-                <w:szCs w:val="22"/>
-              </w:rPr>
-              <w:t>Захаренков И.О.</w:t>
-            </w:r>
-            <w:r>
-              <w:rPr>
-                <w:sz w:val="22"/>
-                <w:szCs w:val="22"/>
-              </w:rPr>
-              <w:t xml:space="preserve">                                 /                                                /</w:t>
-            </w:r>
-          </w:p>
-          <w:p>
-            <w:pPr>
-              <w:jc w:val="center"/>
-              <w:rPr>
-                <w:sz w:val="22"/>
-                <w:szCs w:val="22"/>
-              </w:rPr>
-            </w:pPr>
-          </w:p>
-        </w:tc>
-      </w:tr>
-      <w:tr>
-        <w:trPr>
-          <w:trHeight w:val="87"/>
-        </w:trPr>
-        <w:tc>
-          <w:tcPr>
-            <w:tcW w:w="10177" w:type="dxa"/>
-            <w:gridSpan w:val="3"/>
-            <w:tcBorders>
-              <w:top w:val="single" w:sz="12" w:space="0" w:color="auto"/>
-              <w:left w:val="single" w:sz="18" w:space="0" w:color="auto"/>
-              <w:bottom w:val="single" w:sz="18" w:space="0" w:color="auto"/>
-              <w:right w:val="single" w:sz="18" w:space="0" w:color="auto"/>
-            </w:tcBorders>
-          </w:tcPr>
-          <w:p>
-            <w:pPr>
-              <w:jc w:val="center"/>
-              <w:rPr>
-                <w:sz w:val="22"/>
-                <w:szCs w:val="22"/>
-              </w:rPr>
-            </w:pPr>
-            <w:r>
-              <w:rPr>
-                <w:sz w:val="22"/>
-                <w:szCs w:val="22"/>
-              </w:rPr>
-              <w:t>ФГОБУ ВО «Финансовый университет при Правительстве РФ»</w:t>
-            </w:r>
-          </w:p>
-          <w:p>
-            <w:pPr>
-              <w:jc w:val="center"/>
-              <w:rPr>
-                <w:sz w:val="22"/>
-                <w:szCs w:val="22"/>
-              </w:rPr>
-            </w:pPr>
-            <w:r>
-              <w:rPr>
-                <w:sz w:val="22"/>
-                <w:szCs w:val="22"/>
-              </w:rPr>
-              <w:t>Колледж информатики и программирования</w:t>
-            </w:r>
-          </w:p>
-        </w:tc>
-      </w:tr>
-      <w:tr>
-        <w:tc>
-          <w:tcPr>
-            <w:tcW w:w="3141" w:type="dxa"/>
-            <w:tcBorders>
-              <w:top w:val="single" w:sz="18" w:space="0" w:color="auto"/>
-              <w:left w:val="single" w:sz="18" w:space="0" w:color="auto"/>
-              <w:bottom w:val="single" w:sz="4" w:space="0" w:color="auto"/>
-              <w:right w:val="single" w:sz="18" w:space="0" w:color="auto"/>
-            </w:tcBorders>
-          </w:tcPr>
-          <w:p>
-            <w:r>
-              <w:rPr>
-                <w:sz w:val="22"/>
-                <w:szCs w:val="22"/>
-              </w:rPr>
-              <w:t>Рассмотрено предметной</w:t>
-            </w:r>
-          </w:p>
-        </w:tc>
-        <w:tc>
-          <w:tcPr>
-            <w:tcW w:w="3969" w:type="dxa"/>
-            <w:tcBorders>
-              <w:top w:val="single" w:sz="18" w:space="0" w:color="auto"/>
-              <w:left w:val="single" w:sz="18" w:space="0" w:color="auto"/>
-              <w:bottom w:val="single" w:sz="4" w:space="0" w:color="auto"/>
-              <w:right w:val="single" w:sz="18" w:space="0" w:color="auto"/>
-            </w:tcBorders>
-          </w:tcPr>
-          <w:p>
-            <w:pPr>
-              <w:jc w:val="center"/>
-              <w:rPr>
-                <w:b/>
-                <w:lang w:val="en-US"/>
-              </w:rPr>
-            </w:pPr>
-            <w:r>
-              <w:rPr>
-                <w:b/>
-                <w:sz w:val="22"/>
-                <w:szCs w:val="22"/>
-              </w:rPr>
-              <w:t>Э</w:t>
-            </w:r>
-            <w:r>
-              <w:rPr>
-                <w:b/>
-                <w:sz w:val="22"/>
-                <w:szCs w:val="22"/>
-              </w:rPr>
-              <w:t>кзамен</w:t>
-            </w:r>
-          </w:p>
-        </w:tc>
-        <w:tc>
-          <w:tcPr>
-            <w:tcW w:w="3067" w:type="dxa"/>
-            <w:tcBorders>
-              <w:top w:val="single" w:sz="18" w:space="0" w:color="auto"/>
-              <w:left w:val="single" w:sz="18" w:space="0" w:color="auto"/>
-              <w:bottom w:val="single" w:sz="4" w:space="0" w:color="auto"/>
-              <w:right w:val="single" w:sz="18" w:space="0" w:color="auto"/>
-            </w:tcBorders>
-          </w:tcPr>
-          <w:p>
-            <w:r>
-              <w:rPr>
-                <w:sz w:val="22"/>
-                <w:szCs w:val="22"/>
-              </w:rPr>
-              <w:t>Утверждено</w:t>
-            </w:r>
-          </w:p>
-        </w:tc>
-      </w:tr>
-      <w:tr>
-        <w:tc>
-          <w:tcPr>
-            <w:tcW w:w="3141" w:type="dxa"/>
-            <w:tcBorders>
-              <w:top w:val="single" w:sz="4" w:space="0" w:color="auto"/>
-              <w:left w:val="single" w:sz="18" w:space="0" w:color="auto"/>
-              <w:bottom w:val="single" w:sz="4" w:space="0" w:color="auto"/>
-              <w:right w:val="single" w:sz="18" w:space="0" w:color="auto"/>
-            </w:tcBorders>
-          </w:tcPr>
-          <w:p>
-            <w:r>
-              <w:rPr>
-                <w:sz w:val="22"/>
-                <w:szCs w:val="22"/>
-              </w:rPr>
-              <w:t>(цикловой) комиссией:</w:t>
-            </w:r>
-          </w:p>
-        </w:tc>
-        <w:tc>
-          <w:tcPr>
-            <w:tcW w:w="3969" w:type="dxa"/>
-            <w:tcBorders>
-              <w:top w:val="single" w:sz="4" w:space="0" w:color="auto"/>
-              <w:left w:val="single" w:sz="18" w:space="0" w:color="auto"/>
-              <w:bottom w:val="single" w:sz="4" w:space="0" w:color="auto"/>
-              <w:right w:val="single" w:sz="18" w:space="0" w:color="auto"/>
-            </w:tcBorders>
-          </w:tcPr>
-          <w:p>
-            <w:pPr>
-              <w:jc w:val="center"/>
-              <w:rPr>
-                <w:b/>
-                <w:i/>
-              </w:rPr>
-            </w:pPr>
-            <w:r>
-              <w:rPr>
-                <w:b/>
-                <w:i/>
-                <w:sz w:val="22"/>
-                <w:szCs w:val="22"/>
-              </w:rPr>
-              <w:t>Экзаменационный билет №</w:t>
-            </w:r>
-            <w:r>
-              <w:rPr>
-                <w:b/>
-                <w:i/>
-                <w:sz w:val="22"/>
-                <w:szCs w:val="22"/>
-                <w:lang w:val="en-US"/>
-              </w:rPr>
-              <w:t>1</w:t>
-            </w:r>
-            <w:r>
-              <w:rPr>
-                <w:b/>
-                <w:i/>
-                <w:sz w:val="22"/>
-                <w:szCs w:val="22"/>
-              </w:rPr>
-              <w:t>9</w:t>
-            </w:r>
-          </w:p>
-        </w:tc>
-        <w:tc>
-          <w:tcPr>
-            <w:tcW w:w="3067" w:type="dxa"/>
-            <w:tcBorders>
-              <w:top w:val="single" w:sz="4" w:space="0" w:color="auto"/>
-              <w:left w:val="single" w:sz="18" w:space="0" w:color="auto"/>
-              <w:bottom w:val="single" w:sz="4" w:space="0" w:color="auto"/>
-              <w:right w:val="single" w:sz="18" w:space="0" w:color="auto"/>
-            </w:tcBorders>
-          </w:tcPr>
-          <w:p>
-            <w:r>
-              <w:rPr>
-                <w:sz w:val="22"/>
-                <w:szCs w:val="22"/>
-              </w:rPr>
-              <w:t>Зам. директора по У</w:t>
-            </w:r>
-            <w:r>
-              <w:rPr>
-                <w:sz w:val="22"/>
-                <w:szCs w:val="22"/>
-              </w:rPr>
-              <w:t>Р</w:t>
-            </w:r>
-          </w:p>
-        </w:tc>
-      </w:tr>
-      <w:tr>
-        <w:tc>
-          <w:tcPr>
-            <w:tcW w:w="3141" w:type="dxa"/>
-            <w:tcBorders>
-              <w:top w:val="single" w:sz="4" w:space="0" w:color="auto"/>
-              <w:left w:val="single" w:sz="18" w:space="0" w:color="auto"/>
-              <w:bottom w:val="single" w:sz="4" w:space="0" w:color="auto"/>
-              <w:right w:val="single" w:sz="18" w:space="0" w:color="auto"/>
-            </w:tcBorders>
-          </w:tcPr>
-          <w:p>
-            <w:r>
-              <w:rPr>
-                <w:sz w:val="22"/>
-                <w:szCs w:val="22"/>
-              </w:rPr>
-              <w:t>Обеспечение информационной безопасности АС</w:t>
-            </w:r>
-          </w:p>
-        </w:tc>
-        <w:tc>
-          <w:tcPr>
-            <w:tcW w:w="3969" w:type="dxa"/>
-            <w:tcBorders>
-              <w:top w:val="single" w:sz="4" w:space="0" w:color="auto"/>
-              <w:left w:val="single" w:sz="18" w:space="0" w:color="auto"/>
-              <w:bottom w:val="single" w:sz="4" w:space="0" w:color="auto"/>
-              <w:right w:val="single" w:sz="18" w:space="0" w:color="auto"/>
-            </w:tcBorders>
-          </w:tcPr>
-          <w:p>
-            <w:pPr>
-              <w:jc w:val="both"/>
-              <w:rPr>
-                <w:b/>
-                <w:i/>
-              </w:rPr>
-            </w:pPr>
-            <w:r>
-              <w:rPr>
-                <w:b/>
-                <w:i/>
-                <w:sz w:val="22"/>
-                <w:szCs w:val="22"/>
-              </w:rPr>
-              <w:t xml:space="preserve">по </w:t>
-            </w:r>
-            <w:r>
-              <w:rPr>
-                <w:b/>
-                <w:i/>
-                <w:sz w:val="22"/>
-                <w:szCs w:val="22"/>
-              </w:rPr>
-              <w:t>МДК</w:t>
-            </w:r>
-            <w:r>
-              <w:rPr>
-                <w:b/>
-                <w:i/>
-                <w:sz w:val="22"/>
-                <w:szCs w:val="22"/>
-              </w:rPr>
-              <w:t>.01</w:t>
-            </w:r>
-            <w:r>
-              <w:rPr>
-                <w:b/>
-                <w:i/>
-                <w:sz w:val="22"/>
-                <w:szCs w:val="22"/>
-              </w:rPr>
-              <w:t>.01</w:t>
-            </w:r>
-            <w:r>
-              <w:rPr>
-                <w:b/>
-                <w:i/>
-                <w:sz w:val="22"/>
-                <w:szCs w:val="22"/>
-              </w:rPr>
-              <w:t xml:space="preserve"> «</w:t>
-            </w:r>
-            <w:r>
-              <w:rPr>
-                <w:b/>
-                <w:i/>
-                <w:sz w:val="22"/>
-                <w:szCs w:val="22"/>
-              </w:rPr>
-              <w:t>Операционные системы</w:t>
-            </w:r>
-            <w:r>
-              <w:rPr>
-                <w:b/>
-                <w:i/>
-                <w:sz w:val="22"/>
-                <w:szCs w:val="22"/>
-              </w:rPr>
-              <w:t>»</w:t>
-            </w:r>
-          </w:p>
-        </w:tc>
-        <w:tc>
-          <w:tcPr>
-            <w:tcW w:w="3067" w:type="dxa"/>
-            <w:tcBorders>
-              <w:top w:val="single" w:sz="4" w:space="0" w:color="auto"/>
-              <w:left w:val="single" w:sz="18" w:space="0" w:color="auto"/>
-              <w:bottom w:val="single" w:sz="4" w:space="0" w:color="auto"/>
-              <w:right w:val="single" w:sz="18" w:space="0" w:color="auto"/>
-            </w:tcBorders>
-          </w:tcPr>
-          <w:p/>
-        </w:tc>
-      </w:tr>
-      <w:tr>
-        <w:tc>
-          <w:tcPr>
-            <w:tcW w:w="3141" w:type="dxa"/>
-            <w:tcBorders>
-              <w:top w:val="single" w:sz="4" w:space="0" w:color="auto"/>
-              <w:left w:val="single" w:sz="18" w:space="0" w:color="auto"/>
-              <w:bottom w:val="single" w:sz="4" w:space="0" w:color="auto"/>
-              <w:right w:val="single" w:sz="18" w:space="0" w:color="auto"/>
-            </w:tcBorders>
-          </w:tcPr>
-          <w:p>
-            <w:r>
-              <w:rPr>
-                <w:sz w:val="22"/>
-                <w:szCs w:val="22"/>
-              </w:rPr>
-              <w:t xml:space="preserve">__________ </w:t>
-            </w:r>
-            <w:r>
-              <w:rPr>
-                <w:sz w:val="22"/>
-                <w:szCs w:val="22"/>
-                <w:lang w:val="en-US"/>
-              </w:rPr>
-              <w:t>C</w:t>
-            </w:r>
-            <w:r>
-              <w:rPr>
-                <w:sz w:val="22"/>
-                <w:szCs w:val="22"/>
-              </w:rPr>
-              <w:t>.М. Володин</w:t>
-            </w:r>
-          </w:p>
-          <w:p/>
-          <w:p>
-            <w:pPr>
-              <w:rPr>
-                <w:highlight w:val="yellow"/>
-              </w:rPr>
-            </w:pPr>
-            <w:r>
-              <w:rPr>
-                <w:sz w:val="22"/>
-                <w:szCs w:val="22"/>
-              </w:rPr>
-              <w:t>«09</w:t>
-            </w:r>
-            <w:r>
-              <w:rPr>
-                <w:sz w:val="22"/>
-                <w:szCs w:val="22"/>
-              </w:rPr>
-              <w:t xml:space="preserve">» </w:t>
-            </w:r>
-            <w:r>
-              <w:rPr>
-                <w:sz w:val="22"/>
-                <w:szCs w:val="22"/>
-              </w:rPr>
-              <w:t>марта 2023</w:t>
-            </w:r>
-            <w:r>
-              <w:rPr>
-                <w:sz w:val="22"/>
-                <w:szCs w:val="22"/>
-              </w:rPr>
-              <w:t>г.</w:t>
-            </w:r>
-          </w:p>
-        </w:tc>
-        <w:tc>
-          <w:tcPr>
-            <w:tcW w:w="3969" w:type="dxa"/>
-            <w:tcBorders>
-              <w:top w:val="single" w:sz="4" w:space="0" w:color="auto"/>
-              <w:left w:val="single" w:sz="18" w:space="0" w:color="auto"/>
-              <w:bottom w:val="single" w:sz="4" w:space="0" w:color="auto"/>
-              <w:right w:val="single" w:sz="18" w:space="0" w:color="auto"/>
-            </w:tcBorders>
-          </w:tcPr>
-          <w:p>
-            <w:r>
-              <w:rPr>
-                <w:sz w:val="22"/>
-                <w:szCs w:val="22"/>
-              </w:rPr>
-              <w:t>Специальность: 10.02.05</w:t>
-            </w:r>
-            <w:r>
-              <w:rPr>
-                <w:sz w:val="22"/>
-                <w:szCs w:val="22"/>
-              </w:rPr>
-              <w:t xml:space="preserve"> </w:t>
-            </w:r>
-            <w:r>
-              <w:rPr>
-                <w:sz w:val="22"/>
-                <w:szCs w:val="22"/>
-              </w:rPr>
-              <w:t>Обеспечение информационной безопасности автоматизированных</w:t>
-            </w:r>
-            <w:r>
-              <w:rPr>
-                <w:sz w:val="22"/>
-                <w:szCs w:val="22"/>
-              </w:rPr>
-              <w:t xml:space="preserve"> систем</w:t>
-            </w:r>
-          </w:p>
-        </w:tc>
-        <w:tc>
-          <w:tcPr>
-            <w:tcW w:w="3067" w:type="dxa"/>
-            <w:tcBorders>
-              <w:top w:val="single" w:sz="4" w:space="0" w:color="auto"/>
-              <w:left w:val="single" w:sz="18" w:space="0" w:color="auto"/>
-              <w:bottom w:val="single" w:sz="4" w:space="0" w:color="auto"/>
-              <w:right w:val="single" w:sz="18" w:space="0" w:color="auto"/>
-            </w:tcBorders>
-          </w:tcPr>
-          <w:p>
-            <w:r>
-              <w:rPr>
-                <w:sz w:val="22"/>
-                <w:szCs w:val="22"/>
-              </w:rPr>
-              <w:t xml:space="preserve">___________ </w:t>
-            </w:r>
-            <w:r>
-              <w:rPr>
-                <w:sz w:val="22"/>
-                <w:szCs w:val="22"/>
-              </w:rPr>
-              <w:t>Н.Ю Долгова</w:t>
-            </w:r>
-          </w:p>
-        </w:tc>
-      </w:tr>
-      <w:tr>
-        <w:tc>
-          <w:tcPr>
-            <w:tcW w:w="3141" w:type="dxa"/>
-            <w:tcBorders>
-              <w:top w:val="single" w:sz="4" w:space="0" w:color="auto"/>
-              <w:left w:val="single" w:sz="18" w:space="0" w:color="auto"/>
-              <w:bottom w:val="single" w:sz="18" w:space="0" w:color="auto"/>
-              <w:right w:val="single" w:sz="18" w:space="0" w:color="auto"/>
-            </w:tcBorders>
-          </w:tcPr>
-          <w:p>
-            <w:pPr>
-              <w:rPr>
-                <w:highlight w:val="yellow"/>
-              </w:rPr>
-            </w:pPr>
-            <w:r>
-              <w:rPr>
-                <w:sz w:val="22"/>
-                <w:szCs w:val="22"/>
-              </w:rPr>
-              <w:t>Протокол №</w:t>
-            </w:r>
-            <w:r>
-              <w:rPr>
-                <w:sz w:val="22"/>
-                <w:szCs w:val="22"/>
-              </w:rPr>
-              <w:t>8</w:t>
-            </w:r>
-          </w:p>
-        </w:tc>
-        <w:tc>
-          <w:tcPr>
-            <w:tcW w:w="3969" w:type="dxa"/>
-            <w:tcBorders>
-              <w:top w:val="single" w:sz="4" w:space="0" w:color="auto"/>
-              <w:left w:val="single" w:sz="18" w:space="0" w:color="auto"/>
-              <w:bottom w:val="single" w:sz="18" w:space="0" w:color="auto"/>
-              <w:right w:val="single" w:sz="18" w:space="0" w:color="auto"/>
-            </w:tcBorders>
-          </w:tcPr>
-          <w:p>
-            <w:r>
-              <w:rPr>
-                <w:sz w:val="22"/>
-                <w:szCs w:val="22"/>
-              </w:rPr>
-              <w:t>Курс 2      Семестр 4</w:t>
-            </w:r>
-          </w:p>
-        </w:tc>
-        <w:tc>
-          <w:tcPr>
-            <w:tcW w:w="3067" w:type="dxa"/>
-            <w:tcBorders>
-              <w:top w:val="single" w:sz="4" w:space="0" w:color="auto"/>
-              <w:left w:val="single" w:sz="18" w:space="0" w:color="auto"/>
-              <w:bottom w:val="single" w:sz="18" w:space="0" w:color="auto"/>
-              <w:right w:val="single" w:sz="18" w:space="0" w:color="auto"/>
-            </w:tcBorders>
-          </w:tcPr>
-          <w:p>
-            <w:r>
-              <w:rPr>
-                <w:sz w:val="22"/>
-                <w:szCs w:val="22"/>
-              </w:rPr>
-              <w:t>″        ″                      20     г.</w:t>
-            </w:r>
-          </w:p>
-        </w:tc>
-      </w:tr>
-      <w:tr>
-        <w:tc>
-          <w:tcPr>
-            <w:tcW w:w="10177" w:type="dxa"/>
-            <w:gridSpan w:val="3"/>
-            <w:tcBorders>
-              <w:top w:val="nil"/>
-              <w:left w:val="single" w:sz="18" w:space="0" w:color="auto"/>
-              <w:bottom w:val="nil"/>
-              <w:right w:val="single" w:sz="18" w:space="0" w:color="auto"/>
-            </w:tcBorders>
-          </w:tcPr>
-          <w:p/>
-          <w:p>
-            <w:pPr>
-              <w:pStyle w:val="a3"/>
-              <w:numPr>
-                <w:ilvl w:val="0"/>
-                <w:numId w:val="19"/>
-              </w:numPr>
-              <w:spacing w:after="120"/>
-              <w:ind w:left="357" w:hanging="357"/>
-              <w:jc w:val="both"/>
-              <w:rPr>
-                <w:rFonts w:ascii="Times New Roman" w:hAnsi="Times New Roman"/>
-                <w:sz w:val="24"/>
-                <w:szCs w:val="24"/>
-              </w:rPr>
-            </w:pPr>
-            <w:r>
-              <w:rPr>
-                <w:rFonts w:ascii="Times New Roman" w:hAnsi="Times New Roman"/>
-                <w:sz w:val="24"/>
-                <w:szCs w:val="24"/>
-              </w:rPr>
-              <w:t xml:space="preserve">Перечислить и охарактеризовать команды операционной системы </w:t>
-            </w:r>
-            <w:r>
-              <w:rPr>
-                <w:rFonts w:ascii="Times New Roman" w:hAnsi="Times New Roman"/>
-                <w:sz w:val="24"/>
-                <w:szCs w:val="24"/>
-                <w:lang w:val="en-US"/>
-              </w:rPr>
-              <w:t>Linus</w:t>
-            </w:r>
-            <w:r>
-              <w:rPr>
-                <w:rFonts w:ascii="Times New Roman" w:hAnsi="Times New Roman"/>
-                <w:sz w:val="24"/>
-                <w:szCs w:val="24"/>
-              </w:rPr>
-              <w:t xml:space="preserve"> для работы с дисками</w:t>
-            </w:r>
-          </w:p>
-          <w:p>
-            <w:pPr>
-              <w:pStyle w:val="a3"/>
-              <w:numPr>
-                <w:ilvl w:val="0"/>
-                <w:numId w:val="19"/>
-              </w:numPr>
-              <w:spacing w:after="120"/>
-              <w:ind w:left="357" w:hanging="357"/>
-              <w:jc w:val="both"/>
-              <w:rPr>
-                <w:rFonts w:ascii="Times New Roman" w:hAnsi="Times New Roman"/>
-                <w:sz w:val="24"/>
-                <w:szCs w:val="24"/>
-              </w:rPr>
-            </w:pPr>
-            <w:r>
-              <w:rPr>
-                <w:rFonts w:ascii="Times New Roman" w:hAnsi="Times New Roman"/>
-                <w:sz w:val="24"/>
-                <w:szCs w:val="24"/>
-              </w:rPr>
-              <w:t>Дать определение распределенной операционной системы. Перечислить особенности распределенных операционных систем</w:t>
-            </w:r>
-          </w:p>
-          <w:p>
-            <w:pPr>
-              <w:pStyle w:val="a3"/>
-              <w:numPr>
-                <w:ilvl w:val="0"/>
-                <w:numId w:val="19"/>
-              </w:numPr>
-              <w:spacing w:after="120"/>
-              <w:ind w:left="357" w:hanging="357"/>
-              <w:jc w:val="both"/>
-              <w:rPr>
-                <w:rFonts w:ascii="Times New Roman" w:hAnsi="Times New Roman"/>
-                <w:sz w:val="24"/>
-                <w:szCs w:val="24"/>
-              </w:rPr>
-            </w:pPr>
-            <w:r>
-              <w:rPr>
-                <w:rFonts w:ascii="Times New Roman" w:hAnsi="Times New Roman"/>
-                <w:sz w:val="24"/>
-                <w:szCs w:val="24"/>
-              </w:rPr>
-              <w:t>Выполнить планирование процессов с использованием</w:t>
-            </w:r>
-            <w:r>
-              <w:rPr>
-                <w:rFonts w:ascii="Times New Roman" w:hAnsi="Times New Roman"/>
-                <w:b/>
-                <w:bCs/>
-                <w:sz w:val="24"/>
-                <w:szCs w:val="24"/>
-              </w:rPr>
-              <w:t xml:space="preserve"> </w:t>
-            </w:r>
-            <w:r>
-              <w:rPr>
-                <w:rFonts w:ascii="Times New Roman" w:hAnsi="Times New Roman"/>
-                <w:bCs/>
-                <w:sz w:val="24"/>
-                <w:szCs w:val="24"/>
-              </w:rPr>
-              <w:t xml:space="preserve">вытесняющего </w:t>
-            </w:r>
-            <w:r>
-              <w:rPr>
-                <w:rFonts w:ascii="Times New Roman" w:hAnsi="Times New Roman"/>
-                <w:sz w:val="24"/>
-                <w:szCs w:val="24"/>
-              </w:rPr>
-              <w:t>алгоритма планирования SJF. Вычислить среднее время ожидания и среднее время выполнения процессов с учетом момента поступления процессов в систему.</w:t>
-            </w:r>
-          </w:p>
-          <w:p>
-            <w:pPr>
-              <w:widowControl w:val="0"/>
-              <w:autoSpaceDE w:val="0"/>
-              <w:autoSpaceDN w:val="0"/>
-              <w:adjustRightInd w:val="0"/>
-              <w:contextualSpacing/>
-              <w:rPr>
-                <w:b/>
-                <w:bCs/>
-              </w:rPr>
-            </w:pPr>
-            <w:r>
-              <w:rPr>
-                <w:b/>
-                <w:bCs/>
-              </w:rPr>
-              <w:t>Исходные данные</w:t>
-            </w:r>
-          </w:p>
-          <w:tbl>
-            <w:tblPr>
-              <w:tblW w:w="0" w:type="auto"/>
-              <w:tblInd w:w="10" w:type="dxa"/>
-              <w:tblBorders>
-                <w:top w:val="single" w:sz="8" w:space="0" w:color="auto"/>
-                <w:left w:val="single" w:sz="8" w:space="0" w:color="auto"/>
-                <w:bottom w:val="single" w:sz="8" w:space="0" w:color="auto"/>
-                <w:right w:val="single" w:sz="8" w:space="0" w:color="auto"/>
-                <w:insideH w:val="single" w:sz="8" w:space="0" w:color="auto"/>
-                <w:insideV w:val="single" w:sz="8" w:space="0" w:color="auto"/>
-              </w:tblBorders>
-              <w:tblLayout w:type="fixed"/>
-              <w:tblCellMar>
-                <w:left w:w="0" w:type="dxa"/>
-                <w:right w:w="0" w:type="dxa"/>
-              </w:tblCellMar>
-              <w:tblLook w:val="04A0" w:firstRow="1" w:lastRow="0" w:firstColumn="1" w:lastColumn="0" w:noHBand="0" w:noVBand="1"/>
-            </w:tblPr>
-            <w:tblGrid>
-              <w:gridCol w:w="2980"/>
-              <w:gridCol w:w="3120"/>
-              <w:gridCol w:w="3120"/>
-            </w:tblGrid>
-            <w:tr>
-              <w:trPr>
-                <w:trHeight w:val="243"/>
-              </w:trPr>
-              <w:tc>
-                <w:tcPr>
-                  <w:tcW w:w="2980" w:type="dxa"/>
-                  <w:vAlign w:val="center"/>
-                  <w:hideMark/>
-                </w:tcPr>
-                <w:p>
-                  <w:pPr>
-                    <w:widowControl w:val="0"/>
-                    <w:autoSpaceDE w:val="0"/>
-                    <w:autoSpaceDN w:val="0"/>
-                    <w:adjustRightInd w:val="0"/>
-                    <w:contextualSpacing/>
-                    <w:jc w:val="center"/>
-                  </w:pPr>
-                  <w:r>
-                    <w:t>Номер процесса</w:t>
-                  </w:r>
-                </w:p>
-              </w:tc>
-              <w:tc>
-                <w:tcPr>
-                  <w:tcW w:w="3120" w:type="dxa"/>
-                  <w:vAlign w:val="center"/>
-                </w:tcPr>
-                <w:p>
-                  <w:pPr>
-                    <w:widowControl w:val="0"/>
-                    <w:autoSpaceDE w:val="0"/>
-                    <w:autoSpaceDN w:val="0"/>
-                    <w:adjustRightInd w:val="0"/>
-                    <w:contextualSpacing/>
-                    <w:jc w:val="center"/>
-                  </w:pPr>
-                  <w:r>
-                    <w:t>Момент поступления в систему</w:t>
-                  </w:r>
-                </w:p>
-              </w:tc>
-              <w:tc>
-                <w:tcPr>
-                  <w:tcW w:w="3120" w:type="dxa"/>
-                  <w:vAlign w:val="center"/>
-                  <w:hideMark/>
-                </w:tcPr>
-                <w:p>
-                  <w:pPr>
-                    <w:widowControl w:val="0"/>
-                    <w:autoSpaceDE w:val="0"/>
-                    <w:autoSpaceDN w:val="0"/>
-                    <w:adjustRightInd w:val="0"/>
-                    <w:contextualSpacing/>
-                    <w:jc w:val="center"/>
-                  </w:pPr>
-                  <w:r>
-                    <w:t>Время выполнения</w:t>
-                  </w:r>
-                </w:p>
-              </w:tc>
-            </w:tr>
-            <w:tr>
-              <w:trPr>
-                <w:trHeight w:val="242"/>
-              </w:trPr>
-              <w:tc>
-                <w:tcPr>
-                  <w:tcW w:w="2980" w:type="dxa"/>
-                  <w:vAlign w:val="center"/>
-                  <w:hideMark/>
-                </w:tcPr>
-                <w:p>
-                  <w:pPr>
-                    <w:widowControl w:val="0"/>
-                    <w:autoSpaceDE w:val="0"/>
-                    <w:autoSpaceDN w:val="0"/>
-                    <w:adjustRightInd w:val="0"/>
-                    <w:contextualSpacing/>
-                    <w:jc w:val="center"/>
-                  </w:pPr>
-                  <w:r>
-                    <w:rPr>
-                      <w:w w:val="90"/>
-                    </w:rPr>
-                    <w:t>1</w:t>
-                  </w:r>
-                </w:p>
-              </w:tc>
-              <w:tc>
-                <w:tcPr>
-                  <w:tcW w:w="3120" w:type="dxa"/>
-                  <w:vAlign w:val="center"/>
-                </w:tcPr>
-                <w:p>
-                  <w:pPr>
-                    <w:widowControl w:val="0"/>
-                    <w:autoSpaceDE w:val="0"/>
-                    <w:autoSpaceDN w:val="0"/>
-                    <w:adjustRightInd w:val="0"/>
-                    <w:contextualSpacing/>
-                    <w:jc w:val="center"/>
-                  </w:pPr>
-                  <w:r>
-                    <w:t>1</w:t>
-                  </w:r>
-                </w:p>
-              </w:tc>
-              <w:tc>
-                <w:tcPr>
-                  <w:tcW w:w="3120" w:type="dxa"/>
-                  <w:vAlign w:val="center"/>
-                  <w:hideMark/>
-                </w:tcPr>
-                <w:p>
-                  <w:pPr>
-                    <w:widowControl w:val="0"/>
-                    <w:autoSpaceDE w:val="0"/>
-                    <w:autoSpaceDN w:val="0"/>
-                    <w:adjustRightInd w:val="0"/>
-                    <w:contextualSpacing/>
-                    <w:jc w:val="center"/>
-                  </w:pPr>
-                  <w:r>
-                    <w:t>4</w:t>
-                  </w:r>
-                </w:p>
-              </w:tc>
-            </w:tr>
-            <w:tr>
-              <w:trPr>
-                <w:trHeight w:val="244"/>
-              </w:trPr>
-              <w:tc>
-                <w:tcPr>
-                  <w:tcW w:w="2980" w:type="dxa"/>
-                  <w:vAlign w:val="center"/>
-                  <w:hideMark/>
-                </w:tcPr>
-                <w:p>
-                  <w:pPr>
-                    <w:widowControl w:val="0"/>
-                    <w:autoSpaceDE w:val="0"/>
-                    <w:autoSpaceDN w:val="0"/>
-                    <w:adjustRightInd w:val="0"/>
-                    <w:contextualSpacing/>
-                    <w:jc w:val="center"/>
-                  </w:pPr>
-                  <w:r>
-                    <w:rPr>
-                      <w:w w:val="90"/>
-                    </w:rPr>
-                    <w:t>2</w:t>
-                  </w:r>
-                </w:p>
-              </w:tc>
-              <w:tc>
-                <w:tcPr>
-                  <w:tcW w:w="3120" w:type="dxa"/>
-                  <w:vAlign w:val="center"/>
-                </w:tcPr>
-                <w:p>
-                  <w:pPr>
-                    <w:widowControl w:val="0"/>
-                    <w:autoSpaceDE w:val="0"/>
-                    <w:autoSpaceDN w:val="0"/>
-                    <w:adjustRightInd w:val="0"/>
-                    <w:contextualSpacing/>
-                    <w:jc w:val="center"/>
-                  </w:pPr>
-                  <w:r>
-                    <w:t>3</w:t>
-                  </w:r>
-                </w:p>
-              </w:tc>
-              <w:tc>
-                <w:tcPr>
-                  <w:tcW w:w="3120" w:type="dxa"/>
-                  <w:vAlign w:val="center"/>
-                  <w:hideMark/>
-                </w:tcPr>
-                <w:p>
-                  <w:pPr>
-                    <w:widowControl w:val="0"/>
-                    <w:autoSpaceDE w:val="0"/>
-                    <w:autoSpaceDN w:val="0"/>
-                    <w:adjustRightInd w:val="0"/>
-                    <w:contextualSpacing/>
-                    <w:jc w:val="center"/>
-                  </w:pPr>
-                  <w:r>
-                    <w:t>5</w:t>
-                  </w:r>
-                </w:p>
-              </w:tc>
-            </w:tr>
-            <w:tr>
-              <w:trPr>
-                <w:trHeight w:val="243"/>
-              </w:trPr>
-              <w:tc>
-                <w:tcPr>
-                  <w:tcW w:w="2980" w:type="dxa"/>
-                  <w:vAlign w:val="center"/>
-                  <w:hideMark/>
-                </w:tcPr>
-                <w:p>
-                  <w:pPr>
-                    <w:widowControl w:val="0"/>
-                    <w:autoSpaceDE w:val="0"/>
-                    <w:autoSpaceDN w:val="0"/>
-                    <w:adjustRightInd w:val="0"/>
-                    <w:contextualSpacing/>
-                    <w:jc w:val="center"/>
-                  </w:pPr>
-                  <w:r>
-                    <w:rPr>
-                      <w:w w:val="90"/>
-                    </w:rPr>
-                    <w:t>3</w:t>
-                  </w:r>
-                </w:p>
-              </w:tc>
-              <w:tc>
-                <w:tcPr>
-                  <w:tcW w:w="3120" w:type="dxa"/>
-                  <w:vAlign w:val="center"/>
-                </w:tcPr>
-                <w:p>
-                  <w:pPr>
-                    <w:widowControl w:val="0"/>
-                    <w:autoSpaceDE w:val="0"/>
-                    <w:autoSpaceDN w:val="0"/>
-                    <w:adjustRightInd w:val="0"/>
-                    <w:contextualSpacing/>
-                    <w:jc w:val="center"/>
-                  </w:pPr>
-                  <w:r>
-                    <w:t>0</w:t>
-                  </w:r>
-                </w:p>
-              </w:tc>
-              <w:tc>
-                <w:tcPr>
-                  <w:tcW w:w="3120" w:type="dxa"/>
-                  <w:vAlign w:val="center"/>
-                  <w:hideMark/>
-                </w:tcPr>
-                <w:p>
-                  <w:pPr>
-                    <w:widowControl w:val="0"/>
-                    <w:autoSpaceDE w:val="0"/>
-                    <w:autoSpaceDN w:val="0"/>
-                    <w:adjustRightInd w:val="0"/>
-                    <w:contextualSpacing/>
-                    <w:jc w:val="center"/>
-                  </w:pPr>
-                  <w:r>
-                    <w:t>2</w:t>
-                  </w:r>
-                </w:p>
-              </w:tc>
-            </w:tr>
-            <w:tr>
-              <w:trPr>
-                <w:trHeight w:val="243"/>
-              </w:trPr>
-              <w:tc>
-                <w:tcPr>
-                  <w:tcW w:w="2980" w:type="dxa"/>
-                  <w:vAlign w:val="center"/>
-                  <w:hideMark/>
-                </w:tcPr>
-                <w:p>
-                  <w:pPr>
-                    <w:widowControl w:val="0"/>
-                    <w:autoSpaceDE w:val="0"/>
-                    <w:autoSpaceDN w:val="0"/>
-                    <w:adjustRightInd w:val="0"/>
-                    <w:contextualSpacing/>
-                    <w:jc w:val="center"/>
-                    <w:rPr>
-                      <w:w w:val="90"/>
-                    </w:rPr>
-                  </w:pPr>
-                  <w:r>
-                    <w:rPr>
-                      <w:w w:val="90"/>
-                    </w:rPr>
-                    <w:t>4</w:t>
-                  </w:r>
-                </w:p>
-              </w:tc>
-              <w:tc>
-                <w:tcPr>
-                  <w:tcW w:w="3120" w:type="dxa"/>
-                  <w:vAlign w:val="center"/>
-                </w:tcPr>
-                <w:p>
-                  <w:pPr>
-                    <w:widowControl w:val="0"/>
-                    <w:autoSpaceDE w:val="0"/>
-                    <w:autoSpaceDN w:val="0"/>
-                    <w:adjustRightInd w:val="0"/>
-                    <w:contextualSpacing/>
-                    <w:jc w:val="center"/>
-                  </w:pPr>
-                  <w:r>
-                    <w:t>4</w:t>
-                  </w:r>
-                </w:p>
-              </w:tc>
-              <w:tc>
-                <w:tcPr>
-                  <w:tcW w:w="3120" w:type="dxa"/>
-                  <w:vAlign w:val="center"/>
-                  <w:hideMark/>
-                </w:tcPr>
-                <w:p>
-                  <w:pPr>
-                    <w:widowControl w:val="0"/>
-                    <w:autoSpaceDE w:val="0"/>
-                    <w:autoSpaceDN w:val="0"/>
-                    <w:adjustRightInd w:val="0"/>
-                    <w:contextualSpacing/>
-                    <w:jc w:val="center"/>
-                  </w:pPr>
-                  <w:r>
-                    <w:t>6</w:t>
-                  </w:r>
-                </w:p>
-              </w:tc>
-            </w:tr>
-            <w:tr>
-              <w:trPr>
-                <w:trHeight w:val="243"/>
-              </w:trPr>
-              <w:tc>
-                <w:tcPr>
-                  <w:tcW w:w="2980" w:type="dxa"/>
-                  <w:vAlign w:val="center"/>
-                  <w:hideMark/>
-                </w:tcPr>
-                <w:p>
-                  <w:pPr>
-                    <w:widowControl w:val="0"/>
-                    <w:autoSpaceDE w:val="0"/>
-                    <w:autoSpaceDN w:val="0"/>
-                    <w:adjustRightInd w:val="0"/>
-                    <w:contextualSpacing/>
-                    <w:jc w:val="center"/>
-                    <w:rPr>
-                      <w:w w:val="90"/>
-                    </w:rPr>
-                  </w:pPr>
-                  <w:r>
-                    <w:rPr>
-                      <w:w w:val="90"/>
-                    </w:rPr>
-                    <w:t>5</w:t>
-                  </w:r>
-                </w:p>
-              </w:tc>
-              <w:tc>
-                <w:tcPr>
-                  <w:tcW w:w="3120" w:type="dxa"/>
-                  <w:vAlign w:val="center"/>
-                </w:tcPr>
-                <w:p>
-                  <w:pPr>
-                    <w:widowControl w:val="0"/>
-                    <w:autoSpaceDE w:val="0"/>
-                    <w:autoSpaceDN w:val="0"/>
-                    <w:adjustRightInd w:val="0"/>
-                    <w:contextualSpacing/>
-                    <w:jc w:val="center"/>
-                  </w:pPr>
-                  <w:r>
-                    <w:t>2</w:t>
-                  </w:r>
-                </w:p>
-              </w:tc>
-              <w:tc>
-                <w:tcPr>
-                  <w:tcW w:w="3120" w:type="dxa"/>
-                  <w:vAlign w:val="center"/>
-                  <w:hideMark/>
-                </w:tcPr>
-                <w:p>
-                  <w:pPr>
-                    <w:widowControl w:val="0"/>
-                    <w:autoSpaceDE w:val="0"/>
-                    <w:autoSpaceDN w:val="0"/>
-                    <w:adjustRightInd w:val="0"/>
-                    <w:contextualSpacing/>
-                    <w:jc w:val="center"/>
-                  </w:pPr>
-                  <w:r>
-                    <w:t>3</w:t>
-                  </w:r>
-                </w:p>
-              </w:tc>
-            </w:tr>
-          </w:tbl>
-          <w:p>
-            <w:pPr>
-              <w:jc w:val="right"/>
-              <w:rPr>
-                <w:sz w:val="22"/>
-                <w:szCs w:val="22"/>
-              </w:rPr>
-            </w:pPr>
-          </w:p>
-          <w:p>
-            <w:pPr>
-              <w:jc w:val="right"/>
-            </w:pPr>
-            <w:r>
-              <w:rPr>
-                <w:sz w:val="22"/>
-                <w:szCs w:val="22"/>
-              </w:rPr>
-              <w:t>Преподаватель</w:t>
-            </w:r>
-            <w:r>
-              <w:rPr>
-                <w:sz w:val="22"/>
-                <w:szCs w:val="22"/>
-              </w:rPr>
-              <w:t xml:space="preserve"> </w:t>
-            </w:r>
-            <w:r>
-              <w:rPr>
-                <w:sz w:val="22"/>
-                <w:szCs w:val="22"/>
-              </w:rPr>
-              <w:t>Захаренков И.О.</w:t>
-            </w:r>
-            <w:r>
-              <w:rPr>
-                <w:sz w:val="22"/>
-                <w:szCs w:val="22"/>
-              </w:rPr>
-              <w:t xml:space="preserve">                                 /                                                /</w:t>
-            </w:r>
-            <w:r>
-              <w:rPr>
-                <w:sz w:val="22"/>
-                <w:szCs w:val="22"/>
-              </w:rPr>
-              <w:t xml:space="preserve">                                                                            </w:t>
-            </w:r>
-          </w:p>
-        </w:tc>
-      </w:tr>
-      <w:tr>
-        <w:tc>
-          <w:tcPr>
-            <w:tcW w:w="10177" w:type="dxa"/>
-            <w:gridSpan w:val="3"/>
-            <w:tcBorders>
-              <w:top w:val="single" w:sz="18" w:space="0" w:color="auto"/>
-              <w:left w:val="single" w:sz="18" w:space="0" w:color="auto"/>
-              <w:bottom w:val="single" w:sz="18" w:space="0" w:color="auto"/>
-              <w:right w:val="single" w:sz="18" w:space="0" w:color="auto"/>
-            </w:tcBorders>
-          </w:tcPr>
-          <w:p>
-            <w:pPr>
-              <w:jc w:val="center"/>
-            </w:pPr>
-            <w:r>
-              <w:rPr>
-                <w:sz w:val="22"/>
-                <w:szCs w:val="22"/>
-              </w:rPr>
-              <w:t>ФГОБУ ВО «Финансовый университет при Правительстве РФ»</w:t>
-            </w:r>
-          </w:p>
-          <w:p>
-            <w:pPr>
-              <w:jc w:val="center"/>
-            </w:pPr>
-            <w:r>
-              <w:rPr>
-                <w:sz w:val="22"/>
-                <w:szCs w:val="22"/>
-              </w:rPr>
-              <w:t>Колледж информатики и программирования</w:t>
-            </w:r>
-          </w:p>
-        </w:tc>
-      </w:tr>
-      <w:tr>
-        <w:tc>
-          <w:tcPr>
             <w:tcW w:w="3141" w:type="dxa"/>
             <w:tcBorders>
               <w:top w:val="single" w:sz="18" w:space="0" w:color="auto"/>
@@ -4167,650 +606,6 @@
           </w:p>
           <w:p>
             <w:pPr>
-              <w:pStyle w:val="a3"/>
-              <w:numPr>
-                <w:ilvl w:val="0"/>
-                <w:numId w:val="20"/>
-              </w:numPr>
-              <w:spacing w:after="120"/>
-              <w:ind w:left="357" w:hanging="357"/>
-              <w:jc w:val="both"/>
-              <w:rPr>
-                <w:rFonts w:ascii="Times New Roman" w:hAnsi="Times New Roman"/>
-                <w:sz w:val="24"/>
-                <w:szCs w:val="24"/>
-              </w:rPr>
-            </w:pPr>
-            <w:r>
-              <w:rPr>
-                <w:rFonts w:ascii="Times New Roman" w:hAnsi="Times New Roman"/>
-                <w:sz w:val="24"/>
-                <w:szCs w:val="24"/>
-              </w:rPr>
-              <w:t xml:space="preserve"> </w:t>
-            </w:r>
-            <w:r>
-              <w:rPr>
-                <w:rFonts w:ascii="Times New Roman" w:hAnsi="Times New Roman"/>
-                <w:sz w:val="24"/>
-                <w:szCs w:val="24"/>
-              </w:rPr>
-              <w:t>Выполнить планирование процессов с использованием вытесняющего алгоритма планирования SJF. Вычислить среднее время ожидания и среднее время выполнения процессов с учетом момента поступления процессов в систему.</w:t>
-            </w:r>
-          </w:p>
-          <w:p>
-            <w:pPr>
-              <w:widowControl w:val="0"/>
-              <w:autoSpaceDE w:val="0"/>
-              <w:autoSpaceDN w:val="0"/>
-              <w:adjustRightInd w:val="0"/>
-              <w:contextualSpacing/>
-              <w:rPr>
-                <w:b/>
-                <w:bCs/>
-              </w:rPr>
-            </w:pPr>
-            <w:r>
-              <w:rPr>
-                <w:b/>
-                <w:bCs/>
-              </w:rPr>
-              <w:t>Исходные данные</w:t>
-            </w:r>
-          </w:p>
-          <w:tbl>
-            <w:tblPr>
-              <w:tblW w:w="0" w:type="auto"/>
-              <w:tblInd w:w="10" w:type="dxa"/>
-              <w:tblLayout w:type="fixed"/>
-              <w:tblCellMar>
-                <w:left w:w="0" w:type="dxa"/>
-                <w:right w:w="0" w:type="dxa"/>
-              </w:tblCellMar>
-              <w:tblLook w:val="04A0" w:firstRow="1" w:lastRow="0" w:firstColumn="1" w:lastColumn="0" w:noHBand="0" w:noVBand="1"/>
-            </w:tblPr>
-            <w:tblGrid>
-              <w:gridCol w:w="2900"/>
-              <w:gridCol w:w="2920"/>
-              <w:gridCol w:w="2940"/>
-            </w:tblGrid>
-            <w:tr>
-              <w:trPr>
-                <w:trHeight w:val="239"/>
-              </w:trPr>
-              <w:tc>
-                <w:tcPr>
-                  <w:tcW w:w="2900" w:type="dxa"/>
-                  <w:tcBorders>
-                    <w:top w:val="single" w:sz="8" w:space="0" w:color="auto"/>
-                    <w:left w:val="single" w:sz="8" w:space="0" w:color="auto"/>
-                    <w:bottom w:val="nil"/>
-                    <w:right w:val="single" w:sz="8" w:space="0" w:color="auto"/>
-                  </w:tcBorders>
-                  <w:vAlign w:val="center"/>
-                  <w:hideMark/>
-                </w:tcPr>
-                <w:p>
-                  <w:pPr>
-                    <w:widowControl w:val="0"/>
-                    <w:autoSpaceDE w:val="0"/>
-                    <w:autoSpaceDN w:val="0"/>
-                    <w:adjustRightInd w:val="0"/>
-                    <w:contextualSpacing/>
-                    <w:jc w:val="center"/>
-                  </w:pPr>
-                  <w:r>
-                    <w:t>Номер процесса</w:t>
-                  </w:r>
-                </w:p>
-              </w:tc>
-              <w:tc>
-                <w:tcPr>
-                  <w:tcW w:w="2920" w:type="dxa"/>
-                  <w:tcBorders>
-                    <w:top w:val="single" w:sz="8" w:space="0" w:color="auto"/>
-                    <w:left w:val="nil"/>
-                    <w:bottom w:val="nil"/>
-                    <w:right w:val="single" w:sz="8" w:space="0" w:color="auto"/>
-                  </w:tcBorders>
-                  <w:vAlign w:val="center"/>
-                  <w:hideMark/>
-                </w:tcPr>
-                <w:p>
-                  <w:pPr>
-                    <w:widowControl w:val="0"/>
-                    <w:autoSpaceDE w:val="0"/>
-                    <w:autoSpaceDN w:val="0"/>
-                    <w:adjustRightInd w:val="0"/>
-                    <w:contextualSpacing/>
-                    <w:jc w:val="center"/>
-                  </w:pPr>
-                  <w:r>
-                    <w:t>Момент поступления в</w:t>
-                  </w:r>
-                </w:p>
-              </w:tc>
-              <w:tc>
-                <w:tcPr>
-                  <w:tcW w:w="2940" w:type="dxa"/>
-                  <w:tcBorders>
-                    <w:top w:val="single" w:sz="8" w:space="0" w:color="auto"/>
-                    <w:left w:val="nil"/>
-                    <w:bottom w:val="nil"/>
-                    <w:right w:val="single" w:sz="8" w:space="0" w:color="auto"/>
-                  </w:tcBorders>
-                  <w:vAlign w:val="center"/>
-                  <w:hideMark/>
-                </w:tcPr>
-                <w:p>
-                  <w:pPr>
-                    <w:widowControl w:val="0"/>
-                    <w:autoSpaceDE w:val="0"/>
-                    <w:autoSpaceDN w:val="0"/>
-                    <w:adjustRightInd w:val="0"/>
-                    <w:contextualSpacing/>
-                    <w:jc w:val="center"/>
-                  </w:pPr>
-                  <w:r>
-                    <w:t>Время выполнения</w:t>
-                  </w:r>
-                </w:p>
-              </w:tc>
-            </w:tr>
-            <w:tr>
-              <w:trPr>
-                <w:trHeight w:val="257"/>
-              </w:trPr>
-              <w:tc>
-                <w:tcPr>
-                  <w:tcW w:w="2900" w:type="dxa"/>
-                  <w:tcBorders>
-                    <w:top w:val="nil"/>
-                    <w:left w:val="single" w:sz="8" w:space="0" w:color="auto"/>
-                    <w:bottom w:val="single" w:sz="8" w:space="0" w:color="auto"/>
-                    <w:right w:val="single" w:sz="8" w:space="0" w:color="auto"/>
-                  </w:tcBorders>
-                  <w:vAlign w:val="center"/>
-                </w:tcPr>
-                <w:p>
-                  <w:pPr>
-                    <w:widowControl w:val="0"/>
-                    <w:autoSpaceDE w:val="0"/>
-                    <w:autoSpaceDN w:val="0"/>
-                    <w:adjustRightInd w:val="0"/>
-                    <w:contextualSpacing/>
-                    <w:jc w:val="center"/>
-                  </w:pPr>
-                </w:p>
-              </w:tc>
-              <w:tc>
-                <w:tcPr>
-                  <w:tcW w:w="2920" w:type="dxa"/>
-                  <w:tcBorders>
-                    <w:top w:val="nil"/>
-                    <w:left w:val="nil"/>
-                    <w:bottom w:val="single" w:sz="8" w:space="0" w:color="auto"/>
-                    <w:right w:val="single" w:sz="8" w:space="0" w:color="auto"/>
-                  </w:tcBorders>
-                  <w:vAlign w:val="center"/>
-                  <w:hideMark/>
-                </w:tcPr>
-                <w:p>
-                  <w:pPr>
-                    <w:widowControl w:val="0"/>
-                    <w:autoSpaceDE w:val="0"/>
-                    <w:autoSpaceDN w:val="0"/>
-                    <w:adjustRightInd w:val="0"/>
-                    <w:contextualSpacing/>
-                    <w:jc w:val="center"/>
-                  </w:pPr>
-                  <w:r>
-                    <w:t>систему</w:t>
-                  </w:r>
-                </w:p>
-              </w:tc>
-              <w:tc>
-                <w:tcPr>
-                  <w:tcW w:w="2940" w:type="dxa"/>
-                  <w:tcBorders>
-                    <w:top w:val="nil"/>
-                    <w:left w:val="nil"/>
-                    <w:bottom w:val="single" w:sz="8" w:space="0" w:color="auto"/>
-                    <w:right w:val="single" w:sz="8" w:space="0" w:color="auto"/>
-                  </w:tcBorders>
-                  <w:vAlign w:val="center"/>
-                </w:tcPr>
-                <w:p>
-                  <w:pPr>
-                    <w:widowControl w:val="0"/>
-                    <w:autoSpaceDE w:val="0"/>
-                    <w:autoSpaceDN w:val="0"/>
-                    <w:adjustRightInd w:val="0"/>
-                    <w:contextualSpacing/>
-                    <w:jc w:val="center"/>
-                  </w:pPr>
-                </w:p>
-              </w:tc>
-            </w:tr>
-            <w:tr>
-              <w:trPr>
-                <w:trHeight w:val="243"/>
-              </w:trPr>
-              <w:tc>
-                <w:tcPr>
-                  <w:tcW w:w="2900" w:type="dxa"/>
-                  <w:tcBorders>
-                    <w:top w:val="nil"/>
-                    <w:left w:val="single" w:sz="8" w:space="0" w:color="auto"/>
-                    <w:bottom w:val="single" w:sz="8" w:space="0" w:color="auto"/>
-                    <w:right w:val="single" w:sz="8" w:space="0" w:color="auto"/>
-                  </w:tcBorders>
-                  <w:vAlign w:val="center"/>
-                  <w:hideMark/>
-                </w:tcPr>
-                <w:p>
-                  <w:pPr>
-                    <w:widowControl w:val="0"/>
-                    <w:autoSpaceDE w:val="0"/>
-                    <w:autoSpaceDN w:val="0"/>
-                    <w:adjustRightInd w:val="0"/>
-                    <w:contextualSpacing/>
-                    <w:jc w:val="center"/>
-                  </w:pPr>
-                  <w:r>
-                    <w:t>1</w:t>
-                  </w:r>
-                </w:p>
-              </w:tc>
-              <w:tc>
-                <w:tcPr>
-                  <w:tcW w:w="2920" w:type="dxa"/>
-                  <w:tcBorders>
-                    <w:top w:val="nil"/>
-                    <w:left w:val="nil"/>
-                    <w:bottom w:val="single" w:sz="8" w:space="0" w:color="auto"/>
-                    <w:right w:val="single" w:sz="8" w:space="0" w:color="auto"/>
-                  </w:tcBorders>
-                  <w:vAlign w:val="center"/>
-                  <w:hideMark/>
-                </w:tcPr>
-                <w:p>
-                  <w:pPr>
-                    <w:widowControl w:val="0"/>
-                    <w:autoSpaceDE w:val="0"/>
-                    <w:autoSpaceDN w:val="0"/>
-                    <w:adjustRightInd w:val="0"/>
-                    <w:contextualSpacing/>
-                    <w:jc w:val="center"/>
-                  </w:pPr>
-                  <w:r>
-                    <w:t>2</w:t>
-                  </w:r>
-                </w:p>
-              </w:tc>
-              <w:tc>
-                <w:tcPr>
-                  <w:tcW w:w="2940" w:type="dxa"/>
-                  <w:tcBorders>
-                    <w:top w:val="nil"/>
-                    <w:left w:val="nil"/>
-                    <w:bottom w:val="single" w:sz="8" w:space="0" w:color="auto"/>
-                    <w:right w:val="single" w:sz="8" w:space="0" w:color="auto"/>
-                  </w:tcBorders>
-                  <w:vAlign w:val="center"/>
-                  <w:hideMark/>
-                </w:tcPr>
-                <w:p>
-                  <w:pPr>
-                    <w:widowControl w:val="0"/>
-                    <w:autoSpaceDE w:val="0"/>
-                    <w:autoSpaceDN w:val="0"/>
-                    <w:adjustRightInd w:val="0"/>
-                    <w:contextualSpacing/>
-                    <w:jc w:val="center"/>
-                  </w:pPr>
-                  <w:r>
-                    <w:t>4</w:t>
-                  </w:r>
-                </w:p>
-              </w:tc>
-            </w:tr>
-            <w:tr>
-              <w:trPr>
-                <w:trHeight w:val="243"/>
-              </w:trPr>
-              <w:tc>
-                <w:tcPr>
-                  <w:tcW w:w="2900" w:type="dxa"/>
-                  <w:tcBorders>
-                    <w:top w:val="nil"/>
-                    <w:left w:val="single" w:sz="8" w:space="0" w:color="auto"/>
-                    <w:bottom w:val="single" w:sz="8" w:space="0" w:color="auto"/>
-                    <w:right w:val="single" w:sz="8" w:space="0" w:color="auto"/>
-                  </w:tcBorders>
-                  <w:vAlign w:val="center"/>
-                  <w:hideMark/>
-                </w:tcPr>
-                <w:p>
-                  <w:pPr>
-                    <w:widowControl w:val="0"/>
-                    <w:autoSpaceDE w:val="0"/>
-                    <w:autoSpaceDN w:val="0"/>
-                    <w:adjustRightInd w:val="0"/>
-                    <w:contextualSpacing/>
-                    <w:jc w:val="center"/>
-                  </w:pPr>
-                  <w:r>
-                    <w:t>2</w:t>
-                  </w:r>
-                </w:p>
-              </w:tc>
-              <w:tc>
-                <w:tcPr>
-                  <w:tcW w:w="2920" w:type="dxa"/>
-                  <w:tcBorders>
-                    <w:top w:val="nil"/>
-                    <w:left w:val="nil"/>
-                    <w:bottom w:val="single" w:sz="8" w:space="0" w:color="auto"/>
-                    <w:right w:val="single" w:sz="8" w:space="0" w:color="auto"/>
-                  </w:tcBorders>
-                  <w:vAlign w:val="center"/>
-                  <w:hideMark/>
-                </w:tcPr>
-                <w:p>
-                  <w:pPr>
-                    <w:widowControl w:val="0"/>
-                    <w:autoSpaceDE w:val="0"/>
-                    <w:autoSpaceDN w:val="0"/>
-                    <w:adjustRightInd w:val="0"/>
-                    <w:contextualSpacing/>
-                    <w:jc w:val="center"/>
-                  </w:pPr>
-                  <w:r>
-                    <w:t>1</w:t>
-                  </w:r>
-                </w:p>
-              </w:tc>
-              <w:tc>
-                <w:tcPr>
-                  <w:tcW w:w="2940" w:type="dxa"/>
-                  <w:tcBorders>
-                    <w:top w:val="nil"/>
-                    <w:left w:val="nil"/>
-                    <w:bottom w:val="single" w:sz="8" w:space="0" w:color="auto"/>
-                    <w:right w:val="single" w:sz="8" w:space="0" w:color="auto"/>
-                  </w:tcBorders>
-                  <w:vAlign w:val="center"/>
-                  <w:hideMark/>
-                </w:tcPr>
-                <w:p>
-                  <w:pPr>
-                    <w:widowControl w:val="0"/>
-                    <w:autoSpaceDE w:val="0"/>
-                    <w:autoSpaceDN w:val="0"/>
-                    <w:adjustRightInd w:val="0"/>
-                    <w:contextualSpacing/>
-                    <w:jc w:val="center"/>
-                  </w:pPr>
-                  <w:r>
-                    <w:t>3</w:t>
-                  </w:r>
-                </w:p>
-              </w:tc>
-            </w:tr>
-            <w:tr>
-              <w:trPr>
-                <w:trHeight w:val="243"/>
-              </w:trPr>
-              <w:tc>
-                <w:tcPr>
-                  <w:tcW w:w="2900" w:type="dxa"/>
-                  <w:tcBorders>
-                    <w:top w:val="nil"/>
-                    <w:left w:val="single" w:sz="8" w:space="0" w:color="auto"/>
-                    <w:bottom w:val="single" w:sz="8" w:space="0" w:color="auto"/>
-                    <w:right w:val="single" w:sz="8" w:space="0" w:color="auto"/>
-                  </w:tcBorders>
-                  <w:vAlign w:val="center"/>
-                  <w:hideMark/>
-                </w:tcPr>
-                <w:p>
-                  <w:pPr>
-                    <w:widowControl w:val="0"/>
-                    <w:autoSpaceDE w:val="0"/>
-                    <w:autoSpaceDN w:val="0"/>
-                    <w:adjustRightInd w:val="0"/>
-                    <w:contextualSpacing/>
-                    <w:jc w:val="center"/>
-                  </w:pPr>
-                  <w:r>
-                    <w:t>3</w:t>
-                  </w:r>
-                </w:p>
-              </w:tc>
-              <w:tc>
-                <w:tcPr>
-                  <w:tcW w:w="2920" w:type="dxa"/>
-                  <w:tcBorders>
-                    <w:top w:val="nil"/>
-                    <w:left w:val="nil"/>
-                    <w:bottom w:val="single" w:sz="8" w:space="0" w:color="auto"/>
-                    <w:right w:val="single" w:sz="8" w:space="0" w:color="auto"/>
-                  </w:tcBorders>
-                  <w:vAlign w:val="center"/>
-                  <w:hideMark/>
-                </w:tcPr>
-                <w:p>
-                  <w:pPr>
-                    <w:widowControl w:val="0"/>
-                    <w:autoSpaceDE w:val="0"/>
-                    <w:autoSpaceDN w:val="0"/>
-                    <w:adjustRightInd w:val="0"/>
-                    <w:contextualSpacing/>
-                    <w:jc w:val="center"/>
-                  </w:pPr>
-                  <w:r>
-                    <w:t>4</w:t>
-                  </w:r>
-                </w:p>
-              </w:tc>
-              <w:tc>
-                <w:tcPr>
-                  <w:tcW w:w="2940" w:type="dxa"/>
-                  <w:tcBorders>
-                    <w:top w:val="nil"/>
-                    <w:left w:val="nil"/>
-                    <w:bottom w:val="single" w:sz="8" w:space="0" w:color="auto"/>
-                    <w:right w:val="single" w:sz="8" w:space="0" w:color="auto"/>
-                  </w:tcBorders>
-                  <w:vAlign w:val="center"/>
-                  <w:hideMark/>
-                </w:tcPr>
-                <w:p>
-                  <w:pPr>
-                    <w:widowControl w:val="0"/>
-                    <w:autoSpaceDE w:val="0"/>
-                    <w:autoSpaceDN w:val="0"/>
-                    <w:adjustRightInd w:val="0"/>
-                    <w:contextualSpacing/>
-                    <w:jc w:val="center"/>
-                  </w:pPr>
-                  <w:r>
-                    <w:t>5</w:t>
-                  </w:r>
-                </w:p>
-              </w:tc>
-            </w:tr>
-            <w:tr>
-              <w:trPr>
-                <w:trHeight w:val="244"/>
-              </w:trPr>
-              <w:tc>
-                <w:tcPr>
-                  <w:tcW w:w="2900" w:type="dxa"/>
-                  <w:tcBorders>
-                    <w:top w:val="nil"/>
-                    <w:left w:val="single" w:sz="8" w:space="0" w:color="auto"/>
-                    <w:bottom w:val="single" w:sz="8" w:space="0" w:color="auto"/>
-                    <w:right w:val="single" w:sz="8" w:space="0" w:color="auto"/>
-                  </w:tcBorders>
-                  <w:vAlign w:val="center"/>
-                  <w:hideMark/>
-                </w:tcPr>
-                <w:p>
-                  <w:pPr>
-                    <w:widowControl w:val="0"/>
-                    <w:autoSpaceDE w:val="0"/>
-                    <w:autoSpaceDN w:val="0"/>
-                    <w:adjustRightInd w:val="0"/>
-                    <w:contextualSpacing/>
-                    <w:jc w:val="center"/>
-                  </w:pPr>
-                  <w:r>
-                    <w:t>4</w:t>
-                  </w:r>
-                </w:p>
-              </w:tc>
-              <w:tc>
-                <w:tcPr>
-                  <w:tcW w:w="2920" w:type="dxa"/>
-                  <w:tcBorders>
-                    <w:top w:val="nil"/>
-                    <w:left w:val="nil"/>
-                    <w:bottom w:val="single" w:sz="8" w:space="0" w:color="auto"/>
-                    <w:right w:val="single" w:sz="8" w:space="0" w:color="auto"/>
-                  </w:tcBorders>
-                  <w:vAlign w:val="center"/>
-                  <w:hideMark/>
-                </w:tcPr>
-                <w:p>
-                  <w:pPr>
-                    <w:widowControl w:val="0"/>
-                    <w:autoSpaceDE w:val="0"/>
-                    <w:autoSpaceDN w:val="0"/>
-                    <w:adjustRightInd w:val="0"/>
-                    <w:contextualSpacing/>
-                    <w:jc w:val="center"/>
-                  </w:pPr>
-                  <w:r>
-                    <w:t>3</w:t>
-                  </w:r>
-                </w:p>
-              </w:tc>
-              <w:tc>
-                <w:tcPr>
-                  <w:tcW w:w="2940" w:type="dxa"/>
-                  <w:tcBorders>
-                    <w:top w:val="nil"/>
-                    <w:left w:val="nil"/>
-                    <w:bottom w:val="single" w:sz="8" w:space="0" w:color="auto"/>
-                    <w:right w:val="single" w:sz="8" w:space="0" w:color="auto"/>
-                  </w:tcBorders>
-                  <w:vAlign w:val="center"/>
-                  <w:hideMark/>
-                </w:tcPr>
-                <w:p>
-                  <w:pPr>
-                    <w:widowControl w:val="0"/>
-                    <w:autoSpaceDE w:val="0"/>
-                    <w:autoSpaceDN w:val="0"/>
-                    <w:adjustRightInd w:val="0"/>
-                    <w:contextualSpacing/>
-                    <w:jc w:val="center"/>
-                  </w:pPr>
-                  <w:r>
-                    <w:t>2</w:t>
-                  </w:r>
-                </w:p>
-              </w:tc>
-            </w:tr>
-            <w:tr>
-              <w:trPr>
-                <w:trHeight w:val="243"/>
-              </w:trPr>
-              <w:tc>
-                <w:tcPr>
-                  <w:tcW w:w="2900" w:type="dxa"/>
-                  <w:tcBorders>
-                    <w:top w:val="nil"/>
-                    <w:left w:val="single" w:sz="8" w:space="0" w:color="auto"/>
-                    <w:bottom w:val="single" w:sz="8" w:space="0" w:color="auto"/>
-                    <w:right w:val="single" w:sz="8" w:space="0" w:color="auto"/>
-                  </w:tcBorders>
-                  <w:vAlign w:val="center"/>
-                  <w:hideMark/>
-                </w:tcPr>
-                <w:p>
-                  <w:pPr>
-                    <w:widowControl w:val="0"/>
-                    <w:autoSpaceDE w:val="0"/>
-                    <w:autoSpaceDN w:val="0"/>
-                    <w:adjustRightInd w:val="0"/>
-                    <w:contextualSpacing/>
-                    <w:jc w:val="center"/>
-                  </w:pPr>
-                  <w:r>
-                    <w:lastRenderedPageBreak/>
-                    <w:t>5</w:t>
-                  </w:r>
-                </w:p>
-              </w:tc>
-              <w:tc>
-                <w:tcPr>
-                  <w:tcW w:w="2920" w:type="dxa"/>
-                  <w:tcBorders>
-                    <w:top w:val="nil"/>
-                    <w:left w:val="nil"/>
-                    <w:bottom w:val="single" w:sz="8" w:space="0" w:color="auto"/>
-                    <w:right w:val="single" w:sz="8" w:space="0" w:color="auto"/>
-                  </w:tcBorders>
-                  <w:vAlign w:val="center"/>
-                  <w:hideMark/>
-                </w:tcPr>
-                <w:p>
-                  <w:pPr>
-                    <w:widowControl w:val="0"/>
-                    <w:autoSpaceDE w:val="0"/>
-                    <w:autoSpaceDN w:val="0"/>
-                    <w:adjustRightInd w:val="0"/>
-                    <w:contextualSpacing/>
-                    <w:jc w:val="center"/>
-                  </w:pPr>
-                  <w:r>
-                    <w:t>0</w:t>
-                  </w:r>
-                </w:p>
-              </w:tc>
-              <w:tc>
-                <w:tcPr>
-                  <w:tcW w:w="2940" w:type="dxa"/>
-                  <w:tcBorders>
-                    <w:top w:val="nil"/>
-                    <w:left w:val="nil"/>
-                    <w:bottom w:val="single" w:sz="8" w:space="0" w:color="auto"/>
-                    <w:right w:val="single" w:sz="8" w:space="0" w:color="auto"/>
-                  </w:tcBorders>
-                  <w:vAlign w:val="center"/>
-                  <w:hideMark/>
-                </w:tcPr>
-                <w:p>
-                  <w:pPr>
-                    <w:widowControl w:val="0"/>
-                    <w:autoSpaceDE w:val="0"/>
-                    <w:autoSpaceDN w:val="0"/>
-                    <w:adjustRightInd w:val="0"/>
-                    <w:contextualSpacing/>
-                    <w:jc w:val="center"/>
-                  </w:pPr>
-                  <w:r>
-                    <w:t>9</w:t>
-                  </w:r>
-                </w:p>
-              </w:tc>
-            </w:tr>
-          </w:tbl>
-          <w:p>
-            <w:pPr>
               <w:tabs>
                 <w:tab w:val="left" w:pos="8265"/>
               </w:tabs>
@@ -4842,7 +637,6 @@
                 <w:sz w:val="22"/>
                 <w:szCs w:val="22"/>
               </w:rPr>
-              <w:lastRenderedPageBreak/>
               <w:t>Преподаватель</w:t>
             </w:r>
             <w:r>
@@ -6268,6 +2062,8 @@
               </w:rPr>
               <w:t>Основные подходы к построению защищенных операционных систем. Стандарты безопасности операционных систем.</w:t>
             </w:r>
+            <w:bookmarkStart w:id="0" w:name="_GoBack"/>
+            <w:bookmarkEnd w:id="0"/>
           </w:p>
           <w:p>
             <w:pPr>
@@ -6285,6 +2081,7 @@
               <w:rPr>
                 <w:rFonts w:ascii="Times New Roman" w:hAnsi="Times New Roman"/>
               </w:rPr>
+              <w:lastRenderedPageBreak/>
               <w:t>Выполнить планирование процессов с использованием</w:t>
             </w:r>
             <w:r>
@@ -6776,7 +2573,6 @@
                 <w:sz w:val="22"/>
                 <w:szCs w:val="22"/>
               </w:rPr>
-              <w:lastRenderedPageBreak/>
               <w:t>ФГОБУ ВО «Финансовый университет при Правительстве РФ»</w:t>
             </w:r>
           </w:p>
@@ -8368,6 +4164,7 @@
                 <w:sz w:val="24"/>
                 <w:szCs w:val="24"/>
               </w:rPr>
+              <w:lastRenderedPageBreak/>
               <w:t>Требования, применяемые к виртуализации. Гипервизоры. Технологии эффективной виртуализации. Виртуализация памяти. Виртуализация ввода-вывода.  Виртуальные устройства.</w:t>
             </w:r>
           </w:p>
@@ -10196,6 +5993,7 @@
               <w:rPr>
                 <w:rFonts w:ascii="Times New Roman" w:hAnsi="Times New Roman"/>
               </w:rPr>
+              <w:lastRenderedPageBreak/>
               <w:t>Одной командой создайте файлы file20-29. Одной командой создайте жёсткие ссылки на эти файлы в скрытой директории. Одной командой удалите эти файлы в текущей директории</w:t>
             </w:r>
             <w:r>
@@ -10346,6 +6144,7 @@
                 <w:sz w:val="22"/>
                 <w:szCs w:val="22"/>
               </w:rPr>
+              <w:lastRenderedPageBreak/>
               <w:t>Преподаватель</w:t>
             </w:r>
             <w:r>
@@ -10477,7 +6276,6 @@
                 <w:sz w:val="22"/>
                 <w:szCs w:val="22"/>
               </w:rPr>
-              <w:lastRenderedPageBreak/>
               <w:t>ФГОБУ ВО «Финансовый университет при Правительстве РФ»</w:t>
             </w:r>
           </w:p>
@@ -11909,6 +7707,7 @@
                 <w:sz w:val="22"/>
                 <w:szCs w:val="22"/>
               </w:rPr>
+              <w:lastRenderedPageBreak/>
               <w:t>Преподаватель</w:t>
             </w:r>
             <w:r>
@@ -15597,7 +11396,7 @@
 </file>
 
 <file path=customXml/itemProps1.xml><?xml version="1.0" encoding="utf-8"?>
-<ds:datastoreItem xmlns:ds="http://schemas.openxmlformats.org/officeDocument/2006/customXml" ds:itemID="{4DD00E8D-6B00-495D-817C-3653A9BFCA74}">
+<ds:datastoreItem xmlns:ds="http://schemas.openxmlformats.org/officeDocument/2006/customXml" ds:itemID="{C88E9C34-7E55-48CE-90BA-6071E9F65459}">
   <ds:schemaRefs>
     <ds:schemaRef ds:uri="http://schemas.openxmlformats.org/officeDocument/2006/bibliography"/>
   </ds:schemaRefs>

</xml_diff>

<commit_message>
AutoCommit_19 июня 2024 г. 9:55:43_SibNout2023
</commit_message>
<xml_diff>
--- a/акупрасвасвпрцв/аывсаывампрывмарыврп.docx
+++ b/акупрасвасвпрцв/аывсаывампрывмарыврп.docx
@@ -6,4642 +6,8 @@
       <w:pPr>
         <w:spacing w:after="160" w:line="259" w:lineRule="auto"/>
       </w:pPr>
-    </w:p>
-    <w:tbl>
-      <w:tblPr>
-        <w:tblW w:w="10177" w:type="dxa"/>
-        <w:tblInd w:w="-612" w:type="dxa"/>
-        <w:tblBorders>
-          <w:top w:val="single" w:sz="4" w:space="0" w:color="auto"/>
-          <w:left w:val="single" w:sz="4" w:space="0" w:color="auto"/>
-          <w:bottom w:val="single" w:sz="4" w:space="0" w:color="auto"/>
-          <w:right w:val="single" w:sz="4" w:space="0" w:color="auto"/>
-          <w:insideH w:val="single" w:sz="4" w:space="0" w:color="auto"/>
-          <w:insideV w:val="single" w:sz="4" w:space="0" w:color="auto"/>
-        </w:tblBorders>
-        <w:tblLayout w:type="fixed"/>
-        <w:tblLook w:val="01E0" w:firstRow="1" w:lastRow="1" w:firstColumn="1" w:lastColumn="1" w:noHBand="0" w:noVBand="0"/>
-      </w:tblPr>
-      <w:tblGrid>
-        <w:gridCol w:w="3141"/>
-        <w:gridCol w:w="3969"/>
-        <w:gridCol w:w="3067"/>
-      </w:tblGrid>
-      <w:tr>
-        <w:tc>
-          <w:tcPr>
-            <w:tcW w:w="3141" w:type="dxa"/>
-            <w:tcBorders>
-              <w:top w:val="single" w:sz="18" w:space="0" w:color="auto"/>
-              <w:left w:val="single" w:sz="18" w:space="0" w:color="auto"/>
-              <w:bottom w:val="single" w:sz="4" w:space="0" w:color="auto"/>
-              <w:right w:val="single" w:sz="18" w:space="0" w:color="auto"/>
-            </w:tcBorders>
-          </w:tcPr>
-          <w:p>
-            <w:r>
-              <w:rPr>
-                <w:sz w:val="22"/>
-                <w:szCs w:val="22"/>
-              </w:rPr>
-              <w:t>Рассмотрено предметной</w:t>
-            </w:r>
-          </w:p>
-        </w:tc>
-        <w:tc>
-          <w:tcPr>
-            <w:tcW w:w="3969" w:type="dxa"/>
-            <w:tcBorders>
-              <w:top w:val="single" w:sz="18" w:space="0" w:color="auto"/>
-              <w:left w:val="single" w:sz="18" w:space="0" w:color="auto"/>
-              <w:bottom w:val="single" w:sz="4" w:space="0" w:color="auto"/>
-              <w:right w:val="single" w:sz="18" w:space="0" w:color="auto"/>
-            </w:tcBorders>
-          </w:tcPr>
-          <w:p>
-            <w:pPr>
-              <w:jc w:val="center"/>
-              <w:rPr>
-                <w:b/>
-                <w:lang w:val="en-US"/>
-              </w:rPr>
-            </w:pPr>
-            <w:r>
-              <w:rPr>
-                <w:b/>
-                <w:sz w:val="22"/>
-                <w:szCs w:val="22"/>
-              </w:rPr>
-              <w:t>Э</w:t>
-            </w:r>
-            <w:r>
-              <w:rPr>
-                <w:b/>
-                <w:sz w:val="22"/>
-                <w:szCs w:val="22"/>
-              </w:rPr>
-              <w:t>кзамен</w:t>
-            </w:r>
-          </w:p>
-        </w:tc>
-        <w:tc>
-          <w:tcPr>
-            <w:tcW w:w="3067" w:type="dxa"/>
-            <w:tcBorders>
-              <w:top w:val="single" w:sz="18" w:space="0" w:color="auto"/>
-              <w:left w:val="single" w:sz="18" w:space="0" w:color="auto"/>
-              <w:bottom w:val="single" w:sz="4" w:space="0" w:color="auto"/>
-              <w:right w:val="single" w:sz="18" w:space="0" w:color="auto"/>
-            </w:tcBorders>
-          </w:tcPr>
-          <w:p>
-            <w:r>
-              <w:rPr>
-                <w:sz w:val="22"/>
-                <w:szCs w:val="22"/>
-              </w:rPr>
-              <w:t>Утверждено</w:t>
-            </w:r>
-          </w:p>
-        </w:tc>
-      </w:tr>
-      <w:tr>
-        <w:tc>
-          <w:tcPr>
-            <w:tcW w:w="3141" w:type="dxa"/>
-            <w:tcBorders>
-              <w:top w:val="single" w:sz="4" w:space="0" w:color="auto"/>
-              <w:left w:val="single" w:sz="18" w:space="0" w:color="auto"/>
-              <w:bottom w:val="single" w:sz="4" w:space="0" w:color="auto"/>
-              <w:right w:val="single" w:sz="18" w:space="0" w:color="auto"/>
-            </w:tcBorders>
-          </w:tcPr>
-          <w:p>
-            <w:r>
-              <w:rPr>
-                <w:sz w:val="22"/>
-                <w:szCs w:val="22"/>
-              </w:rPr>
-              <w:t>(цикловой) комиссией:</w:t>
-            </w:r>
-          </w:p>
-        </w:tc>
-        <w:tc>
-          <w:tcPr>
-            <w:tcW w:w="3969" w:type="dxa"/>
-            <w:tcBorders>
-              <w:top w:val="single" w:sz="4" w:space="0" w:color="auto"/>
-              <w:left w:val="single" w:sz="18" w:space="0" w:color="auto"/>
-              <w:bottom w:val="single" w:sz="4" w:space="0" w:color="auto"/>
-              <w:right w:val="single" w:sz="18" w:space="0" w:color="auto"/>
-            </w:tcBorders>
-          </w:tcPr>
-          <w:p>
-            <w:pPr>
-              <w:jc w:val="center"/>
-              <w:rPr>
-                <w:b/>
-                <w:i/>
-              </w:rPr>
-            </w:pPr>
-            <w:r>
-              <w:rPr>
-                <w:b/>
-                <w:i/>
-                <w:sz w:val="22"/>
-                <w:szCs w:val="22"/>
-              </w:rPr>
-              <w:t>Экзаменационный билет №</w:t>
-            </w:r>
-            <w:r>
-              <w:rPr>
-                <w:b/>
-                <w:i/>
-                <w:sz w:val="22"/>
-                <w:szCs w:val="22"/>
-                <w:lang w:val="en-US"/>
-              </w:rPr>
-              <w:t>20</w:t>
-            </w:r>
-          </w:p>
-        </w:tc>
-        <w:tc>
-          <w:tcPr>
-            <w:tcW w:w="3067" w:type="dxa"/>
-            <w:tcBorders>
-              <w:top w:val="single" w:sz="4" w:space="0" w:color="auto"/>
-              <w:left w:val="single" w:sz="18" w:space="0" w:color="auto"/>
-              <w:bottom w:val="single" w:sz="4" w:space="0" w:color="auto"/>
-              <w:right w:val="single" w:sz="18" w:space="0" w:color="auto"/>
-            </w:tcBorders>
-          </w:tcPr>
-          <w:p>
-            <w:r>
-              <w:rPr>
-                <w:sz w:val="22"/>
-                <w:szCs w:val="22"/>
-              </w:rPr>
-              <w:t>Зам. директора по У</w:t>
-            </w:r>
-            <w:r>
-              <w:rPr>
-                <w:sz w:val="22"/>
-                <w:szCs w:val="22"/>
-              </w:rPr>
-              <w:t>Р</w:t>
-            </w:r>
-          </w:p>
-        </w:tc>
-      </w:tr>
-      <w:tr>
-        <w:tc>
-          <w:tcPr>
-            <w:tcW w:w="3141" w:type="dxa"/>
-            <w:tcBorders>
-              <w:top w:val="single" w:sz="4" w:space="0" w:color="auto"/>
-              <w:left w:val="single" w:sz="18" w:space="0" w:color="auto"/>
-              <w:bottom w:val="single" w:sz="4" w:space="0" w:color="auto"/>
-              <w:right w:val="single" w:sz="18" w:space="0" w:color="auto"/>
-            </w:tcBorders>
-          </w:tcPr>
-          <w:p>
-            <w:r>
-              <w:rPr>
-                <w:sz w:val="22"/>
-                <w:szCs w:val="22"/>
-              </w:rPr>
-              <w:t>Обеспечение информационной безопасности АС</w:t>
-            </w:r>
-          </w:p>
-        </w:tc>
-        <w:tc>
-          <w:tcPr>
-            <w:tcW w:w="3969" w:type="dxa"/>
-            <w:tcBorders>
-              <w:top w:val="single" w:sz="4" w:space="0" w:color="auto"/>
-              <w:left w:val="single" w:sz="18" w:space="0" w:color="auto"/>
-              <w:bottom w:val="single" w:sz="4" w:space="0" w:color="auto"/>
-              <w:right w:val="single" w:sz="18" w:space="0" w:color="auto"/>
-            </w:tcBorders>
-          </w:tcPr>
-          <w:p>
-            <w:pPr>
-              <w:jc w:val="both"/>
-              <w:rPr>
-                <w:b/>
-                <w:i/>
-              </w:rPr>
-            </w:pPr>
-            <w:r>
-              <w:rPr>
-                <w:b/>
-                <w:i/>
-                <w:sz w:val="22"/>
-                <w:szCs w:val="22"/>
-              </w:rPr>
-              <w:t xml:space="preserve">по </w:t>
-            </w:r>
-            <w:r>
-              <w:rPr>
-                <w:b/>
-                <w:i/>
-                <w:sz w:val="22"/>
-                <w:szCs w:val="22"/>
-              </w:rPr>
-              <w:t>МДК</w:t>
-            </w:r>
-            <w:r>
-              <w:rPr>
-                <w:b/>
-                <w:i/>
-                <w:sz w:val="22"/>
-                <w:szCs w:val="22"/>
-              </w:rPr>
-              <w:t>.01</w:t>
-            </w:r>
-            <w:r>
-              <w:rPr>
-                <w:b/>
-                <w:i/>
-                <w:sz w:val="22"/>
-                <w:szCs w:val="22"/>
-              </w:rPr>
-              <w:t>.01</w:t>
-            </w:r>
-            <w:r>
-              <w:rPr>
-                <w:b/>
-                <w:i/>
-                <w:sz w:val="22"/>
-                <w:szCs w:val="22"/>
-              </w:rPr>
-              <w:t xml:space="preserve"> «</w:t>
-            </w:r>
-            <w:r>
-              <w:rPr>
-                <w:b/>
-                <w:i/>
-                <w:sz w:val="22"/>
-                <w:szCs w:val="22"/>
-              </w:rPr>
-              <w:t>Операционные системы</w:t>
-            </w:r>
-            <w:r>
-              <w:rPr>
-                <w:b/>
-                <w:i/>
-                <w:sz w:val="22"/>
-                <w:szCs w:val="22"/>
-              </w:rPr>
-              <w:t>»</w:t>
-            </w:r>
-          </w:p>
-        </w:tc>
-        <w:tc>
-          <w:tcPr>
-            <w:tcW w:w="3067" w:type="dxa"/>
-            <w:tcBorders>
-              <w:top w:val="single" w:sz="4" w:space="0" w:color="auto"/>
-              <w:left w:val="single" w:sz="18" w:space="0" w:color="auto"/>
-              <w:bottom w:val="single" w:sz="4" w:space="0" w:color="auto"/>
-              <w:right w:val="single" w:sz="18" w:space="0" w:color="auto"/>
-            </w:tcBorders>
-          </w:tcPr>
-          <w:p/>
-        </w:tc>
-      </w:tr>
-      <w:tr>
-        <w:tc>
-          <w:tcPr>
-            <w:tcW w:w="3141" w:type="dxa"/>
-            <w:tcBorders>
-              <w:top w:val="single" w:sz="4" w:space="0" w:color="auto"/>
-              <w:left w:val="single" w:sz="18" w:space="0" w:color="auto"/>
-              <w:bottom w:val="single" w:sz="4" w:space="0" w:color="auto"/>
-              <w:right w:val="single" w:sz="18" w:space="0" w:color="auto"/>
-            </w:tcBorders>
-          </w:tcPr>
-          <w:p>
-            <w:r>
-              <w:rPr>
-                <w:sz w:val="22"/>
-                <w:szCs w:val="22"/>
-              </w:rPr>
-              <w:t xml:space="preserve">__________ </w:t>
-            </w:r>
-            <w:r>
-              <w:rPr>
-                <w:sz w:val="22"/>
-                <w:szCs w:val="22"/>
-                <w:lang w:val="en-US"/>
-              </w:rPr>
-              <w:t>C</w:t>
-            </w:r>
-            <w:r>
-              <w:rPr>
-                <w:sz w:val="22"/>
-                <w:szCs w:val="22"/>
-              </w:rPr>
-              <w:t>.М. Володин</w:t>
-            </w:r>
-          </w:p>
-          <w:p/>
-          <w:p>
-            <w:pPr>
-              <w:rPr>
-                <w:highlight w:val="yellow"/>
-              </w:rPr>
-            </w:pPr>
-            <w:r>
-              <w:rPr>
-                <w:sz w:val="22"/>
-                <w:szCs w:val="22"/>
-              </w:rPr>
-              <w:t>«09</w:t>
-            </w:r>
-            <w:r>
-              <w:rPr>
-                <w:sz w:val="22"/>
-                <w:szCs w:val="22"/>
-              </w:rPr>
-              <w:t xml:space="preserve">» </w:t>
-            </w:r>
-            <w:r>
-              <w:rPr>
-                <w:sz w:val="22"/>
-                <w:szCs w:val="22"/>
-              </w:rPr>
-              <w:t>марта 2023</w:t>
-            </w:r>
-            <w:r>
-              <w:rPr>
-                <w:sz w:val="22"/>
-                <w:szCs w:val="22"/>
-              </w:rPr>
-              <w:t>г.</w:t>
-            </w:r>
-          </w:p>
-        </w:tc>
-        <w:tc>
-          <w:tcPr>
-            <w:tcW w:w="3969" w:type="dxa"/>
-            <w:tcBorders>
-              <w:top w:val="single" w:sz="4" w:space="0" w:color="auto"/>
-              <w:left w:val="single" w:sz="18" w:space="0" w:color="auto"/>
-              <w:bottom w:val="single" w:sz="4" w:space="0" w:color="auto"/>
-              <w:right w:val="single" w:sz="18" w:space="0" w:color="auto"/>
-            </w:tcBorders>
-          </w:tcPr>
-          <w:p>
-            <w:r>
-              <w:rPr>
-                <w:sz w:val="22"/>
-                <w:szCs w:val="22"/>
-              </w:rPr>
-              <w:t>Специальность: 10.02.05</w:t>
-            </w:r>
-            <w:r>
-              <w:rPr>
-                <w:sz w:val="22"/>
-                <w:szCs w:val="22"/>
-              </w:rPr>
-              <w:t xml:space="preserve"> </w:t>
-            </w:r>
-            <w:r>
-              <w:rPr>
-                <w:sz w:val="22"/>
-                <w:szCs w:val="22"/>
-              </w:rPr>
-              <w:t>Обеспечение информационной безопасности автоматизированных</w:t>
-            </w:r>
-            <w:r>
-              <w:rPr>
-                <w:sz w:val="22"/>
-                <w:szCs w:val="22"/>
-              </w:rPr>
-              <w:t xml:space="preserve"> систем</w:t>
-            </w:r>
-          </w:p>
-        </w:tc>
-        <w:tc>
-          <w:tcPr>
-            <w:tcW w:w="3067" w:type="dxa"/>
-            <w:tcBorders>
-              <w:top w:val="single" w:sz="4" w:space="0" w:color="auto"/>
-              <w:left w:val="single" w:sz="18" w:space="0" w:color="auto"/>
-              <w:bottom w:val="single" w:sz="4" w:space="0" w:color="auto"/>
-              <w:right w:val="single" w:sz="18" w:space="0" w:color="auto"/>
-            </w:tcBorders>
-          </w:tcPr>
-          <w:p>
-            <w:r>
-              <w:rPr>
-                <w:sz w:val="22"/>
-                <w:szCs w:val="22"/>
-              </w:rPr>
-              <w:t xml:space="preserve">___________ </w:t>
-            </w:r>
-            <w:r>
-              <w:rPr>
-                <w:sz w:val="22"/>
-                <w:szCs w:val="22"/>
-              </w:rPr>
-              <w:t>Н.Ю Долгова</w:t>
-            </w:r>
-          </w:p>
-        </w:tc>
-      </w:tr>
-      <w:tr>
-        <w:tc>
-          <w:tcPr>
-            <w:tcW w:w="3141" w:type="dxa"/>
-            <w:tcBorders>
-              <w:top w:val="single" w:sz="4" w:space="0" w:color="auto"/>
-              <w:left w:val="single" w:sz="18" w:space="0" w:color="auto"/>
-              <w:bottom w:val="single" w:sz="18" w:space="0" w:color="auto"/>
-              <w:right w:val="single" w:sz="18" w:space="0" w:color="auto"/>
-            </w:tcBorders>
-          </w:tcPr>
-          <w:p>
-            <w:pPr>
-              <w:rPr>
-                <w:highlight w:val="yellow"/>
-              </w:rPr>
-            </w:pPr>
-            <w:r>
-              <w:rPr>
-                <w:sz w:val="22"/>
-                <w:szCs w:val="22"/>
-              </w:rPr>
-              <w:t>Протокол №</w:t>
-            </w:r>
-            <w:r>
-              <w:rPr>
-                <w:sz w:val="22"/>
-                <w:szCs w:val="22"/>
-              </w:rPr>
-              <w:t>8</w:t>
-            </w:r>
-          </w:p>
-        </w:tc>
-        <w:tc>
-          <w:tcPr>
-            <w:tcW w:w="3969" w:type="dxa"/>
-            <w:tcBorders>
-              <w:top w:val="single" w:sz="4" w:space="0" w:color="auto"/>
-              <w:left w:val="single" w:sz="18" w:space="0" w:color="auto"/>
-              <w:bottom w:val="single" w:sz="18" w:space="0" w:color="auto"/>
-              <w:right w:val="single" w:sz="18" w:space="0" w:color="auto"/>
-            </w:tcBorders>
-          </w:tcPr>
-          <w:p>
-            <w:r>
-              <w:rPr>
-                <w:sz w:val="22"/>
-                <w:szCs w:val="22"/>
-              </w:rPr>
-              <w:t>Курс 2      Семестр 4</w:t>
-            </w:r>
-          </w:p>
-        </w:tc>
-        <w:tc>
-          <w:tcPr>
-            <w:tcW w:w="3067" w:type="dxa"/>
-            <w:tcBorders>
-              <w:top w:val="single" w:sz="4" w:space="0" w:color="auto"/>
-              <w:left w:val="single" w:sz="18" w:space="0" w:color="auto"/>
-              <w:bottom w:val="single" w:sz="18" w:space="0" w:color="auto"/>
-              <w:right w:val="single" w:sz="18" w:space="0" w:color="auto"/>
-            </w:tcBorders>
-          </w:tcPr>
-          <w:p>
-            <w:r>
-              <w:rPr>
-                <w:sz w:val="22"/>
-                <w:szCs w:val="22"/>
-              </w:rPr>
-              <w:t>″        ″                      20     г.</w:t>
-            </w:r>
-          </w:p>
-        </w:tc>
-      </w:tr>
-      <w:tr>
-        <w:tc>
-          <w:tcPr>
-            <w:tcW w:w="10177" w:type="dxa"/>
-            <w:gridSpan w:val="3"/>
-            <w:tcBorders>
-              <w:top w:val="nil"/>
-              <w:left w:val="single" w:sz="18" w:space="0" w:color="auto"/>
-              <w:bottom w:val="nil"/>
-              <w:right w:val="single" w:sz="18" w:space="0" w:color="auto"/>
-            </w:tcBorders>
-          </w:tcPr>
-          <w:p>
-            <w:pPr>
-              <w:tabs>
-                <w:tab w:val="left" w:pos="8265"/>
-              </w:tabs>
-            </w:pPr>
-          </w:p>
-          <w:p>
-            <w:pPr>
-              <w:pStyle w:val="a3"/>
-              <w:numPr>
-                <w:ilvl w:val="0"/>
-                <w:numId w:val="20"/>
-              </w:numPr>
-              <w:spacing w:after="120"/>
-              <w:ind w:left="357" w:hanging="357"/>
-              <w:jc w:val="both"/>
-              <w:rPr>
-                <w:rFonts w:ascii="Times New Roman" w:hAnsi="Times New Roman"/>
-                <w:sz w:val="24"/>
-                <w:szCs w:val="24"/>
-              </w:rPr>
-            </w:pPr>
-            <w:r>
-              <w:rPr>
-                <w:rFonts w:ascii="Times New Roman" w:hAnsi="Times New Roman"/>
-                <w:sz w:val="24"/>
-                <w:szCs w:val="24"/>
-              </w:rPr>
-              <w:t xml:space="preserve">Описать структурную схему/архитектуру современной операционной системы </w:t>
-            </w:r>
-            <w:proofErr w:type="spellStart"/>
-            <w:r>
-              <w:rPr>
-                <w:rFonts w:ascii="Times New Roman" w:hAnsi="Times New Roman"/>
-                <w:sz w:val="24"/>
-                <w:szCs w:val="24"/>
-              </w:rPr>
-              <w:t>Windows</w:t>
-            </w:r>
-            <w:proofErr w:type="spellEnd"/>
-          </w:p>
-          <w:p>
-            <w:pPr>
-              <w:pStyle w:val="a3"/>
-              <w:numPr>
-                <w:ilvl w:val="0"/>
-                <w:numId w:val="20"/>
-              </w:numPr>
-              <w:spacing w:after="120"/>
-              <w:ind w:left="357" w:hanging="357"/>
-              <w:jc w:val="both"/>
-              <w:rPr>
-                <w:rFonts w:ascii="Times New Roman" w:hAnsi="Times New Roman"/>
-                <w:sz w:val="24"/>
-                <w:szCs w:val="24"/>
-              </w:rPr>
-            </w:pPr>
-            <w:r>
-              <w:rPr>
-                <w:rFonts w:ascii="Times New Roman" w:hAnsi="Times New Roman"/>
-                <w:sz w:val="24"/>
-                <w:szCs w:val="24"/>
-              </w:rPr>
-              <w:t xml:space="preserve">Задачи ОС по управлению операциями ввода-вывода. Многослойная модель подсистемы ввода-вывода. </w:t>
-            </w:r>
-          </w:p>
-          <w:p>
-            <w:pPr>
-              <w:tabs>
-                <w:tab w:val="left" w:pos="8265"/>
-              </w:tabs>
-            </w:pPr>
-          </w:p>
-        </w:tc>
-      </w:tr>
-      <w:tr>
-        <w:trPr>
-          <w:trHeight w:val="87"/>
-        </w:trPr>
-        <w:tc>
-          <w:tcPr>
-            <w:tcW w:w="10177" w:type="dxa"/>
-            <w:gridSpan w:val="3"/>
-            <w:tcBorders>
-              <w:top w:val="nil"/>
-              <w:left w:val="single" w:sz="18" w:space="0" w:color="auto"/>
-              <w:bottom w:val="single" w:sz="12" w:space="0" w:color="auto"/>
-              <w:right w:val="single" w:sz="18" w:space="0" w:color="auto"/>
-            </w:tcBorders>
-          </w:tcPr>
-          <w:p>
-            <w:pPr>
-              <w:jc w:val="center"/>
-            </w:pPr>
-            <w:r>
-              <w:rPr>
-                <w:sz w:val="22"/>
-                <w:szCs w:val="22"/>
-              </w:rPr>
-              <w:t>Преподаватель</w:t>
-            </w:r>
-            <w:r>
-              <w:rPr>
-                <w:sz w:val="22"/>
-                <w:szCs w:val="22"/>
-              </w:rPr>
-              <w:t xml:space="preserve"> </w:t>
-            </w:r>
-            <w:r>
-              <w:rPr>
-                <w:sz w:val="22"/>
-                <w:szCs w:val="22"/>
-              </w:rPr>
-              <w:t>Захаренков И.О.</w:t>
-            </w:r>
-            <w:r>
-              <w:rPr>
-                <w:sz w:val="22"/>
-                <w:szCs w:val="22"/>
-              </w:rPr>
-              <w:t xml:space="preserve">                                 /                                                /</w:t>
-            </w:r>
-          </w:p>
-        </w:tc>
-      </w:tr>
-      <w:tr>
-        <w:trPr>
-          <w:trHeight w:val="87"/>
-        </w:trPr>
-        <w:tc>
-          <w:tcPr>
-            <w:tcW w:w="10177" w:type="dxa"/>
-            <w:gridSpan w:val="3"/>
-            <w:tcBorders>
-              <w:top w:val="single" w:sz="12" w:space="0" w:color="auto"/>
-              <w:left w:val="single" w:sz="18" w:space="0" w:color="auto"/>
-              <w:bottom w:val="single" w:sz="18" w:space="0" w:color="auto"/>
-              <w:right w:val="single" w:sz="18" w:space="0" w:color="auto"/>
-            </w:tcBorders>
-          </w:tcPr>
-          <w:p>
-            <w:pPr>
-              <w:jc w:val="center"/>
-              <w:rPr>
-                <w:sz w:val="22"/>
-                <w:szCs w:val="22"/>
-              </w:rPr>
-            </w:pPr>
-            <w:r>
-              <w:rPr>
-                <w:sz w:val="22"/>
-                <w:szCs w:val="22"/>
-              </w:rPr>
-              <w:t>ФГОБУ ВО «Финансовый университет при Правительстве РФ»</w:t>
-            </w:r>
-          </w:p>
-          <w:p>
-            <w:pPr>
-              <w:jc w:val="center"/>
-              <w:rPr>
-                <w:sz w:val="22"/>
-                <w:szCs w:val="22"/>
-              </w:rPr>
-            </w:pPr>
-            <w:r>
-              <w:rPr>
-                <w:sz w:val="22"/>
-                <w:szCs w:val="22"/>
-              </w:rPr>
-              <w:t>Колледж информатики и программирования</w:t>
-            </w:r>
-          </w:p>
-        </w:tc>
-      </w:tr>
-      <w:tr>
-        <w:tc>
-          <w:tcPr>
-            <w:tcW w:w="3141" w:type="dxa"/>
-            <w:tcBorders>
-              <w:top w:val="single" w:sz="18" w:space="0" w:color="auto"/>
-              <w:left w:val="single" w:sz="18" w:space="0" w:color="auto"/>
-              <w:bottom w:val="single" w:sz="4" w:space="0" w:color="auto"/>
-              <w:right w:val="single" w:sz="18" w:space="0" w:color="auto"/>
-            </w:tcBorders>
-          </w:tcPr>
-          <w:p>
-            <w:r>
-              <w:rPr>
-                <w:sz w:val="22"/>
-                <w:szCs w:val="22"/>
-              </w:rPr>
-              <w:t>Рассмотрено предметной</w:t>
-            </w:r>
-          </w:p>
-        </w:tc>
-        <w:tc>
-          <w:tcPr>
-            <w:tcW w:w="3969" w:type="dxa"/>
-            <w:tcBorders>
-              <w:top w:val="single" w:sz="18" w:space="0" w:color="auto"/>
-              <w:left w:val="single" w:sz="18" w:space="0" w:color="auto"/>
-              <w:bottom w:val="single" w:sz="4" w:space="0" w:color="auto"/>
-              <w:right w:val="single" w:sz="18" w:space="0" w:color="auto"/>
-            </w:tcBorders>
-          </w:tcPr>
-          <w:p>
-            <w:pPr>
-              <w:jc w:val="center"/>
-              <w:rPr>
-                <w:b/>
-                <w:lang w:val="en-US"/>
-              </w:rPr>
-            </w:pPr>
-            <w:r>
-              <w:rPr>
-                <w:b/>
-                <w:sz w:val="22"/>
-                <w:szCs w:val="22"/>
-              </w:rPr>
-              <w:t>Э</w:t>
-            </w:r>
-            <w:r>
-              <w:rPr>
-                <w:b/>
-                <w:sz w:val="22"/>
-                <w:szCs w:val="22"/>
-              </w:rPr>
-              <w:t>кзамен</w:t>
-            </w:r>
-          </w:p>
-        </w:tc>
-        <w:tc>
-          <w:tcPr>
-            <w:tcW w:w="3067" w:type="dxa"/>
-            <w:tcBorders>
-              <w:top w:val="single" w:sz="18" w:space="0" w:color="auto"/>
-              <w:left w:val="single" w:sz="18" w:space="0" w:color="auto"/>
-              <w:bottom w:val="single" w:sz="4" w:space="0" w:color="auto"/>
-              <w:right w:val="single" w:sz="18" w:space="0" w:color="auto"/>
-            </w:tcBorders>
-          </w:tcPr>
-          <w:p>
-            <w:r>
-              <w:rPr>
-                <w:sz w:val="22"/>
-                <w:szCs w:val="22"/>
-              </w:rPr>
-              <w:t>Утверждено</w:t>
-            </w:r>
-          </w:p>
-        </w:tc>
-      </w:tr>
-      <w:tr>
-        <w:tc>
-          <w:tcPr>
-            <w:tcW w:w="3141" w:type="dxa"/>
-            <w:tcBorders>
-              <w:top w:val="single" w:sz="4" w:space="0" w:color="auto"/>
-              <w:left w:val="single" w:sz="18" w:space="0" w:color="auto"/>
-              <w:bottom w:val="single" w:sz="4" w:space="0" w:color="auto"/>
-              <w:right w:val="single" w:sz="18" w:space="0" w:color="auto"/>
-            </w:tcBorders>
-          </w:tcPr>
-          <w:p>
-            <w:r>
-              <w:rPr>
-                <w:sz w:val="22"/>
-                <w:szCs w:val="22"/>
-              </w:rPr>
-              <w:t>(цикловой) комиссией:</w:t>
-            </w:r>
-          </w:p>
-        </w:tc>
-        <w:tc>
-          <w:tcPr>
-            <w:tcW w:w="3969" w:type="dxa"/>
-            <w:tcBorders>
-              <w:top w:val="single" w:sz="4" w:space="0" w:color="auto"/>
-              <w:left w:val="single" w:sz="18" w:space="0" w:color="auto"/>
-              <w:bottom w:val="single" w:sz="4" w:space="0" w:color="auto"/>
-              <w:right w:val="single" w:sz="18" w:space="0" w:color="auto"/>
-            </w:tcBorders>
-          </w:tcPr>
-          <w:p>
-            <w:pPr>
-              <w:jc w:val="center"/>
-              <w:rPr>
-                <w:b/>
-                <w:i/>
-              </w:rPr>
-            </w:pPr>
-            <w:r>
-              <w:rPr>
-                <w:b/>
-                <w:i/>
-                <w:sz w:val="22"/>
-                <w:szCs w:val="22"/>
-              </w:rPr>
-              <w:t>Экзаменационный билет №</w:t>
-            </w:r>
-            <w:r>
-              <w:rPr>
-                <w:b/>
-                <w:i/>
-                <w:sz w:val="22"/>
-                <w:szCs w:val="22"/>
-                <w:lang w:val="en-US"/>
-              </w:rPr>
-              <w:t>21</w:t>
-            </w:r>
-          </w:p>
-        </w:tc>
-        <w:tc>
-          <w:tcPr>
-            <w:tcW w:w="3067" w:type="dxa"/>
-            <w:tcBorders>
-              <w:top w:val="single" w:sz="4" w:space="0" w:color="auto"/>
-              <w:left w:val="single" w:sz="18" w:space="0" w:color="auto"/>
-              <w:bottom w:val="single" w:sz="4" w:space="0" w:color="auto"/>
-              <w:right w:val="single" w:sz="18" w:space="0" w:color="auto"/>
-            </w:tcBorders>
-          </w:tcPr>
-          <w:p>
-            <w:r>
-              <w:rPr>
-                <w:sz w:val="22"/>
-                <w:szCs w:val="22"/>
-              </w:rPr>
-              <w:t>Зам. директора по У</w:t>
-            </w:r>
-            <w:r>
-              <w:rPr>
-                <w:sz w:val="22"/>
-                <w:szCs w:val="22"/>
-              </w:rPr>
-              <w:t>Р</w:t>
-            </w:r>
-          </w:p>
-        </w:tc>
-      </w:tr>
-      <w:tr>
-        <w:tc>
-          <w:tcPr>
-            <w:tcW w:w="3141" w:type="dxa"/>
-            <w:tcBorders>
-              <w:top w:val="single" w:sz="4" w:space="0" w:color="auto"/>
-              <w:left w:val="single" w:sz="18" w:space="0" w:color="auto"/>
-              <w:bottom w:val="single" w:sz="4" w:space="0" w:color="auto"/>
-              <w:right w:val="single" w:sz="18" w:space="0" w:color="auto"/>
-            </w:tcBorders>
-          </w:tcPr>
-          <w:p>
-            <w:r>
-              <w:rPr>
-                <w:sz w:val="22"/>
-                <w:szCs w:val="22"/>
-              </w:rPr>
-              <w:t>Обеспечение информационной безопасности АС</w:t>
-            </w:r>
-          </w:p>
-        </w:tc>
-        <w:tc>
-          <w:tcPr>
-            <w:tcW w:w="3969" w:type="dxa"/>
-            <w:tcBorders>
-              <w:top w:val="single" w:sz="4" w:space="0" w:color="auto"/>
-              <w:left w:val="single" w:sz="18" w:space="0" w:color="auto"/>
-              <w:bottom w:val="single" w:sz="4" w:space="0" w:color="auto"/>
-              <w:right w:val="single" w:sz="18" w:space="0" w:color="auto"/>
-            </w:tcBorders>
-          </w:tcPr>
-          <w:p>
-            <w:pPr>
-              <w:jc w:val="both"/>
-              <w:rPr>
-                <w:b/>
-                <w:i/>
-              </w:rPr>
-            </w:pPr>
-            <w:r>
-              <w:rPr>
-                <w:b/>
-                <w:i/>
-                <w:sz w:val="22"/>
-                <w:szCs w:val="22"/>
-              </w:rPr>
-              <w:t xml:space="preserve">по </w:t>
-            </w:r>
-            <w:r>
-              <w:rPr>
-                <w:b/>
-                <w:i/>
-                <w:sz w:val="22"/>
-                <w:szCs w:val="22"/>
-              </w:rPr>
-              <w:t>МДК</w:t>
-            </w:r>
-            <w:r>
-              <w:rPr>
-                <w:b/>
-                <w:i/>
-                <w:sz w:val="22"/>
-                <w:szCs w:val="22"/>
-              </w:rPr>
-              <w:t>.01</w:t>
-            </w:r>
-            <w:r>
-              <w:rPr>
-                <w:b/>
-                <w:i/>
-                <w:sz w:val="22"/>
-                <w:szCs w:val="22"/>
-              </w:rPr>
-              <w:t>.01</w:t>
-            </w:r>
-            <w:r>
-              <w:rPr>
-                <w:b/>
-                <w:i/>
-                <w:sz w:val="22"/>
-                <w:szCs w:val="22"/>
-              </w:rPr>
-              <w:t xml:space="preserve"> «</w:t>
-            </w:r>
-            <w:r>
-              <w:rPr>
-                <w:b/>
-                <w:i/>
-                <w:sz w:val="22"/>
-                <w:szCs w:val="22"/>
-              </w:rPr>
-              <w:t>Операционные системы</w:t>
-            </w:r>
-            <w:r>
-              <w:rPr>
-                <w:b/>
-                <w:i/>
-                <w:sz w:val="22"/>
-                <w:szCs w:val="22"/>
-              </w:rPr>
-              <w:t>»</w:t>
-            </w:r>
-          </w:p>
-        </w:tc>
-        <w:tc>
-          <w:tcPr>
-            <w:tcW w:w="3067" w:type="dxa"/>
-            <w:tcBorders>
-              <w:top w:val="single" w:sz="4" w:space="0" w:color="auto"/>
-              <w:left w:val="single" w:sz="18" w:space="0" w:color="auto"/>
-              <w:bottom w:val="single" w:sz="4" w:space="0" w:color="auto"/>
-              <w:right w:val="single" w:sz="18" w:space="0" w:color="auto"/>
-            </w:tcBorders>
-          </w:tcPr>
-          <w:p/>
-        </w:tc>
-      </w:tr>
-      <w:tr>
-        <w:tc>
-          <w:tcPr>
-            <w:tcW w:w="3141" w:type="dxa"/>
-            <w:tcBorders>
-              <w:top w:val="single" w:sz="4" w:space="0" w:color="auto"/>
-              <w:left w:val="single" w:sz="18" w:space="0" w:color="auto"/>
-              <w:bottom w:val="single" w:sz="4" w:space="0" w:color="auto"/>
-              <w:right w:val="single" w:sz="18" w:space="0" w:color="auto"/>
-            </w:tcBorders>
-          </w:tcPr>
-          <w:p>
-            <w:r>
-              <w:rPr>
-                <w:sz w:val="22"/>
-                <w:szCs w:val="22"/>
-              </w:rPr>
-              <w:t xml:space="preserve">__________ </w:t>
-            </w:r>
-            <w:r>
-              <w:rPr>
-                <w:sz w:val="22"/>
-                <w:szCs w:val="22"/>
-                <w:lang w:val="en-US"/>
-              </w:rPr>
-              <w:t>C</w:t>
-            </w:r>
-            <w:r>
-              <w:rPr>
-                <w:sz w:val="22"/>
-                <w:szCs w:val="22"/>
-              </w:rPr>
-              <w:t>.М. Володин</w:t>
-            </w:r>
-          </w:p>
-          <w:p/>
-          <w:p>
-            <w:pPr>
-              <w:rPr>
-                <w:highlight w:val="yellow"/>
-              </w:rPr>
-            </w:pPr>
-            <w:r>
-              <w:rPr>
-                <w:sz w:val="22"/>
-                <w:szCs w:val="22"/>
-              </w:rPr>
-              <w:t>«09</w:t>
-            </w:r>
-            <w:r>
-              <w:rPr>
-                <w:sz w:val="22"/>
-                <w:szCs w:val="22"/>
-              </w:rPr>
-              <w:t xml:space="preserve">» </w:t>
-            </w:r>
-            <w:r>
-              <w:rPr>
-                <w:sz w:val="22"/>
-                <w:szCs w:val="22"/>
-              </w:rPr>
-              <w:t>марта 2023</w:t>
-            </w:r>
-            <w:r>
-              <w:rPr>
-                <w:sz w:val="22"/>
-                <w:szCs w:val="22"/>
-              </w:rPr>
-              <w:t>г.</w:t>
-            </w:r>
-          </w:p>
-        </w:tc>
-        <w:tc>
-          <w:tcPr>
-            <w:tcW w:w="3969" w:type="dxa"/>
-            <w:tcBorders>
-              <w:top w:val="single" w:sz="4" w:space="0" w:color="auto"/>
-              <w:left w:val="single" w:sz="18" w:space="0" w:color="auto"/>
-              <w:bottom w:val="single" w:sz="4" w:space="0" w:color="auto"/>
-              <w:right w:val="single" w:sz="18" w:space="0" w:color="auto"/>
-            </w:tcBorders>
-          </w:tcPr>
-          <w:p>
-            <w:r>
-              <w:rPr>
-                <w:sz w:val="22"/>
-                <w:szCs w:val="22"/>
-              </w:rPr>
-              <w:t>Специальность: 10.02.05</w:t>
-            </w:r>
-            <w:r>
-              <w:rPr>
-                <w:sz w:val="22"/>
-                <w:szCs w:val="22"/>
-              </w:rPr>
-              <w:t xml:space="preserve"> </w:t>
-            </w:r>
-            <w:r>
-              <w:rPr>
-                <w:sz w:val="22"/>
-                <w:szCs w:val="22"/>
-              </w:rPr>
-              <w:t>Обеспечение информационной безопасности автоматизированных</w:t>
-            </w:r>
-            <w:r>
-              <w:rPr>
-                <w:sz w:val="22"/>
-                <w:szCs w:val="22"/>
-              </w:rPr>
-              <w:t xml:space="preserve"> систем</w:t>
-            </w:r>
-          </w:p>
-        </w:tc>
-        <w:tc>
-          <w:tcPr>
-            <w:tcW w:w="3067" w:type="dxa"/>
-            <w:tcBorders>
-              <w:top w:val="single" w:sz="4" w:space="0" w:color="auto"/>
-              <w:left w:val="single" w:sz="18" w:space="0" w:color="auto"/>
-              <w:bottom w:val="single" w:sz="4" w:space="0" w:color="auto"/>
-              <w:right w:val="single" w:sz="18" w:space="0" w:color="auto"/>
-            </w:tcBorders>
-          </w:tcPr>
-          <w:p>
-            <w:r>
-              <w:rPr>
-                <w:sz w:val="22"/>
-                <w:szCs w:val="22"/>
-              </w:rPr>
-              <w:t xml:space="preserve">___________ </w:t>
-            </w:r>
-            <w:r>
-              <w:rPr>
-                <w:sz w:val="22"/>
-                <w:szCs w:val="22"/>
-              </w:rPr>
-              <w:t>Н.Ю Долгова</w:t>
-            </w:r>
-          </w:p>
-        </w:tc>
-      </w:tr>
-      <w:tr>
-        <w:tc>
-          <w:tcPr>
-            <w:tcW w:w="3141" w:type="dxa"/>
-            <w:tcBorders>
-              <w:top w:val="single" w:sz="4" w:space="0" w:color="auto"/>
-              <w:left w:val="single" w:sz="18" w:space="0" w:color="auto"/>
-              <w:bottom w:val="single" w:sz="18" w:space="0" w:color="auto"/>
-              <w:right w:val="single" w:sz="18" w:space="0" w:color="auto"/>
-            </w:tcBorders>
-          </w:tcPr>
-          <w:p>
-            <w:pPr>
-              <w:rPr>
-                <w:highlight w:val="yellow"/>
-              </w:rPr>
-            </w:pPr>
-            <w:r>
-              <w:rPr>
-                <w:sz w:val="22"/>
-                <w:szCs w:val="22"/>
-              </w:rPr>
-              <w:t>Протокол №</w:t>
-            </w:r>
-            <w:r>
-              <w:rPr>
-                <w:sz w:val="22"/>
-                <w:szCs w:val="22"/>
-              </w:rPr>
-              <w:t>8</w:t>
-            </w:r>
-          </w:p>
-        </w:tc>
-        <w:tc>
-          <w:tcPr>
-            <w:tcW w:w="3969" w:type="dxa"/>
-            <w:tcBorders>
-              <w:top w:val="single" w:sz="4" w:space="0" w:color="auto"/>
-              <w:left w:val="single" w:sz="18" w:space="0" w:color="auto"/>
-              <w:bottom w:val="single" w:sz="18" w:space="0" w:color="auto"/>
-              <w:right w:val="single" w:sz="18" w:space="0" w:color="auto"/>
-            </w:tcBorders>
-          </w:tcPr>
-          <w:p>
-            <w:r>
-              <w:rPr>
-                <w:sz w:val="22"/>
-                <w:szCs w:val="22"/>
-              </w:rPr>
-              <w:t>Курс 2      Семестр 4</w:t>
-            </w:r>
-          </w:p>
-        </w:tc>
-        <w:tc>
-          <w:tcPr>
-            <w:tcW w:w="3067" w:type="dxa"/>
-            <w:tcBorders>
-              <w:top w:val="single" w:sz="4" w:space="0" w:color="auto"/>
-              <w:left w:val="single" w:sz="18" w:space="0" w:color="auto"/>
-              <w:bottom w:val="single" w:sz="18" w:space="0" w:color="auto"/>
-              <w:right w:val="single" w:sz="18" w:space="0" w:color="auto"/>
-            </w:tcBorders>
-          </w:tcPr>
-          <w:p>
-            <w:r>
-              <w:rPr>
-                <w:sz w:val="22"/>
-                <w:szCs w:val="22"/>
-              </w:rPr>
-              <w:t>″        ″                      20     г.</w:t>
-            </w:r>
-          </w:p>
-        </w:tc>
-      </w:tr>
-      <w:tr>
-        <w:tc>
-          <w:tcPr>
-            <w:tcW w:w="10177" w:type="dxa"/>
-            <w:gridSpan w:val="3"/>
-            <w:tcBorders>
-              <w:top w:val="nil"/>
-              <w:left w:val="single" w:sz="18" w:space="0" w:color="auto"/>
-              <w:bottom w:val="nil"/>
-              <w:right w:val="single" w:sz="18" w:space="0" w:color="auto"/>
-            </w:tcBorders>
-          </w:tcPr>
-          <w:p/>
-          <w:p>
-            <w:pPr>
-              <w:pStyle w:val="a3"/>
-              <w:numPr>
-                <w:ilvl w:val="0"/>
-                <w:numId w:val="21"/>
-              </w:numPr>
-              <w:spacing w:after="120"/>
-              <w:ind w:left="357" w:hanging="357"/>
-              <w:jc w:val="both"/>
-              <w:rPr>
-                <w:rFonts w:ascii="Times New Roman" w:hAnsi="Times New Roman"/>
-                <w:sz w:val="24"/>
-                <w:szCs w:val="24"/>
-              </w:rPr>
-            </w:pPr>
-            <w:r>
-              <w:rPr>
-                <w:rFonts w:ascii="Times New Roman" w:hAnsi="Times New Roman"/>
-                <w:sz w:val="24"/>
-                <w:szCs w:val="24"/>
-              </w:rPr>
-              <w:t xml:space="preserve">Перечислить и охарактеризовать функции ядра операционной системы </w:t>
-            </w:r>
-            <w:proofErr w:type="spellStart"/>
-            <w:r>
-              <w:rPr>
-                <w:rFonts w:ascii="Times New Roman" w:hAnsi="Times New Roman"/>
-                <w:sz w:val="24"/>
-                <w:szCs w:val="24"/>
-              </w:rPr>
-              <w:t>Windows</w:t>
-            </w:r>
-            <w:proofErr w:type="spellEnd"/>
-          </w:p>
-          <w:p>
-            <w:pPr>
-              <w:pStyle w:val="a3"/>
-              <w:numPr>
-                <w:ilvl w:val="0"/>
-                <w:numId w:val="21"/>
-              </w:numPr>
-              <w:spacing w:after="120"/>
-              <w:ind w:left="357" w:hanging="357"/>
-              <w:jc w:val="both"/>
-              <w:rPr>
-                <w:rFonts w:ascii="Times New Roman" w:hAnsi="Times New Roman"/>
-                <w:sz w:val="24"/>
-                <w:szCs w:val="24"/>
-              </w:rPr>
-            </w:pPr>
-            <w:r>
-              <w:rPr>
-                <w:rFonts w:ascii="Times New Roman" w:hAnsi="Times New Roman"/>
-                <w:sz w:val="24"/>
-                <w:szCs w:val="24"/>
-              </w:rPr>
-              <w:t>Перечислить и охарактеризовать операционные системы, предназначенные для мобильных устройств</w:t>
-            </w:r>
-            <w:r>
-              <w:rPr>
-                <w:rFonts w:ascii="Times New Roman" w:hAnsi="Times New Roman"/>
-                <w:sz w:val="24"/>
-                <w:szCs w:val="24"/>
-              </w:rPr>
-              <w:t>/</w:t>
-            </w:r>
-          </w:p>
-          <w:p>
-            <w:pPr>
-              <w:pStyle w:val="a3"/>
-              <w:numPr>
-                <w:ilvl w:val="0"/>
-                <w:numId w:val="21"/>
-              </w:numPr>
-              <w:spacing w:after="120"/>
-              <w:ind w:left="357" w:hanging="357"/>
-              <w:jc w:val="both"/>
-              <w:rPr>
-                <w:rFonts w:ascii="Times New Roman" w:hAnsi="Times New Roman"/>
-                <w:sz w:val="24"/>
-                <w:szCs w:val="24"/>
-              </w:rPr>
-            </w:pPr>
-            <w:r>
-              <w:rPr>
-                <w:rFonts w:ascii="Times New Roman" w:hAnsi="Times New Roman"/>
-                <w:sz w:val="24"/>
-                <w:szCs w:val="24"/>
-              </w:rPr>
-              <w:t>Опишите механизмы управления доступом к ресурсам, параметры политики безопасности, относящиеся к аутентификации и авторизации пользователей при интерактивном входе</w:t>
-            </w:r>
-            <w:r>
-              <w:rPr>
-                <w:rFonts w:ascii="Times New Roman" w:hAnsi="Times New Roman"/>
-                <w:b/>
-                <w:i/>
-                <w:sz w:val="24"/>
-                <w:szCs w:val="24"/>
-              </w:rPr>
-              <w:t xml:space="preserve">. </w:t>
-            </w:r>
-            <w:r>
-              <w:rPr>
-                <w:rFonts w:ascii="Times New Roman" w:hAnsi="Times New Roman"/>
-                <w:sz w:val="24"/>
-                <w:szCs w:val="24"/>
-              </w:rPr>
-              <w:t xml:space="preserve">Создайте новую группу пользователей с именем «Моя группа». Создайте папку </w:t>
-            </w:r>
-            <w:proofErr w:type="spellStart"/>
-            <w:r>
-              <w:rPr>
-                <w:rFonts w:ascii="Times New Roman" w:hAnsi="Times New Roman"/>
-                <w:sz w:val="24"/>
-                <w:szCs w:val="24"/>
-              </w:rPr>
-              <w:t>free_access</w:t>
-            </w:r>
-            <w:proofErr w:type="spellEnd"/>
-            <w:r>
-              <w:rPr>
-                <w:rFonts w:ascii="Times New Roman" w:hAnsi="Times New Roman"/>
-                <w:sz w:val="24"/>
-                <w:szCs w:val="24"/>
-              </w:rPr>
-              <w:t>, в которую преподаватели могут записывать и читать файлы, а члены группы Моя группа – только читать</w:t>
-            </w:r>
-            <w:r>
-              <w:rPr>
-                <w:rFonts w:ascii="Times New Roman" w:hAnsi="Times New Roman"/>
-                <w:sz w:val="24"/>
-                <w:szCs w:val="24"/>
-              </w:rPr>
-              <w:t>.</w:t>
-            </w:r>
-          </w:p>
-          <w:p>
-            <w:pPr>
-              <w:jc w:val="right"/>
-              <w:rPr>
-                <w:sz w:val="22"/>
-                <w:szCs w:val="22"/>
-              </w:rPr>
-            </w:pPr>
-          </w:p>
-          <w:p>
-            <w:pPr>
-              <w:jc w:val="right"/>
-              <w:rPr>
-                <w:sz w:val="22"/>
-                <w:szCs w:val="22"/>
-              </w:rPr>
-            </w:pPr>
-            <w:r>
-              <w:rPr>
-                <w:sz w:val="22"/>
-                <w:szCs w:val="22"/>
-              </w:rPr>
-              <w:t>Преподаватель</w:t>
-            </w:r>
-            <w:r>
-              <w:rPr>
-                <w:sz w:val="22"/>
-                <w:szCs w:val="22"/>
-              </w:rPr>
-              <w:t xml:space="preserve"> </w:t>
-            </w:r>
-            <w:r>
-              <w:rPr>
-                <w:sz w:val="22"/>
-                <w:szCs w:val="22"/>
-              </w:rPr>
-              <w:t>Захаренков И.О.</w:t>
-            </w:r>
-            <w:r>
-              <w:rPr>
-                <w:sz w:val="22"/>
-                <w:szCs w:val="22"/>
-              </w:rPr>
-              <w:t xml:space="preserve">                                 /                                                /</w:t>
-            </w:r>
-          </w:p>
-          <w:p>
-            <w:pPr>
-              <w:jc w:val="right"/>
-            </w:pPr>
-            <w:r>
-              <w:rPr>
-                <w:sz w:val="22"/>
-                <w:szCs w:val="22"/>
-              </w:rPr>
-              <w:t xml:space="preserve"> </w:t>
-            </w:r>
-          </w:p>
-        </w:tc>
-      </w:tr>
-      <w:tr>
-        <w:tc>
-          <w:tcPr>
-            <w:tcW w:w="10177" w:type="dxa"/>
-            <w:gridSpan w:val="3"/>
-            <w:tcBorders>
-              <w:top w:val="single" w:sz="18" w:space="0" w:color="auto"/>
-              <w:left w:val="single" w:sz="18" w:space="0" w:color="auto"/>
-              <w:bottom w:val="single" w:sz="18" w:space="0" w:color="auto"/>
-              <w:right w:val="single" w:sz="18" w:space="0" w:color="auto"/>
-            </w:tcBorders>
-          </w:tcPr>
-          <w:p>
-            <w:pPr>
-              <w:jc w:val="center"/>
-            </w:pPr>
-            <w:r>
-              <w:rPr>
-                <w:sz w:val="22"/>
-                <w:szCs w:val="22"/>
-              </w:rPr>
-              <w:t>ФГОБУ ВО «Финансовый университет при Правительстве РФ»</w:t>
-            </w:r>
-          </w:p>
-          <w:p>
-            <w:pPr>
-              <w:jc w:val="center"/>
-            </w:pPr>
-            <w:r>
-              <w:rPr>
-                <w:sz w:val="22"/>
-                <w:szCs w:val="22"/>
-              </w:rPr>
-              <w:t>Колледж информатики и программирования</w:t>
-            </w:r>
-          </w:p>
-        </w:tc>
-      </w:tr>
-      <w:tr>
-        <w:tc>
-          <w:tcPr>
-            <w:tcW w:w="3141" w:type="dxa"/>
-            <w:tcBorders>
-              <w:top w:val="single" w:sz="18" w:space="0" w:color="auto"/>
-              <w:left w:val="single" w:sz="18" w:space="0" w:color="auto"/>
-              <w:bottom w:val="single" w:sz="4" w:space="0" w:color="auto"/>
-              <w:right w:val="single" w:sz="18" w:space="0" w:color="auto"/>
-            </w:tcBorders>
-          </w:tcPr>
-          <w:p>
-            <w:r>
-              <w:rPr>
-                <w:sz w:val="22"/>
-                <w:szCs w:val="22"/>
-              </w:rPr>
-              <w:t>Рассмотрено предметной</w:t>
-            </w:r>
-          </w:p>
-        </w:tc>
-        <w:tc>
-          <w:tcPr>
-            <w:tcW w:w="3969" w:type="dxa"/>
-            <w:tcBorders>
-              <w:top w:val="single" w:sz="18" w:space="0" w:color="auto"/>
-              <w:left w:val="single" w:sz="18" w:space="0" w:color="auto"/>
-              <w:bottom w:val="single" w:sz="4" w:space="0" w:color="auto"/>
-              <w:right w:val="single" w:sz="18" w:space="0" w:color="auto"/>
-            </w:tcBorders>
-          </w:tcPr>
-          <w:p>
-            <w:pPr>
-              <w:jc w:val="center"/>
-              <w:rPr>
-                <w:b/>
-                <w:lang w:val="en-US"/>
-              </w:rPr>
-            </w:pPr>
-            <w:r>
-              <w:rPr>
-                <w:b/>
-                <w:sz w:val="22"/>
-                <w:szCs w:val="22"/>
-              </w:rPr>
-              <w:t>Э</w:t>
-            </w:r>
-            <w:r>
-              <w:rPr>
-                <w:b/>
-                <w:sz w:val="22"/>
-                <w:szCs w:val="22"/>
-              </w:rPr>
-              <w:t>кзамен</w:t>
-            </w:r>
-          </w:p>
-        </w:tc>
-        <w:tc>
-          <w:tcPr>
-            <w:tcW w:w="3067" w:type="dxa"/>
-            <w:tcBorders>
-              <w:top w:val="single" w:sz="18" w:space="0" w:color="auto"/>
-              <w:left w:val="single" w:sz="18" w:space="0" w:color="auto"/>
-              <w:bottom w:val="single" w:sz="4" w:space="0" w:color="auto"/>
-              <w:right w:val="single" w:sz="18" w:space="0" w:color="auto"/>
-            </w:tcBorders>
-          </w:tcPr>
-          <w:p>
-            <w:r>
-              <w:rPr>
-                <w:sz w:val="22"/>
-                <w:szCs w:val="22"/>
-              </w:rPr>
-              <w:t>Утверждено</w:t>
-            </w:r>
-          </w:p>
-        </w:tc>
-      </w:tr>
-      <w:tr>
-        <w:tc>
-          <w:tcPr>
-            <w:tcW w:w="3141" w:type="dxa"/>
-            <w:tcBorders>
-              <w:top w:val="single" w:sz="4" w:space="0" w:color="auto"/>
-              <w:left w:val="single" w:sz="18" w:space="0" w:color="auto"/>
-              <w:bottom w:val="single" w:sz="4" w:space="0" w:color="auto"/>
-              <w:right w:val="single" w:sz="18" w:space="0" w:color="auto"/>
-            </w:tcBorders>
-          </w:tcPr>
-          <w:p>
-            <w:r>
-              <w:rPr>
-                <w:sz w:val="22"/>
-                <w:szCs w:val="22"/>
-              </w:rPr>
-              <w:t>(цикловой) комиссией:</w:t>
-            </w:r>
-          </w:p>
-        </w:tc>
-        <w:tc>
-          <w:tcPr>
-            <w:tcW w:w="3969" w:type="dxa"/>
-            <w:tcBorders>
-              <w:top w:val="single" w:sz="4" w:space="0" w:color="auto"/>
-              <w:left w:val="single" w:sz="18" w:space="0" w:color="auto"/>
-              <w:bottom w:val="single" w:sz="4" w:space="0" w:color="auto"/>
-              <w:right w:val="single" w:sz="18" w:space="0" w:color="auto"/>
-            </w:tcBorders>
-          </w:tcPr>
-          <w:p>
-            <w:pPr>
-              <w:jc w:val="center"/>
-              <w:rPr>
-                <w:b/>
-                <w:i/>
-              </w:rPr>
-            </w:pPr>
-            <w:r>
-              <w:rPr>
-                <w:b/>
-                <w:i/>
-                <w:sz w:val="22"/>
-                <w:szCs w:val="22"/>
-              </w:rPr>
-              <w:t>Экзаменационный билет №</w:t>
-            </w:r>
-            <w:r>
-              <w:rPr>
-                <w:b/>
-                <w:i/>
-                <w:sz w:val="22"/>
-                <w:szCs w:val="22"/>
-                <w:lang w:val="en-US"/>
-              </w:rPr>
-              <w:t>22</w:t>
-            </w:r>
-          </w:p>
-        </w:tc>
-        <w:tc>
-          <w:tcPr>
-            <w:tcW w:w="3067" w:type="dxa"/>
-            <w:tcBorders>
-              <w:top w:val="single" w:sz="4" w:space="0" w:color="auto"/>
-              <w:left w:val="single" w:sz="18" w:space="0" w:color="auto"/>
-              <w:bottom w:val="single" w:sz="4" w:space="0" w:color="auto"/>
-              <w:right w:val="single" w:sz="18" w:space="0" w:color="auto"/>
-            </w:tcBorders>
-          </w:tcPr>
-          <w:p>
-            <w:r>
-              <w:rPr>
-                <w:sz w:val="22"/>
-                <w:szCs w:val="22"/>
-              </w:rPr>
-              <w:t>Зам. директора по У</w:t>
-            </w:r>
-            <w:r>
-              <w:rPr>
-                <w:sz w:val="22"/>
-                <w:szCs w:val="22"/>
-              </w:rPr>
-              <w:t>Р</w:t>
-            </w:r>
-          </w:p>
-        </w:tc>
-      </w:tr>
-      <w:tr>
-        <w:tc>
-          <w:tcPr>
-            <w:tcW w:w="3141" w:type="dxa"/>
-            <w:tcBorders>
-              <w:top w:val="single" w:sz="4" w:space="0" w:color="auto"/>
-              <w:left w:val="single" w:sz="18" w:space="0" w:color="auto"/>
-              <w:bottom w:val="single" w:sz="4" w:space="0" w:color="auto"/>
-              <w:right w:val="single" w:sz="18" w:space="0" w:color="auto"/>
-            </w:tcBorders>
-          </w:tcPr>
-          <w:p>
-            <w:r>
-              <w:rPr>
-                <w:sz w:val="22"/>
-                <w:szCs w:val="22"/>
-              </w:rPr>
-              <w:t>Обеспечение информационной безопасности АС</w:t>
-            </w:r>
-          </w:p>
-        </w:tc>
-        <w:tc>
-          <w:tcPr>
-            <w:tcW w:w="3969" w:type="dxa"/>
-            <w:tcBorders>
-              <w:top w:val="single" w:sz="4" w:space="0" w:color="auto"/>
-              <w:left w:val="single" w:sz="18" w:space="0" w:color="auto"/>
-              <w:bottom w:val="single" w:sz="4" w:space="0" w:color="auto"/>
-              <w:right w:val="single" w:sz="18" w:space="0" w:color="auto"/>
-            </w:tcBorders>
-          </w:tcPr>
-          <w:p>
-            <w:pPr>
-              <w:jc w:val="both"/>
-              <w:rPr>
-                <w:b/>
-                <w:i/>
-              </w:rPr>
-            </w:pPr>
-            <w:r>
-              <w:rPr>
-                <w:b/>
-                <w:i/>
-                <w:sz w:val="22"/>
-                <w:szCs w:val="22"/>
-              </w:rPr>
-              <w:t xml:space="preserve">по </w:t>
-            </w:r>
-            <w:r>
-              <w:rPr>
-                <w:b/>
-                <w:i/>
-                <w:sz w:val="22"/>
-                <w:szCs w:val="22"/>
-              </w:rPr>
-              <w:t>МДК</w:t>
-            </w:r>
-            <w:r>
-              <w:rPr>
-                <w:b/>
-                <w:i/>
-                <w:sz w:val="22"/>
-                <w:szCs w:val="22"/>
-              </w:rPr>
-              <w:t>.01</w:t>
-            </w:r>
-            <w:r>
-              <w:rPr>
-                <w:b/>
-                <w:i/>
-                <w:sz w:val="22"/>
-                <w:szCs w:val="22"/>
-              </w:rPr>
-              <w:t>.01</w:t>
-            </w:r>
-            <w:r>
-              <w:rPr>
-                <w:b/>
-                <w:i/>
-                <w:sz w:val="22"/>
-                <w:szCs w:val="22"/>
-              </w:rPr>
-              <w:t xml:space="preserve"> «</w:t>
-            </w:r>
-            <w:r>
-              <w:rPr>
-                <w:b/>
-                <w:i/>
-                <w:sz w:val="22"/>
-                <w:szCs w:val="22"/>
-              </w:rPr>
-              <w:t>Операционные системы</w:t>
-            </w:r>
-            <w:r>
-              <w:rPr>
-                <w:b/>
-                <w:i/>
-                <w:sz w:val="22"/>
-                <w:szCs w:val="22"/>
-              </w:rPr>
-              <w:t>»</w:t>
-            </w:r>
-          </w:p>
-        </w:tc>
-        <w:tc>
-          <w:tcPr>
-            <w:tcW w:w="3067" w:type="dxa"/>
-            <w:tcBorders>
-              <w:top w:val="single" w:sz="4" w:space="0" w:color="auto"/>
-              <w:left w:val="single" w:sz="18" w:space="0" w:color="auto"/>
-              <w:bottom w:val="single" w:sz="4" w:space="0" w:color="auto"/>
-              <w:right w:val="single" w:sz="18" w:space="0" w:color="auto"/>
-            </w:tcBorders>
-          </w:tcPr>
-          <w:p/>
-        </w:tc>
-      </w:tr>
-      <w:tr>
-        <w:tc>
-          <w:tcPr>
-            <w:tcW w:w="3141" w:type="dxa"/>
-            <w:tcBorders>
-              <w:top w:val="single" w:sz="4" w:space="0" w:color="auto"/>
-              <w:left w:val="single" w:sz="18" w:space="0" w:color="auto"/>
-              <w:bottom w:val="single" w:sz="4" w:space="0" w:color="auto"/>
-              <w:right w:val="single" w:sz="18" w:space="0" w:color="auto"/>
-            </w:tcBorders>
-          </w:tcPr>
-          <w:p>
-            <w:r>
-              <w:rPr>
-                <w:sz w:val="22"/>
-                <w:szCs w:val="22"/>
-              </w:rPr>
-              <w:t xml:space="preserve">__________ </w:t>
-            </w:r>
-            <w:r>
-              <w:rPr>
-                <w:sz w:val="22"/>
-                <w:szCs w:val="22"/>
-                <w:lang w:val="en-US"/>
-              </w:rPr>
-              <w:t>C</w:t>
-            </w:r>
-            <w:r>
-              <w:rPr>
-                <w:sz w:val="22"/>
-                <w:szCs w:val="22"/>
-              </w:rPr>
-              <w:t>.М. Володин</w:t>
-            </w:r>
-          </w:p>
-          <w:p/>
-          <w:p>
-            <w:pPr>
-              <w:rPr>
-                <w:highlight w:val="yellow"/>
-              </w:rPr>
-            </w:pPr>
-            <w:r>
-              <w:rPr>
-                <w:sz w:val="22"/>
-                <w:szCs w:val="22"/>
-              </w:rPr>
-              <w:t>«09</w:t>
-            </w:r>
-            <w:r>
-              <w:rPr>
-                <w:sz w:val="22"/>
-                <w:szCs w:val="22"/>
-              </w:rPr>
-              <w:t xml:space="preserve">» </w:t>
-            </w:r>
-            <w:r>
-              <w:rPr>
-                <w:sz w:val="22"/>
-                <w:szCs w:val="22"/>
-              </w:rPr>
-              <w:t>марта 2023</w:t>
-            </w:r>
-            <w:r>
-              <w:rPr>
-                <w:sz w:val="22"/>
-                <w:szCs w:val="22"/>
-              </w:rPr>
-              <w:t>г.</w:t>
-            </w:r>
-          </w:p>
-        </w:tc>
-        <w:tc>
-          <w:tcPr>
-            <w:tcW w:w="3969" w:type="dxa"/>
-            <w:tcBorders>
-              <w:top w:val="single" w:sz="4" w:space="0" w:color="auto"/>
-              <w:left w:val="single" w:sz="18" w:space="0" w:color="auto"/>
-              <w:bottom w:val="single" w:sz="4" w:space="0" w:color="auto"/>
-              <w:right w:val="single" w:sz="18" w:space="0" w:color="auto"/>
-            </w:tcBorders>
-          </w:tcPr>
-          <w:p>
-            <w:r>
-              <w:rPr>
-                <w:sz w:val="22"/>
-                <w:szCs w:val="22"/>
-              </w:rPr>
-              <w:t>Специальность: 10.02.05</w:t>
-            </w:r>
-            <w:r>
-              <w:rPr>
-                <w:sz w:val="22"/>
-                <w:szCs w:val="22"/>
-              </w:rPr>
-              <w:t xml:space="preserve"> </w:t>
-            </w:r>
-            <w:r>
-              <w:rPr>
-                <w:sz w:val="22"/>
-                <w:szCs w:val="22"/>
-              </w:rPr>
-              <w:t>Обеспечение информационной безопасности автоматизированных</w:t>
-            </w:r>
-            <w:r>
-              <w:rPr>
-                <w:sz w:val="22"/>
-                <w:szCs w:val="22"/>
-              </w:rPr>
-              <w:t xml:space="preserve"> систем</w:t>
-            </w:r>
-          </w:p>
-        </w:tc>
-        <w:tc>
-          <w:tcPr>
-            <w:tcW w:w="3067" w:type="dxa"/>
-            <w:tcBorders>
-              <w:top w:val="single" w:sz="4" w:space="0" w:color="auto"/>
-              <w:left w:val="single" w:sz="18" w:space="0" w:color="auto"/>
-              <w:bottom w:val="single" w:sz="4" w:space="0" w:color="auto"/>
-              <w:right w:val="single" w:sz="18" w:space="0" w:color="auto"/>
-            </w:tcBorders>
-          </w:tcPr>
-          <w:p>
-            <w:r>
-              <w:rPr>
-                <w:sz w:val="22"/>
-                <w:szCs w:val="22"/>
-              </w:rPr>
-              <w:t xml:space="preserve">___________ </w:t>
-            </w:r>
-            <w:r>
-              <w:rPr>
-                <w:sz w:val="22"/>
-                <w:szCs w:val="22"/>
-              </w:rPr>
-              <w:t>Н.Ю Долгова</w:t>
-            </w:r>
-          </w:p>
-        </w:tc>
-      </w:tr>
-      <w:tr>
-        <w:tc>
-          <w:tcPr>
-            <w:tcW w:w="3141" w:type="dxa"/>
-            <w:tcBorders>
-              <w:top w:val="single" w:sz="4" w:space="0" w:color="auto"/>
-              <w:left w:val="single" w:sz="18" w:space="0" w:color="auto"/>
-              <w:bottom w:val="single" w:sz="18" w:space="0" w:color="auto"/>
-              <w:right w:val="single" w:sz="18" w:space="0" w:color="auto"/>
-            </w:tcBorders>
-          </w:tcPr>
-          <w:p>
-            <w:pPr>
-              <w:rPr>
-                <w:highlight w:val="yellow"/>
-              </w:rPr>
-            </w:pPr>
-            <w:r>
-              <w:rPr>
-                <w:sz w:val="22"/>
-                <w:szCs w:val="22"/>
-              </w:rPr>
-              <w:t>Протокол №</w:t>
-            </w:r>
-            <w:r>
-              <w:rPr>
-                <w:sz w:val="22"/>
-                <w:szCs w:val="22"/>
-              </w:rPr>
-              <w:t>8</w:t>
-            </w:r>
-          </w:p>
-        </w:tc>
-        <w:tc>
-          <w:tcPr>
-            <w:tcW w:w="3969" w:type="dxa"/>
-            <w:tcBorders>
-              <w:top w:val="single" w:sz="4" w:space="0" w:color="auto"/>
-              <w:left w:val="single" w:sz="18" w:space="0" w:color="auto"/>
-              <w:bottom w:val="single" w:sz="18" w:space="0" w:color="auto"/>
-              <w:right w:val="single" w:sz="18" w:space="0" w:color="auto"/>
-            </w:tcBorders>
-          </w:tcPr>
-          <w:p>
-            <w:r>
-              <w:rPr>
-                <w:sz w:val="22"/>
-                <w:szCs w:val="22"/>
-              </w:rPr>
-              <w:t>Курс 2      Семестр 4</w:t>
-            </w:r>
-          </w:p>
-        </w:tc>
-        <w:tc>
-          <w:tcPr>
-            <w:tcW w:w="3067" w:type="dxa"/>
-            <w:tcBorders>
-              <w:top w:val="single" w:sz="4" w:space="0" w:color="auto"/>
-              <w:left w:val="single" w:sz="18" w:space="0" w:color="auto"/>
-              <w:bottom w:val="single" w:sz="18" w:space="0" w:color="auto"/>
-              <w:right w:val="single" w:sz="18" w:space="0" w:color="auto"/>
-            </w:tcBorders>
-          </w:tcPr>
-          <w:p>
-            <w:r>
-              <w:rPr>
-                <w:sz w:val="22"/>
-                <w:szCs w:val="22"/>
-              </w:rPr>
-              <w:t>″        ″                      20     г.</w:t>
-            </w:r>
-          </w:p>
-        </w:tc>
-      </w:tr>
-      <w:tr>
-        <w:tc>
-          <w:tcPr>
-            <w:tcW w:w="10177" w:type="dxa"/>
-            <w:gridSpan w:val="3"/>
-            <w:tcBorders>
-              <w:top w:val="nil"/>
-              <w:left w:val="single" w:sz="18" w:space="0" w:color="auto"/>
-              <w:bottom w:val="nil"/>
-              <w:right w:val="single" w:sz="18" w:space="0" w:color="auto"/>
-            </w:tcBorders>
-          </w:tcPr>
-          <w:p>
-            <w:pPr>
-              <w:tabs>
-                <w:tab w:val="left" w:pos="8265"/>
-              </w:tabs>
-            </w:pPr>
-          </w:p>
-          <w:p>
-            <w:pPr>
-              <w:pStyle w:val="a3"/>
-              <w:numPr>
-                <w:ilvl w:val="0"/>
-                <w:numId w:val="25"/>
-              </w:numPr>
-              <w:jc w:val="both"/>
-              <w:rPr>
-                <w:rFonts w:ascii="Times New Roman" w:hAnsi="Times New Roman"/>
-              </w:rPr>
-            </w:pPr>
-            <w:r>
-              <w:rPr>
-                <w:rFonts w:ascii="Times New Roman" w:hAnsi="Times New Roman"/>
-              </w:rPr>
-              <w:t xml:space="preserve">Архитектура, назначение и области применения Операционной системы специального назначения </w:t>
-            </w:r>
-            <w:proofErr w:type="spellStart"/>
-            <w:r>
-              <w:rPr>
-                <w:rFonts w:ascii="Times New Roman" w:hAnsi="Times New Roman"/>
-              </w:rPr>
-              <w:t>Astra</w:t>
-            </w:r>
-            <w:proofErr w:type="spellEnd"/>
-            <w:r>
-              <w:rPr>
-                <w:rFonts w:ascii="Times New Roman" w:hAnsi="Times New Roman"/>
-              </w:rPr>
-              <w:t xml:space="preserve"> </w:t>
-            </w:r>
-            <w:proofErr w:type="spellStart"/>
-            <w:r>
-              <w:rPr>
-                <w:rFonts w:ascii="Times New Roman" w:hAnsi="Times New Roman"/>
-              </w:rPr>
-              <w:t>Linux</w:t>
-            </w:r>
-            <w:proofErr w:type="spellEnd"/>
-            <w:r>
-              <w:rPr>
-                <w:rFonts w:ascii="Times New Roman" w:hAnsi="Times New Roman"/>
-              </w:rPr>
-              <w:t xml:space="preserve"> </w:t>
-            </w:r>
-            <w:proofErr w:type="spellStart"/>
-            <w:r>
-              <w:rPr>
-                <w:rFonts w:ascii="Times New Roman" w:hAnsi="Times New Roman"/>
-              </w:rPr>
-              <w:t>Special</w:t>
-            </w:r>
-            <w:proofErr w:type="spellEnd"/>
-            <w:r>
-              <w:rPr>
-                <w:rFonts w:ascii="Times New Roman" w:hAnsi="Times New Roman"/>
-              </w:rPr>
-              <w:t xml:space="preserve"> </w:t>
-            </w:r>
-            <w:proofErr w:type="spellStart"/>
-            <w:r>
-              <w:rPr>
-                <w:rFonts w:ascii="Times New Roman" w:hAnsi="Times New Roman"/>
-              </w:rPr>
-              <w:t>Edition</w:t>
-            </w:r>
-            <w:proofErr w:type="spellEnd"/>
-          </w:p>
-          <w:p>
-            <w:pPr>
-              <w:pStyle w:val="a3"/>
-              <w:numPr>
-                <w:ilvl w:val="0"/>
-                <w:numId w:val="25"/>
-              </w:numPr>
-              <w:jc w:val="both"/>
-              <w:rPr>
-                <w:rFonts w:ascii="Times New Roman" w:hAnsi="Times New Roman"/>
-              </w:rPr>
-            </w:pPr>
-            <w:r>
-              <w:rPr>
-                <w:rFonts w:ascii="Times New Roman" w:hAnsi="Times New Roman"/>
-              </w:rPr>
-              <w:t>Основные подходы к построению защищенных операционных систем. Стандарты безопасности операционных систем.</w:t>
-            </w:r>
-            <w:bookmarkStart w:id="0" w:name="_GoBack"/>
-            <w:bookmarkEnd w:id="0"/>
-          </w:p>
-          <w:p>
-            <w:pPr>
-              <w:pStyle w:val="a3"/>
-              <w:numPr>
-                <w:ilvl w:val="0"/>
-                <w:numId w:val="25"/>
-              </w:numPr>
-              <w:jc w:val="both"/>
-              <w:rPr>
-                <w:rFonts w:ascii="Times New Roman" w:hAnsi="Times New Roman"/>
-              </w:rPr>
-            </w:pPr>
-            <w:r>
-              <w:rPr>
-                <w:rFonts w:ascii="Times New Roman" w:hAnsi="Times New Roman"/>
-              </w:rPr>
-              <w:lastRenderedPageBreak/>
-              <w:t>Выполнить планирование процессов с использованием</w:t>
-            </w:r>
-            <w:r>
-              <w:rPr>
-                <w:rFonts w:ascii="Times New Roman" w:hAnsi="Times New Roman"/>
-                <w:b/>
-                <w:bCs/>
-              </w:rPr>
-              <w:t xml:space="preserve"> </w:t>
-            </w:r>
-            <w:r>
-              <w:rPr>
-                <w:rFonts w:ascii="Times New Roman" w:hAnsi="Times New Roman"/>
-              </w:rPr>
-              <w:t>алгоритма RR. Вычислить среднее время ожидания и среднее время выполнения процессов. Величина кванта времени = 1.</w:t>
-            </w:r>
-          </w:p>
-          <w:p>
-            <w:pPr>
-              <w:widowControl w:val="0"/>
-              <w:autoSpaceDE w:val="0"/>
-              <w:autoSpaceDN w:val="0"/>
-              <w:adjustRightInd w:val="0"/>
-              <w:contextualSpacing/>
-            </w:pPr>
-            <w:r>
-              <w:rPr>
-                <w:b/>
-                <w:bCs/>
-              </w:rPr>
-              <w:t>Исходные данные</w:t>
-            </w:r>
-          </w:p>
-          <w:tbl>
-            <w:tblPr>
-              <w:tblW w:w="0" w:type="auto"/>
-              <w:tblInd w:w="10" w:type="dxa"/>
-              <w:tblBorders>
-                <w:top w:val="single" w:sz="8" w:space="0" w:color="auto"/>
-                <w:left w:val="single" w:sz="8" w:space="0" w:color="auto"/>
-                <w:bottom w:val="single" w:sz="8" w:space="0" w:color="auto"/>
-                <w:right w:val="single" w:sz="8" w:space="0" w:color="auto"/>
-                <w:insideH w:val="single" w:sz="8" w:space="0" w:color="auto"/>
-                <w:insideV w:val="single" w:sz="8" w:space="0" w:color="auto"/>
-              </w:tblBorders>
-              <w:tblLayout w:type="fixed"/>
-              <w:tblCellMar>
-                <w:left w:w="0" w:type="dxa"/>
-                <w:right w:w="0" w:type="dxa"/>
-              </w:tblCellMar>
-              <w:tblLook w:val="04A0" w:firstRow="1" w:lastRow="0" w:firstColumn="1" w:lastColumn="0" w:noHBand="0" w:noVBand="1"/>
-            </w:tblPr>
-            <w:tblGrid>
-              <w:gridCol w:w="2980"/>
-              <w:gridCol w:w="3120"/>
-            </w:tblGrid>
-            <w:tr>
-              <w:trPr>
-                <w:trHeight w:val="243"/>
-              </w:trPr>
-              <w:tc>
-                <w:tcPr>
-                  <w:tcW w:w="2980" w:type="dxa"/>
-                  <w:vAlign w:val="bottom"/>
-                  <w:hideMark/>
-                </w:tcPr>
-                <w:p>
-                  <w:pPr>
-                    <w:widowControl w:val="0"/>
-                    <w:autoSpaceDE w:val="0"/>
-                    <w:autoSpaceDN w:val="0"/>
-                    <w:adjustRightInd w:val="0"/>
-                    <w:contextualSpacing/>
-                    <w:jc w:val="center"/>
-                  </w:pPr>
-                  <w:r>
-                    <w:t>Номер процесса</w:t>
-                  </w:r>
-                </w:p>
-              </w:tc>
-              <w:tc>
-                <w:tcPr>
-                  <w:tcW w:w="3120" w:type="dxa"/>
-                  <w:vAlign w:val="bottom"/>
-                  <w:hideMark/>
-                </w:tcPr>
-                <w:p>
-                  <w:pPr>
-                    <w:widowControl w:val="0"/>
-                    <w:autoSpaceDE w:val="0"/>
-                    <w:autoSpaceDN w:val="0"/>
-                    <w:adjustRightInd w:val="0"/>
-                    <w:contextualSpacing/>
-                    <w:jc w:val="center"/>
-                  </w:pPr>
-                  <w:r>
-                    <w:t>Время выполнения</w:t>
-                  </w:r>
-                </w:p>
-              </w:tc>
-            </w:tr>
-            <w:tr>
-              <w:trPr>
-                <w:trHeight w:val="242"/>
-              </w:trPr>
-              <w:tc>
-                <w:tcPr>
-                  <w:tcW w:w="2980" w:type="dxa"/>
-                  <w:vAlign w:val="bottom"/>
-                  <w:hideMark/>
-                </w:tcPr>
-                <w:p>
-                  <w:pPr>
-                    <w:widowControl w:val="0"/>
-                    <w:autoSpaceDE w:val="0"/>
-                    <w:autoSpaceDN w:val="0"/>
-                    <w:adjustRightInd w:val="0"/>
-                    <w:contextualSpacing/>
-                    <w:jc w:val="center"/>
-                  </w:pPr>
-                  <w:r>
-                    <w:rPr>
-                      <w:w w:val="90"/>
-                    </w:rPr>
-                    <w:t>1</w:t>
-                  </w:r>
-                </w:p>
-              </w:tc>
-              <w:tc>
-                <w:tcPr>
-                  <w:tcW w:w="3120" w:type="dxa"/>
-                  <w:vAlign w:val="bottom"/>
-                  <w:hideMark/>
-                </w:tcPr>
-                <w:p>
-                  <w:pPr>
-                    <w:widowControl w:val="0"/>
-                    <w:autoSpaceDE w:val="0"/>
-                    <w:autoSpaceDN w:val="0"/>
-                    <w:adjustRightInd w:val="0"/>
-                    <w:contextualSpacing/>
-                    <w:jc w:val="center"/>
-                  </w:pPr>
-                  <w:r>
-                    <w:t>4</w:t>
-                  </w:r>
-                </w:p>
-              </w:tc>
-            </w:tr>
-            <w:tr>
-              <w:trPr>
-                <w:trHeight w:val="244"/>
-              </w:trPr>
-              <w:tc>
-                <w:tcPr>
-                  <w:tcW w:w="2980" w:type="dxa"/>
-                  <w:vAlign w:val="bottom"/>
-                  <w:hideMark/>
-                </w:tcPr>
-                <w:p>
-                  <w:pPr>
-                    <w:widowControl w:val="0"/>
-                    <w:autoSpaceDE w:val="0"/>
-                    <w:autoSpaceDN w:val="0"/>
-                    <w:adjustRightInd w:val="0"/>
-                    <w:contextualSpacing/>
-                    <w:jc w:val="center"/>
-                  </w:pPr>
-                  <w:r>
-                    <w:rPr>
-                      <w:w w:val="90"/>
-                    </w:rPr>
-                    <w:t>2</w:t>
-                  </w:r>
-                </w:p>
-              </w:tc>
-              <w:tc>
-                <w:tcPr>
-                  <w:tcW w:w="3120" w:type="dxa"/>
-                  <w:vAlign w:val="bottom"/>
-                  <w:hideMark/>
-                </w:tcPr>
-                <w:p>
-                  <w:pPr>
-                    <w:widowControl w:val="0"/>
-                    <w:autoSpaceDE w:val="0"/>
-                    <w:autoSpaceDN w:val="0"/>
-                    <w:adjustRightInd w:val="0"/>
-                    <w:contextualSpacing/>
-                    <w:jc w:val="center"/>
-                  </w:pPr>
-                  <w:r>
-                    <w:t>2</w:t>
-                  </w:r>
-                </w:p>
-              </w:tc>
-            </w:tr>
-            <w:tr>
-              <w:trPr>
-                <w:trHeight w:val="243"/>
-              </w:trPr>
-              <w:tc>
-                <w:tcPr>
-                  <w:tcW w:w="2980" w:type="dxa"/>
-                  <w:vAlign w:val="bottom"/>
-                  <w:hideMark/>
-                </w:tcPr>
-                <w:p>
-                  <w:pPr>
-                    <w:widowControl w:val="0"/>
-                    <w:autoSpaceDE w:val="0"/>
-                    <w:autoSpaceDN w:val="0"/>
-                    <w:adjustRightInd w:val="0"/>
-                    <w:contextualSpacing/>
-                    <w:jc w:val="center"/>
-                  </w:pPr>
-                  <w:r>
-                    <w:rPr>
-                      <w:w w:val="90"/>
-                    </w:rPr>
-                    <w:t>3</w:t>
-                  </w:r>
-                </w:p>
-              </w:tc>
-              <w:tc>
-                <w:tcPr>
-                  <w:tcW w:w="3120" w:type="dxa"/>
-                  <w:vAlign w:val="bottom"/>
-                  <w:hideMark/>
-                </w:tcPr>
-                <w:p>
-                  <w:pPr>
-                    <w:widowControl w:val="0"/>
-                    <w:autoSpaceDE w:val="0"/>
-                    <w:autoSpaceDN w:val="0"/>
-                    <w:adjustRightInd w:val="0"/>
-                    <w:contextualSpacing/>
-                    <w:jc w:val="center"/>
-                  </w:pPr>
-                  <w:r>
-                    <w:t>5</w:t>
-                  </w:r>
-                </w:p>
-              </w:tc>
-            </w:tr>
-            <w:tr>
-              <w:trPr>
-                <w:trHeight w:val="243"/>
-              </w:trPr>
-              <w:tc>
-                <w:tcPr>
-                  <w:tcW w:w="2980" w:type="dxa"/>
-                  <w:vAlign w:val="bottom"/>
-                  <w:hideMark/>
-                </w:tcPr>
-                <w:p>
-                  <w:pPr>
-                    <w:widowControl w:val="0"/>
-                    <w:autoSpaceDE w:val="0"/>
-                    <w:autoSpaceDN w:val="0"/>
-                    <w:adjustRightInd w:val="0"/>
-                    <w:contextualSpacing/>
-                    <w:jc w:val="center"/>
-                  </w:pPr>
-                  <w:r>
-                    <w:rPr>
-                      <w:w w:val="90"/>
-                    </w:rPr>
-                    <w:t>4</w:t>
-                  </w:r>
-                </w:p>
-              </w:tc>
-              <w:tc>
-                <w:tcPr>
-                  <w:tcW w:w="3120" w:type="dxa"/>
-                  <w:vAlign w:val="bottom"/>
-                  <w:hideMark/>
-                </w:tcPr>
-                <w:p>
-                  <w:pPr>
-                    <w:widowControl w:val="0"/>
-                    <w:autoSpaceDE w:val="0"/>
-                    <w:autoSpaceDN w:val="0"/>
-                    <w:adjustRightInd w:val="0"/>
-                    <w:contextualSpacing/>
-                    <w:jc w:val="center"/>
-                  </w:pPr>
-                  <w:r>
-                    <w:t>7</w:t>
-                  </w:r>
-                </w:p>
-              </w:tc>
-            </w:tr>
-            <w:tr>
-              <w:trPr>
-                <w:trHeight w:val="243"/>
-              </w:trPr>
-              <w:tc>
-                <w:tcPr>
-                  <w:tcW w:w="2980" w:type="dxa"/>
-                  <w:vAlign w:val="bottom"/>
-                  <w:hideMark/>
-                </w:tcPr>
-                <w:p>
-                  <w:pPr>
-                    <w:widowControl w:val="0"/>
-                    <w:autoSpaceDE w:val="0"/>
-                    <w:autoSpaceDN w:val="0"/>
-                    <w:adjustRightInd w:val="0"/>
-                    <w:contextualSpacing/>
-                    <w:jc w:val="center"/>
-                    <w:rPr>
-                      <w:w w:val="90"/>
-                    </w:rPr>
-                  </w:pPr>
-                  <w:r>
-                    <w:rPr>
-                      <w:w w:val="90"/>
-                    </w:rPr>
-                    <w:t>5</w:t>
-                  </w:r>
-                </w:p>
-              </w:tc>
-              <w:tc>
-                <w:tcPr>
-                  <w:tcW w:w="3120" w:type="dxa"/>
-                  <w:vAlign w:val="bottom"/>
-                  <w:hideMark/>
-                </w:tcPr>
-                <w:p>
-                  <w:pPr>
-                    <w:widowControl w:val="0"/>
-                    <w:autoSpaceDE w:val="0"/>
-                    <w:autoSpaceDN w:val="0"/>
-                    <w:adjustRightInd w:val="0"/>
-                    <w:contextualSpacing/>
-                    <w:jc w:val="center"/>
-                  </w:pPr>
-                  <w:r>
-                    <w:t>3</w:t>
-                  </w:r>
-                </w:p>
-              </w:tc>
-            </w:tr>
-          </w:tbl>
-          <w:p>
-            <w:pPr>
-              <w:jc w:val="right"/>
-              <w:rPr>
-                <w:sz w:val="22"/>
-                <w:szCs w:val="22"/>
-              </w:rPr>
-            </w:pPr>
-          </w:p>
-          <w:p>
-            <w:pPr>
-              <w:tabs>
-                <w:tab w:val="left" w:pos="8265"/>
-              </w:tabs>
-            </w:pPr>
-            <w:r>
-              <w:rPr>
-                <w:sz w:val="22"/>
-                <w:szCs w:val="22"/>
-              </w:rPr>
-              <w:t>Преподаватель</w:t>
-            </w:r>
-            <w:r>
-              <w:rPr>
-                <w:sz w:val="22"/>
-                <w:szCs w:val="22"/>
-              </w:rPr>
-              <w:t xml:space="preserve"> </w:t>
-            </w:r>
-            <w:r>
-              <w:rPr>
-                <w:sz w:val="22"/>
-                <w:szCs w:val="22"/>
-              </w:rPr>
-              <w:t>Захаренков И.О.</w:t>
-            </w:r>
-            <w:r>
-              <w:rPr>
-                <w:sz w:val="22"/>
-                <w:szCs w:val="22"/>
-              </w:rPr>
-              <w:t xml:space="preserve">                                 /                 </w:t>
-            </w:r>
-          </w:p>
-          <w:p>
-            <w:pPr>
-              <w:widowControl w:val="0"/>
-              <w:autoSpaceDE w:val="0"/>
-              <w:autoSpaceDN w:val="0"/>
-              <w:adjustRightInd w:val="0"/>
-              <w:contextualSpacing/>
-            </w:pPr>
-          </w:p>
-          <w:p>
-            <w:pPr>
-              <w:widowControl w:val="0"/>
-              <w:autoSpaceDE w:val="0"/>
-              <w:autoSpaceDN w:val="0"/>
-              <w:adjustRightInd w:val="0"/>
-              <w:contextualSpacing/>
-            </w:pPr>
-          </w:p>
-          <w:p>
-            <w:pPr>
-              <w:tabs>
-                <w:tab w:val="left" w:pos="8265"/>
-              </w:tabs>
-            </w:pPr>
-          </w:p>
-        </w:tc>
-      </w:tr>
-      <w:tr>
-        <w:trPr>
-          <w:trHeight w:val="87"/>
-        </w:trPr>
-        <w:tc>
-          <w:tcPr>
-            <w:tcW w:w="10177" w:type="dxa"/>
-            <w:gridSpan w:val="3"/>
-            <w:tcBorders>
-              <w:top w:val="nil"/>
-              <w:left w:val="single" w:sz="18" w:space="0" w:color="auto"/>
-              <w:bottom w:val="single" w:sz="18" w:space="0" w:color="auto"/>
-              <w:right w:val="single" w:sz="18" w:space="0" w:color="auto"/>
-            </w:tcBorders>
-          </w:tcPr>
-          <w:p>
-            <w:pPr>
-              <w:jc w:val="center"/>
-              <w:rPr>
-                <w:sz w:val="22"/>
-                <w:szCs w:val="22"/>
-              </w:rPr>
-            </w:pPr>
-          </w:p>
-          <w:p>
-            <w:pPr>
-              <w:jc w:val="center"/>
-              <w:rPr>
-                <w:sz w:val="22"/>
-                <w:szCs w:val="22"/>
-              </w:rPr>
-            </w:pPr>
-          </w:p>
-          <w:p>
-            <w:pPr>
-              <w:jc w:val="center"/>
-              <w:rPr>
-                <w:sz w:val="22"/>
-                <w:szCs w:val="22"/>
-              </w:rPr>
-            </w:pPr>
-          </w:p>
-        </w:tc>
-      </w:tr>
-      <w:tr>
-        <w:trPr>
-          <w:trHeight w:val="87"/>
-        </w:trPr>
-        <w:tc>
-          <w:tcPr>
-            <w:tcW w:w="10177" w:type="dxa"/>
-            <w:gridSpan w:val="3"/>
-            <w:tcBorders>
-              <w:top w:val="nil"/>
-              <w:left w:val="single" w:sz="18" w:space="0" w:color="auto"/>
-              <w:bottom w:val="single" w:sz="18" w:space="0" w:color="auto"/>
-              <w:right w:val="single" w:sz="18" w:space="0" w:color="auto"/>
-            </w:tcBorders>
-          </w:tcPr>
-          <w:p>
-            <w:pPr>
-              <w:pBdr>
-                <w:top w:val="single" w:sz="12" w:space="1" w:color="auto"/>
-              </w:pBdr>
-              <w:jc w:val="center"/>
-              <w:rPr>
-                <w:sz w:val="22"/>
-                <w:szCs w:val="22"/>
-              </w:rPr>
-            </w:pPr>
-            <w:r>
-              <w:rPr>
-                <w:sz w:val="22"/>
-                <w:szCs w:val="22"/>
-              </w:rPr>
-              <w:t>ФГОБУ ВО «Финансовый университет при Правительстве РФ»</w:t>
-            </w:r>
-          </w:p>
-          <w:p>
-            <w:pPr>
-              <w:jc w:val="center"/>
-              <w:rPr>
-                <w:sz w:val="22"/>
-                <w:szCs w:val="22"/>
-              </w:rPr>
-            </w:pPr>
-            <w:r>
-              <w:rPr>
-                <w:sz w:val="22"/>
-                <w:szCs w:val="22"/>
-              </w:rPr>
-              <w:t>Колледж информатики и программирования</w:t>
-            </w:r>
-          </w:p>
-        </w:tc>
-      </w:tr>
-      <w:tr>
-        <w:tc>
-          <w:tcPr>
-            <w:tcW w:w="3141" w:type="dxa"/>
-            <w:tcBorders>
-              <w:top w:val="single" w:sz="18" w:space="0" w:color="auto"/>
-              <w:left w:val="single" w:sz="18" w:space="0" w:color="auto"/>
-              <w:bottom w:val="single" w:sz="4" w:space="0" w:color="auto"/>
-              <w:right w:val="single" w:sz="18" w:space="0" w:color="auto"/>
-            </w:tcBorders>
-          </w:tcPr>
-          <w:p>
-            <w:r>
-              <w:rPr>
-                <w:sz w:val="22"/>
-                <w:szCs w:val="22"/>
-              </w:rPr>
-              <w:t>Рассмотрено предметной</w:t>
-            </w:r>
-          </w:p>
-        </w:tc>
-        <w:tc>
-          <w:tcPr>
-            <w:tcW w:w="3969" w:type="dxa"/>
-            <w:tcBorders>
-              <w:top w:val="single" w:sz="18" w:space="0" w:color="auto"/>
-              <w:left w:val="single" w:sz="18" w:space="0" w:color="auto"/>
-              <w:bottom w:val="single" w:sz="4" w:space="0" w:color="auto"/>
-              <w:right w:val="single" w:sz="18" w:space="0" w:color="auto"/>
-            </w:tcBorders>
-          </w:tcPr>
-          <w:p>
-            <w:pPr>
-              <w:jc w:val="center"/>
-              <w:rPr>
-                <w:b/>
-                <w:lang w:val="en-US"/>
-              </w:rPr>
-            </w:pPr>
-            <w:r>
-              <w:rPr>
-                <w:b/>
-                <w:sz w:val="22"/>
-                <w:szCs w:val="22"/>
-              </w:rPr>
-              <w:t>Э</w:t>
-            </w:r>
-            <w:r>
-              <w:rPr>
-                <w:b/>
-                <w:sz w:val="22"/>
-                <w:szCs w:val="22"/>
-              </w:rPr>
-              <w:t>кзамен</w:t>
-            </w:r>
-          </w:p>
-        </w:tc>
-        <w:tc>
-          <w:tcPr>
-            <w:tcW w:w="3067" w:type="dxa"/>
-            <w:tcBorders>
-              <w:top w:val="single" w:sz="18" w:space="0" w:color="auto"/>
-              <w:left w:val="single" w:sz="18" w:space="0" w:color="auto"/>
-              <w:bottom w:val="single" w:sz="4" w:space="0" w:color="auto"/>
-              <w:right w:val="single" w:sz="18" w:space="0" w:color="auto"/>
-            </w:tcBorders>
-          </w:tcPr>
-          <w:p>
-            <w:r>
-              <w:rPr>
-                <w:sz w:val="22"/>
-                <w:szCs w:val="22"/>
-              </w:rPr>
-              <w:t>Утверждено</w:t>
-            </w:r>
-          </w:p>
-        </w:tc>
-      </w:tr>
-      <w:tr>
-        <w:tc>
-          <w:tcPr>
-            <w:tcW w:w="3141" w:type="dxa"/>
-            <w:tcBorders>
-              <w:top w:val="single" w:sz="4" w:space="0" w:color="auto"/>
-              <w:left w:val="single" w:sz="18" w:space="0" w:color="auto"/>
-              <w:bottom w:val="single" w:sz="4" w:space="0" w:color="auto"/>
-              <w:right w:val="single" w:sz="18" w:space="0" w:color="auto"/>
-            </w:tcBorders>
-          </w:tcPr>
-          <w:p>
-            <w:r>
-              <w:rPr>
-                <w:sz w:val="22"/>
-                <w:szCs w:val="22"/>
-              </w:rPr>
-              <w:t>(цикловой) комиссией:</w:t>
-            </w:r>
-          </w:p>
-        </w:tc>
-        <w:tc>
-          <w:tcPr>
-            <w:tcW w:w="3969" w:type="dxa"/>
-            <w:tcBorders>
-              <w:top w:val="single" w:sz="4" w:space="0" w:color="auto"/>
-              <w:left w:val="single" w:sz="18" w:space="0" w:color="auto"/>
-              <w:bottom w:val="single" w:sz="4" w:space="0" w:color="auto"/>
-              <w:right w:val="single" w:sz="18" w:space="0" w:color="auto"/>
-            </w:tcBorders>
-          </w:tcPr>
-          <w:p>
-            <w:pPr>
-              <w:jc w:val="center"/>
-              <w:rPr>
-                <w:b/>
-                <w:i/>
-              </w:rPr>
-            </w:pPr>
-            <w:r>
-              <w:rPr>
-                <w:b/>
-                <w:i/>
-                <w:sz w:val="22"/>
-                <w:szCs w:val="22"/>
-              </w:rPr>
-              <w:t>Экзаменационный билет №</w:t>
-            </w:r>
-            <w:r>
-              <w:rPr>
-                <w:b/>
-                <w:i/>
-                <w:sz w:val="22"/>
-                <w:szCs w:val="22"/>
-                <w:lang w:val="en-US"/>
-              </w:rPr>
-              <w:t>23</w:t>
-            </w:r>
-          </w:p>
-        </w:tc>
-        <w:tc>
-          <w:tcPr>
-            <w:tcW w:w="3067" w:type="dxa"/>
-            <w:tcBorders>
-              <w:top w:val="single" w:sz="4" w:space="0" w:color="auto"/>
-              <w:left w:val="single" w:sz="18" w:space="0" w:color="auto"/>
-              <w:bottom w:val="single" w:sz="4" w:space="0" w:color="auto"/>
-              <w:right w:val="single" w:sz="18" w:space="0" w:color="auto"/>
-            </w:tcBorders>
-          </w:tcPr>
-          <w:p>
-            <w:r>
-              <w:rPr>
-                <w:sz w:val="22"/>
-                <w:szCs w:val="22"/>
-              </w:rPr>
-              <w:t>Зам. директора по У</w:t>
-            </w:r>
-            <w:r>
-              <w:rPr>
-                <w:sz w:val="22"/>
-                <w:szCs w:val="22"/>
-              </w:rPr>
-              <w:t>Р</w:t>
-            </w:r>
-          </w:p>
-        </w:tc>
-      </w:tr>
-      <w:tr>
-        <w:tc>
-          <w:tcPr>
-            <w:tcW w:w="3141" w:type="dxa"/>
-            <w:tcBorders>
-              <w:top w:val="single" w:sz="4" w:space="0" w:color="auto"/>
-              <w:left w:val="single" w:sz="18" w:space="0" w:color="auto"/>
-              <w:bottom w:val="single" w:sz="4" w:space="0" w:color="auto"/>
-              <w:right w:val="single" w:sz="18" w:space="0" w:color="auto"/>
-            </w:tcBorders>
-          </w:tcPr>
-          <w:p>
-            <w:r>
-              <w:rPr>
-                <w:sz w:val="22"/>
-                <w:szCs w:val="22"/>
-              </w:rPr>
-              <w:t>Обеспечение информационной безопасности АС</w:t>
-            </w:r>
-          </w:p>
-        </w:tc>
-        <w:tc>
-          <w:tcPr>
-            <w:tcW w:w="3969" w:type="dxa"/>
-            <w:tcBorders>
-              <w:top w:val="single" w:sz="4" w:space="0" w:color="auto"/>
-              <w:left w:val="single" w:sz="18" w:space="0" w:color="auto"/>
-              <w:bottom w:val="single" w:sz="4" w:space="0" w:color="auto"/>
-              <w:right w:val="single" w:sz="18" w:space="0" w:color="auto"/>
-            </w:tcBorders>
-          </w:tcPr>
-          <w:p>
-            <w:pPr>
-              <w:jc w:val="both"/>
-              <w:rPr>
-                <w:b/>
-                <w:i/>
-              </w:rPr>
-            </w:pPr>
-            <w:r>
-              <w:rPr>
-                <w:b/>
-                <w:i/>
-                <w:sz w:val="22"/>
-                <w:szCs w:val="22"/>
-              </w:rPr>
-              <w:t xml:space="preserve">по </w:t>
-            </w:r>
-            <w:r>
-              <w:rPr>
-                <w:b/>
-                <w:i/>
-                <w:sz w:val="22"/>
-                <w:szCs w:val="22"/>
-              </w:rPr>
-              <w:t>МДК</w:t>
-            </w:r>
-            <w:r>
-              <w:rPr>
-                <w:b/>
-                <w:i/>
-                <w:sz w:val="22"/>
-                <w:szCs w:val="22"/>
-              </w:rPr>
-              <w:t>.01</w:t>
-            </w:r>
-            <w:r>
-              <w:rPr>
-                <w:b/>
-                <w:i/>
-                <w:sz w:val="22"/>
-                <w:szCs w:val="22"/>
-              </w:rPr>
-              <w:t>.01</w:t>
-            </w:r>
-            <w:r>
-              <w:rPr>
-                <w:b/>
-                <w:i/>
-                <w:sz w:val="22"/>
-                <w:szCs w:val="22"/>
-              </w:rPr>
-              <w:t xml:space="preserve"> «</w:t>
-            </w:r>
-            <w:r>
-              <w:rPr>
-                <w:b/>
-                <w:i/>
-                <w:sz w:val="22"/>
-                <w:szCs w:val="22"/>
-              </w:rPr>
-              <w:t>Операционные системы</w:t>
-            </w:r>
-            <w:r>
-              <w:rPr>
-                <w:b/>
-                <w:i/>
-                <w:sz w:val="22"/>
-                <w:szCs w:val="22"/>
-              </w:rPr>
-              <w:t>»</w:t>
-            </w:r>
-          </w:p>
-        </w:tc>
-        <w:tc>
-          <w:tcPr>
-            <w:tcW w:w="3067" w:type="dxa"/>
-            <w:tcBorders>
-              <w:top w:val="single" w:sz="4" w:space="0" w:color="auto"/>
-              <w:left w:val="single" w:sz="18" w:space="0" w:color="auto"/>
-              <w:bottom w:val="single" w:sz="4" w:space="0" w:color="auto"/>
-              <w:right w:val="single" w:sz="18" w:space="0" w:color="auto"/>
-            </w:tcBorders>
-          </w:tcPr>
-          <w:p/>
-        </w:tc>
-      </w:tr>
-      <w:tr>
-        <w:tc>
-          <w:tcPr>
-            <w:tcW w:w="3141" w:type="dxa"/>
-            <w:tcBorders>
-              <w:top w:val="single" w:sz="4" w:space="0" w:color="auto"/>
-              <w:left w:val="single" w:sz="18" w:space="0" w:color="auto"/>
-              <w:bottom w:val="single" w:sz="4" w:space="0" w:color="auto"/>
-              <w:right w:val="single" w:sz="18" w:space="0" w:color="auto"/>
-            </w:tcBorders>
-          </w:tcPr>
-          <w:p>
-            <w:r>
-              <w:rPr>
-                <w:sz w:val="22"/>
-                <w:szCs w:val="22"/>
-              </w:rPr>
-              <w:t xml:space="preserve">__________ </w:t>
-            </w:r>
-            <w:r>
-              <w:rPr>
-                <w:sz w:val="22"/>
-                <w:szCs w:val="22"/>
-                <w:lang w:val="en-US"/>
-              </w:rPr>
-              <w:t>C</w:t>
-            </w:r>
-            <w:r>
-              <w:rPr>
-                <w:sz w:val="22"/>
-                <w:szCs w:val="22"/>
-              </w:rPr>
-              <w:t>.М. Володин</w:t>
-            </w:r>
-          </w:p>
-          <w:p/>
-          <w:p>
-            <w:pPr>
-              <w:rPr>
-                <w:highlight w:val="yellow"/>
-              </w:rPr>
-            </w:pPr>
-            <w:r>
-              <w:rPr>
-                <w:sz w:val="22"/>
-                <w:szCs w:val="22"/>
-              </w:rPr>
-              <w:t>«09</w:t>
-            </w:r>
-            <w:r>
-              <w:rPr>
-                <w:sz w:val="22"/>
-                <w:szCs w:val="22"/>
-              </w:rPr>
-              <w:t xml:space="preserve">» </w:t>
-            </w:r>
-            <w:r>
-              <w:rPr>
-                <w:sz w:val="22"/>
-                <w:szCs w:val="22"/>
-              </w:rPr>
-              <w:t>марта 2023</w:t>
-            </w:r>
-            <w:r>
-              <w:rPr>
-                <w:sz w:val="22"/>
-                <w:szCs w:val="22"/>
-              </w:rPr>
-              <w:t>г.</w:t>
-            </w:r>
-          </w:p>
-        </w:tc>
-        <w:tc>
-          <w:tcPr>
-            <w:tcW w:w="3969" w:type="dxa"/>
-            <w:tcBorders>
-              <w:top w:val="single" w:sz="4" w:space="0" w:color="auto"/>
-              <w:left w:val="single" w:sz="18" w:space="0" w:color="auto"/>
-              <w:bottom w:val="single" w:sz="4" w:space="0" w:color="auto"/>
-              <w:right w:val="single" w:sz="18" w:space="0" w:color="auto"/>
-            </w:tcBorders>
-          </w:tcPr>
-          <w:p>
-            <w:r>
-              <w:rPr>
-                <w:sz w:val="22"/>
-                <w:szCs w:val="22"/>
-              </w:rPr>
-              <w:t>Специальность: 10.02.05</w:t>
-            </w:r>
-            <w:r>
-              <w:rPr>
-                <w:sz w:val="22"/>
-                <w:szCs w:val="22"/>
-              </w:rPr>
-              <w:t xml:space="preserve"> </w:t>
-            </w:r>
-            <w:r>
-              <w:rPr>
-                <w:sz w:val="22"/>
-                <w:szCs w:val="22"/>
-              </w:rPr>
-              <w:t>Обеспечение информационной безопасности автоматизированных</w:t>
-            </w:r>
-            <w:r>
-              <w:rPr>
-                <w:sz w:val="22"/>
-                <w:szCs w:val="22"/>
-              </w:rPr>
-              <w:t xml:space="preserve"> систем</w:t>
-            </w:r>
-          </w:p>
-        </w:tc>
-        <w:tc>
-          <w:tcPr>
-            <w:tcW w:w="3067" w:type="dxa"/>
-            <w:tcBorders>
-              <w:top w:val="single" w:sz="4" w:space="0" w:color="auto"/>
-              <w:left w:val="single" w:sz="18" w:space="0" w:color="auto"/>
-              <w:bottom w:val="single" w:sz="4" w:space="0" w:color="auto"/>
-              <w:right w:val="single" w:sz="18" w:space="0" w:color="auto"/>
-            </w:tcBorders>
-          </w:tcPr>
-          <w:p>
-            <w:r>
-              <w:rPr>
-                <w:sz w:val="22"/>
-                <w:szCs w:val="22"/>
-              </w:rPr>
-              <w:t xml:space="preserve">___________ </w:t>
-            </w:r>
-            <w:r>
-              <w:rPr>
-                <w:sz w:val="22"/>
-                <w:szCs w:val="22"/>
-              </w:rPr>
-              <w:t>Н.Ю Долгова</w:t>
-            </w:r>
-          </w:p>
-        </w:tc>
-      </w:tr>
-      <w:tr>
-        <w:tc>
-          <w:tcPr>
-            <w:tcW w:w="3141" w:type="dxa"/>
-            <w:tcBorders>
-              <w:top w:val="single" w:sz="4" w:space="0" w:color="auto"/>
-              <w:left w:val="single" w:sz="18" w:space="0" w:color="auto"/>
-              <w:bottom w:val="single" w:sz="18" w:space="0" w:color="auto"/>
-              <w:right w:val="single" w:sz="18" w:space="0" w:color="auto"/>
-            </w:tcBorders>
-          </w:tcPr>
-          <w:p>
-            <w:pPr>
-              <w:rPr>
-                <w:highlight w:val="yellow"/>
-              </w:rPr>
-            </w:pPr>
-            <w:r>
-              <w:rPr>
-                <w:sz w:val="22"/>
-                <w:szCs w:val="22"/>
-              </w:rPr>
-              <w:t>Протокол №</w:t>
-            </w:r>
-            <w:r>
-              <w:rPr>
-                <w:sz w:val="22"/>
-                <w:szCs w:val="22"/>
-              </w:rPr>
-              <w:t>8</w:t>
-            </w:r>
-          </w:p>
-        </w:tc>
-        <w:tc>
-          <w:tcPr>
-            <w:tcW w:w="3969" w:type="dxa"/>
-            <w:tcBorders>
-              <w:top w:val="single" w:sz="4" w:space="0" w:color="auto"/>
-              <w:left w:val="single" w:sz="18" w:space="0" w:color="auto"/>
-              <w:bottom w:val="single" w:sz="18" w:space="0" w:color="auto"/>
-              <w:right w:val="single" w:sz="18" w:space="0" w:color="auto"/>
-            </w:tcBorders>
-          </w:tcPr>
-          <w:p>
-            <w:r>
-              <w:rPr>
-                <w:sz w:val="22"/>
-                <w:szCs w:val="22"/>
-              </w:rPr>
-              <w:t>Курс 2      Семестр 4</w:t>
-            </w:r>
-          </w:p>
-        </w:tc>
-        <w:tc>
-          <w:tcPr>
-            <w:tcW w:w="3067" w:type="dxa"/>
-            <w:tcBorders>
-              <w:top w:val="single" w:sz="4" w:space="0" w:color="auto"/>
-              <w:left w:val="single" w:sz="18" w:space="0" w:color="auto"/>
-              <w:bottom w:val="single" w:sz="18" w:space="0" w:color="auto"/>
-              <w:right w:val="single" w:sz="18" w:space="0" w:color="auto"/>
-            </w:tcBorders>
-          </w:tcPr>
-          <w:p>
-            <w:r>
-              <w:rPr>
-                <w:sz w:val="22"/>
-                <w:szCs w:val="22"/>
-              </w:rPr>
-              <w:t>″        ″                      20     г.</w:t>
-            </w:r>
-          </w:p>
-        </w:tc>
-      </w:tr>
-      <w:tr>
-        <w:tc>
-          <w:tcPr>
-            <w:tcW w:w="10177" w:type="dxa"/>
-            <w:gridSpan w:val="3"/>
-            <w:tcBorders>
-              <w:top w:val="nil"/>
-              <w:left w:val="single" w:sz="18" w:space="0" w:color="auto"/>
-              <w:bottom w:val="nil"/>
-              <w:right w:val="single" w:sz="18" w:space="0" w:color="auto"/>
-            </w:tcBorders>
-          </w:tcPr>
-          <w:p/>
-          <w:p>
-            <w:pPr>
-              <w:pStyle w:val="a3"/>
-              <w:numPr>
-                <w:ilvl w:val="0"/>
-                <w:numId w:val="23"/>
-              </w:numPr>
-              <w:spacing w:after="120"/>
-              <w:ind w:left="357" w:hanging="357"/>
-              <w:jc w:val="both"/>
-              <w:rPr>
-                <w:rFonts w:ascii="Times New Roman" w:eastAsia="Times New Roman" w:hAnsi="Times New Roman"/>
-                <w:sz w:val="24"/>
-                <w:szCs w:val="24"/>
-                <w:lang w:eastAsia="ru-RU"/>
-              </w:rPr>
-            </w:pPr>
-            <w:r>
-              <w:rPr>
-                <w:rFonts w:ascii="Times New Roman" w:hAnsi="Times New Roman"/>
-                <w:sz w:val="24"/>
-                <w:szCs w:val="24"/>
-              </w:rPr>
-              <w:t xml:space="preserve">Классификация угроз ОС. Источники угроз информационной безопасности и объекты воздействия. </w:t>
-            </w:r>
-          </w:p>
-          <w:p>
-            <w:pPr>
-              <w:pStyle w:val="a3"/>
-              <w:numPr>
-                <w:ilvl w:val="0"/>
-                <w:numId w:val="23"/>
-              </w:numPr>
-              <w:spacing w:after="120"/>
-              <w:ind w:left="357" w:hanging="357"/>
-              <w:jc w:val="both"/>
-              <w:rPr>
-                <w:rFonts w:ascii="Times New Roman" w:hAnsi="Times New Roman"/>
-                <w:sz w:val="24"/>
-                <w:szCs w:val="24"/>
-              </w:rPr>
-            </w:pPr>
-            <w:r>
-              <w:rPr>
-                <w:rFonts w:ascii="Times New Roman" w:hAnsi="Times New Roman"/>
-                <w:sz w:val="24"/>
-                <w:szCs w:val="24"/>
-              </w:rPr>
-              <w:t xml:space="preserve">Охарактеризовать механизмы защиты операционной системы семейства </w:t>
-            </w:r>
-            <w:r>
-              <w:rPr>
-                <w:rFonts w:ascii="Times New Roman" w:hAnsi="Times New Roman"/>
-                <w:sz w:val="24"/>
-                <w:szCs w:val="24"/>
-                <w:lang w:val="en-US"/>
-              </w:rPr>
-              <w:t>Unix</w:t>
-            </w:r>
-          </w:p>
-          <w:p>
-            <w:pPr>
-              <w:pStyle w:val="a3"/>
-              <w:numPr>
-                <w:ilvl w:val="0"/>
-                <w:numId w:val="23"/>
-              </w:numPr>
-              <w:spacing w:after="120"/>
-              <w:ind w:left="357" w:hanging="357"/>
-              <w:jc w:val="both"/>
-              <w:rPr>
-                <w:rFonts w:ascii="Times New Roman" w:hAnsi="Times New Roman"/>
-                <w:sz w:val="24"/>
-                <w:szCs w:val="24"/>
-              </w:rPr>
-            </w:pPr>
-            <w:r>
-              <w:rPr>
-                <w:rFonts w:ascii="Times New Roman" w:hAnsi="Times New Roman"/>
-                <w:sz w:val="24"/>
-                <w:szCs w:val="24"/>
-              </w:rPr>
-              <w:t>Выполнить планирование процессов с использованием</w:t>
-            </w:r>
-            <w:r>
-              <w:rPr>
-                <w:rFonts w:ascii="Times New Roman" w:hAnsi="Times New Roman"/>
-                <w:b/>
-                <w:bCs/>
-                <w:sz w:val="24"/>
-                <w:szCs w:val="24"/>
-              </w:rPr>
-              <w:t xml:space="preserve"> </w:t>
-            </w:r>
-            <w:r>
-              <w:rPr>
-                <w:rFonts w:ascii="Times New Roman" w:hAnsi="Times New Roman"/>
-                <w:sz w:val="24"/>
-                <w:szCs w:val="24"/>
-              </w:rPr>
-              <w:t>алгоритма RR. Вычислить среднее время ожидания и среднее время выполнения процессов. Величина кванта времени = 3.</w:t>
-            </w:r>
-          </w:p>
-          <w:p>
-            <w:pPr>
-              <w:widowControl w:val="0"/>
-              <w:autoSpaceDE w:val="0"/>
-              <w:autoSpaceDN w:val="0"/>
-              <w:adjustRightInd w:val="0"/>
-              <w:contextualSpacing/>
-              <w:rPr>
-                <w:b/>
-                <w:bCs/>
-              </w:rPr>
-            </w:pPr>
-            <w:r>
-              <w:rPr>
-                <w:b/>
-                <w:bCs/>
-              </w:rPr>
-              <w:t>Исходные данные</w:t>
-            </w:r>
-          </w:p>
-          <w:tbl>
-            <w:tblPr>
-              <w:tblW w:w="0" w:type="auto"/>
-              <w:tblInd w:w="10" w:type="dxa"/>
-              <w:tblBorders>
-                <w:top w:val="single" w:sz="8" w:space="0" w:color="auto"/>
-                <w:left w:val="single" w:sz="8" w:space="0" w:color="auto"/>
-                <w:bottom w:val="single" w:sz="8" w:space="0" w:color="auto"/>
-                <w:right w:val="single" w:sz="8" w:space="0" w:color="auto"/>
-                <w:insideH w:val="single" w:sz="8" w:space="0" w:color="auto"/>
-                <w:insideV w:val="single" w:sz="8" w:space="0" w:color="auto"/>
-              </w:tblBorders>
-              <w:tblLayout w:type="fixed"/>
-              <w:tblCellMar>
-                <w:left w:w="0" w:type="dxa"/>
-                <w:right w:w="0" w:type="dxa"/>
-              </w:tblCellMar>
-              <w:tblLook w:val="04A0" w:firstRow="1" w:lastRow="0" w:firstColumn="1" w:lastColumn="0" w:noHBand="0" w:noVBand="1"/>
-            </w:tblPr>
-            <w:tblGrid>
-              <w:gridCol w:w="2980"/>
-              <w:gridCol w:w="3120"/>
-            </w:tblGrid>
-            <w:tr>
-              <w:trPr>
-                <w:trHeight w:val="241"/>
-              </w:trPr>
-              <w:tc>
-                <w:tcPr>
-                  <w:tcW w:w="2980" w:type="dxa"/>
-                  <w:vAlign w:val="bottom"/>
-                  <w:hideMark/>
-                </w:tcPr>
-                <w:p>
-                  <w:pPr>
-                    <w:widowControl w:val="0"/>
-                    <w:autoSpaceDE w:val="0"/>
-                    <w:autoSpaceDN w:val="0"/>
-                    <w:adjustRightInd w:val="0"/>
-                    <w:contextualSpacing/>
-                    <w:jc w:val="center"/>
-                  </w:pPr>
-                  <w:r>
-                    <w:t>Номер процесса</w:t>
-                  </w:r>
-                </w:p>
-              </w:tc>
-              <w:tc>
-                <w:tcPr>
-                  <w:tcW w:w="3120" w:type="dxa"/>
-                  <w:vAlign w:val="bottom"/>
-                  <w:hideMark/>
-                </w:tcPr>
-                <w:p>
-                  <w:pPr>
-                    <w:widowControl w:val="0"/>
-                    <w:autoSpaceDE w:val="0"/>
-                    <w:autoSpaceDN w:val="0"/>
-                    <w:adjustRightInd w:val="0"/>
-                    <w:contextualSpacing/>
-                    <w:jc w:val="center"/>
-                  </w:pPr>
-                  <w:r>
-                    <w:t>Время выполнения</w:t>
-                  </w:r>
-                </w:p>
-              </w:tc>
-            </w:tr>
-            <w:tr>
-              <w:trPr>
-                <w:trHeight w:val="243"/>
-              </w:trPr>
-              <w:tc>
-                <w:tcPr>
-                  <w:tcW w:w="2980" w:type="dxa"/>
-                  <w:vAlign w:val="bottom"/>
-                  <w:hideMark/>
-                </w:tcPr>
-                <w:p>
-                  <w:pPr>
-                    <w:widowControl w:val="0"/>
-                    <w:autoSpaceDE w:val="0"/>
-                    <w:autoSpaceDN w:val="0"/>
-                    <w:adjustRightInd w:val="0"/>
-                    <w:contextualSpacing/>
-                    <w:jc w:val="center"/>
-                  </w:pPr>
-                  <w:r>
-                    <w:rPr>
-                      <w:w w:val="90"/>
-                    </w:rPr>
-                    <w:t>1</w:t>
-                  </w:r>
-                </w:p>
-              </w:tc>
-              <w:tc>
-                <w:tcPr>
-                  <w:tcW w:w="3120" w:type="dxa"/>
-                  <w:vAlign w:val="bottom"/>
-                  <w:hideMark/>
-                </w:tcPr>
-                <w:p>
-                  <w:pPr>
-                    <w:widowControl w:val="0"/>
-                    <w:autoSpaceDE w:val="0"/>
-                    <w:autoSpaceDN w:val="0"/>
-                    <w:adjustRightInd w:val="0"/>
-                    <w:contextualSpacing/>
-                    <w:jc w:val="center"/>
-                  </w:pPr>
-                  <w:r>
-                    <w:t>6</w:t>
-                  </w:r>
-                </w:p>
-              </w:tc>
-            </w:tr>
-            <w:tr>
-              <w:trPr>
-                <w:trHeight w:val="243"/>
-              </w:trPr>
-              <w:tc>
-                <w:tcPr>
-                  <w:tcW w:w="2980" w:type="dxa"/>
-                  <w:vAlign w:val="bottom"/>
-                  <w:hideMark/>
-                </w:tcPr>
-                <w:p>
-                  <w:pPr>
-                    <w:widowControl w:val="0"/>
-                    <w:autoSpaceDE w:val="0"/>
-                    <w:autoSpaceDN w:val="0"/>
-                    <w:adjustRightInd w:val="0"/>
-                    <w:contextualSpacing/>
-                    <w:jc w:val="center"/>
-                  </w:pPr>
-                  <w:r>
-                    <w:rPr>
-                      <w:w w:val="90"/>
-                    </w:rPr>
-                    <w:t>2</w:t>
-                  </w:r>
-                </w:p>
-              </w:tc>
-              <w:tc>
-                <w:tcPr>
-                  <w:tcW w:w="3120" w:type="dxa"/>
-                  <w:vAlign w:val="bottom"/>
-                  <w:hideMark/>
-                </w:tcPr>
-                <w:p>
-                  <w:pPr>
-                    <w:widowControl w:val="0"/>
-                    <w:autoSpaceDE w:val="0"/>
-                    <w:autoSpaceDN w:val="0"/>
-                    <w:adjustRightInd w:val="0"/>
-                    <w:contextualSpacing/>
-                    <w:jc w:val="center"/>
-                  </w:pPr>
-                  <w:r>
-                    <w:t>2</w:t>
-                  </w:r>
-                </w:p>
-              </w:tc>
-            </w:tr>
-            <w:tr>
-              <w:trPr>
-                <w:trHeight w:val="243"/>
-              </w:trPr>
-              <w:tc>
-                <w:tcPr>
-                  <w:tcW w:w="2980" w:type="dxa"/>
-                  <w:vAlign w:val="bottom"/>
-                  <w:hideMark/>
-                </w:tcPr>
-                <w:p>
-                  <w:pPr>
-                    <w:widowControl w:val="0"/>
-                    <w:autoSpaceDE w:val="0"/>
-                    <w:autoSpaceDN w:val="0"/>
-                    <w:adjustRightInd w:val="0"/>
-                    <w:contextualSpacing/>
-                    <w:jc w:val="center"/>
-                  </w:pPr>
-                  <w:r>
-                    <w:rPr>
-                      <w:w w:val="90"/>
-                    </w:rPr>
-                    <w:t>3</w:t>
-                  </w:r>
-                </w:p>
-              </w:tc>
-              <w:tc>
-                <w:tcPr>
-                  <w:tcW w:w="3120" w:type="dxa"/>
-                  <w:vAlign w:val="bottom"/>
-                  <w:hideMark/>
-                </w:tcPr>
-                <w:p>
-                  <w:pPr>
-                    <w:widowControl w:val="0"/>
-                    <w:autoSpaceDE w:val="0"/>
-                    <w:autoSpaceDN w:val="0"/>
-                    <w:adjustRightInd w:val="0"/>
-                    <w:contextualSpacing/>
-                    <w:jc w:val="center"/>
-                  </w:pPr>
-                  <w:r>
-                    <w:t>3</w:t>
-                  </w:r>
-                </w:p>
-              </w:tc>
-            </w:tr>
-            <w:tr>
-              <w:trPr>
-                <w:trHeight w:val="243"/>
-              </w:trPr>
-              <w:tc>
-                <w:tcPr>
-                  <w:tcW w:w="2980" w:type="dxa"/>
-                  <w:vAlign w:val="bottom"/>
-                  <w:hideMark/>
-                </w:tcPr>
-                <w:p>
-                  <w:pPr>
-                    <w:widowControl w:val="0"/>
-                    <w:autoSpaceDE w:val="0"/>
-                    <w:autoSpaceDN w:val="0"/>
-                    <w:adjustRightInd w:val="0"/>
-                    <w:contextualSpacing/>
-                    <w:jc w:val="center"/>
-                  </w:pPr>
-                  <w:r>
-                    <w:rPr>
-                      <w:w w:val="90"/>
-                    </w:rPr>
-                    <w:t>4</w:t>
-                  </w:r>
-                </w:p>
-              </w:tc>
-              <w:tc>
-                <w:tcPr>
-                  <w:tcW w:w="3120" w:type="dxa"/>
-                  <w:vAlign w:val="bottom"/>
-                  <w:hideMark/>
-                </w:tcPr>
-                <w:p>
-                  <w:pPr>
-                    <w:widowControl w:val="0"/>
-                    <w:autoSpaceDE w:val="0"/>
-                    <w:autoSpaceDN w:val="0"/>
-                    <w:adjustRightInd w:val="0"/>
-                    <w:contextualSpacing/>
-                    <w:jc w:val="center"/>
-                  </w:pPr>
-                  <w:r>
-                    <w:t>4</w:t>
-                  </w:r>
-                </w:p>
-              </w:tc>
-            </w:tr>
-            <w:tr>
-              <w:trPr>
-                <w:trHeight w:val="243"/>
-              </w:trPr>
-              <w:tc>
-                <w:tcPr>
-                  <w:tcW w:w="2980" w:type="dxa"/>
-                  <w:vAlign w:val="bottom"/>
-                  <w:hideMark/>
-                </w:tcPr>
-                <w:p>
-                  <w:pPr>
-                    <w:widowControl w:val="0"/>
-                    <w:autoSpaceDE w:val="0"/>
-                    <w:autoSpaceDN w:val="0"/>
-                    <w:adjustRightInd w:val="0"/>
-                    <w:contextualSpacing/>
-                    <w:jc w:val="center"/>
-                    <w:rPr>
-                      <w:w w:val="90"/>
-                    </w:rPr>
-                  </w:pPr>
-                  <w:r>
-                    <w:rPr>
-                      <w:w w:val="90"/>
-                    </w:rPr>
-                    <w:t>5</w:t>
-                  </w:r>
-                </w:p>
-              </w:tc>
-              <w:tc>
-                <w:tcPr>
-                  <w:tcW w:w="3120" w:type="dxa"/>
-                  <w:vAlign w:val="bottom"/>
-                  <w:hideMark/>
-                </w:tcPr>
-                <w:p>
-                  <w:pPr>
-                    <w:widowControl w:val="0"/>
-                    <w:autoSpaceDE w:val="0"/>
-                    <w:autoSpaceDN w:val="0"/>
-                    <w:adjustRightInd w:val="0"/>
-                    <w:contextualSpacing/>
-                    <w:jc w:val="center"/>
-                  </w:pPr>
-                  <w:r>
-                    <w:t>5</w:t>
-                  </w:r>
-                </w:p>
-              </w:tc>
-            </w:tr>
-          </w:tbl>
-          <w:p>
-            <w:pPr>
-              <w:widowControl w:val="0"/>
-              <w:autoSpaceDE w:val="0"/>
-              <w:autoSpaceDN w:val="0"/>
-              <w:adjustRightInd w:val="0"/>
-              <w:contextualSpacing/>
-              <w:rPr>
-                <w:b/>
-                <w:bCs/>
-              </w:rPr>
-            </w:pPr>
-          </w:p>
-          <w:p>
-            <w:pPr>
-              <w:jc w:val="right"/>
-            </w:pPr>
-            <w:r>
-              <w:rPr>
-                <w:sz w:val="22"/>
-                <w:szCs w:val="22"/>
-              </w:rPr>
-              <w:t>Преподаватель</w:t>
-            </w:r>
-            <w:r>
-              <w:rPr>
-                <w:sz w:val="22"/>
-                <w:szCs w:val="22"/>
-              </w:rPr>
-              <w:t xml:space="preserve"> </w:t>
-            </w:r>
-            <w:r>
-              <w:rPr>
-                <w:sz w:val="22"/>
-                <w:szCs w:val="22"/>
-              </w:rPr>
-              <w:t>Захаренков И.О.</w:t>
-            </w:r>
-            <w:r>
-              <w:rPr>
-                <w:sz w:val="22"/>
-                <w:szCs w:val="22"/>
-              </w:rPr>
-              <w:t xml:space="preserve">                                 /                                                /</w:t>
-            </w:r>
-            <w:r>
-              <w:rPr>
-                <w:sz w:val="22"/>
-                <w:szCs w:val="22"/>
-              </w:rPr>
-              <w:t xml:space="preserve">                                                                           </w:t>
-            </w:r>
-          </w:p>
-        </w:tc>
-      </w:tr>
-      <w:tr>
-        <w:tc>
-          <w:tcPr>
-            <w:tcW w:w="10177" w:type="dxa"/>
-            <w:gridSpan w:val="3"/>
-            <w:tcBorders>
-              <w:top w:val="single" w:sz="18" w:space="0" w:color="auto"/>
-              <w:left w:val="single" w:sz="18" w:space="0" w:color="auto"/>
-              <w:bottom w:val="single" w:sz="18" w:space="0" w:color="auto"/>
-              <w:right w:val="single" w:sz="18" w:space="0" w:color="auto"/>
-            </w:tcBorders>
-          </w:tcPr>
-          <w:p>
-            <w:pPr>
-              <w:jc w:val="center"/>
-            </w:pPr>
-            <w:r>
-              <w:rPr>
-                <w:sz w:val="22"/>
-                <w:szCs w:val="22"/>
-              </w:rPr>
-              <w:t>ФГОБУ ВО «Финансовый университет при Правительстве РФ»</w:t>
-            </w:r>
-          </w:p>
-          <w:p>
-            <w:pPr>
-              <w:jc w:val="center"/>
-            </w:pPr>
-            <w:r>
-              <w:rPr>
-                <w:sz w:val="22"/>
-                <w:szCs w:val="22"/>
-              </w:rPr>
-              <w:t>Колледж информатики и программирования</w:t>
-            </w:r>
-          </w:p>
-        </w:tc>
-      </w:tr>
-      <w:tr>
-        <w:tc>
-          <w:tcPr>
-            <w:tcW w:w="3141" w:type="dxa"/>
-            <w:tcBorders>
-              <w:top w:val="single" w:sz="18" w:space="0" w:color="auto"/>
-              <w:left w:val="single" w:sz="18" w:space="0" w:color="auto"/>
-              <w:bottom w:val="single" w:sz="4" w:space="0" w:color="auto"/>
-              <w:right w:val="single" w:sz="18" w:space="0" w:color="auto"/>
-            </w:tcBorders>
-          </w:tcPr>
-          <w:p>
-            <w:r>
-              <w:rPr>
-                <w:sz w:val="22"/>
-                <w:szCs w:val="22"/>
-              </w:rPr>
-              <w:t>Рассмотрено предметной</w:t>
-            </w:r>
-          </w:p>
-        </w:tc>
-        <w:tc>
-          <w:tcPr>
-            <w:tcW w:w="3969" w:type="dxa"/>
-            <w:tcBorders>
-              <w:top w:val="single" w:sz="18" w:space="0" w:color="auto"/>
-              <w:left w:val="single" w:sz="18" w:space="0" w:color="auto"/>
-              <w:bottom w:val="single" w:sz="4" w:space="0" w:color="auto"/>
-              <w:right w:val="single" w:sz="18" w:space="0" w:color="auto"/>
-            </w:tcBorders>
-          </w:tcPr>
-          <w:p>
-            <w:pPr>
-              <w:jc w:val="center"/>
-              <w:rPr>
-                <w:b/>
-                <w:lang w:val="en-US"/>
-              </w:rPr>
-            </w:pPr>
-            <w:r>
-              <w:rPr>
-                <w:b/>
-                <w:sz w:val="22"/>
-                <w:szCs w:val="22"/>
-              </w:rPr>
-              <w:t>Э</w:t>
-            </w:r>
-            <w:r>
-              <w:rPr>
-                <w:b/>
-                <w:sz w:val="22"/>
-                <w:szCs w:val="22"/>
-              </w:rPr>
-              <w:t>кзамен</w:t>
-            </w:r>
-          </w:p>
-        </w:tc>
-        <w:tc>
-          <w:tcPr>
-            <w:tcW w:w="3067" w:type="dxa"/>
-            <w:tcBorders>
-              <w:top w:val="single" w:sz="18" w:space="0" w:color="auto"/>
-              <w:left w:val="single" w:sz="18" w:space="0" w:color="auto"/>
-              <w:bottom w:val="single" w:sz="4" w:space="0" w:color="auto"/>
-              <w:right w:val="single" w:sz="18" w:space="0" w:color="auto"/>
-            </w:tcBorders>
-          </w:tcPr>
-          <w:p>
-            <w:r>
-              <w:rPr>
-                <w:sz w:val="22"/>
-                <w:szCs w:val="22"/>
-              </w:rPr>
-              <w:t>Утверждено</w:t>
-            </w:r>
-          </w:p>
-        </w:tc>
-      </w:tr>
-      <w:tr>
-        <w:tc>
-          <w:tcPr>
-            <w:tcW w:w="3141" w:type="dxa"/>
-            <w:tcBorders>
-              <w:top w:val="single" w:sz="4" w:space="0" w:color="auto"/>
-              <w:left w:val="single" w:sz="18" w:space="0" w:color="auto"/>
-              <w:bottom w:val="single" w:sz="4" w:space="0" w:color="auto"/>
-              <w:right w:val="single" w:sz="18" w:space="0" w:color="auto"/>
-            </w:tcBorders>
-          </w:tcPr>
-          <w:p>
-            <w:r>
-              <w:rPr>
-                <w:sz w:val="22"/>
-                <w:szCs w:val="22"/>
-              </w:rPr>
-              <w:t>(цикловой) комиссией:</w:t>
-            </w:r>
-          </w:p>
-        </w:tc>
-        <w:tc>
-          <w:tcPr>
-            <w:tcW w:w="3969" w:type="dxa"/>
-            <w:tcBorders>
-              <w:top w:val="single" w:sz="4" w:space="0" w:color="auto"/>
-              <w:left w:val="single" w:sz="18" w:space="0" w:color="auto"/>
-              <w:bottom w:val="single" w:sz="4" w:space="0" w:color="auto"/>
-              <w:right w:val="single" w:sz="18" w:space="0" w:color="auto"/>
-            </w:tcBorders>
-          </w:tcPr>
-          <w:p>
-            <w:pPr>
-              <w:jc w:val="center"/>
-              <w:rPr>
-                <w:b/>
-                <w:i/>
-              </w:rPr>
-            </w:pPr>
-            <w:r>
-              <w:rPr>
-                <w:b/>
-                <w:i/>
-                <w:sz w:val="22"/>
-                <w:szCs w:val="22"/>
-              </w:rPr>
-              <w:t>Экзаменационный билет №</w:t>
-            </w:r>
-            <w:r>
-              <w:rPr>
-                <w:b/>
-                <w:i/>
-                <w:sz w:val="22"/>
-                <w:szCs w:val="22"/>
-                <w:lang w:val="en-US"/>
-              </w:rPr>
-              <w:t>24</w:t>
-            </w:r>
-          </w:p>
-        </w:tc>
-        <w:tc>
-          <w:tcPr>
-            <w:tcW w:w="3067" w:type="dxa"/>
-            <w:tcBorders>
-              <w:top w:val="single" w:sz="4" w:space="0" w:color="auto"/>
-              <w:left w:val="single" w:sz="18" w:space="0" w:color="auto"/>
-              <w:bottom w:val="single" w:sz="4" w:space="0" w:color="auto"/>
-              <w:right w:val="single" w:sz="18" w:space="0" w:color="auto"/>
-            </w:tcBorders>
-          </w:tcPr>
-          <w:p>
-            <w:r>
-              <w:rPr>
-                <w:sz w:val="22"/>
-                <w:szCs w:val="22"/>
-              </w:rPr>
-              <w:t>Зам. директора по У</w:t>
-            </w:r>
-            <w:r>
-              <w:rPr>
-                <w:sz w:val="22"/>
-                <w:szCs w:val="22"/>
-              </w:rPr>
-              <w:t>Р</w:t>
-            </w:r>
-          </w:p>
-        </w:tc>
-      </w:tr>
-      <w:tr>
-        <w:tc>
-          <w:tcPr>
-            <w:tcW w:w="3141" w:type="dxa"/>
-            <w:tcBorders>
-              <w:top w:val="single" w:sz="4" w:space="0" w:color="auto"/>
-              <w:left w:val="single" w:sz="18" w:space="0" w:color="auto"/>
-              <w:bottom w:val="single" w:sz="4" w:space="0" w:color="auto"/>
-              <w:right w:val="single" w:sz="18" w:space="0" w:color="auto"/>
-            </w:tcBorders>
-          </w:tcPr>
-          <w:p>
-            <w:r>
-              <w:rPr>
-                <w:sz w:val="22"/>
-                <w:szCs w:val="22"/>
-              </w:rPr>
-              <w:t>Обеспечение информационной безопасности АС</w:t>
-            </w:r>
-          </w:p>
-        </w:tc>
-        <w:tc>
-          <w:tcPr>
-            <w:tcW w:w="3969" w:type="dxa"/>
-            <w:tcBorders>
-              <w:top w:val="single" w:sz="4" w:space="0" w:color="auto"/>
-              <w:left w:val="single" w:sz="18" w:space="0" w:color="auto"/>
-              <w:bottom w:val="single" w:sz="4" w:space="0" w:color="auto"/>
-              <w:right w:val="single" w:sz="18" w:space="0" w:color="auto"/>
-            </w:tcBorders>
-          </w:tcPr>
-          <w:p>
-            <w:pPr>
-              <w:jc w:val="both"/>
-              <w:rPr>
-                <w:b/>
-                <w:i/>
-              </w:rPr>
-            </w:pPr>
-            <w:r>
-              <w:rPr>
-                <w:b/>
-                <w:i/>
-                <w:sz w:val="22"/>
-                <w:szCs w:val="22"/>
-              </w:rPr>
-              <w:t xml:space="preserve">по </w:t>
-            </w:r>
-            <w:r>
-              <w:rPr>
-                <w:b/>
-                <w:i/>
-                <w:sz w:val="22"/>
-                <w:szCs w:val="22"/>
-              </w:rPr>
-              <w:t>МДК</w:t>
-            </w:r>
-            <w:r>
-              <w:rPr>
-                <w:b/>
-                <w:i/>
-                <w:sz w:val="22"/>
-                <w:szCs w:val="22"/>
-              </w:rPr>
-              <w:t>.01</w:t>
-            </w:r>
-            <w:r>
-              <w:rPr>
-                <w:b/>
-                <w:i/>
-                <w:sz w:val="22"/>
-                <w:szCs w:val="22"/>
-              </w:rPr>
-              <w:t>.01</w:t>
-            </w:r>
-            <w:r>
-              <w:rPr>
-                <w:b/>
-                <w:i/>
-                <w:sz w:val="22"/>
-                <w:szCs w:val="22"/>
-              </w:rPr>
-              <w:t xml:space="preserve"> «</w:t>
-            </w:r>
-            <w:r>
-              <w:rPr>
-                <w:b/>
-                <w:i/>
-                <w:sz w:val="22"/>
-                <w:szCs w:val="22"/>
-              </w:rPr>
-              <w:t>Операционные системы</w:t>
-            </w:r>
-            <w:r>
-              <w:rPr>
-                <w:b/>
-                <w:i/>
-                <w:sz w:val="22"/>
-                <w:szCs w:val="22"/>
-              </w:rPr>
-              <w:t>»</w:t>
-            </w:r>
-          </w:p>
-        </w:tc>
-        <w:tc>
-          <w:tcPr>
-            <w:tcW w:w="3067" w:type="dxa"/>
-            <w:tcBorders>
-              <w:top w:val="single" w:sz="4" w:space="0" w:color="auto"/>
-              <w:left w:val="single" w:sz="18" w:space="0" w:color="auto"/>
-              <w:bottom w:val="single" w:sz="4" w:space="0" w:color="auto"/>
-              <w:right w:val="single" w:sz="18" w:space="0" w:color="auto"/>
-            </w:tcBorders>
-          </w:tcPr>
-          <w:p/>
-        </w:tc>
-      </w:tr>
-      <w:tr>
-        <w:tc>
-          <w:tcPr>
-            <w:tcW w:w="3141" w:type="dxa"/>
-            <w:tcBorders>
-              <w:top w:val="single" w:sz="4" w:space="0" w:color="auto"/>
-              <w:left w:val="single" w:sz="18" w:space="0" w:color="auto"/>
-              <w:bottom w:val="single" w:sz="4" w:space="0" w:color="auto"/>
-              <w:right w:val="single" w:sz="18" w:space="0" w:color="auto"/>
-            </w:tcBorders>
-          </w:tcPr>
-          <w:p>
-            <w:r>
-              <w:rPr>
-                <w:sz w:val="22"/>
-                <w:szCs w:val="22"/>
-              </w:rPr>
-              <w:t xml:space="preserve">__________ </w:t>
-            </w:r>
-            <w:r>
-              <w:rPr>
-                <w:sz w:val="22"/>
-                <w:szCs w:val="22"/>
-                <w:lang w:val="en-US"/>
-              </w:rPr>
-              <w:t>C</w:t>
-            </w:r>
-            <w:r>
-              <w:rPr>
-                <w:sz w:val="22"/>
-                <w:szCs w:val="22"/>
-              </w:rPr>
-              <w:t>.М. Володин</w:t>
-            </w:r>
-          </w:p>
-          <w:p/>
-          <w:p>
-            <w:pPr>
-              <w:rPr>
-                <w:highlight w:val="yellow"/>
-              </w:rPr>
-            </w:pPr>
-            <w:r>
-              <w:rPr>
-                <w:sz w:val="22"/>
-                <w:szCs w:val="22"/>
-              </w:rPr>
-              <w:t>«09</w:t>
-            </w:r>
-            <w:r>
-              <w:rPr>
-                <w:sz w:val="22"/>
-                <w:szCs w:val="22"/>
-              </w:rPr>
-              <w:t xml:space="preserve">» </w:t>
-            </w:r>
-            <w:r>
-              <w:rPr>
-                <w:sz w:val="22"/>
-                <w:szCs w:val="22"/>
-              </w:rPr>
-              <w:t>марта 2023</w:t>
-            </w:r>
-            <w:r>
-              <w:rPr>
-                <w:sz w:val="22"/>
-                <w:szCs w:val="22"/>
-              </w:rPr>
-              <w:t>г.</w:t>
-            </w:r>
-          </w:p>
-        </w:tc>
-        <w:tc>
-          <w:tcPr>
-            <w:tcW w:w="3969" w:type="dxa"/>
-            <w:tcBorders>
-              <w:top w:val="single" w:sz="4" w:space="0" w:color="auto"/>
-              <w:left w:val="single" w:sz="18" w:space="0" w:color="auto"/>
-              <w:bottom w:val="single" w:sz="4" w:space="0" w:color="auto"/>
-              <w:right w:val="single" w:sz="18" w:space="0" w:color="auto"/>
-            </w:tcBorders>
-          </w:tcPr>
-          <w:p>
-            <w:r>
-              <w:rPr>
-                <w:sz w:val="22"/>
-                <w:szCs w:val="22"/>
-              </w:rPr>
-              <w:t>Специальность: 10.02.05</w:t>
-            </w:r>
-            <w:r>
-              <w:rPr>
-                <w:sz w:val="22"/>
-                <w:szCs w:val="22"/>
-              </w:rPr>
-              <w:t xml:space="preserve"> </w:t>
-            </w:r>
-            <w:r>
-              <w:rPr>
-                <w:sz w:val="22"/>
-                <w:szCs w:val="22"/>
-              </w:rPr>
-              <w:t>Обеспечение информационной безопасности автоматизированных</w:t>
-            </w:r>
-            <w:r>
-              <w:rPr>
-                <w:sz w:val="22"/>
-                <w:szCs w:val="22"/>
-              </w:rPr>
-              <w:t xml:space="preserve"> систем</w:t>
-            </w:r>
-          </w:p>
-        </w:tc>
-        <w:tc>
-          <w:tcPr>
-            <w:tcW w:w="3067" w:type="dxa"/>
-            <w:tcBorders>
-              <w:top w:val="single" w:sz="4" w:space="0" w:color="auto"/>
-              <w:left w:val="single" w:sz="18" w:space="0" w:color="auto"/>
-              <w:bottom w:val="single" w:sz="4" w:space="0" w:color="auto"/>
-              <w:right w:val="single" w:sz="18" w:space="0" w:color="auto"/>
-            </w:tcBorders>
-          </w:tcPr>
-          <w:p>
-            <w:r>
-              <w:rPr>
-                <w:sz w:val="22"/>
-                <w:szCs w:val="22"/>
-              </w:rPr>
-              <w:t xml:space="preserve">___________ </w:t>
-            </w:r>
-            <w:r>
-              <w:rPr>
-                <w:sz w:val="22"/>
-                <w:szCs w:val="22"/>
-              </w:rPr>
-              <w:t>Н.Ю Долгова</w:t>
-            </w:r>
-          </w:p>
-        </w:tc>
-      </w:tr>
-      <w:tr>
-        <w:tc>
-          <w:tcPr>
-            <w:tcW w:w="3141" w:type="dxa"/>
-            <w:tcBorders>
-              <w:top w:val="single" w:sz="4" w:space="0" w:color="auto"/>
-              <w:left w:val="single" w:sz="18" w:space="0" w:color="auto"/>
-              <w:bottom w:val="single" w:sz="18" w:space="0" w:color="auto"/>
-              <w:right w:val="single" w:sz="18" w:space="0" w:color="auto"/>
-            </w:tcBorders>
-          </w:tcPr>
-          <w:p>
-            <w:pPr>
-              <w:rPr>
-                <w:highlight w:val="yellow"/>
-              </w:rPr>
-            </w:pPr>
-            <w:r>
-              <w:rPr>
-                <w:sz w:val="22"/>
-                <w:szCs w:val="22"/>
-              </w:rPr>
-              <w:t>Протокол №</w:t>
-            </w:r>
-            <w:r>
-              <w:rPr>
-                <w:sz w:val="22"/>
-                <w:szCs w:val="22"/>
-              </w:rPr>
-              <w:t>8</w:t>
-            </w:r>
-          </w:p>
-        </w:tc>
-        <w:tc>
-          <w:tcPr>
-            <w:tcW w:w="3969" w:type="dxa"/>
-            <w:tcBorders>
-              <w:top w:val="single" w:sz="4" w:space="0" w:color="auto"/>
-              <w:left w:val="single" w:sz="18" w:space="0" w:color="auto"/>
-              <w:bottom w:val="single" w:sz="18" w:space="0" w:color="auto"/>
-              <w:right w:val="single" w:sz="18" w:space="0" w:color="auto"/>
-            </w:tcBorders>
-          </w:tcPr>
-          <w:p>
-            <w:r>
-              <w:rPr>
-                <w:sz w:val="22"/>
-                <w:szCs w:val="22"/>
-              </w:rPr>
-              <w:t>Курс 2      Семестр 4</w:t>
-            </w:r>
-          </w:p>
-        </w:tc>
-        <w:tc>
-          <w:tcPr>
-            <w:tcW w:w="3067" w:type="dxa"/>
-            <w:tcBorders>
-              <w:top w:val="single" w:sz="4" w:space="0" w:color="auto"/>
-              <w:left w:val="single" w:sz="18" w:space="0" w:color="auto"/>
-              <w:bottom w:val="single" w:sz="18" w:space="0" w:color="auto"/>
-              <w:right w:val="single" w:sz="18" w:space="0" w:color="auto"/>
-            </w:tcBorders>
-          </w:tcPr>
-          <w:p>
-            <w:r>
-              <w:rPr>
-                <w:sz w:val="22"/>
-                <w:szCs w:val="22"/>
-              </w:rPr>
-              <w:t>″        ″                      20     г.</w:t>
-            </w:r>
-          </w:p>
-        </w:tc>
-      </w:tr>
-      <w:tr>
-        <w:tc>
-          <w:tcPr>
-            <w:tcW w:w="10177" w:type="dxa"/>
-            <w:gridSpan w:val="3"/>
-            <w:tcBorders>
-              <w:top w:val="nil"/>
-              <w:left w:val="single" w:sz="18" w:space="0" w:color="auto"/>
-              <w:bottom w:val="nil"/>
-              <w:right w:val="single" w:sz="18" w:space="0" w:color="auto"/>
-            </w:tcBorders>
-          </w:tcPr>
-          <w:p>
-            <w:pPr>
-              <w:pStyle w:val="a3"/>
-              <w:numPr>
-                <w:ilvl w:val="0"/>
-                <w:numId w:val="24"/>
-              </w:numPr>
-              <w:jc w:val="both"/>
-              <w:rPr>
-                <w:rFonts w:ascii="Times New Roman" w:eastAsia="Times New Roman" w:hAnsi="Times New Roman"/>
-                <w:sz w:val="24"/>
-                <w:szCs w:val="24"/>
-                <w:lang w:eastAsia="ru-RU"/>
-              </w:rPr>
-            </w:pPr>
-            <w:r>
-              <w:rPr>
-                <w:rFonts w:ascii="Times New Roman" w:hAnsi="Times New Roman"/>
-                <w:sz w:val="24"/>
-                <w:szCs w:val="24"/>
-              </w:rPr>
-              <w:lastRenderedPageBreak/>
-              <w:t>Требования, применяемые к виртуализации. Гипервизоры. Технологии эффективной виртуализации. Виртуализация памяти. Виртуализация ввода-вывода.  Виртуальные устройства.</w:t>
-            </w:r>
-          </w:p>
-          <w:p>
-            <w:pPr>
-              <w:pStyle w:val="a3"/>
-              <w:numPr>
-                <w:ilvl w:val="0"/>
-                <w:numId w:val="24"/>
-              </w:numPr>
-              <w:jc w:val="both"/>
-              <w:rPr>
-                <w:rFonts w:ascii="Times New Roman" w:hAnsi="Times New Roman"/>
-                <w:sz w:val="24"/>
-                <w:szCs w:val="24"/>
-              </w:rPr>
-            </w:pPr>
-            <w:r>
-              <w:rPr>
-                <w:rFonts w:ascii="Times New Roman" w:hAnsi="Times New Roman"/>
-                <w:sz w:val="24"/>
-                <w:szCs w:val="24"/>
-              </w:rPr>
-              <w:t xml:space="preserve">Охарактеризовать механизмы защиты операционной системы семейства </w:t>
-            </w:r>
-            <w:r>
-              <w:rPr>
-                <w:rFonts w:ascii="Times New Roman" w:hAnsi="Times New Roman"/>
-                <w:sz w:val="24"/>
-                <w:szCs w:val="24"/>
-                <w:lang w:val="en-US"/>
-              </w:rPr>
-              <w:t>Windows</w:t>
-            </w:r>
-          </w:p>
-          <w:p>
-            <w:pPr>
-              <w:pStyle w:val="a3"/>
-              <w:numPr>
-                <w:ilvl w:val="0"/>
-                <w:numId w:val="24"/>
-              </w:numPr>
-              <w:jc w:val="both"/>
-              <w:rPr>
-                <w:rFonts w:ascii="Times New Roman" w:hAnsi="Times New Roman"/>
-                <w:sz w:val="24"/>
-                <w:szCs w:val="24"/>
-              </w:rPr>
-            </w:pPr>
-            <w:r>
-              <w:rPr>
-                <w:rFonts w:ascii="Times New Roman" w:hAnsi="Times New Roman"/>
-                <w:sz w:val="24"/>
-                <w:szCs w:val="24"/>
-              </w:rPr>
-              <w:t>Выполнить планирование процессов с использованием</w:t>
-            </w:r>
-            <w:r>
-              <w:rPr>
-                <w:rFonts w:ascii="Times New Roman" w:hAnsi="Times New Roman"/>
-                <w:b/>
-                <w:bCs/>
-                <w:sz w:val="24"/>
-                <w:szCs w:val="24"/>
-              </w:rPr>
-              <w:t xml:space="preserve"> </w:t>
-            </w:r>
-            <w:r>
-              <w:rPr>
-                <w:rFonts w:ascii="Times New Roman" w:hAnsi="Times New Roman"/>
-                <w:sz w:val="24"/>
-                <w:szCs w:val="24"/>
-              </w:rPr>
-              <w:t>алгоритма RR. Вычислить среднее время ожидания и среднее время выполнения процессов. Величина кванта времени = 4.</w:t>
-            </w:r>
-          </w:p>
-          <w:p>
-            <w:pPr>
-              <w:widowControl w:val="0"/>
-              <w:autoSpaceDE w:val="0"/>
-              <w:autoSpaceDN w:val="0"/>
-              <w:adjustRightInd w:val="0"/>
-              <w:contextualSpacing/>
-              <w:rPr>
-                <w:b/>
-                <w:bCs/>
-              </w:rPr>
-            </w:pPr>
-            <w:r>
-              <w:rPr>
-                <w:b/>
-                <w:bCs/>
-              </w:rPr>
-              <w:t>Исходные данные</w:t>
-            </w:r>
-          </w:p>
-          <w:tbl>
-            <w:tblPr>
-              <w:tblW w:w="0" w:type="auto"/>
-              <w:tblInd w:w="10" w:type="dxa"/>
-              <w:tblBorders>
-                <w:top w:val="single" w:sz="8" w:space="0" w:color="auto"/>
-                <w:left w:val="single" w:sz="8" w:space="0" w:color="auto"/>
-                <w:bottom w:val="single" w:sz="8" w:space="0" w:color="auto"/>
-                <w:right w:val="single" w:sz="8" w:space="0" w:color="auto"/>
-                <w:insideH w:val="single" w:sz="8" w:space="0" w:color="auto"/>
-                <w:insideV w:val="single" w:sz="8" w:space="0" w:color="auto"/>
-              </w:tblBorders>
-              <w:tblLayout w:type="fixed"/>
-              <w:tblCellMar>
-                <w:left w:w="0" w:type="dxa"/>
-                <w:right w:w="0" w:type="dxa"/>
-              </w:tblCellMar>
-              <w:tblLook w:val="04A0" w:firstRow="1" w:lastRow="0" w:firstColumn="1" w:lastColumn="0" w:noHBand="0" w:noVBand="1"/>
-            </w:tblPr>
-            <w:tblGrid>
-              <w:gridCol w:w="2980"/>
-              <w:gridCol w:w="3120"/>
-            </w:tblGrid>
-            <w:tr>
-              <w:trPr>
-                <w:trHeight w:val="241"/>
-              </w:trPr>
-              <w:tc>
-                <w:tcPr>
-                  <w:tcW w:w="2980" w:type="dxa"/>
-                  <w:vAlign w:val="bottom"/>
-                  <w:hideMark/>
-                </w:tcPr>
-                <w:p>
-                  <w:pPr>
-                    <w:widowControl w:val="0"/>
-                    <w:autoSpaceDE w:val="0"/>
-                    <w:autoSpaceDN w:val="0"/>
-                    <w:adjustRightInd w:val="0"/>
-                    <w:contextualSpacing/>
-                    <w:jc w:val="center"/>
-                  </w:pPr>
-                  <w:r>
-                    <w:t>Номер процесса</w:t>
-                  </w:r>
-                </w:p>
-              </w:tc>
-              <w:tc>
-                <w:tcPr>
-                  <w:tcW w:w="3120" w:type="dxa"/>
-                  <w:vAlign w:val="bottom"/>
-                  <w:hideMark/>
-                </w:tcPr>
-                <w:p>
-                  <w:pPr>
-                    <w:widowControl w:val="0"/>
-                    <w:autoSpaceDE w:val="0"/>
-                    <w:autoSpaceDN w:val="0"/>
-                    <w:adjustRightInd w:val="0"/>
-                    <w:contextualSpacing/>
-                    <w:jc w:val="center"/>
-                  </w:pPr>
-                  <w:r>
-                    <w:t>Время выполнения</w:t>
-                  </w:r>
-                </w:p>
-              </w:tc>
-            </w:tr>
-            <w:tr>
-              <w:trPr>
-                <w:trHeight w:val="243"/>
-              </w:trPr>
-              <w:tc>
-                <w:tcPr>
-                  <w:tcW w:w="2980" w:type="dxa"/>
-                  <w:vAlign w:val="bottom"/>
-                  <w:hideMark/>
-                </w:tcPr>
-                <w:p>
-                  <w:pPr>
-                    <w:widowControl w:val="0"/>
-                    <w:autoSpaceDE w:val="0"/>
-                    <w:autoSpaceDN w:val="0"/>
-                    <w:adjustRightInd w:val="0"/>
-                    <w:contextualSpacing/>
-                    <w:jc w:val="center"/>
-                  </w:pPr>
-                  <w:r>
-                    <w:rPr>
-                      <w:w w:val="90"/>
-                    </w:rPr>
-                    <w:t>1</w:t>
-                  </w:r>
-                </w:p>
-              </w:tc>
-              <w:tc>
-                <w:tcPr>
-                  <w:tcW w:w="3120" w:type="dxa"/>
-                  <w:vAlign w:val="bottom"/>
-                  <w:hideMark/>
-                </w:tcPr>
-                <w:p>
-                  <w:pPr>
-                    <w:widowControl w:val="0"/>
-                    <w:autoSpaceDE w:val="0"/>
-                    <w:autoSpaceDN w:val="0"/>
-                    <w:adjustRightInd w:val="0"/>
-                    <w:contextualSpacing/>
-                    <w:jc w:val="center"/>
-                  </w:pPr>
-                  <w:r>
-                    <w:t>6</w:t>
-                  </w:r>
-                </w:p>
-              </w:tc>
-            </w:tr>
-            <w:tr>
-              <w:trPr>
-                <w:trHeight w:val="243"/>
-              </w:trPr>
-              <w:tc>
-                <w:tcPr>
-                  <w:tcW w:w="2980" w:type="dxa"/>
-                  <w:vAlign w:val="bottom"/>
-                  <w:hideMark/>
-                </w:tcPr>
-                <w:p>
-                  <w:pPr>
-                    <w:widowControl w:val="0"/>
-                    <w:autoSpaceDE w:val="0"/>
-                    <w:autoSpaceDN w:val="0"/>
-                    <w:adjustRightInd w:val="0"/>
-                    <w:contextualSpacing/>
-                    <w:jc w:val="center"/>
-                  </w:pPr>
-                  <w:r>
-                    <w:rPr>
-                      <w:w w:val="90"/>
-                    </w:rPr>
-                    <w:t>2</w:t>
-                  </w:r>
-                </w:p>
-              </w:tc>
-              <w:tc>
-                <w:tcPr>
-                  <w:tcW w:w="3120" w:type="dxa"/>
-                  <w:vAlign w:val="bottom"/>
-                  <w:hideMark/>
-                </w:tcPr>
-                <w:p>
-                  <w:pPr>
-                    <w:widowControl w:val="0"/>
-                    <w:autoSpaceDE w:val="0"/>
-                    <w:autoSpaceDN w:val="0"/>
-                    <w:adjustRightInd w:val="0"/>
-                    <w:contextualSpacing/>
-                    <w:jc w:val="center"/>
-                  </w:pPr>
-                  <w:r>
-                    <w:t>2</w:t>
-                  </w:r>
-                </w:p>
-              </w:tc>
-            </w:tr>
-            <w:tr>
-              <w:trPr>
-                <w:trHeight w:val="243"/>
-              </w:trPr>
-              <w:tc>
-                <w:tcPr>
-                  <w:tcW w:w="2980" w:type="dxa"/>
-                  <w:vAlign w:val="bottom"/>
-                  <w:hideMark/>
-                </w:tcPr>
-                <w:p>
-                  <w:pPr>
-                    <w:widowControl w:val="0"/>
-                    <w:autoSpaceDE w:val="0"/>
-                    <w:autoSpaceDN w:val="0"/>
-                    <w:adjustRightInd w:val="0"/>
-                    <w:contextualSpacing/>
-                    <w:jc w:val="center"/>
-                  </w:pPr>
-                  <w:r>
-                    <w:rPr>
-                      <w:w w:val="90"/>
-                    </w:rPr>
-                    <w:t>3</w:t>
-                  </w:r>
-                </w:p>
-              </w:tc>
-              <w:tc>
-                <w:tcPr>
-                  <w:tcW w:w="3120" w:type="dxa"/>
-                  <w:vAlign w:val="bottom"/>
-                  <w:hideMark/>
-                </w:tcPr>
-                <w:p>
-                  <w:pPr>
-                    <w:widowControl w:val="0"/>
-                    <w:autoSpaceDE w:val="0"/>
-                    <w:autoSpaceDN w:val="0"/>
-                    <w:adjustRightInd w:val="0"/>
-                    <w:contextualSpacing/>
-                    <w:jc w:val="center"/>
-                  </w:pPr>
-                  <w:r>
-                    <w:t>3</w:t>
-                  </w:r>
-                </w:p>
-              </w:tc>
-            </w:tr>
-            <w:tr>
-              <w:trPr>
-                <w:trHeight w:val="243"/>
-              </w:trPr>
-              <w:tc>
-                <w:tcPr>
-                  <w:tcW w:w="2980" w:type="dxa"/>
-                  <w:vAlign w:val="bottom"/>
-                  <w:hideMark/>
-                </w:tcPr>
-                <w:p>
-                  <w:pPr>
-                    <w:widowControl w:val="0"/>
-                    <w:autoSpaceDE w:val="0"/>
-                    <w:autoSpaceDN w:val="0"/>
-                    <w:adjustRightInd w:val="0"/>
-                    <w:contextualSpacing/>
-                    <w:jc w:val="center"/>
-                  </w:pPr>
-                  <w:r>
-                    <w:rPr>
-                      <w:w w:val="90"/>
-                    </w:rPr>
-                    <w:t>4</w:t>
-                  </w:r>
-                </w:p>
-              </w:tc>
-              <w:tc>
-                <w:tcPr>
-                  <w:tcW w:w="3120" w:type="dxa"/>
-                  <w:vAlign w:val="bottom"/>
-                  <w:hideMark/>
-                </w:tcPr>
-                <w:p>
-                  <w:pPr>
-                    <w:widowControl w:val="0"/>
-                    <w:autoSpaceDE w:val="0"/>
-                    <w:autoSpaceDN w:val="0"/>
-                    <w:adjustRightInd w:val="0"/>
-                    <w:contextualSpacing/>
-                    <w:jc w:val="center"/>
-                  </w:pPr>
-                  <w:r>
-                    <w:t>4</w:t>
-                  </w:r>
-                </w:p>
-              </w:tc>
-            </w:tr>
-            <w:tr>
-              <w:trPr>
-                <w:trHeight w:val="243"/>
-              </w:trPr>
-              <w:tc>
-                <w:tcPr>
-                  <w:tcW w:w="2980" w:type="dxa"/>
-                  <w:vAlign w:val="bottom"/>
-                  <w:hideMark/>
-                </w:tcPr>
-                <w:p>
-                  <w:pPr>
-                    <w:widowControl w:val="0"/>
-                    <w:autoSpaceDE w:val="0"/>
-                    <w:autoSpaceDN w:val="0"/>
-                    <w:adjustRightInd w:val="0"/>
-                    <w:contextualSpacing/>
-                    <w:jc w:val="center"/>
-                    <w:rPr>
-                      <w:w w:val="90"/>
-                    </w:rPr>
-                  </w:pPr>
-                  <w:r>
-                    <w:rPr>
-                      <w:w w:val="90"/>
-                    </w:rPr>
-                    <w:t>5</w:t>
-                  </w:r>
-                </w:p>
-              </w:tc>
-              <w:tc>
-                <w:tcPr>
-                  <w:tcW w:w="3120" w:type="dxa"/>
-                  <w:vAlign w:val="bottom"/>
-                  <w:hideMark/>
-                </w:tcPr>
-                <w:p>
-                  <w:pPr>
-                    <w:widowControl w:val="0"/>
-                    <w:autoSpaceDE w:val="0"/>
-                    <w:autoSpaceDN w:val="0"/>
-                    <w:adjustRightInd w:val="0"/>
-                    <w:contextualSpacing/>
-                    <w:jc w:val="center"/>
-                  </w:pPr>
-                  <w:r>
-                    <w:t>5</w:t>
-                  </w:r>
-                </w:p>
-              </w:tc>
-            </w:tr>
-          </w:tbl>
-          <w:p>
-            <w:pPr>
-              <w:tabs>
-                <w:tab w:val="left" w:pos="8265"/>
-              </w:tabs>
-            </w:pPr>
-          </w:p>
-        </w:tc>
-      </w:tr>
-      <w:tr>
-        <w:trPr>
-          <w:trHeight w:val="87"/>
-        </w:trPr>
-        <w:tc>
-          <w:tcPr>
-            <w:tcW w:w="10177" w:type="dxa"/>
-            <w:gridSpan w:val="3"/>
-            <w:tcBorders>
-              <w:top w:val="nil"/>
-              <w:left w:val="single" w:sz="18" w:space="0" w:color="auto"/>
-              <w:bottom w:val="single" w:sz="18" w:space="0" w:color="auto"/>
-              <w:right w:val="single" w:sz="18" w:space="0" w:color="auto"/>
-            </w:tcBorders>
-          </w:tcPr>
-          <w:p>
-            <w:pPr>
-              <w:jc w:val="center"/>
-            </w:pPr>
-            <w:r>
-              <w:rPr>
-                <w:sz w:val="22"/>
-                <w:szCs w:val="22"/>
-              </w:rPr>
-              <w:t>Преподаватель</w:t>
-            </w:r>
-            <w:r>
-              <w:rPr>
-                <w:sz w:val="22"/>
-                <w:szCs w:val="22"/>
-              </w:rPr>
-              <w:t xml:space="preserve"> </w:t>
-            </w:r>
-            <w:r>
-              <w:rPr>
-                <w:sz w:val="22"/>
-                <w:szCs w:val="22"/>
-              </w:rPr>
-              <w:t>Захаренков И.О.</w:t>
-            </w:r>
-            <w:r>
-              <w:rPr>
-                <w:sz w:val="22"/>
-                <w:szCs w:val="22"/>
-              </w:rPr>
-              <w:t xml:space="preserve">                                 /                                                /</w:t>
-            </w:r>
-          </w:p>
-        </w:tc>
-      </w:tr>
-    </w:tbl>
-    <w:p>
-      <w:pPr>
-        <w:spacing w:after="160" w:line="259" w:lineRule="auto"/>
-      </w:pPr>
-    </w:p>
-    <w:p>
-      <w:pPr>
-        <w:spacing w:after="160" w:line="259" w:lineRule="auto"/>
-      </w:pPr>
+      <w:bookmarkStart w:id="0" w:name="_GoBack"/>
+      <w:bookmarkEnd w:id="0"/>
     </w:p>
     <w:tbl>
       <w:tblPr>
@@ -5993,7 +1359,6 @@
               <w:rPr>
                 <w:rFonts w:ascii="Times New Roman" w:hAnsi="Times New Roman"/>
               </w:rPr>
-              <w:lastRenderedPageBreak/>
               <w:t>Одной командой создайте файлы file20-29. Одной командой создайте жёсткие ссылки на эти файлы в скрытой директории. Одной командой удалите эти файлы в текущей директории</w:t>
             </w:r>
             <w:r>
@@ -6144,7 +1509,6 @@
                 <w:sz w:val="22"/>
                 <w:szCs w:val="22"/>
               </w:rPr>
-              <w:lastRenderedPageBreak/>
               <w:t>Преподаватель</w:t>
             </w:r>
             <w:r>
@@ -6276,6 +1640,7 @@
                 <w:sz w:val="22"/>
                 <w:szCs w:val="22"/>
               </w:rPr>
+              <w:lastRenderedPageBreak/>
               <w:t>ФГОБУ ВО «Финансовый университет при Правительстве РФ»</w:t>
             </w:r>
           </w:p>
@@ -7707,7 +3072,6 @@
                 <w:sz w:val="22"/>
                 <w:szCs w:val="22"/>
               </w:rPr>
-              <w:lastRenderedPageBreak/>
               <w:t>Преподаватель</w:t>
             </w:r>
             <w:r>
@@ -11396,7 +6760,7 @@
 </file>
 
 <file path=customXml/itemProps1.xml><?xml version="1.0" encoding="utf-8"?>
-<ds:datastoreItem xmlns:ds="http://schemas.openxmlformats.org/officeDocument/2006/customXml" ds:itemID="{C88E9C34-7E55-48CE-90BA-6071E9F65459}">
+<ds:datastoreItem xmlns:ds="http://schemas.openxmlformats.org/officeDocument/2006/customXml" ds:itemID="{74915B3A-BCF3-402F-ABBB-2BB28C33F692}">
   <ds:schemaRefs>
     <ds:schemaRef ds:uri="http://schemas.openxmlformats.org/officeDocument/2006/bibliography"/>
   </ds:schemaRefs>

</xml_diff>